<commit_message>
finish markering 4, didn't quote because I am lazy
</commit_message>
<xml_diff>
--- a/Summaries.docx
+++ b/Summaries.docx
@@ -371,6 +371,46 @@
     </w:p>
     <w:p>
       <w:pPr>
+        <w:pStyle w:val="ListParagraph"/>
+        <w:numPr>
+          <w:ilvl w:val="0"/>
+          <w:numId w:val="3"/>
+        </w:numPr>
+        <w:bidi w:val="0"/>
+        <w:jc w:val="both"/>
+      </w:pPr>
+      <w:r>
+        <w:t>Ruthenium is the most stable metal for OM in air and water (requires more sources).</w:t>
+      </w:r>
+      <w:r>
+        <w:rPr>
+          <w:vertAlign w:val="superscript"/>
+        </w:rPr>
+        <w:t>4</w:t>
+      </w:r>
+    </w:p>
+    <w:p>
+      <w:pPr>
+        <w:pStyle w:val="ListParagraph"/>
+        <w:numPr>
+          <w:ilvl w:val="0"/>
+          <w:numId w:val="3"/>
+        </w:numPr>
+        <w:bidi w:val="0"/>
+        <w:jc w:val="both"/>
+      </w:pPr>
+      <w:r>
+        <w:t>Phosphine ligands can catalyze in water but they kind of suck.</w:t>
+      </w:r>
+      <w:r>
+        <w:rPr>
+          <w:vertAlign w:val="superscript"/>
+        </w:rPr>
+        <w:t>4</w:t>
+      </w:r>
+    </w:p>
+    <w:p>
+      <w:pPr>
         <w:bidi w:val="0"/>
         <w:jc w:val="both"/>
       </w:pPr>
@@ -442,7 +482,11 @@
         <w:t>2</w:t>
       </w:r>
       <w:r>
-        <w:t xml:space="preserve"> This type of evolution can be perform substrate-specifically and thus we can develop the "ideal" enzyme for any type of reaction</w:t>
+        <w:t xml:space="preserve"> This type of </w:t>
+      </w:r>
+      <w:r>
+        <w:lastRenderedPageBreak/>
+        <w:t>evolution can be perform substrate-specifically and thus we can develop the "ideal" enzyme for any type of reaction</w:t>
       </w:r>
       <w:r>
         <w:t xml:space="preserve"> (personal observation</w:t>
@@ -659,7 +703,13 @@
         <w:t>into</w:t>
       </w:r>
       <w:r>
-        <w:t xml:space="preserve"> three groups:</w:t>
+        <w:t xml:space="preserve"> </w:t>
+      </w:r>
+      <w:r>
+        <w:t>four</w:t>
+      </w:r>
+      <w:r>
+        <w:t xml:space="preserve"> groups:</w:t>
       </w:r>
       <w:r>
         <w:rPr>
@@ -708,6 +758,20 @@
       </w:pPr>
       <w:r>
         <w:t>Cross-metathesis</w:t>
+      </w:r>
+    </w:p>
+    <w:p>
+      <w:pPr>
+        <w:pStyle w:val="ListParagraph"/>
+        <w:numPr>
+          <w:ilvl w:val="1"/>
+          <w:numId w:val="3"/>
+        </w:numPr>
+        <w:bidi w:val="0"/>
+        <w:jc w:val="both"/>
+      </w:pPr>
+      <w:r>
+        <w:t>ROMP (ring-opening metathesis polymerization)</w:t>
       </w:r>
     </w:p>
     <w:p>
@@ -833,6 +897,22 @@
     </w:p>
     <w:p>
       <w:pPr>
+        <w:bidi w:val="0"/>
+        <w:ind w:firstLine="720"/>
+        <w:jc w:val="both"/>
+        <w:rPr>
+          <w:u w:val="single"/>
+        </w:rPr>
+      </w:pPr>
+      <w:r>
+        <w:rPr>
+          <w:u w:val="single"/>
+        </w:rPr>
+        <w:t>Why water sucks</w:t>
+      </w:r>
+    </w:p>
+    <w:p>
+      <w:pPr>
         <w:pStyle w:val="ListParagraph"/>
         <w:bidi w:val="0"/>
         <w:jc w:val="both"/>
@@ -1085,6 +1165,7 @@
       </w:pPr>
       <w:proofErr w:type="spellStart"/>
       <w:r>
+        <w:lastRenderedPageBreak/>
         <w:t>Non natural</w:t>
       </w:r>
       <w:proofErr w:type="spellEnd"/>
@@ -1176,7 +1257,9 @@
         <w:jc w:val="both"/>
       </w:pPr>
       <w:r>
-        <w:lastRenderedPageBreak/>
+        <w:rPr>
+          <w:noProof/>
+        </w:rPr>
         <w:drawing>
           <wp:inline distT="0" distB="0" distL="0" distR="0" wp14:anchorId="3CB77DBE" wp14:editId="665FB617">
             <wp:extent cx="4648849" cy="1019317"/>
@@ -1236,6 +1319,46 @@
     </w:p>
     <w:p>
       <w:pPr>
+        <w:pStyle w:val="ListParagraph"/>
+        <w:numPr>
+          <w:ilvl w:val="0"/>
+          <w:numId w:val="3"/>
+        </w:numPr>
+        <w:bidi w:val="0"/>
+        <w:jc w:val="both"/>
+      </w:pPr>
+      <w:r>
+        <w:t>The rarity of alkenyl groups in aqueous solutions in organisms allows OM to be very specific.</w:t>
+      </w:r>
+      <w:r>
+        <w:rPr>
+          <w:vertAlign w:val="superscript"/>
+        </w:rPr>
+        <w:t>4</w:t>
+      </w:r>
+    </w:p>
+    <w:p>
+      <w:pPr>
+        <w:pStyle w:val="ListParagraph"/>
+        <w:numPr>
+          <w:ilvl w:val="0"/>
+          <w:numId w:val="3"/>
+        </w:numPr>
+        <w:bidi w:val="0"/>
+        <w:jc w:val="both"/>
+      </w:pPr>
+      <w:r>
+        <w:t>OM enables creating cross-linked peptide-mimics that are more stable than the "natural" ones.</w:t>
+      </w:r>
+      <w:r>
+        <w:rPr>
+          <w:vertAlign w:val="superscript"/>
+        </w:rPr>
+        <w:t>4</w:t>
+      </w:r>
+    </w:p>
+    <w:p>
+      <w:pPr>
         <w:bidi w:val="0"/>
         <w:jc w:val="both"/>
       </w:pPr>
@@ -1332,16 +1455,63 @@
     </w:p>
     <w:p>
       <w:pPr>
-        <w:bidi w:val="0"/>
-        <w:jc w:val="both"/>
-      </w:pPr>
-    </w:p>
-    <w:p>
-      <w:pPr>
         <w:pStyle w:val="ListParagraph"/>
         <w:numPr>
           <w:ilvl w:val="0"/>
-          <w:numId w:val="3"/>
+          <w:numId w:val="4"/>
+        </w:numPr>
+        <w:bidi w:val="0"/>
+        <w:jc w:val="both"/>
+      </w:pPr>
+      <w:r>
+        <w:t>Olefin metathesis for chemical biology</w:t>
+      </w:r>
+      <w:r>
+        <w:t xml:space="preserve"> –</w:t>
+      </w:r>
+      <w:r>
+        <w:t xml:space="preserve"> </w:t>
+      </w:r>
+      <w:r>
+        <w:t xml:space="preserve">read and </w:t>
+      </w:r>
+      <w:proofErr w:type="spellStart"/>
+      <w:r>
+        <w:t>markered</w:t>
+      </w:r>
+      <w:proofErr w:type="spellEnd"/>
+      <w:r>
+        <w:t xml:space="preserve"> (not fully quoted)</w:t>
+      </w:r>
+    </w:p>
+    <w:p>
+      <w:pPr>
+        <w:pStyle w:val="ListParagraph"/>
+        <w:numPr>
+          <w:ilvl w:val="0"/>
+          <w:numId w:val="4"/>
+        </w:numPr>
+        <w:bidi w:val="0"/>
+        <w:jc w:val="both"/>
+      </w:pPr>
+      <w:r>
+        <w:t xml:space="preserve">The Impact of Water on Ru-Catalyzed Olefin Metathesis: Potent Deactivating Effects Even </w:t>
+      </w:r>
+      <w:proofErr w:type="gramStart"/>
+      <w:r>
+        <w:t>at</w:t>
+      </w:r>
+      <w:proofErr w:type="gramEnd"/>
+      <w:r>
+        <w:t xml:space="preserve"> Low Water Concentrations </w:t>
+      </w:r>
+    </w:p>
+    <w:p>
+      <w:pPr>
+        <w:pStyle w:val="ListParagraph"/>
+        <w:numPr>
+          <w:ilvl w:val="0"/>
+          <w:numId w:val="4"/>
         </w:numPr>
         <w:bidi w:val="0"/>
         <w:jc w:val="both"/>
@@ -1360,6 +1530,13 @@
     </w:p>
     <w:p>
       <w:pPr>
+        <w:bidi w:val="0"/>
+        <w:ind w:left="360"/>
+        <w:jc w:val="both"/>
+      </w:pPr>
+    </w:p>
+    <w:p>
+      <w:pPr>
         <w:pStyle w:val="ListParagraph"/>
         <w:numPr>
           <w:ilvl w:val="0"/>
@@ -1369,15 +1546,7 @@
         <w:jc w:val="both"/>
       </w:pPr>
       <w:r>
-        <w:t xml:space="preserve">The Impact of Water on Ru-Catalyzed Olefin Metathesis: Potent Deactivating Effects Even </w:t>
-      </w:r>
-      <w:proofErr w:type="gramStart"/>
-      <w:r>
-        <w:t>at</w:t>
-      </w:r>
-      <w:proofErr w:type="gramEnd"/>
-      <w:r>
-        <w:t xml:space="preserve"> Low Water Concentrations </w:t>
+        <w:t xml:space="preserve">Kinetic Protection of a Water‐Soluble Olefin Metathesis Catalyst for Potential Use under Biological Conditions. </w:t>
       </w:r>
     </w:p>
     <w:p>
@@ -1389,9 +1558,20 @@
         </w:numPr>
         <w:bidi w:val="0"/>
         <w:jc w:val="both"/>
-      </w:pPr>
-      <w:r>
-        <w:t xml:space="preserve">Kinetic Protection of a Water‐Soluble Olefin Metathesis Catalyst for Potential Use under Biological Conditions. </w:t>
+        <w:rPr>
+          <w:rtl/>
+        </w:rPr>
+      </w:pPr>
+      <w:r>
+        <w:t xml:space="preserve">"Close-to-Release": Spontaneous </w:t>
+      </w:r>
+      <w:proofErr w:type="spellStart"/>
+      <w:r>
+        <w:t>Bioorthogonal</w:t>
+      </w:r>
+      <w:proofErr w:type="spellEnd"/>
+      <w:r>
+        <w:t xml:space="preserve"> Uncaging Resulting from Ring-Closing Metathesis</w:t>
       </w:r>
     </w:p>
     <w:p>
@@ -1403,20 +1583,34 @@
         </w:numPr>
         <w:bidi w:val="0"/>
         <w:jc w:val="both"/>
-        <w:rPr>
-          <w:rtl/>
-        </w:rPr>
-      </w:pPr>
-      <w:r>
-        <w:t xml:space="preserve">"Close-to-Release": Spontaneous </w:t>
+      </w:pPr>
+      <w:r>
+        <w:t xml:space="preserve">Olefin metathesis catalysts embedded in β-barrel proteins: creating artificial metalloproteins for olefin metathesis </w:t>
+      </w:r>
+    </w:p>
+    <w:p>
+      <w:pPr>
+        <w:pStyle w:val="ListParagraph"/>
+        <w:numPr>
+          <w:ilvl w:val="0"/>
+          <w:numId w:val="3"/>
+        </w:numPr>
+        <w:bidi w:val="0"/>
+        <w:jc w:val="both"/>
+      </w:pPr>
+      <w:r>
+        <w:t>Progress towards</w:t>
+      </w:r>
+      <w:r>
+        <w:t xml:space="preserve"> </w:t>
       </w:r>
       <w:proofErr w:type="spellStart"/>
       <w:r>
-        <w:t>Bioorthogonal</w:t>
+        <w:t>bioorthogonal</w:t>
       </w:r>
       <w:proofErr w:type="spellEnd"/>
       <w:r>
-        <w:t xml:space="preserve"> Uncaging Resulting from Ring-Closing Metathesis</w:t>
+        <w:t xml:space="preserve"> catalysis with organometallic compounds</w:t>
       </w:r>
     </w:p>
     <w:p>
@@ -1430,32 +1624,10 @@
         <w:jc w:val="both"/>
       </w:pPr>
       <w:r>
-        <w:t xml:space="preserve">Olefin metathesis catalysts embedded in β-barrel proteins: creating artificial metalloproteins for olefin metathesis </w:t>
-      </w:r>
-    </w:p>
-    <w:p>
-      <w:pPr>
-        <w:pStyle w:val="ListParagraph"/>
-        <w:numPr>
-          <w:ilvl w:val="0"/>
-          <w:numId w:val="3"/>
-        </w:numPr>
-        <w:bidi w:val="0"/>
-        <w:jc w:val="both"/>
-      </w:pPr>
-      <w:r>
-        <w:t>Progress towards</w:t>
+        <w:t>Olefin cross-metathesis on proteins: investigation of allylic chalcogen effects and guiding principles in metathesis partner selection</w:t>
       </w:r>
       <w:r>
         <w:t xml:space="preserve"> </w:t>
-      </w:r>
-      <w:proofErr w:type="spellStart"/>
-      <w:r>
-        <w:t>bioorthogonal</w:t>
-      </w:r>
-      <w:proofErr w:type="spellEnd"/>
-      <w:r>
-        <w:t xml:space="preserve"> catalysis with organometallic compounds</w:t>
       </w:r>
       <w:r>
         <w:br w:type="page"/>
@@ -1656,6 +1828,9 @@
             <w:r>
               <w:t xml:space="preserve"> </w:t>
             </w:r>
+            <w:r>
+              <w:t>Olefin metathesis for chemical biology</w:t>
+            </w:r>
           </w:p>
           <w:p>
             <w:pPr>
@@ -1670,6 +1845,22 @@
             <w:r>
               <w:t xml:space="preserve"> </w:t>
             </w:r>
+            <w:r>
+              <w:t xml:space="preserve">The Impact of Water on Ru-Catalyzed Olefin Metathesis: Potent Deactivating Effects Even </w:t>
+            </w:r>
+            <w:proofErr w:type="gramStart"/>
+            <w:r>
+              <w:t>at</w:t>
+            </w:r>
+            <w:proofErr w:type="gramEnd"/>
+            <w:r>
+              <w:t xml:space="preserve"> Low Water </w:t>
+            </w:r>
+            <w:proofErr w:type="spellStart"/>
+            <w:r>
+              <w:t>Concentrations</w:t>
+            </w:r>
+            <w:proofErr w:type="spellEnd"/>
           </w:p>
           <w:p>
             <w:pPr>
@@ -1681,6 +1872,29 @@
               <w:bidi w:val="0"/>
               <w:jc w:val="both"/>
             </w:pPr>
+            <w:r>
+              <w:t>Grubbs-</w:t>
+            </w:r>
+            <w:proofErr w:type="spellStart"/>
+            <w:r>
+              <w:t>Hoveyda</w:t>
+            </w:r>
+            <w:proofErr w:type="spellEnd"/>
+            <w:r>
+              <w:t xml:space="preserve"> catalysts conjugated to a β-barrel protein: Effect of halide substitution on aqueous olefin metathesis activity</w:t>
+            </w:r>
+            <w:r>
+              <w:t xml:space="preserve"> </w:t>
+            </w:r>
+          </w:p>
+          <w:p>
+            <w:pPr>
+              <w:bidi w:val="0"/>
+              <w:jc w:val="both"/>
+            </w:pPr>
+            <w:r>
+              <w:t>Answer Dr. Reem</w:t>
+            </w:r>
           </w:p>
         </w:tc>
         <w:tc>
@@ -3182,6 +3396,7 @@
   <w:style w:type="character" w:default="1" w:styleId="DefaultParagraphFont">
     <w:name w:val="Default Paragraph Font"/>
     <w:uiPriority w:val="1"/>
+    <w:semiHidden/>
     <w:unhideWhenUsed/>
   </w:style>
   <w:style w:type="table" w:default="1" w:styleId="TableNormal">
@@ -3836,6 +4051,21 @@
 </file>
 
 <file path=customXml/item1.xml><?xml version="1.0" encoding="utf-8"?>
+<p:properties xmlns:p="http://schemas.microsoft.com/office/2006/metadata/properties" xmlns:xsi="http://www.w3.org/2001/XMLSchema-instance" xmlns:pc="http://schemas.microsoft.com/office/infopath/2007/PartnerControls">
+  <documentManagement/>
+</p:properties>
+</file>
+
+<file path=customXml/item2.xml><?xml version="1.0" encoding="utf-8"?>
+<?mso-contentType ?>
+<FormTemplates xmlns="http://schemas.microsoft.com/sharepoint/v3/contenttype/forms">
+  <Display>DocumentLibraryForm</Display>
+  <Edit>DocumentLibraryForm</Edit>
+  <New>DocumentLibraryForm</New>
+</FormTemplates>
+</file>
+
+<file path=customXml/item3.xml><?xml version="1.0" encoding="utf-8"?>
 <ct:contentTypeSchema xmlns:ct="http://schemas.microsoft.com/office/2006/metadata/contentType" xmlns:ma="http://schemas.microsoft.com/office/2006/metadata/properties/metaAttributes" ct:_="" ma:_="" ma:contentTypeName="Document" ma:contentTypeID="0x010100248926C82ADB484D9F3C2F329956EBAC" ma:contentTypeVersion="5" ma:contentTypeDescription="Create a new document." ma:contentTypeScope="" ma:versionID="a154321392fa0a0e3c4340aaa8ab2341">
   <xsd:schema xmlns:xsd="http://www.w3.org/2001/XMLSchema" xmlns:xs="http://www.w3.org/2001/XMLSchema" xmlns:p="http://schemas.microsoft.com/office/2006/metadata/properties" xmlns:ns3="622db015-ccdc-40b2-9cb9-17ab27d83f53" targetNamespace="http://schemas.microsoft.com/office/2006/metadata/properties" ma:root="true" ma:fieldsID="1e7fc0bb19d2a8aef183d389ecad64b1" ns3:_="">
     <xsd:import namespace="622db015-ccdc-40b2-9cb9-17ab27d83f53"/>
@@ -3985,22 +4215,24 @@
 </ct:contentTypeSchema>
 </file>
 
-<file path=customXml/item2.xml><?xml version="1.0" encoding="utf-8"?>
-<?mso-contentType ?>
-<FormTemplates xmlns="http://schemas.microsoft.com/sharepoint/v3/contenttype/forms">
-  <Display>DocumentLibraryForm</Display>
-  <Edit>DocumentLibraryForm</Edit>
-  <New>DocumentLibraryForm</New>
-</FormTemplates>
+<file path=customXml/itemProps1.xml><?xml version="1.0" encoding="utf-8"?>
+<ds:datastoreItem xmlns:ds="http://schemas.openxmlformats.org/officeDocument/2006/customXml" ds:itemID="{BB2F9A96-EBDE-4CCE-AACB-78D98CFBF372}">
+  <ds:schemaRefs>
+    <ds:schemaRef ds:uri="http://schemas.microsoft.com/office/2006/metadata/properties"/>
+    <ds:schemaRef ds:uri="http://schemas.microsoft.com/office/infopath/2007/PartnerControls"/>
+  </ds:schemaRefs>
+</ds:datastoreItem>
 </file>
 
-<file path=customXml/item3.xml><?xml version="1.0" encoding="utf-8"?>
-<p:properties xmlns:p="http://schemas.microsoft.com/office/2006/metadata/properties" xmlns:xsi="http://www.w3.org/2001/XMLSchema-instance" xmlns:pc="http://schemas.microsoft.com/office/infopath/2007/PartnerControls">
-  <documentManagement/>
-</p:properties>
+<file path=customXml/itemProps2.xml><?xml version="1.0" encoding="utf-8"?>
+<ds:datastoreItem xmlns:ds="http://schemas.openxmlformats.org/officeDocument/2006/customXml" ds:itemID="{73A02D60-E734-4CCF-AC3A-C8C975CAB3DD}">
+  <ds:schemaRefs>
+    <ds:schemaRef ds:uri="http://schemas.microsoft.com/sharepoint/v3/contenttype/forms"/>
+  </ds:schemaRefs>
+</ds:datastoreItem>
 </file>
 
-<file path=customXml/itemProps1.xml><?xml version="1.0" encoding="utf-8"?>
+<file path=customXml/itemProps3.xml><?xml version="1.0" encoding="utf-8"?>
 <ds:datastoreItem xmlns:ds="http://schemas.openxmlformats.org/officeDocument/2006/customXml" ds:itemID="{9F4EC86C-8A8E-4922-B461-90881338F767}">
   <ds:schemaRefs>
     <ds:schemaRef ds:uri="http://schemas.microsoft.com/office/2006/metadata/contentType"/>
@@ -4016,21 +4248,4 @@
     <ds:schemaRef ds:uri="http://schemas.microsoft.com/internal/obd"/>
   </ds:schemaRefs>
 </ds:datastoreItem>
-</file>
-
-<file path=customXml/itemProps2.xml><?xml version="1.0" encoding="utf-8"?>
-<ds:datastoreItem xmlns:ds="http://schemas.openxmlformats.org/officeDocument/2006/customXml" ds:itemID="{73A02D60-E734-4CCF-AC3A-C8C975CAB3DD}">
-  <ds:schemaRefs>
-    <ds:schemaRef ds:uri="http://schemas.microsoft.com/sharepoint/v3/contenttype/forms"/>
-  </ds:schemaRefs>
-</ds:datastoreItem>
-</file>
-
-<file path=customXml/itemProps3.xml><?xml version="1.0" encoding="utf-8"?>
-<ds:datastoreItem xmlns:ds="http://schemas.openxmlformats.org/officeDocument/2006/customXml" ds:itemID="{BB2F9A96-EBDE-4CCE-AACB-78D98CFBF372}">
-  <ds:schemaRefs>
-    <ds:schemaRef ds:uri="http://schemas.microsoft.com/office/2006/metadata/properties"/>
-    <ds:schemaRef ds:uri="http://schemas.microsoft.com/office/infopath/2007/PartnerControls"/>
-  </ds:schemaRefs>
-</ds:datastoreItem>
 </file>
</xml_diff>

<commit_message>
summarize 6,7 and half of 8
</commit_message>
<xml_diff>
--- a/Summaries.docx
+++ b/Summaries.docx
@@ -16,11 +16,421 @@
           <w:b/>
           <w:bCs/>
         </w:rPr>
-        <w:t>Summaries</w:t>
-      </w:r>
-    </w:p>
-    <w:p>
-      <w:pPr>
+        <w:t xml:space="preserve">Olefin metathesis in vivo – challenges, approaches and </w:t>
+      </w:r>
+      <w:r>
+        <w:rPr>
+          <w:b/>
+          <w:bCs/>
+        </w:rPr>
+        <w:t xml:space="preserve">applications </w:t>
+      </w:r>
+      <w:r>
+        <w:rPr>
+          <w:b/>
+          <w:bCs/>
+        </w:rPr>
+        <w:t>–</w:t>
+      </w:r>
+      <w:r>
+        <w:rPr>
+          <w:b/>
+          <w:bCs/>
+        </w:rPr>
+        <w:t xml:space="preserve"> s</w:t>
+      </w:r>
+      <w:r>
+        <w:rPr>
+          <w:b/>
+          <w:bCs/>
+        </w:rPr>
+        <w:t>ummaries</w:t>
+      </w:r>
+    </w:p>
+    <w:p>
+      <w:pPr>
+        <w:bidi w:val="0"/>
+        <w:jc w:val="both"/>
+      </w:pPr>
+    </w:p>
+    <w:p>
+      <w:pPr>
+        <w:bidi w:val="0"/>
+        <w:jc w:val="both"/>
+      </w:pPr>
+      <w:r>
+        <w:t>Work structure</w:t>
+      </w:r>
+    </w:p>
+    <w:p>
+      <w:pPr>
+        <w:pStyle w:val="ListParagraph"/>
+        <w:numPr>
+          <w:ilvl w:val="0"/>
+          <w:numId w:val="8"/>
+        </w:numPr>
+        <w:bidi w:val="0"/>
+        <w:jc w:val="both"/>
+      </w:pPr>
+      <w:r>
+        <w:t>Olefin metathesis overview</w:t>
+      </w:r>
+    </w:p>
+    <w:p>
+      <w:pPr>
+        <w:pStyle w:val="ListParagraph"/>
+        <w:numPr>
+          <w:ilvl w:val="0"/>
+          <w:numId w:val="8"/>
+        </w:numPr>
+        <w:bidi w:val="0"/>
+        <w:jc w:val="both"/>
+      </w:pPr>
+      <w:r>
+        <w:t>Reasons to attempt in-vivo metathesis and examples of specific reactions</w:t>
+      </w:r>
+    </w:p>
+    <w:p>
+      <w:pPr>
+        <w:pStyle w:val="ListParagraph"/>
+        <w:numPr>
+          <w:ilvl w:val="0"/>
+          <w:numId w:val="8"/>
+        </w:numPr>
+        <w:bidi w:val="0"/>
+        <w:jc w:val="both"/>
+      </w:pPr>
+      <w:r>
+        <w:t xml:space="preserve">Challenges </w:t>
+      </w:r>
+      <w:r>
+        <w:t>–</w:t>
+      </w:r>
+      <w:r>
+        <w:t xml:space="preserve"> general</w:t>
+      </w:r>
+      <w:r>
+        <w:t xml:space="preserve">, </w:t>
+      </w:r>
+      <w:r>
+        <w:t>water</w:t>
+      </w:r>
+      <w:r>
+        <w:t>-related, biology-related and use-case-specific (e.g. cancer stuff)</w:t>
+      </w:r>
+    </w:p>
+    <w:p>
+      <w:pPr>
+        <w:pStyle w:val="ListParagraph"/>
+        <w:numPr>
+          <w:ilvl w:val="0"/>
+          <w:numId w:val="8"/>
+        </w:numPr>
+        <w:bidi w:val="0"/>
+        <w:jc w:val="both"/>
+      </w:pPr>
+      <w:r>
+        <w:t>Solutions to challenges</w:t>
+      </w:r>
+    </w:p>
+    <w:p>
+      <w:pPr>
+        <w:pStyle w:val="ListParagraph"/>
+        <w:numPr>
+          <w:ilvl w:val="0"/>
+          <w:numId w:val="8"/>
+        </w:numPr>
+        <w:bidi w:val="0"/>
+        <w:jc w:val="both"/>
+      </w:pPr>
+      <w:r>
+        <w:t>Conclusions and recommendations</w:t>
+      </w:r>
+    </w:p>
+    <w:p>
+      <w:pPr>
+        <w:bidi w:val="0"/>
+        <w:jc w:val="both"/>
+      </w:pPr>
+    </w:p>
+    <w:p>
+      <w:pPr>
+        <w:bidi w:val="0"/>
+        <w:jc w:val="both"/>
+        <w:rPr>
+          <w:u w:val="single"/>
+        </w:rPr>
+      </w:pPr>
+      <w:r>
+        <w:rPr>
+          <w:u w:val="single"/>
+        </w:rPr>
+        <w:t>Basic knowledge</w:t>
+      </w:r>
+    </w:p>
+    <w:p>
+      <w:pPr>
+        <w:pStyle w:val="ListParagraph"/>
+        <w:numPr>
+          <w:ilvl w:val="0"/>
+          <w:numId w:val="6"/>
+        </w:numPr>
+        <w:bidi w:val="0"/>
+        <w:jc w:val="both"/>
+      </w:pPr>
+      <w:r>
+        <w:t>Nitro-Grela catalyst: NHC-based catalyst, very efficient for many reaction types:</w:t>
+      </w:r>
+    </w:p>
+    <w:p>
+      <w:pPr>
+        <w:bidi w:val="0"/>
+        <w:ind w:left="360"/>
+        <w:jc w:val="both"/>
+      </w:pPr>
+      <w:r>
+        <w:rPr>
+          <w:noProof/>
+        </w:rPr>
+        <w:drawing>
+          <wp:inline distT="0" distB="0" distL="0" distR="0" wp14:anchorId="4D2FA01C" wp14:editId="220AC459">
+            <wp:extent cx="1258943" cy="905774"/>
+            <wp:effectExtent l="0" t="0" r="0" b="8890"/>
+            <wp:docPr id="660048868" name="Picture 1" descr="A chemical structure with letters and numbers&#10;&#10;Description automatically generated"/>
+            <wp:cNvGraphicFramePr>
+              <a:graphicFrameLocks xmlns:a="http://schemas.openxmlformats.org/drawingml/2006/main" noChangeAspect="1"/>
+            </wp:cNvGraphicFramePr>
+            <a:graphic xmlns:a="http://schemas.openxmlformats.org/drawingml/2006/main">
+              <a:graphicData uri="http://schemas.openxmlformats.org/drawingml/2006/picture">
+                <pic:pic xmlns:pic="http://schemas.openxmlformats.org/drawingml/2006/picture">
+                  <pic:nvPicPr>
+                    <pic:cNvPr id="660048868" name="Picture 1" descr="A chemical structure with letters and numbers&#10;&#10;Description automatically generated"/>
+                    <pic:cNvPicPr/>
+                  </pic:nvPicPr>
+                  <pic:blipFill>
+                    <a:blip r:embed="rId8"/>
+                    <a:stretch>
+                      <a:fillRect/>
+                    </a:stretch>
+                  </pic:blipFill>
+                  <pic:spPr>
+                    <a:xfrm>
+                      <a:off x="0" y="0"/>
+                      <a:ext cx="1262570" cy="908384"/>
+                    </a:xfrm>
+                    <a:prstGeom prst="rect">
+                      <a:avLst/>
+                    </a:prstGeom>
+                  </pic:spPr>
+                </pic:pic>
+              </a:graphicData>
+            </a:graphic>
+          </wp:inline>
+        </w:drawing>
+      </w:r>
+    </w:p>
+    <w:p>
+      <w:pPr>
+        <w:pStyle w:val="ListParagraph"/>
+        <w:numPr>
+          <w:ilvl w:val="0"/>
+          <w:numId w:val="6"/>
+        </w:numPr>
+        <w:bidi w:val="0"/>
+        <w:jc w:val="both"/>
+      </w:pPr>
+      <w:r>
+        <w:t xml:space="preserve">AquaMet – another </w:t>
+      </w:r>
+      <w:r>
+        <w:t>good GHII</w:t>
+      </w:r>
+      <w:r>
+        <w:t xml:space="preserve">, </w:t>
+      </w:r>
+      <w:r>
+        <w:t>can be used in metathesis of water-insoluble substrates in ′′classical′′ organic solvents and in reactions in ionic liquids</w:t>
+      </w:r>
+      <w:r>
+        <w:t xml:space="preserve"> (sigma-aldrich):</w:t>
+      </w:r>
+    </w:p>
+    <w:p>
+      <w:pPr>
+        <w:pStyle w:val="ListParagraph"/>
+        <w:bidi w:val="0"/>
+        <w:jc w:val="both"/>
+      </w:pPr>
+      <w:r>
+        <w:rPr>
+          <w:noProof/>
+        </w:rPr>
+        <w:drawing>
+          <wp:inline distT="0" distB="0" distL="0" distR="0" wp14:anchorId="15964EBD" wp14:editId="40F72E81">
+            <wp:extent cx="1307901" cy="1609725"/>
+            <wp:effectExtent l="0" t="0" r="6985" b="0"/>
+            <wp:docPr id="1522436873" name="Picture 1" descr="AquaMet"/>
+            <wp:cNvGraphicFramePr>
+              <a:graphicFrameLocks xmlns:a="http://schemas.openxmlformats.org/drawingml/2006/main" noChangeAspect="1"/>
+            </wp:cNvGraphicFramePr>
+            <a:graphic xmlns:a="http://schemas.openxmlformats.org/drawingml/2006/main">
+              <a:graphicData uri="http://schemas.openxmlformats.org/drawingml/2006/picture">
+                <pic:pic xmlns:pic="http://schemas.openxmlformats.org/drawingml/2006/picture">
+                  <pic:nvPicPr>
+                    <pic:cNvPr id="0" name="Picture 1" descr="AquaMet"/>
+                    <pic:cNvPicPr>
+                      <a:picLocks noChangeAspect="1" noChangeArrowheads="1"/>
+                    </pic:cNvPicPr>
+                  </pic:nvPicPr>
+                  <pic:blipFill>
+                    <a:blip r:embed="rId9" cstate="print">
+                      <a:extLst>
+                        <a:ext uri="{28A0092B-C50C-407E-A947-70E740481C1C}">
+                          <a14:useLocalDpi xmlns:a14="http://schemas.microsoft.com/office/drawing/2010/main" val="0"/>
+                        </a:ext>
+                      </a:extLst>
+                    </a:blip>
+                    <a:srcRect/>
+                    <a:stretch>
+                      <a:fillRect/>
+                    </a:stretch>
+                  </pic:blipFill>
+                  <pic:spPr bwMode="auto">
+                    <a:xfrm>
+                      <a:off x="0" y="0"/>
+                      <a:ext cx="1316076" cy="1619786"/>
+                    </a:xfrm>
+                    <a:prstGeom prst="rect">
+                      <a:avLst/>
+                    </a:prstGeom>
+                    <a:noFill/>
+                    <a:ln>
+                      <a:noFill/>
+                    </a:ln>
+                  </pic:spPr>
+                </pic:pic>
+              </a:graphicData>
+            </a:graphic>
+          </wp:inline>
+        </w:drawing>
+      </w:r>
+    </w:p>
+    <w:p>
+      <w:pPr>
+        <w:pStyle w:val="ListParagraph"/>
+        <w:numPr>
+          <w:ilvl w:val="0"/>
+          <w:numId w:val="6"/>
+        </w:numPr>
+        <w:bidi w:val="0"/>
+        <w:jc w:val="both"/>
+      </w:pPr>
+      <w:r>
+        <w:t>Grubbs-Hoveyda second generation</w:t>
+      </w:r>
+      <w:r>
+        <w:t xml:space="preserve"> – an NHC catalyst with </w:t>
+      </w:r>
+      <w:r>
+        <w:t>benzylidene ligands</w:t>
+      </w:r>
+      <w:r>
+        <w:t xml:space="preserve"> that</w:t>
+      </w:r>
+      <w:r>
+        <w:t xml:space="preserve"> have a chelating ortho-isopropoxy group attached to the benzene rings</w:t>
+      </w:r>
+      <w:r>
+        <w:t xml:space="preserve"> and without any phosphines. For example:</w:t>
+      </w:r>
+    </w:p>
+    <w:p>
+      <w:pPr>
+        <w:pStyle w:val="ListParagraph"/>
+        <w:bidi w:val="0"/>
+        <w:jc w:val="both"/>
+      </w:pPr>
+      <w:r>
+        <w:rPr>
+          <w:noProof/>
+        </w:rPr>
+        <w:drawing>
+          <wp:inline distT="0" distB="0" distL="0" distR="0" wp14:anchorId="5C080DC6" wp14:editId="3D87F915">
+            <wp:extent cx="1731010" cy="1101725"/>
+            <wp:effectExtent l="0" t="0" r="2540" b="3175"/>
+            <wp:docPr id="693608895" name="Picture 2" descr="undefined"/>
+            <wp:cNvGraphicFramePr>
+              <a:graphicFrameLocks xmlns:a="http://schemas.openxmlformats.org/drawingml/2006/main" noChangeAspect="1"/>
+            </wp:cNvGraphicFramePr>
+            <a:graphic xmlns:a="http://schemas.openxmlformats.org/drawingml/2006/main">
+              <a:graphicData uri="http://schemas.openxmlformats.org/drawingml/2006/picture">
+                <pic:pic xmlns:pic="http://schemas.openxmlformats.org/drawingml/2006/picture">
+                  <pic:nvPicPr>
+                    <pic:cNvPr id="0" name="Picture 3" descr="undefined"/>
+                    <pic:cNvPicPr>
+                      <a:picLocks noChangeAspect="1" noChangeArrowheads="1"/>
+                    </pic:cNvPicPr>
+                  </pic:nvPicPr>
+                  <pic:blipFill rotWithShape="1">
+                    <a:blip r:embed="rId10" cstate="print">
+                      <a:extLst>
+                        <a:ext uri="{28A0092B-C50C-407E-A947-70E740481C1C}">
+                          <a14:useLocalDpi xmlns:a14="http://schemas.microsoft.com/office/drawing/2010/main" val="0"/>
+                        </a:ext>
+                      </a:extLst>
+                    </a:blip>
+                    <a:srcRect l="67180"/>
+                    <a:stretch/>
+                  </pic:blipFill>
+                  <pic:spPr bwMode="auto">
+                    <a:xfrm>
+                      <a:off x="0" y="0"/>
+                      <a:ext cx="1731010" cy="1101725"/>
+                    </a:xfrm>
+                    <a:prstGeom prst="rect">
+                      <a:avLst/>
+                    </a:prstGeom>
+                    <a:noFill/>
+                    <a:ln>
+                      <a:noFill/>
+                    </a:ln>
+                    <a:extLst>
+                      <a:ext uri="{53640926-AAD7-44D8-BBD7-CCE9431645EC}">
+                        <a14:shadowObscured xmlns:a14="http://schemas.microsoft.com/office/drawing/2010/main"/>
+                      </a:ext>
+                    </a:extLst>
+                  </pic:spPr>
+                </pic:pic>
+              </a:graphicData>
+            </a:graphic>
+          </wp:inline>
+        </w:drawing>
+      </w:r>
+    </w:p>
+    <w:p>
+      <w:pPr>
+        <w:bidi w:val="0"/>
+        <w:jc w:val="both"/>
+      </w:pPr>
+    </w:p>
+    <w:p>
+      <w:pPr>
+        <w:bidi w:val="0"/>
+        <w:jc w:val="both"/>
+        <w:rPr>
+          <w:u w:val="single"/>
+        </w:rPr>
+      </w:pPr>
+      <w:r>
+        <w:rPr>
+          <w:u w:val="single"/>
+        </w:rPr>
+        <w:t>A deeper dive into GHII mechanism of reaction</w:t>
+      </w:r>
+    </w:p>
+    <w:p>
+      <w:pPr>
+        <w:bidi w:val="0"/>
         <w:jc w:val="both"/>
       </w:pPr>
     </w:p>
@@ -33,6 +443,7 @@
         <w:rPr>
           <w:highlight w:val="yellow"/>
         </w:rPr>
+        <w:lastRenderedPageBreak/>
         <w:t>Catalysts (and specifically ligands)</w:t>
       </w:r>
     </w:p>
@@ -133,15 +544,7 @@
         <w:t xml:space="preserve"> (SAV)-</w:t>
       </w:r>
       <w:r>
-        <w:t>Ru-</w:t>
-      </w:r>
-      <w:proofErr w:type="spellStart"/>
-      <w:r>
-        <w:t>benzilydene</w:t>
-      </w:r>
-      <w:proofErr w:type="spellEnd"/>
-      <w:r>
-        <w:t>:</w:t>
+        <w:t>Ru-benzilydene:</w:t>
       </w:r>
     </w:p>
     <w:p>
@@ -170,7 +573,7 @@
                     <pic:cNvPicPr/>
                   </pic:nvPicPr>
                   <pic:blipFill>
-                    <a:blip r:embed="rId8"/>
+                    <a:blip r:embed="rId11"/>
                     <a:stretch>
                       <a:fillRect/>
                     </a:stretch>
@@ -242,15 +645,7 @@
         <w:jc w:val="both"/>
       </w:pPr>
       <w:r>
-        <w:t xml:space="preserve">Reduce bulk </w:t>
-      </w:r>
-      <w:proofErr w:type="gramStart"/>
-      <w:r>
-        <w:t>and so</w:t>
-      </w:r>
-      <w:proofErr w:type="gramEnd"/>
-      <w:r>
-        <w:t xml:space="preserve"> minimize steric strain</w:t>
+        <w:t>Reduce bulk and so minimize steric strain</w:t>
       </w:r>
     </w:p>
     <w:p>
@@ -278,227 +673,447 @@
         <w:jc w:val="both"/>
       </w:pPr>
       <w:r>
-        <w:t xml:space="preserve">3 developed HAS (human serum </w:t>
-      </w:r>
-      <w:proofErr w:type="gramStart"/>
-      <w:r>
-        <w:t>albumin)</w:t>
-      </w:r>
-      <w:r>
-        <w:t>+</w:t>
-      </w:r>
-      <w:proofErr w:type="spellStart"/>
-      <w:proofErr w:type="gramEnd"/>
-      <w:r>
-        <w:t>Hoveyda</w:t>
-      </w:r>
-      <w:proofErr w:type="spellEnd"/>
-      <w:r>
-        <w:t>-Grubbs metalloenzyme</w:t>
-      </w:r>
-      <w:r>
-        <w:t xml:space="preserve"> (Artificial Metalloenzyme – </w:t>
-      </w:r>
-      <w:proofErr w:type="spellStart"/>
-      <w:r>
-        <w:t>ArM</w:t>
-      </w:r>
-      <w:proofErr w:type="spellEnd"/>
+        <w:t>3 developed HAS (human serum albumin)</w:t>
+      </w:r>
+      <w:r>
+        <w:t>+Hoveyda-Grubbs metalloenzyme</w:t>
+      </w:r>
+      <w:r>
+        <w:t xml:space="preserve"> (Artificial Metalloenzyme – ArM)</w:t>
+      </w:r>
+      <w:r>
+        <w:t>, in which the negative charge of the protein prevents GSH (glutathione) interaction.</w:t>
+      </w:r>
+    </w:p>
+    <w:p>
+      <w:pPr>
+        <w:pStyle w:val="ListParagraph"/>
+        <w:numPr>
+          <w:ilvl w:val="1"/>
+          <w:numId w:val="3"/>
+        </w:numPr>
+        <w:bidi w:val="0"/>
+        <w:jc w:val="both"/>
+      </w:pPr>
+      <w:r>
+        <w:t>Next, they replaced the Cl on the Ru with I,</w:t>
+      </w:r>
+      <w:r>
+        <w:t xml:space="preserve"> and achieved better reactivity and great tolerance to blood components</w:t>
+      </w:r>
+      <w:r>
+        <w:t>, probably because of the weaker hydrogen bonding (6)</w:t>
+      </w:r>
+      <w:r>
+        <w:t>.</w:t>
+      </w:r>
+      <w:r>
+        <w:t xml:space="preserve"> Similar results regarding iodide were reported in 6.</w:t>
+      </w:r>
+    </w:p>
+    <w:p>
+      <w:pPr>
+        <w:pStyle w:val="ListParagraph"/>
+        <w:numPr>
+          <w:ilvl w:val="2"/>
+          <w:numId w:val="3"/>
+        </w:numPr>
+        <w:bidi w:val="0"/>
+        <w:jc w:val="both"/>
+      </w:pPr>
+      <w:r>
+        <w:t>Bromide kind of sucks.</w:t>
+      </w:r>
+      <w:r>
+        <w:rPr>
+          <w:vertAlign w:val="superscript"/>
+        </w:rPr>
+        <w:t>6</w:t>
+      </w:r>
+    </w:p>
+    <w:p>
+      <w:pPr>
+        <w:pStyle w:val="ListParagraph"/>
+        <w:numPr>
+          <w:ilvl w:val="1"/>
+          <w:numId w:val="3"/>
+        </w:numPr>
+        <w:bidi w:val="0"/>
+        <w:jc w:val="both"/>
+      </w:pPr>
+      <w:r>
+        <w:t>The better reactivity is achieved due to the steric hindrance of the bulky iodide makes the intermediates more stable in comparison to the reactant.</w:t>
+      </w:r>
+    </w:p>
+    <w:p>
+      <w:pPr>
+        <w:pStyle w:val="ListParagraph"/>
+        <w:numPr>
+          <w:ilvl w:val="1"/>
+          <w:numId w:val="3"/>
+        </w:numPr>
+        <w:bidi w:val="0"/>
+        <w:jc w:val="both"/>
+      </w:pPr>
+      <w:r>
+        <w:t>AquaMet is okay in water but sucks in blood</w:t>
+      </w:r>
+    </w:p>
+    <w:p>
+      <w:pPr>
+        <w:pStyle w:val="ListParagraph"/>
+        <w:numPr>
+          <w:ilvl w:val="0"/>
+          <w:numId w:val="3"/>
+        </w:numPr>
+        <w:bidi w:val="0"/>
+        <w:jc w:val="both"/>
+      </w:pPr>
+      <w:r>
+        <w:t>Ruthenium is the most stable metal for OM in air and water (requires more sources).</w:t>
+      </w:r>
+      <w:r>
+        <w:rPr>
+          <w:vertAlign w:val="superscript"/>
+        </w:rPr>
+        <w:t>4</w:t>
+      </w:r>
+    </w:p>
+    <w:p>
+      <w:pPr>
+        <w:pStyle w:val="ListParagraph"/>
+        <w:numPr>
+          <w:ilvl w:val="0"/>
+          <w:numId w:val="3"/>
+        </w:numPr>
+        <w:bidi w:val="0"/>
+        <w:jc w:val="both"/>
+      </w:pPr>
+      <w:r>
+        <w:t>Phosphine ligands can catalyze in water but they kind of suck.</w:t>
+      </w:r>
+      <w:r>
+        <w:rPr>
+          <w:vertAlign w:val="superscript"/>
+        </w:rPr>
+        <w:t>4</w:t>
+      </w:r>
+    </w:p>
+    <w:p>
+      <w:pPr>
+        <w:pStyle w:val="ListParagraph"/>
+        <w:numPr>
+          <w:ilvl w:val="0"/>
+          <w:numId w:val="3"/>
+        </w:numPr>
+        <w:bidi w:val="0"/>
+        <w:jc w:val="both"/>
+      </w:pPr>
+      <w:r>
+        <w:t>In GH (Grubbs-Hoveyda) protein-conjugated catalysts, one of the halide ligands is directed toward the protein and the other toward the surface</w:t>
+      </w:r>
+      <w:r>
+        <w:t>. That's why ligand (e.g. halide with hydrox</w:t>
+      </w:r>
+      <w:r>
+        <w:t>ide</w:t>
+      </w:r>
+      <w:r>
+        <w:t>) exchange is possible and can lead to catalyst degradation</w:t>
+      </w:r>
+      <w:r>
+        <w:t>.</w:t>
+      </w:r>
+      <w:r>
+        <w:rPr>
+          <w:vertAlign w:val="superscript"/>
+        </w:rPr>
+        <w:t>6</w:t>
+      </w:r>
+    </w:p>
+    <w:p>
+      <w:pPr>
+        <w:pStyle w:val="ListParagraph"/>
+        <w:numPr>
+          <w:ilvl w:val="0"/>
+          <w:numId w:val="3"/>
+        </w:numPr>
+        <w:bidi w:val="0"/>
+        <w:jc w:val="both"/>
+      </w:pPr>
+      <w:r>
+        <w:t>Ways the protein protects the catalyst:</w:t>
+      </w:r>
+    </w:p>
+    <w:p>
+      <w:pPr>
+        <w:pStyle w:val="ListParagraph"/>
+        <w:numPr>
+          <w:ilvl w:val="1"/>
+          <w:numId w:val="3"/>
+        </w:numPr>
+        <w:bidi w:val="0"/>
+        <w:jc w:val="both"/>
+      </w:pPr>
+      <w:r>
+        <w:t>Preventing some of the ligand exchange.</w:t>
+      </w:r>
+      <w:r>
+        <w:rPr>
+          <w:vertAlign w:val="superscript"/>
+        </w:rPr>
+        <w:t>6</w:t>
+      </w:r>
+    </w:p>
+    <w:p>
+      <w:pPr>
+        <w:pStyle w:val="ListParagraph"/>
+        <w:numPr>
+          <w:ilvl w:val="1"/>
+          <w:numId w:val="3"/>
+        </w:numPr>
+        <w:bidi w:val="0"/>
+        <w:jc w:val="both"/>
+      </w:pPr>
+      <w:r>
+        <w:t>Making dimerization of the catalyst less favorable sterically.</w:t>
+      </w:r>
+      <w:r>
+        <w:rPr>
+          <w:vertAlign w:val="superscript"/>
+        </w:rPr>
+        <w:t>6</w:t>
+      </w:r>
+    </w:p>
+    <w:p>
+      <w:pPr>
+        <w:pStyle w:val="ListParagraph"/>
+        <w:numPr>
+          <w:ilvl w:val="0"/>
+          <w:numId w:val="3"/>
+        </w:numPr>
+        <w:bidi w:val="0"/>
+        <w:jc w:val="both"/>
+      </w:pPr>
+      <w:r>
+        <w:t>NO</w:t>
+      </w:r>
+      <w:r>
+        <w:rPr>
+          <w:vertAlign w:val="subscript"/>
+        </w:rPr>
+        <w:t>3</w:t>
+      </w:r>
+      <w:r>
+        <w:t>-AquaMet catalyst</w:t>
+      </w:r>
+      <w:r>
+        <w:t>, in which NO</w:t>
+      </w:r>
+      <w:r>
+        <w:rPr>
+          <w:vertAlign w:val="subscript"/>
+        </w:rPr>
+        <w:t>3</w:t>
+      </w:r>
+      <w:r>
+        <w:t xml:space="preserve"> replaces either one or both of the chloride ligands,</w:t>
+      </w:r>
+      <w:r>
+        <w:t xml:space="preserve"> can be generated from AquaMet and nitrate-containing species – it </w:t>
+      </w:r>
+      <w:r>
+        <w:lastRenderedPageBreak/>
+        <w:t xml:space="preserve">decomposes quickly alone but </w:t>
+      </w:r>
+      <w:r>
+        <w:t xml:space="preserve">gives a greater yield than AquaMet for RCM of </w:t>
+      </w:r>
+      <w:r>
+        <w:t>N,N-diallyltosyl amine</w:t>
+      </w:r>
+      <w:r>
+        <w:t xml:space="preserve"> specifically (but not to other metatheses tested).</w:t>
+      </w:r>
+      <w:r>
+        <w:rPr>
+          <w:vertAlign w:val="superscript"/>
+        </w:rPr>
+        <w:t>7</w:t>
+      </w:r>
+    </w:p>
+    <w:p>
+      <w:pPr>
+        <w:pStyle w:val="ListParagraph"/>
+        <w:numPr>
+          <w:ilvl w:val="0"/>
+          <w:numId w:val="3"/>
+        </w:numPr>
+        <w:bidi w:val="0"/>
+        <w:jc w:val="both"/>
+      </w:pPr>
+      <w:r>
+        <w:t>GHII is stable in air and moisture.</w:t>
+      </w:r>
+      <w:r>
+        <w:rPr>
+          <w:vertAlign w:val="superscript"/>
+        </w:rPr>
+        <w:t>8</w:t>
+      </w:r>
+      <w:r>
+        <w:t xml:space="preserve"> (look in quoted articles as well)</w:t>
+      </w:r>
+    </w:p>
+    <w:p>
+      <w:pPr>
+        <w:bidi w:val="0"/>
+        <w:jc w:val="both"/>
+      </w:pPr>
+    </w:p>
+    <w:p>
+      <w:pPr>
+        <w:bidi w:val="0"/>
+        <w:jc w:val="both"/>
+      </w:pPr>
+    </w:p>
+    <w:p>
+      <w:pPr>
+        <w:bidi w:val="0"/>
+        <w:jc w:val="both"/>
+      </w:pPr>
+      <w:r>
+        <w:rPr>
+          <w:highlight w:val="magenta"/>
+        </w:rPr>
+        <w:t>Synthesis of catalysts</w:t>
+      </w:r>
+    </w:p>
+    <w:p>
+      <w:pPr>
+        <w:pStyle w:val="ListParagraph"/>
+        <w:numPr>
+          <w:ilvl w:val="0"/>
+          <w:numId w:val="3"/>
+        </w:numPr>
+        <w:bidi w:val="0"/>
+        <w:jc w:val="both"/>
+      </w:pPr>
+      <w:r>
+        <w:t>For a metalloenzyme – the biotin-streptavidin technology</w:t>
+      </w:r>
+      <w:r>
+        <w:rPr>
+          <w:vertAlign w:val="superscript"/>
+        </w:rPr>
+        <w:t>2</w:t>
+      </w:r>
+    </w:p>
+    <w:p>
+      <w:pPr>
+        <w:pStyle w:val="ListParagraph"/>
+        <w:numPr>
+          <w:ilvl w:val="1"/>
+          <w:numId w:val="3"/>
+        </w:numPr>
+        <w:bidi w:val="0"/>
+        <w:jc w:val="both"/>
+      </w:pPr>
+      <w:r>
+        <w:t>The affinity between biotin and streptavidin is very high by nature, so when the metal catalyst is bonded to biotin it can be integrated to a streptavidin-derived protein.</w:t>
+      </w:r>
+      <w:r>
+        <w:rPr>
+          <w:vertAlign w:val="superscript"/>
+        </w:rPr>
+        <w:t>8</w:t>
+      </w:r>
+      <w:r>
+        <w:t xml:space="preserve"> (look at quotes)</w:t>
+      </w:r>
+    </w:p>
+    <w:p>
+      <w:pPr>
+        <w:pStyle w:val="ListParagraph"/>
+        <w:numPr>
+          <w:ilvl w:val="0"/>
+          <w:numId w:val="3"/>
+        </w:numPr>
+        <w:bidi w:val="0"/>
+        <w:jc w:val="both"/>
+      </w:pPr>
+      <w:r>
+        <w:t xml:space="preserve">Directed evolution through saturation mutagenesis </w:t>
+      </w:r>
+      <w:r>
+        <w:t xml:space="preserve">on the amino acids close to the Ru </w:t>
+      </w:r>
+      <w:r>
+        <w:t xml:space="preserve">can increase </w:t>
+      </w:r>
+      <w:r>
+        <w:t>five-fold the cell-specific activity of the catalyst.</w:t>
+      </w:r>
+      <w:r>
+        <w:rPr>
+          <w:vertAlign w:val="superscript"/>
+        </w:rPr>
+        <w:t>2</w:t>
+      </w:r>
+      <w:r>
+        <w:t xml:space="preserve"> This type of evolution can be perform substrate-specifically and thus we can develop the "ideal" enzyme for any type of reaction</w:t>
+      </w:r>
+      <w:r>
+        <w:t xml:space="preserve"> (personal observation</w:t>
+      </w:r>
+      <w:r>
+        <w:t>, based on 2</w:t>
+      </w:r>
       <w:r>
         <w:t>)</w:t>
       </w:r>
       <w:r>
-        <w:t>, in which the negative charge of the protein prevents GSH (glutathione) interaction.</w:t>
-      </w:r>
-    </w:p>
-    <w:p>
-      <w:pPr>
-        <w:pStyle w:val="ListParagraph"/>
-        <w:numPr>
-          <w:ilvl w:val="1"/>
-          <w:numId w:val="3"/>
-        </w:numPr>
-        <w:bidi w:val="0"/>
-        <w:jc w:val="both"/>
-      </w:pPr>
-      <w:r>
-        <w:t xml:space="preserve">Next, they replaced the Cl on the Ru with </w:t>
-      </w:r>
-      <w:proofErr w:type="gramStart"/>
-      <w:r>
-        <w:t>I,</w:t>
-      </w:r>
-      <w:r>
-        <w:t xml:space="preserve"> and</w:t>
-      </w:r>
-      <w:proofErr w:type="gramEnd"/>
-      <w:r>
-        <w:t xml:space="preserve"> achieved better reactivity and great tolerance to blood components.</w:t>
-      </w:r>
-    </w:p>
-    <w:p>
-      <w:pPr>
-        <w:pStyle w:val="ListParagraph"/>
-        <w:numPr>
-          <w:ilvl w:val="1"/>
-          <w:numId w:val="3"/>
-        </w:numPr>
-        <w:bidi w:val="0"/>
-        <w:jc w:val="both"/>
-      </w:pPr>
-      <w:r>
-        <w:t>The better reactivity is achieved due to the steric hindrance of the bulky iodide makes the intermediates more stable in comparison to the reactant.</w:t>
-      </w:r>
-    </w:p>
-    <w:p>
-      <w:pPr>
-        <w:pStyle w:val="ListParagraph"/>
-        <w:numPr>
-          <w:ilvl w:val="1"/>
-          <w:numId w:val="3"/>
-        </w:numPr>
-        <w:bidi w:val="0"/>
-        <w:jc w:val="both"/>
-      </w:pPr>
-      <w:proofErr w:type="spellStart"/>
-      <w:r>
-        <w:t>AquaMet</w:t>
-      </w:r>
-      <w:proofErr w:type="spellEnd"/>
-      <w:r>
-        <w:t xml:space="preserve"> is okay in water but sucks in blood</w:t>
-      </w:r>
-    </w:p>
-    <w:p>
-      <w:pPr>
-        <w:pStyle w:val="ListParagraph"/>
-        <w:numPr>
-          <w:ilvl w:val="0"/>
-          <w:numId w:val="3"/>
-        </w:numPr>
-        <w:bidi w:val="0"/>
-        <w:jc w:val="both"/>
-      </w:pPr>
-      <w:r>
-        <w:t>Ruthenium is the most stable metal for OM in air and water (requires more sources).</w:t>
+        <w:t>.</w:t>
+      </w:r>
+    </w:p>
+    <w:p>
+      <w:pPr>
+        <w:pStyle w:val="ListParagraph"/>
+        <w:numPr>
+          <w:ilvl w:val="0"/>
+          <w:numId w:val="3"/>
+        </w:numPr>
+        <w:bidi w:val="0"/>
+        <w:jc w:val="both"/>
+      </w:pPr>
+      <w:r>
+        <w:t>Metalloprotein with a dative bond – the protein donates both electors in the covalent bond – offer easy dissociation of catalyst from the protein but are hard to design.</w:t>
       </w:r>
       <w:r>
         <w:rPr>
           <w:vertAlign w:val="superscript"/>
         </w:rPr>
-        <w:t>4</w:t>
-      </w:r>
-    </w:p>
-    <w:p>
-      <w:pPr>
-        <w:pStyle w:val="ListParagraph"/>
-        <w:numPr>
-          <w:ilvl w:val="0"/>
-          <w:numId w:val="3"/>
-        </w:numPr>
-        <w:bidi w:val="0"/>
-        <w:jc w:val="both"/>
-      </w:pPr>
-      <w:r>
-        <w:t>Phosphine ligands can catalyze in water but they kind of suck.</w:t>
+        <w:t>8</w:t>
+      </w:r>
+    </w:p>
+    <w:p>
+      <w:pPr>
+        <w:pStyle w:val="ListParagraph"/>
+        <w:numPr>
+          <w:ilvl w:val="0"/>
+          <w:numId w:val="3"/>
+        </w:numPr>
+        <w:bidi w:val="0"/>
+        <w:jc w:val="both"/>
+      </w:pPr>
+      <w:r>
+        <w:t>Covalent anchoring offers precise positioning.</w:t>
       </w:r>
       <w:r>
         <w:rPr>
           <w:vertAlign w:val="superscript"/>
         </w:rPr>
-        <w:t>4</w:t>
-      </w:r>
-    </w:p>
-    <w:p>
-      <w:pPr>
-        <w:bidi w:val="0"/>
-        <w:jc w:val="both"/>
-      </w:pPr>
-    </w:p>
-    <w:p>
-      <w:pPr>
-        <w:bidi w:val="0"/>
-        <w:jc w:val="both"/>
-      </w:pPr>
-    </w:p>
-    <w:p>
-      <w:pPr>
-        <w:bidi w:val="0"/>
-        <w:jc w:val="both"/>
-      </w:pPr>
-      <w:r>
-        <w:rPr>
-          <w:highlight w:val="magenta"/>
-        </w:rPr>
-        <w:t>Synthesis of catalysts</w:t>
-      </w:r>
-    </w:p>
-    <w:p>
-      <w:pPr>
-        <w:pStyle w:val="ListParagraph"/>
-        <w:numPr>
-          <w:ilvl w:val="0"/>
-          <w:numId w:val="3"/>
-        </w:numPr>
-        <w:bidi w:val="0"/>
-        <w:jc w:val="both"/>
-      </w:pPr>
-      <w:r>
-        <w:t>For a metalloenzyme – the biotin-streptavidin technology (what is it?)</w:t>
-      </w:r>
-      <w:r>
-        <w:rPr>
-          <w:vertAlign w:val="superscript"/>
-        </w:rPr>
-        <w:t>2</w:t>
-      </w:r>
-    </w:p>
-    <w:p>
-      <w:pPr>
-        <w:pStyle w:val="ListParagraph"/>
-        <w:numPr>
-          <w:ilvl w:val="0"/>
-          <w:numId w:val="3"/>
-        </w:numPr>
-        <w:bidi w:val="0"/>
-        <w:jc w:val="both"/>
-      </w:pPr>
-      <w:r>
-        <w:t xml:space="preserve">Directed evolution through saturation mutagenesis </w:t>
-      </w:r>
-      <w:r>
-        <w:t xml:space="preserve">on the amino acids close to the Ru </w:t>
-      </w:r>
-      <w:r>
-        <w:t xml:space="preserve">can increase </w:t>
-      </w:r>
-      <w:r>
-        <w:t>five-fold the cell-specific activity of the catalyst.</w:t>
-      </w:r>
-      <w:r>
-        <w:rPr>
-          <w:vertAlign w:val="superscript"/>
-        </w:rPr>
-        <w:t>2</w:t>
-      </w:r>
-      <w:r>
-        <w:t xml:space="preserve"> This type of </w:t>
-      </w:r>
-      <w:r>
-        <w:lastRenderedPageBreak/>
-        <w:t>evolution can be perform substrate-specifically and thus we can develop the "ideal" enzyme for any type of reaction</w:t>
-      </w:r>
-      <w:r>
-        <w:t xml:space="preserve"> (personal observation</w:t>
-      </w:r>
-      <w:r>
-        <w:t>, based on 2</w:t>
-      </w:r>
-      <w:r>
-        <w:t>)</w:t>
-      </w:r>
-      <w:r>
-        <w:t>.</w:t>
+        <w:t>8</w:t>
       </w:r>
     </w:p>
     <w:p>
@@ -586,7 +1201,7 @@
                     <pic:cNvPicPr/>
                   </pic:nvPicPr>
                   <pic:blipFill>
-                    <a:blip r:embed="rId9"/>
+                    <a:blip r:embed="rId12"/>
                     <a:stretch>
                       <a:fillRect/>
                     </a:stretch>
@@ -618,6 +1233,70 @@
         <w:jc w:val="both"/>
       </w:pPr>
       <w:r>
+        <w:t>Another useful model RCM reaction:</w:t>
+      </w:r>
+      <w:r>
+        <w:rPr>
+          <w:vertAlign w:val="superscript"/>
+        </w:rPr>
+        <w:t>7</w:t>
+      </w:r>
+    </w:p>
+    <w:p>
+      <w:pPr>
+        <w:bidi w:val="0"/>
+        <w:ind w:left="360"/>
+        <w:jc w:val="both"/>
+      </w:pPr>
+      <w:r>
+        <w:drawing>
+          <wp:inline distT="0" distB="0" distL="0" distR="0" wp14:anchorId="0F2623B9" wp14:editId="45352016">
+            <wp:extent cx="2476846" cy="485843"/>
+            <wp:effectExtent l="0" t="0" r="0" b="9525"/>
+            <wp:docPr id="887432559" name="Picture 1"/>
+            <wp:cNvGraphicFramePr>
+              <a:graphicFrameLocks xmlns:a="http://schemas.openxmlformats.org/drawingml/2006/main" noChangeAspect="1"/>
+            </wp:cNvGraphicFramePr>
+            <a:graphic xmlns:a="http://schemas.openxmlformats.org/drawingml/2006/main">
+              <a:graphicData uri="http://schemas.openxmlformats.org/drawingml/2006/picture">
+                <pic:pic xmlns:pic="http://schemas.openxmlformats.org/drawingml/2006/picture">
+                  <pic:nvPicPr>
+                    <pic:cNvPr id="887432559" name=""/>
+                    <pic:cNvPicPr/>
+                  </pic:nvPicPr>
+                  <pic:blipFill>
+                    <a:blip r:embed="rId13"/>
+                    <a:stretch>
+                      <a:fillRect/>
+                    </a:stretch>
+                  </pic:blipFill>
+                  <pic:spPr>
+                    <a:xfrm>
+                      <a:off x="0" y="0"/>
+                      <a:ext cx="2476846" cy="485843"/>
+                    </a:xfrm>
+                    <a:prstGeom prst="rect">
+                      <a:avLst/>
+                    </a:prstGeom>
+                  </pic:spPr>
+                </pic:pic>
+              </a:graphicData>
+            </a:graphic>
+          </wp:inline>
+        </w:drawing>
+      </w:r>
+    </w:p>
+    <w:p>
+      <w:pPr>
+        <w:pStyle w:val="ListParagraph"/>
+        <w:numPr>
+          <w:ilvl w:val="0"/>
+          <w:numId w:val="3"/>
+        </w:numPr>
+        <w:bidi w:val="0"/>
+        <w:jc w:val="both"/>
+      </w:pPr>
+      <w:r>
         <w:t>"</w:t>
       </w:r>
       <w:r>
@@ -638,15 +1317,7 @@
         <w:jc w:val="both"/>
       </w:pPr>
       <w:r>
-        <w:t xml:space="preserve">The yield of most catalysts goes sharply down after incubation in blood because of deactivation (by GSH, for example); </w:t>
-      </w:r>
-      <w:proofErr w:type="spellStart"/>
-      <w:r>
-        <w:t>AlbRu</w:t>
-      </w:r>
-      <w:proofErr w:type="spellEnd"/>
-      <w:r>
-        <w:t>-I achieves a good yield of 21% after incubation in blood for 24h.</w:t>
+        <w:t>The yield of most catalysts goes sharply down after incubation in blood because of deactivation (by GSH, for example); AlbRu-I achieves a good yield of 21% after incubation in blood for 24h.</w:t>
       </w:r>
       <w:r>
         <w:rPr>
@@ -665,13 +1336,8 @@
         <w:bidi w:val="0"/>
         <w:jc w:val="both"/>
       </w:pPr>
-      <w:proofErr w:type="spellStart"/>
-      <w:r>
-        <w:t>AlbRu</w:t>
-      </w:r>
-      <w:proofErr w:type="spellEnd"/>
-      <w:r>
-        <w:t>-I can be used to synthesize carboxylic acids.</w:t>
+      <w:r>
+        <w:t>AlbRu-I can be used to synthesize carboxylic acids.</w:t>
       </w:r>
       <w:r>
         <w:rPr>
@@ -839,17 +1505,10 @@
         <w:jc w:val="both"/>
       </w:pPr>
       <w:r>
-        <w:t>Sulfur-</w:t>
-      </w:r>
-      <w:proofErr w:type="gramStart"/>
-      <w:r>
-        <w:t>assisted metathesis</w:t>
-      </w:r>
-      <w:proofErr w:type="gramEnd"/>
-      <w:r>
-        <w:t xml:space="preserve"> mechanism (</w:t>
-      </w:r>
-      <w:hyperlink r:id="rId10" w:history="1">
+        <w:lastRenderedPageBreak/>
+        <w:t>Sulfur-assisted metathesis mechanism (</w:t>
+      </w:r>
+      <w:hyperlink r:id="rId14" w:history="1">
         <w:r>
           <w:rPr>
             <w:rStyle w:val="Hyperlink"/>
@@ -865,6 +1524,26 @@
       <w:pPr>
         <w:pStyle w:val="ListParagraph"/>
         <w:numPr>
+          <w:ilvl w:val="1"/>
+          <w:numId w:val="3"/>
+        </w:numPr>
+        <w:bidi w:val="0"/>
+        <w:jc w:val="both"/>
+      </w:pPr>
+      <w:r>
+        <w:t>Lower PH – increases TON.</w:t>
+      </w:r>
+      <w:r>
+        <w:rPr>
+          <w:vertAlign w:val="superscript"/>
+        </w:rPr>
+        <w:t>6</w:t>
+      </w:r>
+    </w:p>
+    <w:p>
+      <w:pPr>
+        <w:pStyle w:val="ListParagraph"/>
+        <w:numPr>
           <w:ilvl w:val="0"/>
           <w:numId w:val="3"/>
         </w:numPr>
@@ -897,6 +1576,92 @@
     </w:p>
     <w:p>
       <w:pPr>
+        <w:pStyle w:val="ListParagraph"/>
+        <w:numPr>
+          <w:ilvl w:val="1"/>
+          <w:numId w:val="3"/>
+        </w:numPr>
+        <w:bidi w:val="0"/>
+        <w:jc w:val="both"/>
+      </w:pPr>
+      <w:r>
+        <w:t>Water, of course (later on that)</w:t>
+      </w:r>
+    </w:p>
+    <w:p>
+      <w:pPr>
+        <w:pStyle w:val="ListParagraph"/>
+        <w:numPr>
+          <w:ilvl w:val="1"/>
+          <w:numId w:val="3"/>
+        </w:numPr>
+        <w:bidi w:val="0"/>
+        <w:jc w:val="both"/>
+      </w:pPr>
+      <w:r>
+        <w:t>GSH and histidine that coordinate to the metal center and can reduce the catalyst.</w:t>
+      </w:r>
+      <w:r>
+        <w:rPr>
+          <w:vertAlign w:val="superscript"/>
+        </w:rPr>
+        <w:t>7</w:t>
+      </w:r>
+    </w:p>
+    <w:p>
+      <w:pPr>
+        <w:pStyle w:val="ListParagraph"/>
+        <w:numPr>
+          <w:ilvl w:val="1"/>
+          <w:numId w:val="3"/>
+        </w:numPr>
+        <w:bidi w:val="0"/>
+        <w:jc w:val="both"/>
+      </w:pPr>
+      <w:r>
+        <w:t>Basic molecules – can deprotonate the metallocyclobutane</w:t>
+      </w:r>
+      <w:r>
+        <w:t xml:space="preserve"> and cause decomposition of the species</w:t>
+      </w:r>
+      <w:r>
+        <w:t xml:space="preserve"> – can be prevented by adding acids</w:t>
+      </w:r>
+      <w:r>
+        <w:t>.</w:t>
+      </w:r>
+      <w:r>
+        <w:rPr>
+          <w:vertAlign w:val="superscript"/>
+        </w:rPr>
+        <w:t>7</w:t>
+      </w:r>
+    </w:p>
+    <w:p>
+      <w:pPr>
+        <w:pStyle w:val="ListParagraph"/>
+        <w:numPr>
+          <w:ilvl w:val="1"/>
+          <w:numId w:val="3"/>
+        </w:numPr>
+        <w:bidi w:val="0"/>
+        <w:jc w:val="both"/>
+      </w:pPr>
+      <w:r>
+        <w:t>Dimerization of the catalyst</w:t>
+      </w:r>
+      <w:r>
+        <w:t xml:space="preserve"> through the Ru.</w:t>
+      </w:r>
+      <w:r>
+        <w:rPr>
+          <w:vertAlign w:val="superscript"/>
+        </w:rPr>
+        <w:t>7</w:t>
+      </w:r>
+    </w:p>
+    <w:p>
+      <w:pPr>
         <w:bidi w:val="0"/>
         <w:ind w:firstLine="720"/>
         <w:jc w:val="both"/>
@@ -914,6 +1679,164 @@
     <w:p>
       <w:pPr>
         <w:pStyle w:val="ListParagraph"/>
+        <w:numPr>
+          <w:ilvl w:val="0"/>
+          <w:numId w:val="3"/>
+        </w:numPr>
+        <w:bidi w:val="0"/>
+        <w:jc w:val="both"/>
+      </w:pPr>
+      <w:r>
+        <w:t>Even in "organic solvent settings" in industry, water are a frequent, often unavoidable contaminant – even 100ppm water can cause 60% drop in yield.</w:t>
+      </w:r>
+      <w:r>
+        <w:rPr>
+          <w:vertAlign w:val="superscript"/>
+        </w:rPr>
+        <w:t>5</w:t>
+      </w:r>
+    </w:p>
+    <w:p>
+      <w:pPr>
+        <w:pStyle w:val="ListParagraph"/>
+        <w:numPr>
+          <w:ilvl w:val="0"/>
+          <w:numId w:val="3"/>
+        </w:numPr>
+        <w:bidi w:val="0"/>
+        <w:jc w:val="both"/>
+      </w:pPr>
+      <w:r>
+        <w:t>Water form hydrogen bonds with NH</w:t>
+      </w:r>
+      <w:r>
+        <w:rPr>
+          <w:vertAlign w:val="subscript"/>
+        </w:rPr>
+        <w:t>2</w:t>
+      </w:r>
+      <w:r>
+        <w:t>, Cl and I and the most sensitive catalyst will be the one with the weakest bonds.</w:t>
+      </w:r>
+    </w:p>
+    <w:p>
+      <w:pPr>
+        <w:pStyle w:val="ListParagraph"/>
+        <w:numPr>
+          <w:ilvl w:val="0"/>
+          <w:numId w:val="3"/>
+        </w:numPr>
+        <w:bidi w:val="0"/>
+        <w:jc w:val="both"/>
+      </w:pPr>
+      <w:r>
+        <w:t xml:space="preserve">Water does not affect E/Z </w:t>
+      </w:r>
+      <w:r>
+        <w:t>selectivity, but increases isomerization in the location of the double bond.</w:t>
+      </w:r>
+      <w:r>
+        <w:rPr>
+          <w:vertAlign w:val="superscript"/>
+        </w:rPr>
+        <w:t>5</w:t>
+      </w:r>
+    </w:p>
+    <w:p>
+      <w:pPr>
+        <w:pStyle w:val="ListParagraph"/>
+        <w:numPr>
+          <w:ilvl w:val="0"/>
+          <w:numId w:val="3"/>
+        </w:numPr>
+        <w:bidi w:val="0"/>
+        <w:jc w:val="both"/>
+      </w:pPr>
+      <w:r>
+        <w:t xml:space="preserve">Hydrogen bonding </w:t>
+      </w:r>
+      <w:r>
+        <w:t>destabilizes the reaction-ready conformer of some RCM reactants</w:t>
+      </w:r>
+      <w:r>
+        <w:t xml:space="preserve"> (increases its energy)</w:t>
+      </w:r>
+      <w:r>
+        <w:t>.</w:t>
+      </w:r>
+      <w:r>
+        <w:rPr>
+          <w:vertAlign w:val="superscript"/>
+        </w:rPr>
+        <w:t>5</w:t>
+      </w:r>
+    </w:p>
+    <w:p>
+      <w:pPr>
+        <w:pStyle w:val="ListParagraph"/>
+        <w:numPr>
+          <w:ilvl w:val="0"/>
+          <w:numId w:val="3"/>
+        </w:numPr>
+        <w:bidi w:val="0"/>
+        <w:jc w:val="both"/>
+      </w:pPr>
+      <w:r>
+        <w:t>The effect is double – both on the catalyst and the reactant.</w:t>
+      </w:r>
+    </w:p>
+    <w:p>
+      <w:pPr>
+        <w:pStyle w:val="ListParagraph"/>
+        <w:numPr>
+          <w:ilvl w:val="0"/>
+          <w:numId w:val="3"/>
+        </w:numPr>
+        <w:bidi w:val="0"/>
+        <w:jc w:val="both"/>
+      </w:pPr>
+      <w:r>
+        <w:t>Fast-initiating catalysts are more vulnerable to decomposition by water because the active state is the one attacked by water.</w:t>
+      </w:r>
+      <w:r>
+        <w:rPr>
+          <w:vertAlign w:val="superscript"/>
+        </w:rPr>
+        <w:t>5</w:t>
+      </w:r>
+    </w:p>
+    <w:p>
+      <w:pPr>
+        <w:pStyle w:val="ListParagraph"/>
+        <w:numPr>
+          <w:ilvl w:val="0"/>
+          <w:numId w:val="3"/>
+        </w:numPr>
+        <w:bidi w:val="0"/>
+        <w:jc w:val="both"/>
+      </w:pPr>
+      <w:r>
+        <w:t>Catalyst decomposition in water =(mostly) h</w:t>
+      </w:r>
+      <w:r>
+        <w:t>alide exchange lead</w:t>
+      </w:r>
+      <w:r>
+        <w:t>ing</w:t>
+      </w:r>
+      <w:r>
+        <w:t xml:space="preserve"> to dihydroxy complexes and binuclear species (6 quoting others).</w:t>
+      </w:r>
+      <w:r>
+        <w:rPr>
+          <w:vertAlign w:val="superscript"/>
+        </w:rPr>
+        <w:t>6</w:t>
+      </w:r>
+    </w:p>
+    <w:p>
+      <w:pPr>
+        <w:pStyle w:val="ListParagraph"/>
         <w:bidi w:val="0"/>
         <w:jc w:val="both"/>
       </w:pPr>
@@ -933,21 +1856,7 @@
         <w:rPr>
           <w:highlight w:val="green"/>
         </w:rPr>
-        <w:t xml:space="preserve"> (different types of </w:t>
-      </w:r>
-      <w:proofErr w:type="spellStart"/>
-      <w:r>
-        <w:rPr>
-          <w:highlight w:val="green"/>
-        </w:rPr>
-        <w:t>selectivities</w:t>
-      </w:r>
-      <w:proofErr w:type="spellEnd"/>
-      <w:r>
-        <w:rPr>
-          <w:highlight w:val="green"/>
-        </w:rPr>
-        <w:t>)</w:t>
+        <w:t xml:space="preserve"> (different types of selectivities)</w:t>
       </w:r>
     </w:p>
     <w:p>
@@ -986,7 +1895,6 @@
         <w:bidi w:val="0"/>
         <w:jc w:val="both"/>
       </w:pPr>
-      <w:proofErr w:type="spellStart"/>
       <w:r>
         <w:t>SAV</w:t>
       </w:r>
@@ -996,7 +1904,6 @@
         </w:rPr>
         <w:t>mut</w:t>
       </w:r>
-      <w:proofErr w:type="spellEnd"/>
       <w:r>
         <w:t xml:space="preserve"> outperform</w:t>
       </w:r>
@@ -1006,21 +1913,8 @@
       <w:r>
         <w:t xml:space="preserve"> both </w:t>
       </w:r>
-      <w:proofErr w:type="spellStart"/>
-      <w:r>
-        <w:t>Hoveyda</w:t>
-      </w:r>
-      <w:proofErr w:type="spellEnd"/>
-      <w:r>
-        <w:t xml:space="preserve">–Grubbs (HGII) and </w:t>
-      </w:r>
-      <w:proofErr w:type="spellStart"/>
-      <w:r>
-        <w:t>AquaMet</w:t>
-      </w:r>
-      <w:proofErr w:type="spellEnd"/>
-      <w:r>
-        <w:t xml:space="preserve"> (AQM)</w:t>
+      <w:r>
+        <w:t>Hoveyda–Grubbs (HGII) and AquaMet (AQM)</w:t>
       </w:r>
       <w:r>
         <w:t xml:space="preserve"> under some conditions.</w:t>
@@ -1042,13 +1936,8 @@
         <w:bidi w:val="0"/>
         <w:jc w:val="both"/>
       </w:pPr>
-      <w:proofErr w:type="spellStart"/>
-      <w:r>
-        <w:t>AlbRu</w:t>
-      </w:r>
-      <w:proofErr w:type="spellEnd"/>
-      <w:r>
-        <w:t>-I requires 1-5 mol% for efficient catalysis.</w:t>
+      <w:r>
+        <w:t>AlbRu-I requires 1-5 mol% for efficient catalysis.</w:t>
       </w:r>
       <w:r>
         <w:rPr>
@@ -1059,6 +1948,183 @@
     </w:p>
     <w:p>
       <w:pPr>
+        <w:pStyle w:val="ListParagraph"/>
+        <w:numPr>
+          <w:ilvl w:val="0"/>
+          <w:numId w:val="3"/>
+        </w:numPr>
+        <w:bidi w:val="0"/>
+        <w:jc w:val="both"/>
+      </w:pPr>
+      <w:r>
+        <w:t>The decomposed Ru catalyst can trigger double bond migration and DNA degradation (look for the quoted articles in 5).</w:t>
+      </w:r>
+      <w:r>
+        <w:rPr>
+          <w:vertAlign w:val="superscript"/>
+        </w:rPr>
+        <w:t>5</w:t>
+      </w:r>
+    </w:p>
+    <w:p>
+      <w:pPr>
+        <w:pStyle w:val="ListParagraph"/>
+        <w:numPr>
+          <w:ilvl w:val="0"/>
+          <w:numId w:val="3"/>
+        </w:numPr>
+        <w:bidi w:val="0"/>
+        <w:jc w:val="both"/>
+      </w:pPr>
+      <w:r>
+        <w:t>High concentration of the catalyst can lead to biomolecular coupling and thus to a lower TON for some catalysts.</w:t>
+      </w:r>
+      <w:r>
+        <w:rPr>
+          <w:vertAlign w:val="superscript"/>
+        </w:rPr>
+        <w:t>5</w:t>
+      </w:r>
+    </w:p>
+    <w:p>
+      <w:pPr>
+        <w:pStyle w:val="ListParagraph"/>
+        <w:numPr>
+          <w:ilvl w:val="0"/>
+          <w:numId w:val="3"/>
+        </w:numPr>
+        <w:bidi w:val="0"/>
+        <w:jc w:val="both"/>
+      </w:pPr>
+      <w:r>
+        <w:t>Annoying side reactions like olefin isomerization after beta-hydride elimination did not occur in 6.</w:t>
+      </w:r>
+    </w:p>
+    <w:p>
+      <w:pPr>
+        <w:pStyle w:val="ListParagraph"/>
+        <w:numPr>
+          <w:ilvl w:val="0"/>
+          <w:numId w:val="3"/>
+        </w:numPr>
+        <w:bidi w:val="0"/>
+        <w:jc w:val="both"/>
+      </w:pPr>
+      <w:r>
+        <w:t>6 achieved maximum TONs of 50-70 for some RCM reactions with the Ru-I</w:t>
+      </w:r>
+      <w:r>
+        <w:rPr>
+          <w:vertAlign w:val="subscript"/>
+        </w:rPr>
+        <w:t>2</w:t>
+      </w:r>
+      <w:r>
+        <w:t>protein conjugated catalyst.</w:t>
+      </w:r>
+    </w:p>
+    <w:p>
+      <w:pPr>
+        <w:pStyle w:val="ListParagraph"/>
+        <w:numPr>
+          <w:ilvl w:val="0"/>
+          <w:numId w:val="3"/>
+        </w:numPr>
+        <w:bidi w:val="0"/>
+        <w:jc w:val="both"/>
+      </w:pPr>
+      <w:r>
+        <w:t>An improvement in yield can be kinetic – for example, NO</w:t>
+      </w:r>
+      <w:r>
+        <w:rPr>
+          <w:vertAlign w:val="subscript"/>
+        </w:rPr>
+        <w:t>3</w:t>
+      </w:r>
+      <w:r>
+        <w:t>-AM produces a greater yield than AM in some cases, though they decompose in the same rate because it initiates faster</w:t>
+      </w:r>
+      <w:r>
+        <w:t xml:space="preserve"> </w:t>
+      </w:r>
+      <w:r>
+        <w:t xml:space="preserve"> and improves the catalytic activity of the active species.</w:t>
+      </w:r>
+      <w:r>
+        <w:rPr>
+          <w:vertAlign w:val="superscript"/>
+        </w:rPr>
+        <w:t>7</w:t>
+      </w:r>
+    </w:p>
+    <w:p>
+      <w:pPr>
+        <w:pStyle w:val="ListParagraph"/>
+        <w:numPr>
+          <w:ilvl w:val="0"/>
+          <w:numId w:val="3"/>
+        </w:numPr>
+        <w:bidi w:val="0"/>
+        <w:jc w:val="both"/>
+      </w:pPr>
+      <w:r>
+        <w:t>E/Z selectivity can be influenced by the anchoring protein:</w:t>
+      </w:r>
+      <w:r>
+        <w:rPr>
+          <w:vertAlign w:val="superscript"/>
+        </w:rPr>
+        <w:t>8</w:t>
+      </w:r>
+    </w:p>
+    <w:p>
+      <w:pPr>
+        <w:pStyle w:val="ListParagraph"/>
+        <w:bidi w:val="0"/>
+        <w:jc w:val="both"/>
+      </w:pPr>
+      <w:r>
+        <w:lastRenderedPageBreak/>
+        <w:drawing>
+          <wp:inline distT="0" distB="0" distL="0" distR="0" wp14:anchorId="52062340" wp14:editId="54F32884">
+            <wp:extent cx="3600953" cy="1352739"/>
+            <wp:effectExtent l="0" t="0" r="0" b="0"/>
+            <wp:docPr id="1503328734" name="Picture 1" descr="A diagram of a chemical structure&#10;&#10;Description automatically generated"/>
+            <wp:cNvGraphicFramePr>
+              <a:graphicFrameLocks xmlns:a="http://schemas.openxmlformats.org/drawingml/2006/main" noChangeAspect="1"/>
+            </wp:cNvGraphicFramePr>
+            <a:graphic xmlns:a="http://schemas.openxmlformats.org/drawingml/2006/main">
+              <a:graphicData uri="http://schemas.openxmlformats.org/drawingml/2006/picture">
+                <pic:pic xmlns:pic="http://schemas.openxmlformats.org/drawingml/2006/picture">
+                  <pic:nvPicPr>
+                    <pic:cNvPr id="1503328734" name="Picture 1" descr="A diagram of a chemical structure&#10;&#10;Description automatically generated"/>
+                    <pic:cNvPicPr/>
+                  </pic:nvPicPr>
+                  <pic:blipFill>
+                    <a:blip r:embed="rId15"/>
+                    <a:stretch>
+                      <a:fillRect/>
+                    </a:stretch>
+                  </pic:blipFill>
+                  <pic:spPr>
+                    <a:xfrm>
+                      <a:off x="0" y="0"/>
+                      <a:ext cx="3600953" cy="1352739"/>
+                    </a:xfrm>
+                    <a:prstGeom prst="rect">
+                      <a:avLst/>
+                    </a:prstGeom>
+                  </pic:spPr>
+                </pic:pic>
+              </a:graphicData>
+            </a:graphic>
+          </wp:inline>
+        </w:drawing>
+      </w:r>
+    </w:p>
+    <w:p>
+      <w:pPr>
         <w:bidi w:val="0"/>
         <w:jc w:val="both"/>
       </w:pPr>
@@ -1163,14 +2229,8 @@
         <w:bidi w:val="0"/>
         <w:jc w:val="both"/>
       </w:pPr>
-      <w:proofErr w:type="spellStart"/>
-      <w:r>
-        <w:lastRenderedPageBreak/>
-        <w:t>Non natural</w:t>
-      </w:r>
-      <w:proofErr w:type="spellEnd"/>
-      <w:r>
-        <w:t xml:space="preserve"> metabolic pathways</w:t>
+      <w:r>
+        <w:t>Non natural metabolic pathways</w:t>
       </w:r>
       <w:r>
         <w:rPr>
@@ -1239,15 +2299,7 @@
         <w:jc w:val="both"/>
       </w:pPr>
       <w:r>
-        <w:t xml:space="preserve">The </w:t>
-      </w:r>
-      <w:proofErr w:type="gramStart"/>
-      <w:r>
-        <w:t>antitumor-drug</w:t>
-      </w:r>
-      <w:proofErr w:type="gramEnd"/>
-      <w:r>
-        <w:t xml:space="preserve"> creating reaction in 3:</w:t>
+        <w:t>The antitumor-drug creating reaction in 3:</w:t>
       </w:r>
     </w:p>
     <w:p>
@@ -1276,7 +2328,7 @@
                     <pic:cNvPicPr/>
                   </pic:nvPicPr>
                   <pic:blipFill>
-                    <a:blip r:embed="rId11"/>
+                    <a:blip r:embed="rId16"/>
                     <a:stretch>
                       <a:fillRect/>
                     </a:stretch>
@@ -1359,6 +2411,30 @@
     </w:p>
     <w:p>
       <w:pPr>
+        <w:pStyle w:val="ListParagraph"/>
+        <w:numPr>
+          <w:ilvl w:val="0"/>
+          <w:numId w:val="3"/>
+        </w:numPr>
+        <w:bidi w:val="0"/>
+      </w:pPr>
+      <w:r>
+        <w:t>Uncaging following RCM in a molecule connected to the olefin (</w:t>
+      </w:r>
+      <w:hyperlink r:id="rId17" w:history="1">
+        <w:r>
+          <w:rPr>
+            <w:rStyle w:val="Hyperlink"/>
+          </w:rPr>
+          <w:t>here</w:t>
+        </w:r>
+      </w:hyperlink>
+      <w:r>
+        <w:t>).</w:t>
+      </w:r>
+    </w:p>
+    <w:p>
+      <w:pPr>
         <w:bidi w:val="0"/>
         <w:jc w:val="both"/>
       </w:pPr>
@@ -1386,15 +2462,7 @@
         <w:t>In Vivo Olefin Metathesis in Microalgae Upgrades Lipids to Building Blocks for Polymers and Chemicals</w:t>
       </w:r>
       <w:r>
-        <w:t xml:space="preserve"> – read and </w:t>
-      </w:r>
-      <w:proofErr w:type="spellStart"/>
-      <w:r>
-        <w:t>markered</w:t>
-      </w:r>
-      <w:proofErr w:type="spellEnd"/>
-      <w:r>
-        <w:t xml:space="preserve"> (not fully quoted)</w:t>
+        <w:t xml:space="preserve"> – read and markered (not fully quoted)</w:t>
       </w:r>
     </w:p>
     <w:p>
@@ -1411,15 +2479,7 @@
         <w:t>Directed evolution of artificial metalloenzymes for in vivo metathesis</w:t>
       </w:r>
       <w:r>
-        <w:t xml:space="preserve"> – read, </w:t>
-      </w:r>
-      <w:proofErr w:type="spellStart"/>
-      <w:r>
-        <w:t>markered</w:t>
-      </w:r>
-      <w:proofErr w:type="spellEnd"/>
-      <w:r>
-        <w:t xml:space="preserve"> and quoted.</w:t>
+        <w:t xml:space="preserve"> – read, markered and quoted.</w:t>
       </w:r>
     </w:p>
     <w:p>
@@ -1442,15 +2502,7 @@
         <w:t xml:space="preserve"> – </w:t>
       </w:r>
       <w:r>
-        <w:t xml:space="preserve">read, </w:t>
-      </w:r>
-      <w:proofErr w:type="spellStart"/>
-      <w:r>
-        <w:t>markered</w:t>
-      </w:r>
-      <w:proofErr w:type="spellEnd"/>
-      <w:r>
-        <w:t xml:space="preserve"> and quoted.</w:t>
+        <w:t>read, markered and quoted.</w:t>
       </w:r>
     </w:p>
     <w:p>
@@ -1473,15 +2525,7 @@
         <w:t xml:space="preserve"> </w:t>
       </w:r>
       <w:r>
-        <w:t xml:space="preserve">read and </w:t>
-      </w:r>
-      <w:proofErr w:type="spellStart"/>
-      <w:r>
-        <w:t>markered</w:t>
-      </w:r>
-      <w:proofErr w:type="spellEnd"/>
-      <w:r>
-        <w:t xml:space="preserve"> (not fully quoted)</w:t>
+        <w:t>read and markered (not fully quoted)</w:t>
       </w:r>
     </w:p>
     <w:p>
@@ -1495,15 +2539,11 @@
         <w:jc w:val="both"/>
       </w:pPr>
       <w:r>
-        <w:t xml:space="preserve">The Impact of Water on Ru-Catalyzed Olefin Metathesis: Potent Deactivating Effects Even </w:t>
-      </w:r>
-      <w:proofErr w:type="gramStart"/>
-      <w:r>
-        <w:t>at</w:t>
-      </w:r>
-      <w:proofErr w:type="gramEnd"/>
-      <w:r>
-        <w:t xml:space="preserve"> Low Water Concentrations </w:t>
+        <w:lastRenderedPageBreak/>
+        <w:t xml:space="preserve">The Impact of Water on Ru-Catalyzed Olefin Metathesis: Potent Deactivating Effects Even at Low Water Concentrations </w:t>
+      </w:r>
+      <w:r>
+        <w:t>– read, markered and quoted.</w:t>
       </w:r>
     </w:p>
     <w:p>
@@ -1517,15 +2557,41 @@
         <w:jc w:val="both"/>
       </w:pPr>
       <w:r>
-        <w:t>Grubbs-</w:t>
-      </w:r>
-      <w:proofErr w:type="spellStart"/>
-      <w:r>
-        <w:t>Hoveyda</w:t>
-      </w:r>
-      <w:proofErr w:type="spellEnd"/>
-      <w:r>
-        <w:t xml:space="preserve"> catalysts conjugated to a β-barrel protein: Effect of halide substitution on aqueous olefin metathesis activity</w:t>
+        <w:t>Grubbs-Hoveyda catalysts conjugated to a β-barrel protein: Effect of halide substitution on aqueous olefin metathesis activity</w:t>
+      </w:r>
+      <w:r>
+        <w:t xml:space="preserve"> – read, markered and quoted.</w:t>
+      </w:r>
+    </w:p>
+    <w:p>
+      <w:pPr>
+        <w:pStyle w:val="ListParagraph"/>
+        <w:numPr>
+          <w:ilvl w:val="0"/>
+          <w:numId w:val="4"/>
+        </w:numPr>
+        <w:bidi w:val="0"/>
+        <w:jc w:val="both"/>
+      </w:pPr>
+      <w:r>
+        <w:t>Kinetic Protection of a Water‐Soluble Olefin Metathesis Catalyst for Potential Use under Biological Conditions</w:t>
+      </w:r>
+      <w:r>
+        <w:t xml:space="preserve"> – read, quoted and markered.</w:t>
+      </w:r>
+    </w:p>
+    <w:p>
+      <w:pPr>
+        <w:pStyle w:val="ListParagraph"/>
+        <w:numPr>
+          <w:ilvl w:val="0"/>
+          <w:numId w:val="4"/>
+        </w:numPr>
+        <w:bidi w:val="0"/>
+        <w:jc w:val="both"/>
+      </w:pPr>
+      <w:r>
+        <w:t xml:space="preserve">Olefin metathesis catalysts embedded in β-barrel proteins: creating artificial metalloproteins for olefin metathesis </w:t>
       </w:r>
     </w:p>
     <w:p>
@@ -1546,7 +2612,128 @@
         <w:jc w:val="both"/>
       </w:pPr>
       <w:r>
-        <w:t xml:space="preserve">Kinetic Protection of a Water‐Soluble Olefin Metathesis Catalyst for Potential Use under Biological Conditions. </w:t>
+        <w:t>Progress towards</w:t>
+      </w:r>
+      <w:r>
+        <w:t xml:space="preserve"> </w:t>
+      </w:r>
+      <w:r>
+        <w:t>bioorthogonal catalysis with organometallic compounds</w:t>
+      </w:r>
+    </w:p>
+    <w:p>
+      <w:pPr>
+        <w:pStyle w:val="ListParagraph"/>
+        <w:numPr>
+          <w:ilvl w:val="0"/>
+          <w:numId w:val="3"/>
+        </w:numPr>
+        <w:bidi w:val="0"/>
+        <w:jc w:val="both"/>
+      </w:pPr>
+      <w:r>
+        <w:t xml:space="preserve">Olefin cross-metathesis on proteins: investigation of allylic chalcogen effects and guiding principles in metathesis partner selection </w:t>
+      </w:r>
+    </w:p>
+    <w:p>
+      <w:pPr>
+        <w:pStyle w:val="ListParagraph"/>
+        <w:numPr>
+          <w:ilvl w:val="0"/>
+          <w:numId w:val="3"/>
+        </w:numPr>
+        <w:bidi w:val="0"/>
+        <w:jc w:val="both"/>
+      </w:pPr>
+      <w:r>
+        <w:t xml:space="preserve">Modification of Proteins Using Olefin Metathesis </w:t>
+      </w:r>
+      <w:r>
+        <w:t xml:space="preserve"> (?)</w:t>
+      </w:r>
+    </w:p>
+    <w:p>
+      <w:pPr>
+        <w:pStyle w:val="ListParagraph"/>
+        <w:numPr>
+          <w:ilvl w:val="0"/>
+          <w:numId w:val="3"/>
+        </w:numPr>
+        <w:bidi w:val="0"/>
+        <w:jc w:val="both"/>
+      </w:pPr>
+      <w:r>
+        <w:t>Olefin Metathesis for Site-Selective Protein Modification</w:t>
+      </w:r>
+    </w:p>
+    <w:p>
+      <w:pPr>
+        <w:pStyle w:val="ListParagraph"/>
+        <w:numPr>
+          <w:ilvl w:val="0"/>
+          <w:numId w:val="3"/>
+        </w:numPr>
+        <w:bidi w:val="0"/>
+        <w:jc w:val="both"/>
+      </w:pPr>
+      <w:r>
+        <w:t>Enabling olefin metathesis on proteins: chemical methods for installation of S-allyl cysteine</w:t>
+      </w:r>
+    </w:p>
+    <w:p>
+      <w:pPr>
+        <w:pStyle w:val="ListParagraph"/>
+        <w:numPr>
+          <w:ilvl w:val="0"/>
+          <w:numId w:val="3"/>
+        </w:numPr>
+        <w:bidi w:val="0"/>
+        <w:jc w:val="both"/>
+      </w:pPr>
+      <w:r>
+        <w:t>Metathesis in Peptides and Peptidomimetics</w:t>
+      </w:r>
+    </w:p>
+    <w:p>
+      <w:pPr>
+        <w:pStyle w:val="ListParagraph"/>
+        <w:numPr>
+          <w:ilvl w:val="0"/>
+          <w:numId w:val="3"/>
+        </w:numPr>
+        <w:bidi w:val="0"/>
+        <w:jc w:val="both"/>
+      </w:pPr>
+      <w:r>
+        <w:t>Biocompatibility and therapeutic potential of glycosylated albumin artificial metalloenzymes</w:t>
+      </w:r>
+    </w:p>
+    <w:p>
+      <w:pPr>
+        <w:pStyle w:val="ListParagraph"/>
+        <w:numPr>
+          <w:ilvl w:val="0"/>
+          <w:numId w:val="3"/>
+        </w:numPr>
+        <w:bidi w:val="0"/>
+        <w:jc w:val="both"/>
+      </w:pPr>
+      <w:r>
+        <w:t>In an Attempt to Provide a User's Guide to the Galaxy of Benzylidene, Alkoxybenzylidene, and Indenylidene Ruthenium Olefin Metathesis Catalysts</w:t>
+      </w:r>
+    </w:p>
+    <w:p>
+      <w:pPr>
+        <w:pStyle w:val="ListParagraph"/>
+        <w:numPr>
+          <w:ilvl w:val="0"/>
+          <w:numId w:val="3"/>
+        </w:numPr>
+        <w:bidi w:val="0"/>
+        <w:jc w:val="both"/>
+      </w:pPr>
+      <w:r>
+        <w:t>On the Mechanism of the Initiation Reaction in Grubbs–Hoveyda Complexes</w:t>
       </w:r>
     </w:p>
     <w:p>
@@ -1563,71 +2750,21 @@
         </w:rPr>
       </w:pPr>
       <w:r>
-        <w:t xml:space="preserve">"Close-to-Release": Spontaneous </w:t>
-      </w:r>
-      <w:proofErr w:type="spellStart"/>
-      <w:r>
-        <w:t>Bioorthogonal</w:t>
-      </w:r>
-      <w:proofErr w:type="spellEnd"/>
-      <w:r>
-        <w:t xml:space="preserve"> Uncaging Resulting from Ring-Closing Metathesis</w:t>
-      </w:r>
-    </w:p>
-    <w:p>
-      <w:pPr>
-        <w:pStyle w:val="ListParagraph"/>
-        <w:numPr>
-          <w:ilvl w:val="0"/>
-          <w:numId w:val="3"/>
-        </w:numPr>
-        <w:bidi w:val="0"/>
-        <w:jc w:val="both"/>
-      </w:pPr>
-      <w:r>
-        <w:t xml:space="preserve">Olefin metathesis catalysts embedded in β-barrel proteins: creating artificial metalloproteins for olefin metathesis </w:t>
-      </w:r>
-    </w:p>
-    <w:p>
-      <w:pPr>
-        <w:pStyle w:val="ListParagraph"/>
-        <w:numPr>
-          <w:ilvl w:val="0"/>
-          <w:numId w:val="3"/>
-        </w:numPr>
-        <w:bidi w:val="0"/>
-        <w:jc w:val="both"/>
-      </w:pPr>
-      <w:r>
-        <w:t>Progress towards</w:t>
-      </w:r>
-      <w:r>
-        <w:t xml:space="preserve"> </w:t>
-      </w:r>
-      <w:proofErr w:type="spellStart"/>
-      <w:r>
-        <w:t>bioorthogonal</w:t>
-      </w:r>
-      <w:proofErr w:type="spellEnd"/>
-      <w:r>
-        <w:t xml:space="preserve"> catalysis with organometallic compounds</w:t>
-      </w:r>
-    </w:p>
-    <w:p>
-      <w:pPr>
-        <w:pStyle w:val="ListParagraph"/>
-        <w:numPr>
-          <w:ilvl w:val="0"/>
-          <w:numId w:val="3"/>
-        </w:numPr>
-        <w:bidi w:val="0"/>
-        <w:jc w:val="both"/>
-      </w:pPr>
-      <w:r>
-        <w:t>Olefin cross-metathesis on proteins: investigation of allylic chalcogen effects and guiding principles in metathesis partner selection</w:t>
-      </w:r>
-      <w:r>
-        <w:t xml:space="preserve"> </w:t>
+        <w:t>Enabling olefin metathesis on proteins: chemical methods for installation of S-allyl cysteine</w:t>
+      </w:r>
+    </w:p>
+    <w:p>
+      <w:pPr>
+        <w:pStyle w:val="ListParagraph"/>
+        <w:numPr>
+          <w:ilvl w:val="0"/>
+          <w:numId w:val="3"/>
+        </w:numPr>
+        <w:bidi w:val="0"/>
+        <w:jc w:val="both"/>
+      </w:pPr>
+      <w:r>
+        <w:t>Genetic Incorporation of Olefin Cross-Metathesis Reaction Tags for Protein Modification.</w:t>
       </w:r>
       <w:r>
         <w:br w:type="page"/>
@@ -1824,11 +2961,14 @@
               </w:numPr>
               <w:bidi w:val="0"/>
               <w:jc w:val="both"/>
+              <w:rPr>
+                <w:strike/>
+              </w:rPr>
             </w:pPr>
             <w:r>
-              <w:t xml:space="preserve"> </w:t>
-            </w:r>
-            <w:r>
+              <w:rPr>
+                <w:strike/>
+              </w:rPr>
               <w:t>Olefin metathesis for chemical biology</w:t>
             </w:r>
           </w:p>
@@ -1841,26 +2981,22 @@
               </w:numPr>
               <w:bidi w:val="0"/>
               <w:jc w:val="both"/>
+              <w:rPr>
+                <w:strike/>
+              </w:rPr>
             </w:pPr>
             <w:r>
+              <w:rPr>
+                <w:strike/>
+              </w:rPr>
               <w:t xml:space="preserve"> </w:t>
             </w:r>
             <w:r>
-              <w:t xml:space="preserve">The Impact of Water on Ru-Catalyzed Olefin Metathesis: Potent Deactivating Effects Even </w:t>
+              <w:rPr>
+                <w:strike/>
+              </w:rPr>
+              <w:t>The Impact of Water on Ru-Catalyzed Olefin Metathesis: Potent Deactivating Effects Even at Low Water Concentrations</w:t>
             </w:r>
-            <w:proofErr w:type="gramStart"/>
-            <w:r>
-              <w:t>at</w:t>
-            </w:r>
-            <w:proofErr w:type="gramEnd"/>
-            <w:r>
-              <w:t xml:space="preserve"> Low Water </w:t>
-            </w:r>
-            <w:proofErr w:type="spellStart"/>
-            <w:r>
-              <w:t>Concentrations</w:t>
-            </w:r>
-            <w:proofErr w:type="spellEnd"/>
           </w:p>
           <w:p>
             <w:pPr>
@@ -1871,28 +3007,29 @@
               </w:numPr>
               <w:bidi w:val="0"/>
               <w:jc w:val="both"/>
+              <w:rPr>
+                <w:strike/>
+              </w:rPr>
             </w:pPr>
             <w:r>
-              <w:t>Grubbs-</w:t>
-            </w:r>
-            <w:proofErr w:type="spellStart"/>
-            <w:r>
-              <w:t>Hoveyda</w:t>
-            </w:r>
-            <w:proofErr w:type="spellEnd"/>
-            <w:r>
-              <w:t xml:space="preserve"> catalysts conjugated to a β-barrel protein: Effect of halide substitution on aqueous olefin metathesis activity</w:t>
-            </w:r>
-            <w:r>
-              <w:t xml:space="preserve"> </w:t>
+              <w:rPr>
+                <w:strike/>
+              </w:rPr>
+              <w:t xml:space="preserve">Grubbs-Hoveyda catalysts conjugated to a β-barrel protein: Effect of halide substitution on aqueous olefin metathesis activity </w:t>
             </w:r>
           </w:p>
           <w:p>
             <w:pPr>
               <w:bidi w:val="0"/>
               <w:jc w:val="both"/>
+              <w:rPr>
+                <w:strike/>
+              </w:rPr>
             </w:pPr>
             <w:r>
+              <w:rPr>
+                <w:strike/>
+              </w:rPr>
               <w:t>Answer Dr. Reem</w:t>
             </w:r>
           </w:p>
@@ -1923,13 +3060,8 @@
             <w:r>
               <w:t xml:space="preserve">Only if </w:t>
             </w:r>
-            <w:proofErr w:type="gramStart"/>
             <w:r>
-              <w:t>subject</w:t>
-            </w:r>
-            <w:proofErr w:type="gramEnd"/>
-            <w:r>
-              <w:t xml:space="preserve"> is accepted!</w:t>
+              <w:t>subject is accepted!</w:t>
             </w:r>
           </w:p>
           <w:p>
@@ -1939,6 +3071,21 @@
             </w:pPr>
             <w:r>
               <w:t>Was accepted :)</w:t>
+            </w:r>
+          </w:p>
+          <w:p>
+            <w:pPr>
+              <w:bidi w:val="0"/>
+              <w:jc w:val="both"/>
+            </w:pPr>
+          </w:p>
+          <w:p>
+            <w:pPr>
+              <w:bidi w:val="0"/>
+              <w:jc w:val="both"/>
+            </w:pPr>
+            <w:r>
+              <w:t>Done</w:t>
             </w:r>
           </w:p>
         </w:tc>
@@ -1957,9 +3104,21 @@
               </w:numPr>
               <w:bidi w:val="0"/>
               <w:jc w:val="both"/>
+              <w:rPr>
+                <w:strike/>
+              </w:rPr>
             </w:pPr>
             <w:r>
+              <w:rPr>
+                <w:strike/>
+              </w:rPr>
               <w:t xml:space="preserve"> </w:t>
+            </w:r>
+            <w:r>
+              <w:rPr>
+                <w:strike/>
+              </w:rPr>
+              <w:t xml:space="preserve">Kinetic Protection of a Water‐Soluble Olefin Metathesis Catalyst for Potential Use under Biological Conditions. </w:t>
             </w:r>
           </w:p>
           <w:p>
@@ -1973,19 +3132,8 @@
               <w:jc w:val="both"/>
             </w:pPr>
             <w:r>
-              <w:t xml:space="preserve"> </w:t>
+              <w:t xml:space="preserve">Olefin metathesis catalysts embedded in β-barrel proteins: creating artificial metalloproteins for olefin metathesis </w:t>
             </w:r>
-          </w:p>
-          <w:p>
-            <w:pPr>
-              <w:pStyle w:val="ListParagraph"/>
-              <w:numPr>
-                <w:ilvl w:val="0"/>
-                <w:numId w:val="5"/>
-              </w:numPr>
-              <w:bidi w:val="0"/>
-              <w:jc w:val="both"/>
-            </w:pPr>
           </w:p>
         </w:tc>
         <w:tc>
@@ -2021,16 +3169,11 @@
           </w:tcPr>
           <w:p>
             <w:pPr>
-              <w:pStyle w:val="ListParagraph"/>
-              <w:numPr>
-                <w:ilvl w:val="0"/>
-                <w:numId w:val="5"/>
-              </w:numPr>
               <w:bidi w:val="0"/>
               <w:jc w:val="both"/>
             </w:pPr>
             <w:r>
-              <w:t xml:space="preserve"> </w:t>
+              <w:t>Reread the relevant info in course textbook</w:t>
             </w:r>
           </w:p>
           <w:p>
@@ -2287,7 +3430,7 @@
         <w:rFonts w:ascii="Courier New" w:hAnsi="Courier New" w:cs="Courier New" w:hint="default"/>
       </w:rPr>
     </w:lvl>
-    <w:lvl w:ilvl="2" w:tplc="04090005" w:tentative="1">
+    <w:lvl w:ilvl="2" w:tplc="04090005">
       <w:start w:val="1"/>
       <w:numFmt w:val="bullet"/>
       <w:lvlText w:val=""/>
@@ -2373,6 +3516,119 @@
     </w:lvl>
   </w:abstractNum>
   <w:abstractNum w:abstractNumId="1" w15:restartNumberingAfterBreak="0">
+    <w:nsid w:val="4B5D76D4"/>
+    <w:multiLevelType w:val="hybridMultilevel"/>
+    <w:tmpl w:val="F70E9692"/>
+    <w:lvl w:ilvl="0" w:tplc="0409000F">
+      <w:start w:val="1"/>
+      <w:numFmt w:val="decimal"/>
+      <w:lvlText w:val="%1."/>
+      <w:lvlJc w:val="left"/>
+      <w:pPr>
+        <w:ind w:left="720" w:hanging="360"/>
+      </w:pPr>
+      <w:rPr>
+        <w:rFonts w:hint="default"/>
+      </w:rPr>
+    </w:lvl>
+    <w:lvl w:ilvl="1" w:tplc="FFFFFFFF">
+      <w:start w:val="1"/>
+      <w:numFmt w:val="bullet"/>
+      <w:lvlText w:val="o"/>
+      <w:lvlJc w:val="left"/>
+      <w:pPr>
+        <w:ind w:left="1440" w:hanging="360"/>
+      </w:pPr>
+      <w:rPr>
+        <w:rFonts w:ascii="Courier New" w:hAnsi="Courier New" w:cs="Courier New" w:hint="default"/>
+      </w:rPr>
+    </w:lvl>
+    <w:lvl w:ilvl="2" w:tplc="FFFFFFFF">
+      <w:start w:val="1"/>
+      <w:numFmt w:val="bullet"/>
+      <w:lvlText w:val=""/>
+      <w:lvlJc w:val="left"/>
+      <w:pPr>
+        <w:ind w:left="2160" w:hanging="360"/>
+      </w:pPr>
+      <w:rPr>
+        <w:rFonts w:ascii="Wingdings" w:hAnsi="Wingdings" w:hint="default"/>
+      </w:rPr>
+    </w:lvl>
+    <w:lvl w:ilvl="3" w:tplc="FFFFFFFF" w:tentative="1">
+      <w:start w:val="1"/>
+      <w:numFmt w:val="bullet"/>
+      <w:lvlText w:val=""/>
+      <w:lvlJc w:val="left"/>
+      <w:pPr>
+        <w:ind w:left="2880" w:hanging="360"/>
+      </w:pPr>
+      <w:rPr>
+        <w:rFonts w:ascii="Symbol" w:hAnsi="Symbol" w:hint="default"/>
+      </w:rPr>
+    </w:lvl>
+    <w:lvl w:ilvl="4" w:tplc="FFFFFFFF" w:tentative="1">
+      <w:start w:val="1"/>
+      <w:numFmt w:val="bullet"/>
+      <w:lvlText w:val="o"/>
+      <w:lvlJc w:val="left"/>
+      <w:pPr>
+        <w:ind w:left="3600" w:hanging="360"/>
+      </w:pPr>
+      <w:rPr>
+        <w:rFonts w:ascii="Courier New" w:hAnsi="Courier New" w:cs="Courier New" w:hint="default"/>
+      </w:rPr>
+    </w:lvl>
+    <w:lvl w:ilvl="5" w:tplc="FFFFFFFF" w:tentative="1">
+      <w:start w:val="1"/>
+      <w:numFmt w:val="bullet"/>
+      <w:lvlText w:val=""/>
+      <w:lvlJc w:val="left"/>
+      <w:pPr>
+        <w:ind w:left="4320" w:hanging="360"/>
+      </w:pPr>
+      <w:rPr>
+        <w:rFonts w:ascii="Wingdings" w:hAnsi="Wingdings" w:hint="default"/>
+      </w:rPr>
+    </w:lvl>
+    <w:lvl w:ilvl="6" w:tplc="FFFFFFFF" w:tentative="1">
+      <w:start w:val="1"/>
+      <w:numFmt w:val="bullet"/>
+      <w:lvlText w:val=""/>
+      <w:lvlJc w:val="left"/>
+      <w:pPr>
+        <w:ind w:left="5040" w:hanging="360"/>
+      </w:pPr>
+      <w:rPr>
+        <w:rFonts w:ascii="Symbol" w:hAnsi="Symbol" w:hint="default"/>
+      </w:rPr>
+    </w:lvl>
+    <w:lvl w:ilvl="7" w:tplc="FFFFFFFF" w:tentative="1">
+      <w:start w:val="1"/>
+      <w:numFmt w:val="bullet"/>
+      <w:lvlText w:val="o"/>
+      <w:lvlJc w:val="left"/>
+      <w:pPr>
+        <w:ind w:left="5760" w:hanging="360"/>
+      </w:pPr>
+      <w:rPr>
+        <w:rFonts w:ascii="Courier New" w:hAnsi="Courier New" w:cs="Courier New" w:hint="default"/>
+      </w:rPr>
+    </w:lvl>
+    <w:lvl w:ilvl="8" w:tplc="FFFFFFFF" w:tentative="1">
+      <w:start w:val="1"/>
+      <w:numFmt w:val="bullet"/>
+      <w:lvlText w:val=""/>
+      <w:lvlJc w:val="left"/>
+      <w:pPr>
+        <w:ind w:left="6480" w:hanging="360"/>
+      </w:pPr>
+      <w:rPr>
+        <w:rFonts w:ascii="Wingdings" w:hAnsi="Wingdings" w:hint="default"/>
+      </w:rPr>
+    </w:lvl>
+  </w:abstractNum>
+  <w:abstractNum w:abstractNumId="2" w15:restartNumberingAfterBreak="0">
     <w:nsid w:val="53C03024"/>
     <w:multiLevelType w:val="hybridMultilevel"/>
     <w:tmpl w:val="EC180940"/>
@@ -2461,7 +3717,7 @@
       </w:pPr>
     </w:lvl>
   </w:abstractNum>
-  <w:abstractNum w:abstractNumId="2" w15:restartNumberingAfterBreak="0">
+  <w:abstractNum w:abstractNumId="3" w15:restartNumberingAfterBreak="0">
     <w:nsid w:val="55F908EF"/>
     <w:multiLevelType w:val="hybridMultilevel"/>
     <w:tmpl w:val="07407E0C"/>
@@ -2573,7 +3829,119 @@
       </w:rPr>
     </w:lvl>
   </w:abstractNum>
-  <w:abstractNum w:abstractNumId="3" w15:restartNumberingAfterBreak="0">
+  <w:abstractNum w:abstractNumId="4" w15:restartNumberingAfterBreak="0">
+    <w:nsid w:val="5B5805A8"/>
+    <w:multiLevelType w:val="hybridMultilevel"/>
+    <w:tmpl w:val="F41A2916"/>
+    <w:lvl w:ilvl="0" w:tplc="43941BBA">
+      <w:numFmt w:val="bullet"/>
+      <w:lvlText w:val=""/>
+      <w:lvlJc w:val="left"/>
+      <w:pPr>
+        <w:ind w:left="720" w:hanging="360"/>
+      </w:pPr>
+      <w:rPr>
+        <w:rFonts w:ascii="Symbol" w:eastAsiaTheme="minorHAnsi" w:hAnsi="Symbol" w:cstheme="minorBidi" w:hint="default"/>
+      </w:rPr>
+    </w:lvl>
+    <w:lvl w:ilvl="1" w:tplc="04090003" w:tentative="1">
+      <w:start w:val="1"/>
+      <w:numFmt w:val="bullet"/>
+      <w:lvlText w:val="o"/>
+      <w:lvlJc w:val="left"/>
+      <w:pPr>
+        <w:ind w:left="1440" w:hanging="360"/>
+      </w:pPr>
+      <w:rPr>
+        <w:rFonts w:ascii="Courier New" w:hAnsi="Courier New" w:cs="Courier New" w:hint="default"/>
+      </w:rPr>
+    </w:lvl>
+    <w:lvl w:ilvl="2" w:tplc="04090005" w:tentative="1">
+      <w:start w:val="1"/>
+      <w:numFmt w:val="bullet"/>
+      <w:lvlText w:val=""/>
+      <w:lvlJc w:val="left"/>
+      <w:pPr>
+        <w:ind w:left="2160" w:hanging="360"/>
+      </w:pPr>
+      <w:rPr>
+        <w:rFonts w:ascii="Wingdings" w:hAnsi="Wingdings" w:hint="default"/>
+      </w:rPr>
+    </w:lvl>
+    <w:lvl w:ilvl="3" w:tplc="04090001" w:tentative="1">
+      <w:start w:val="1"/>
+      <w:numFmt w:val="bullet"/>
+      <w:lvlText w:val=""/>
+      <w:lvlJc w:val="left"/>
+      <w:pPr>
+        <w:ind w:left="2880" w:hanging="360"/>
+      </w:pPr>
+      <w:rPr>
+        <w:rFonts w:ascii="Symbol" w:hAnsi="Symbol" w:hint="default"/>
+      </w:rPr>
+    </w:lvl>
+    <w:lvl w:ilvl="4" w:tplc="04090003" w:tentative="1">
+      <w:start w:val="1"/>
+      <w:numFmt w:val="bullet"/>
+      <w:lvlText w:val="o"/>
+      <w:lvlJc w:val="left"/>
+      <w:pPr>
+        <w:ind w:left="3600" w:hanging="360"/>
+      </w:pPr>
+      <w:rPr>
+        <w:rFonts w:ascii="Courier New" w:hAnsi="Courier New" w:cs="Courier New" w:hint="default"/>
+      </w:rPr>
+    </w:lvl>
+    <w:lvl w:ilvl="5" w:tplc="04090005" w:tentative="1">
+      <w:start w:val="1"/>
+      <w:numFmt w:val="bullet"/>
+      <w:lvlText w:val=""/>
+      <w:lvlJc w:val="left"/>
+      <w:pPr>
+        <w:ind w:left="4320" w:hanging="360"/>
+      </w:pPr>
+      <w:rPr>
+        <w:rFonts w:ascii="Wingdings" w:hAnsi="Wingdings" w:hint="default"/>
+      </w:rPr>
+    </w:lvl>
+    <w:lvl w:ilvl="6" w:tplc="04090001" w:tentative="1">
+      <w:start w:val="1"/>
+      <w:numFmt w:val="bullet"/>
+      <w:lvlText w:val=""/>
+      <w:lvlJc w:val="left"/>
+      <w:pPr>
+        <w:ind w:left="5040" w:hanging="360"/>
+      </w:pPr>
+      <w:rPr>
+        <w:rFonts w:ascii="Symbol" w:hAnsi="Symbol" w:hint="default"/>
+      </w:rPr>
+    </w:lvl>
+    <w:lvl w:ilvl="7" w:tplc="04090003" w:tentative="1">
+      <w:start w:val="1"/>
+      <w:numFmt w:val="bullet"/>
+      <w:lvlText w:val="o"/>
+      <w:lvlJc w:val="left"/>
+      <w:pPr>
+        <w:ind w:left="5760" w:hanging="360"/>
+      </w:pPr>
+      <w:rPr>
+        <w:rFonts w:ascii="Courier New" w:hAnsi="Courier New" w:cs="Courier New" w:hint="default"/>
+      </w:rPr>
+    </w:lvl>
+    <w:lvl w:ilvl="8" w:tplc="04090005" w:tentative="1">
+      <w:start w:val="1"/>
+      <w:numFmt w:val="bullet"/>
+      <w:lvlText w:val=""/>
+      <w:lvlJc w:val="left"/>
+      <w:pPr>
+        <w:ind w:left="6480" w:hanging="360"/>
+      </w:pPr>
+      <w:rPr>
+        <w:rFonts w:ascii="Wingdings" w:hAnsi="Wingdings" w:hint="default"/>
+      </w:rPr>
+    </w:lvl>
+  </w:abstractNum>
+  <w:abstractNum w:abstractNumId="5" w15:restartNumberingAfterBreak="0">
     <w:nsid w:val="79AB62C5"/>
     <w:multiLevelType w:val="hybridMultilevel"/>
     <w:tmpl w:val="11A6685A"/>
@@ -2662,7 +4030,96 @@
       </w:pPr>
     </w:lvl>
   </w:abstractNum>
-  <w:abstractNum w:abstractNumId="4" w15:restartNumberingAfterBreak="0">
+  <w:abstractNum w:abstractNumId="6" w15:restartNumberingAfterBreak="0">
+    <w:nsid w:val="79D81D55"/>
+    <w:multiLevelType w:val="hybridMultilevel"/>
+    <w:tmpl w:val="A9D248C8"/>
+    <w:lvl w:ilvl="0" w:tplc="0409000F">
+      <w:start w:val="1"/>
+      <w:numFmt w:val="decimal"/>
+      <w:lvlText w:val="%1."/>
+      <w:lvlJc w:val="left"/>
+      <w:pPr>
+        <w:ind w:left="720" w:hanging="360"/>
+      </w:pPr>
+      <w:rPr>
+        <w:rFonts w:hint="default"/>
+      </w:rPr>
+    </w:lvl>
+    <w:lvl w:ilvl="1" w:tplc="04090019" w:tentative="1">
+      <w:start w:val="1"/>
+      <w:numFmt w:val="lowerLetter"/>
+      <w:lvlText w:val="%2."/>
+      <w:lvlJc w:val="left"/>
+      <w:pPr>
+        <w:ind w:left="1440" w:hanging="360"/>
+      </w:pPr>
+    </w:lvl>
+    <w:lvl w:ilvl="2" w:tplc="0409001B" w:tentative="1">
+      <w:start w:val="1"/>
+      <w:numFmt w:val="lowerRoman"/>
+      <w:lvlText w:val="%3."/>
+      <w:lvlJc w:val="right"/>
+      <w:pPr>
+        <w:ind w:left="2160" w:hanging="180"/>
+      </w:pPr>
+    </w:lvl>
+    <w:lvl w:ilvl="3" w:tplc="0409000F" w:tentative="1">
+      <w:start w:val="1"/>
+      <w:numFmt w:val="decimal"/>
+      <w:lvlText w:val="%4."/>
+      <w:lvlJc w:val="left"/>
+      <w:pPr>
+        <w:ind w:left="2880" w:hanging="360"/>
+      </w:pPr>
+    </w:lvl>
+    <w:lvl w:ilvl="4" w:tplc="04090019" w:tentative="1">
+      <w:start w:val="1"/>
+      <w:numFmt w:val="lowerLetter"/>
+      <w:lvlText w:val="%5."/>
+      <w:lvlJc w:val="left"/>
+      <w:pPr>
+        <w:ind w:left="3600" w:hanging="360"/>
+      </w:pPr>
+    </w:lvl>
+    <w:lvl w:ilvl="5" w:tplc="0409001B" w:tentative="1">
+      <w:start w:val="1"/>
+      <w:numFmt w:val="lowerRoman"/>
+      <w:lvlText w:val="%6."/>
+      <w:lvlJc w:val="right"/>
+      <w:pPr>
+        <w:ind w:left="4320" w:hanging="180"/>
+      </w:pPr>
+    </w:lvl>
+    <w:lvl w:ilvl="6" w:tplc="0409000F" w:tentative="1">
+      <w:start w:val="1"/>
+      <w:numFmt w:val="decimal"/>
+      <w:lvlText w:val="%7."/>
+      <w:lvlJc w:val="left"/>
+      <w:pPr>
+        <w:ind w:left="5040" w:hanging="360"/>
+      </w:pPr>
+    </w:lvl>
+    <w:lvl w:ilvl="7" w:tplc="04090019" w:tentative="1">
+      <w:start w:val="1"/>
+      <w:numFmt w:val="lowerLetter"/>
+      <w:lvlText w:val="%8."/>
+      <w:lvlJc w:val="left"/>
+      <w:pPr>
+        <w:ind w:left="5760" w:hanging="360"/>
+      </w:pPr>
+    </w:lvl>
+    <w:lvl w:ilvl="8" w:tplc="0409001B" w:tentative="1">
+      <w:start w:val="1"/>
+      <w:numFmt w:val="lowerRoman"/>
+      <w:lvlText w:val="%9."/>
+      <w:lvlJc w:val="right"/>
+      <w:pPr>
+        <w:ind w:left="6480" w:hanging="180"/>
+      </w:pPr>
+    </w:lvl>
+  </w:abstractNum>
+  <w:abstractNum w:abstractNumId="7" w15:restartNumberingAfterBreak="0">
     <w:nsid w:val="7C324EC3"/>
     <w:multiLevelType w:val="hybridMultilevel"/>
     <w:tmpl w:val="E2764C04"/>
@@ -2775,19 +4232,28 @@
     </w:lvl>
   </w:abstractNum>
   <w:num w:numId="1" w16cid:durableId="1973486534">
-    <w:abstractNumId w:val="4"/>
+    <w:abstractNumId w:val="7"/>
   </w:num>
   <w:num w:numId="2" w16cid:durableId="413668136">
-    <w:abstractNumId w:val="2"/>
+    <w:abstractNumId w:val="3"/>
   </w:num>
   <w:num w:numId="3" w16cid:durableId="716127929">
     <w:abstractNumId w:val="0"/>
   </w:num>
   <w:num w:numId="4" w16cid:durableId="1942491221">
-    <w:abstractNumId w:val="3"/>
+    <w:abstractNumId w:val="5"/>
   </w:num>
   <w:num w:numId="5" w16cid:durableId="198902726">
+    <w:abstractNumId w:val="2"/>
+  </w:num>
+  <w:num w:numId="6" w16cid:durableId="1567296005">
+    <w:abstractNumId w:val="4"/>
+  </w:num>
+  <w:num w:numId="7" w16cid:durableId="1671909047">
     <w:abstractNumId w:val="1"/>
+  </w:num>
+  <w:num w:numId="8" w16cid:durableId="1286429997">
+    <w:abstractNumId w:val="6"/>
   </w:num>
 </w:numbering>
 </file>
@@ -4051,21 +5517,6 @@
 </file>
 
 <file path=customXml/item1.xml><?xml version="1.0" encoding="utf-8"?>
-<p:properties xmlns:p="http://schemas.microsoft.com/office/2006/metadata/properties" xmlns:xsi="http://www.w3.org/2001/XMLSchema-instance" xmlns:pc="http://schemas.microsoft.com/office/infopath/2007/PartnerControls">
-  <documentManagement/>
-</p:properties>
-</file>
-
-<file path=customXml/item2.xml><?xml version="1.0" encoding="utf-8"?>
-<?mso-contentType ?>
-<FormTemplates xmlns="http://schemas.microsoft.com/sharepoint/v3/contenttype/forms">
-  <Display>DocumentLibraryForm</Display>
-  <Edit>DocumentLibraryForm</Edit>
-  <New>DocumentLibraryForm</New>
-</FormTemplates>
-</file>
-
-<file path=customXml/item3.xml><?xml version="1.0" encoding="utf-8"?>
 <ct:contentTypeSchema xmlns:ct="http://schemas.microsoft.com/office/2006/metadata/contentType" xmlns:ma="http://schemas.microsoft.com/office/2006/metadata/properties/metaAttributes" ct:_="" ma:_="" ma:contentTypeName="Document" ma:contentTypeID="0x010100248926C82ADB484D9F3C2F329956EBAC" ma:contentTypeVersion="5" ma:contentTypeDescription="Create a new document." ma:contentTypeScope="" ma:versionID="a154321392fa0a0e3c4340aaa8ab2341">
   <xsd:schema xmlns:xsd="http://www.w3.org/2001/XMLSchema" xmlns:xs="http://www.w3.org/2001/XMLSchema" xmlns:p="http://schemas.microsoft.com/office/2006/metadata/properties" xmlns:ns3="622db015-ccdc-40b2-9cb9-17ab27d83f53" targetNamespace="http://schemas.microsoft.com/office/2006/metadata/properties" ma:root="true" ma:fieldsID="1e7fc0bb19d2a8aef183d389ecad64b1" ns3:_="">
     <xsd:import namespace="622db015-ccdc-40b2-9cb9-17ab27d83f53"/>
@@ -4215,24 +5666,22 @@
 </ct:contentTypeSchema>
 </file>
 
-<file path=customXml/itemProps1.xml><?xml version="1.0" encoding="utf-8"?>
-<ds:datastoreItem xmlns:ds="http://schemas.openxmlformats.org/officeDocument/2006/customXml" ds:itemID="{BB2F9A96-EBDE-4CCE-AACB-78D98CFBF372}">
-  <ds:schemaRefs>
-    <ds:schemaRef ds:uri="http://schemas.microsoft.com/office/2006/metadata/properties"/>
-    <ds:schemaRef ds:uri="http://schemas.microsoft.com/office/infopath/2007/PartnerControls"/>
-  </ds:schemaRefs>
-</ds:datastoreItem>
+<file path=customXml/item2.xml><?xml version="1.0" encoding="utf-8"?>
+<?mso-contentType ?>
+<FormTemplates xmlns="http://schemas.microsoft.com/sharepoint/v3/contenttype/forms">
+  <Display>DocumentLibraryForm</Display>
+  <Edit>DocumentLibraryForm</Edit>
+  <New>DocumentLibraryForm</New>
+</FormTemplates>
 </file>
 
-<file path=customXml/itemProps2.xml><?xml version="1.0" encoding="utf-8"?>
-<ds:datastoreItem xmlns:ds="http://schemas.openxmlformats.org/officeDocument/2006/customXml" ds:itemID="{73A02D60-E734-4CCF-AC3A-C8C975CAB3DD}">
-  <ds:schemaRefs>
-    <ds:schemaRef ds:uri="http://schemas.microsoft.com/sharepoint/v3/contenttype/forms"/>
-  </ds:schemaRefs>
-</ds:datastoreItem>
+<file path=customXml/item3.xml><?xml version="1.0" encoding="utf-8"?>
+<p:properties xmlns:p="http://schemas.microsoft.com/office/2006/metadata/properties" xmlns:xsi="http://www.w3.org/2001/XMLSchema-instance" xmlns:pc="http://schemas.microsoft.com/office/infopath/2007/PartnerControls">
+  <documentManagement/>
+</p:properties>
 </file>
 
-<file path=customXml/itemProps3.xml><?xml version="1.0" encoding="utf-8"?>
+<file path=customXml/itemProps1.xml><?xml version="1.0" encoding="utf-8"?>
 <ds:datastoreItem xmlns:ds="http://schemas.openxmlformats.org/officeDocument/2006/customXml" ds:itemID="{9F4EC86C-8A8E-4922-B461-90881338F767}">
   <ds:schemaRefs>
     <ds:schemaRef ds:uri="http://schemas.microsoft.com/office/2006/metadata/contentType"/>
@@ -4248,4 +5697,21 @@
     <ds:schemaRef ds:uri="http://schemas.microsoft.com/internal/obd"/>
   </ds:schemaRefs>
 </ds:datastoreItem>
+</file>
+
+<file path=customXml/itemProps2.xml><?xml version="1.0" encoding="utf-8"?>
+<ds:datastoreItem xmlns:ds="http://schemas.openxmlformats.org/officeDocument/2006/customXml" ds:itemID="{73A02D60-E734-4CCF-AC3A-C8C975CAB3DD}">
+  <ds:schemaRefs>
+    <ds:schemaRef ds:uri="http://schemas.microsoft.com/sharepoint/v3/contenttype/forms"/>
+  </ds:schemaRefs>
+</ds:datastoreItem>
+</file>
+
+<file path=customXml/itemProps3.xml><?xml version="1.0" encoding="utf-8"?>
+<ds:datastoreItem xmlns:ds="http://schemas.openxmlformats.org/officeDocument/2006/customXml" ds:itemID="{BB2F9A96-EBDE-4CCE-AACB-78D98CFBF372}">
+  <ds:schemaRefs>
+    <ds:schemaRef ds:uri="http://schemas.microsoft.com/office/2006/metadata/properties"/>
+    <ds:schemaRef ds:uri="http://schemas.microsoft.com/office/infopath/2007/PartnerControls"/>
+  </ds:schemaRefs>
+</ds:datastoreItem>
 </file>
</xml_diff>

<commit_message>
fnish 9 very badly
</commit_message>
<xml_diff>
--- a/Summaries.docx
+++ b/Summaries.docx
@@ -16,34 +16,90 @@
           <w:b/>
           <w:bCs/>
         </w:rPr>
-        <w:t xml:space="preserve">Olefin metathesis in vivo – challenges, approaches and </w:t>
+        <w:t>I</w:t>
       </w:r>
       <w:r>
         <w:rPr>
           <w:b/>
           <w:bCs/>
         </w:rPr>
-        <w:t xml:space="preserve">applications </w:t>
+        <w:t xml:space="preserve">n </w:t>
       </w:r>
       <w:r>
         <w:rPr>
           <w:b/>
           <w:bCs/>
         </w:rPr>
-        <w:t>–</w:t>
+        <w:t>V</w:t>
       </w:r>
       <w:r>
         <w:rPr>
           <w:b/>
           <w:bCs/>
         </w:rPr>
-        <w:t xml:space="preserve"> s</w:t>
+        <w:t xml:space="preserve">ivo </w:t>
       </w:r>
       <w:r>
         <w:rPr>
           <w:b/>
           <w:bCs/>
         </w:rPr>
+        <w:t xml:space="preserve">Olefin </w:t>
+      </w:r>
+      <w:r>
+        <w:rPr>
+          <w:b/>
+          <w:bCs/>
+        </w:rPr>
+        <w:t>M</w:t>
+      </w:r>
+      <w:r>
+        <w:rPr>
+          <w:b/>
+          <w:bCs/>
+        </w:rPr>
+        <w:t>etathesis</w:t>
+      </w:r>
+      <w:r>
+        <w:rPr>
+          <w:b/>
+          <w:bCs/>
+        </w:rPr>
+        <w:t xml:space="preserve"> </w:t>
+      </w:r>
+      <w:r>
+        <w:rPr>
+          <w:b/>
+          <w:bCs/>
+        </w:rPr>
+        <w:t xml:space="preserve">– challenges, approaches and </w:t>
+      </w:r>
+      <w:r>
+        <w:rPr>
+          <w:b/>
+          <w:bCs/>
+        </w:rPr>
+        <w:t xml:space="preserve">applications </w:t>
+      </w:r>
+      <w:r>
+        <w:rPr>
+          <w:b/>
+          <w:bCs/>
+        </w:rPr>
+        <w:t>–</w:t>
+      </w:r>
+      <w:r>
+        <w:rPr>
+          <w:b/>
+          <w:bCs/>
+        </w:rPr>
+        <w:t xml:space="preserve"> s</w:t>
+      </w:r>
+      <w:r>
+        <w:rPr>
+          <w:b/>
+          <w:bCs/>
+        </w:rPr>
         <w:t>ummaries</w:t>
       </w:r>
     </w:p>
@@ -67,13 +123,75 @@
         <w:pStyle w:val="ListParagraph"/>
         <w:numPr>
           <w:ilvl w:val="0"/>
+          <w:numId w:val="9"/>
+        </w:numPr>
+        <w:bidi w:val="0"/>
+        <w:jc w:val="both"/>
+      </w:pPr>
+      <w:r>
+        <w:t>Introduction</w:t>
+      </w:r>
+    </w:p>
+    <w:p>
+      <w:pPr>
+        <w:pStyle w:val="ListParagraph"/>
+        <w:numPr>
+          <w:ilvl w:val="0"/>
+          <w:numId w:val="11"/>
+        </w:numPr>
+        <w:bidi w:val="0"/>
+        <w:jc w:val="both"/>
+      </w:pPr>
+      <w:r>
+        <w:t>Olefin</w:t>
+      </w:r>
+      <w:r>
+        <w:t xml:space="preserve"> </w:t>
+      </w:r>
+      <w:r>
+        <w:t>metathesis overview</w:t>
+      </w:r>
+    </w:p>
+    <w:p>
+      <w:pPr>
+        <w:pStyle w:val="ListParagraph"/>
+        <w:numPr>
+          <w:ilvl w:val="0"/>
+          <w:numId w:val="11"/>
+        </w:numPr>
+        <w:bidi w:val="0"/>
+        <w:jc w:val="both"/>
+      </w:pPr>
+      <w:r>
+        <w:t>Principles of bioorthogonal chemistry</w:t>
+      </w:r>
+    </w:p>
+    <w:p>
+      <w:pPr>
+        <w:pStyle w:val="ListParagraph"/>
+        <w:numPr>
+          <w:ilvl w:val="0"/>
+          <w:numId w:val="9"/>
+        </w:numPr>
+        <w:bidi w:val="0"/>
+        <w:jc w:val="both"/>
+      </w:pPr>
+      <w:r>
+        <w:t>Body:</w:t>
+      </w:r>
+    </w:p>
+    <w:p>
+      <w:pPr>
+        <w:pStyle w:val="ListParagraph"/>
+        <w:numPr>
+          <w:ilvl w:val="0"/>
           <w:numId w:val="8"/>
         </w:numPr>
         <w:bidi w:val="0"/>
         <w:jc w:val="both"/>
       </w:pPr>
       <w:r>
-        <w:t>Olefin metathesis overview</w:t>
+        <w:t>Reasons to attempt in-vivo metathesis and examples of specific reactions</w:t>
       </w:r>
     </w:p>
     <w:p>
@@ -87,89 +205,312 @@
         <w:jc w:val="both"/>
       </w:pPr>
       <w:r>
-        <w:t>Reasons to attempt in-vivo metathesis and examples of specific reactions</w:t>
-      </w:r>
-    </w:p>
-    <w:p>
-      <w:pPr>
-        <w:pStyle w:val="ListParagraph"/>
-        <w:numPr>
-          <w:ilvl w:val="0"/>
+        <w:t>Challenges</w:t>
+      </w:r>
+      <w:r>
+        <w:t>/requirements</w:t>
+      </w:r>
+    </w:p>
+    <w:p>
+      <w:pPr>
+        <w:pStyle w:val="ListParagraph"/>
+        <w:numPr>
+          <w:ilvl w:val="1"/>
           <w:numId w:val="8"/>
         </w:numPr>
         <w:bidi w:val="0"/>
         <w:jc w:val="both"/>
       </w:pPr>
       <w:r>
-        <w:t xml:space="preserve">Challenges </w:t>
-      </w:r>
-      <w:r>
-        <w:t>–</w:t>
-      </w:r>
-      <w:r>
-        <w:t xml:space="preserve"> general</w:t>
-      </w:r>
-      <w:r>
-        <w:t xml:space="preserve">, </w:t>
-      </w:r>
-      <w:r>
-        <w:t>water</w:t>
-      </w:r>
-      <w:r>
-        <w:t>-related, biology-related and use-case-specific (e.g. cancer stuff)</w:t>
-      </w:r>
-    </w:p>
-    <w:p>
-      <w:pPr>
-        <w:pStyle w:val="ListParagraph"/>
-        <w:numPr>
-          <w:ilvl w:val="0"/>
+        <w:t>G</w:t>
+      </w:r>
+      <w:r>
+        <w:t>eneral</w:t>
+      </w:r>
+      <w:r>
+        <w:t xml:space="preserve"> (limitations of every OM)</w:t>
+      </w:r>
+    </w:p>
+    <w:p>
+      <w:pPr>
+        <w:pStyle w:val="ListParagraph"/>
+        <w:numPr>
+          <w:ilvl w:val="1"/>
           <w:numId w:val="8"/>
         </w:numPr>
         <w:bidi w:val="0"/>
         <w:jc w:val="both"/>
       </w:pPr>
       <w:r>
-        <w:t>Solutions to challenges</w:t>
-      </w:r>
-    </w:p>
-    <w:p>
-      <w:pPr>
-        <w:pStyle w:val="ListParagraph"/>
-        <w:numPr>
-          <w:ilvl w:val="0"/>
+        <w:t>Reaction-specific</w:t>
+      </w:r>
+    </w:p>
+    <w:p>
+      <w:pPr>
+        <w:pStyle w:val="ListParagraph"/>
+        <w:numPr>
+          <w:ilvl w:val="1"/>
           <w:numId w:val="8"/>
         </w:numPr>
         <w:bidi w:val="0"/>
         <w:jc w:val="both"/>
       </w:pPr>
       <w:r>
-        <w:t>R</w:t>
-      </w:r>
-      <w:r>
-        <w:t>ecommendations</w:t>
-      </w:r>
-      <w:r>
-        <w:t xml:space="preserve"> and conclusions</w:t>
-      </w:r>
-    </w:p>
-    <w:p>
-      <w:pPr>
-        <w:bidi w:val="0"/>
-        <w:jc w:val="both"/>
-      </w:pPr>
-    </w:p>
-    <w:p>
-      <w:pPr>
-        <w:bidi w:val="0"/>
-        <w:jc w:val="both"/>
-        <w:rPr>
-          <w:u w:val="single"/>
-        </w:rPr>
-      </w:pPr>
-      <w:r>
-        <w:rPr>
-          <w:u w:val="single"/>
+        <w:t>W</w:t>
+      </w:r>
+      <w:r>
+        <w:t>ater</w:t>
+      </w:r>
+      <w:r>
+        <w:t>-related</w:t>
+      </w:r>
+    </w:p>
+    <w:p>
+      <w:pPr>
+        <w:pStyle w:val="ListParagraph"/>
+        <w:numPr>
+          <w:ilvl w:val="1"/>
+          <w:numId w:val="8"/>
+        </w:numPr>
+        <w:bidi w:val="0"/>
+        <w:jc w:val="both"/>
+      </w:pPr>
+      <w:r>
+        <w:t>biology-related</w:t>
+      </w:r>
+    </w:p>
+    <w:p>
+      <w:pPr>
+        <w:pStyle w:val="ListParagraph"/>
+        <w:numPr>
+          <w:ilvl w:val="1"/>
+          <w:numId w:val="8"/>
+        </w:numPr>
+        <w:bidi w:val="0"/>
+        <w:jc w:val="both"/>
+      </w:pPr>
+      <w:r>
+        <w:t xml:space="preserve">use-case-specific (e.g. </w:t>
+      </w:r>
+      <w:r>
+        <w:t>blood/</w:t>
+      </w:r>
+      <w:r>
+        <w:t>cance</w:t>
+      </w:r>
+      <w:r>
+        <w:t>r environment</w:t>
+      </w:r>
+      <w:r>
+        <w:t>)</w:t>
+      </w:r>
+    </w:p>
+    <w:p>
+      <w:pPr>
+        <w:pStyle w:val="ListParagraph"/>
+        <w:numPr>
+          <w:ilvl w:val="0"/>
+          <w:numId w:val="8"/>
+        </w:numPr>
+        <w:bidi w:val="0"/>
+        <w:jc w:val="both"/>
+      </w:pPr>
+      <w:r>
+        <w:t>Solutions</w:t>
+      </w:r>
+      <w:r>
+        <w:t xml:space="preserve"> (can include lessons from other biorthogonal reactions)</w:t>
+      </w:r>
+    </w:p>
+    <w:p>
+      <w:pPr>
+        <w:pStyle w:val="ListParagraph"/>
+        <w:numPr>
+          <w:ilvl w:val="1"/>
+          <w:numId w:val="8"/>
+        </w:numPr>
+        <w:bidi w:val="0"/>
+        <w:jc w:val="both"/>
+      </w:pPr>
+      <w:r>
+        <w:t>Biologically</w:t>
+      </w:r>
+      <w:r>
+        <w:t xml:space="preserve"> </w:t>
+      </w:r>
+      <w:r>
+        <w:t>relevant conditions and model reactions</w:t>
+      </w:r>
+    </w:p>
+    <w:p>
+      <w:pPr>
+        <w:pStyle w:val="ListParagraph"/>
+        <w:numPr>
+          <w:ilvl w:val="1"/>
+          <w:numId w:val="8"/>
+        </w:numPr>
+        <w:bidi w:val="0"/>
+        <w:jc w:val="both"/>
+      </w:pPr>
+      <w:r>
+        <w:t>Catalysts</w:t>
+      </w:r>
+    </w:p>
+    <w:p>
+      <w:pPr>
+        <w:pStyle w:val="ListParagraph"/>
+        <w:numPr>
+          <w:ilvl w:val="2"/>
+          <w:numId w:val="8"/>
+        </w:numPr>
+        <w:bidi w:val="0"/>
+        <w:jc w:val="both"/>
+      </w:pPr>
+      <w:r>
+        <w:t>GHII (and III?) catalysts</w:t>
+      </w:r>
+    </w:p>
+    <w:p>
+      <w:pPr>
+        <w:pStyle w:val="ListParagraph"/>
+        <w:numPr>
+          <w:ilvl w:val="2"/>
+          <w:numId w:val="8"/>
+        </w:numPr>
+        <w:bidi w:val="0"/>
+        <w:jc w:val="both"/>
+      </w:pPr>
+      <w:r>
+        <w:t>Metalloproteins – design, synthesis and usage</w:t>
+      </w:r>
+    </w:p>
+    <w:p>
+      <w:pPr>
+        <w:pStyle w:val="ListParagraph"/>
+        <w:numPr>
+          <w:ilvl w:val="1"/>
+          <w:numId w:val="8"/>
+        </w:numPr>
+        <w:bidi w:val="0"/>
+        <w:jc w:val="both"/>
+      </w:pPr>
+      <w:r>
+        <w:t>Modification of the environment</w:t>
+      </w:r>
+      <w:r>
+        <w:t>/additional reagents</w:t>
+      </w:r>
+    </w:p>
+    <w:p>
+      <w:pPr>
+        <w:pStyle w:val="ListParagraph"/>
+        <w:numPr>
+          <w:ilvl w:val="1"/>
+          <w:numId w:val="8"/>
+        </w:numPr>
+        <w:bidi w:val="0"/>
+        <w:jc w:val="both"/>
+      </w:pPr>
+      <w:r>
+        <w:t>Choice</w:t>
+      </w:r>
+      <w:r>
+        <w:t xml:space="preserve"> of</w:t>
+      </w:r>
+      <w:r>
+        <w:t xml:space="preserve"> the</w:t>
+      </w:r>
+      <w:r>
+        <w:t xml:space="preserve"> organism</w:t>
+      </w:r>
+    </w:p>
+    <w:p>
+      <w:pPr>
+        <w:pStyle w:val="ListParagraph"/>
+        <w:numPr>
+          <w:ilvl w:val="0"/>
+          <w:numId w:val="9"/>
+        </w:numPr>
+        <w:bidi w:val="0"/>
+        <w:jc w:val="both"/>
+      </w:pPr>
+      <w:r>
+        <w:t>Discussion</w:t>
+      </w:r>
+    </w:p>
+    <w:p>
+      <w:pPr>
+        <w:pStyle w:val="ListParagraph"/>
+        <w:numPr>
+          <w:ilvl w:val="0"/>
+          <w:numId w:val="10"/>
+        </w:numPr>
+        <w:bidi w:val="0"/>
+        <w:jc w:val="both"/>
+      </w:pPr>
+      <w:r>
+        <w:t>Recommended catalyst for each use-case</w:t>
+      </w:r>
+    </w:p>
+    <w:p>
+      <w:pPr>
+        <w:pStyle w:val="ListParagraph"/>
+        <w:numPr>
+          <w:ilvl w:val="0"/>
+          <w:numId w:val="10"/>
+        </w:numPr>
+        <w:bidi w:val="0"/>
+        <w:jc w:val="both"/>
+      </w:pPr>
+      <w:r>
+        <w:t>Most- and least-fitting OM reactions</w:t>
+      </w:r>
+    </w:p>
+    <w:p>
+      <w:pPr>
+        <w:pStyle w:val="ListParagraph"/>
+        <w:numPr>
+          <w:ilvl w:val="0"/>
+          <w:numId w:val="10"/>
+        </w:numPr>
+        <w:bidi w:val="0"/>
+        <w:jc w:val="both"/>
+      </w:pPr>
+      <w:r>
+        <w:t>More ideas for applications</w:t>
+      </w:r>
+    </w:p>
+    <w:p>
+      <w:pPr>
+        <w:pStyle w:val="ListParagraph"/>
+        <w:numPr>
+          <w:ilvl w:val="0"/>
+          <w:numId w:val="9"/>
+        </w:numPr>
+        <w:bidi w:val="0"/>
+        <w:jc w:val="both"/>
+      </w:pPr>
+      <w:r>
+        <w:t>C</w:t>
+      </w:r>
+      <w:r>
+        <w:t>onclusion</w:t>
+      </w:r>
+    </w:p>
+    <w:p>
+      <w:pPr>
+        <w:bidi w:val="0"/>
+        <w:jc w:val="both"/>
+      </w:pPr>
+    </w:p>
+    <w:p>
+      <w:pPr>
+        <w:bidi w:val="0"/>
+        <w:jc w:val="both"/>
+      </w:pPr>
+      <w:r>
+        <w:rPr>
+          <w:highlight w:val="darkGray"/>
         </w:rPr>
         <w:t>Basic knowledge</w:t>
       </w:r>
@@ -245,13 +586,8 @@
         <w:bidi w:val="0"/>
         <w:jc w:val="both"/>
       </w:pPr>
-      <w:proofErr w:type="spellStart"/>
-      <w:r>
-        <w:t>AquaMet</w:t>
-      </w:r>
-      <w:proofErr w:type="spellEnd"/>
-      <w:r>
-        <w:t xml:space="preserve"> – another </w:t>
+      <w:r>
+        <w:t xml:space="preserve">AquaMet – another </w:t>
       </w:r>
       <w:r>
         <w:t>good GHII</w:t>
@@ -263,15 +599,7 @@
         <w:t>can be used in metathesis of water-insoluble substrates in ′′classical′′ organic solvents and in reactions in ionic liquids</w:t>
       </w:r>
       <w:r>
-        <w:t xml:space="preserve"> (sigma-</w:t>
-      </w:r>
-      <w:proofErr w:type="spellStart"/>
-      <w:r>
-        <w:t>aldrich</w:t>
-      </w:r>
-      <w:proofErr w:type="spellEnd"/>
-      <w:r>
-        <w:t>):</w:t>
+        <w:t xml:space="preserve"> (sigma-aldrich):</w:t>
       </w:r>
     </w:p>
     <w:p>
@@ -284,6 +612,7 @@
         <w:rPr>
           <w:noProof/>
         </w:rPr>
+        <w:lastRenderedPageBreak/>
         <w:drawing>
           <wp:inline distT="0" distB="0" distL="0" distR="0" wp14:anchorId="15964EBD" wp14:editId="40F72E81">
             <wp:extent cx="1307901" cy="1609725"/>
@@ -345,15 +674,7 @@
         <w:jc w:val="both"/>
       </w:pPr>
       <w:r>
-        <w:t>Grubbs-</w:t>
-      </w:r>
-      <w:proofErr w:type="spellStart"/>
-      <w:r>
-        <w:t>Hoveyda</w:t>
-      </w:r>
-      <w:proofErr w:type="spellEnd"/>
-      <w:r>
-        <w:t xml:space="preserve"> second generation</w:t>
+        <w:t>Grubbs-Hoveyda second generation</w:t>
       </w:r>
       <w:r>
         <w:t xml:space="preserve"> – an NHC catalyst with </w:t>
@@ -365,15 +686,7 @@
         <w:t xml:space="preserve"> that</w:t>
       </w:r>
       <w:r>
-        <w:t xml:space="preserve"> have a chelating ortho-</w:t>
-      </w:r>
-      <w:proofErr w:type="spellStart"/>
-      <w:r>
-        <w:t>isopropoxy</w:t>
-      </w:r>
-      <w:proofErr w:type="spellEnd"/>
-      <w:r>
-        <w:t xml:space="preserve"> group attached to the benzene rings</w:t>
+        <w:t xml:space="preserve"> have a chelating ortho-isopropoxy group attached to the benzene rings</w:t>
       </w:r>
       <w:r>
         <w:t xml:space="preserve"> and without any phosphines. For example:</w:t>
@@ -478,7 +791,6 @@
         <w:rPr>
           <w:highlight w:val="yellow"/>
         </w:rPr>
-        <w:lastRenderedPageBreak/>
         <w:t>Catalysts (and specifically ligands)</w:t>
       </w:r>
     </w:p>
@@ -579,15 +891,7 @@
         <w:t xml:space="preserve"> (SAV)-</w:t>
       </w:r>
       <w:r>
-        <w:t>Ru-</w:t>
-      </w:r>
-      <w:proofErr w:type="spellStart"/>
-      <w:r>
-        <w:t>benzilydene</w:t>
-      </w:r>
-      <w:proofErr w:type="spellEnd"/>
-      <w:r>
-        <w:t>:</w:t>
+        <w:t>Ru-benzilydene:</w:t>
       </w:r>
     </w:p>
     <w:p>
@@ -688,15 +992,8 @@
         <w:jc w:val="both"/>
       </w:pPr>
       <w:r>
-        <w:t xml:space="preserve">Reduce bulk </w:t>
-      </w:r>
-      <w:proofErr w:type="gramStart"/>
-      <w:r>
-        <w:t>and so</w:t>
-      </w:r>
-      <w:proofErr w:type="gramEnd"/>
-      <w:r>
-        <w:t xml:space="preserve"> minimize steric strain</w:t>
+        <w:lastRenderedPageBreak/>
+        <w:t>Reduce bulk and so minimize steric strain</w:t>
       </w:r>
     </w:p>
     <w:p>
@@ -724,550 +1021,515 @@
         <w:jc w:val="both"/>
       </w:pPr>
       <w:r>
-        <w:t xml:space="preserve">3 developed HAS (human serum </w:t>
-      </w:r>
-      <w:proofErr w:type="gramStart"/>
-      <w:r>
-        <w:t>albumin)</w:t>
-      </w:r>
-      <w:r>
-        <w:t>+</w:t>
-      </w:r>
-      <w:proofErr w:type="spellStart"/>
-      <w:proofErr w:type="gramEnd"/>
-      <w:r>
-        <w:t>Hoveyda</w:t>
-      </w:r>
-      <w:proofErr w:type="spellEnd"/>
-      <w:r>
-        <w:t>-Grubbs metalloenzyme</w:t>
-      </w:r>
-      <w:r>
-        <w:t xml:space="preserve"> (Artificial Metalloenzyme – </w:t>
-      </w:r>
-      <w:proofErr w:type="spellStart"/>
-      <w:r>
-        <w:t>ArM</w:t>
-      </w:r>
-      <w:proofErr w:type="spellEnd"/>
+        <w:t>3 developed HAS (human serum albumin)</w:t>
+      </w:r>
+      <w:r>
+        <w:t>+Hoveyda-Grubbs metalloenzyme</w:t>
+      </w:r>
+      <w:r>
+        <w:t xml:space="preserve"> (Artificial Metalloenzyme – ArM)</w:t>
+      </w:r>
+      <w:r>
+        <w:t>, in which the negative charge of the protein prevents GSH (glutathione) interaction.</w:t>
+      </w:r>
+    </w:p>
+    <w:p>
+      <w:pPr>
+        <w:pStyle w:val="ListParagraph"/>
+        <w:numPr>
+          <w:ilvl w:val="1"/>
+          <w:numId w:val="3"/>
+        </w:numPr>
+        <w:bidi w:val="0"/>
+        <w:jc w:val="both"/>
+      </w:pPr>
+      <w:r>
+        <w:t>Next, they replaced the Cl on the Ru with I,</w:t>
+      </w:r>
+      <w:r>
+        <w:t xml:space="preserve"> and achieved better reactivity and great tolerance to blood components</w:t>
+      </w:r>
+      <w:r>
+        <w:t>, probably because of the weaker hydrogen bonding (6)</w:t>
+      </w:r>
+      <w:r>
+        <w:t>.</w:t>
+      </w:r>
+      <w:r>
+        <w:t xml:space="preserve"> Similar results regarding iodide were reported in 6.</w:t>
+      </w:r>
+    </w:p>
+    <w:p>
+      <w:pPr>
+        <w:pStyle w:val="ListParagraph"/>
+        <w:numPr>
+          <w:ilvl w:val="2"/>
+          <w:numId w:val="3"/>
+        </w:numPr>
+        <w:bidi w:val="0"/>
+        <w:jc w:val="both"/>
+      </w:pPr>
+      <w:r>
+        <w:t>Bromide kind of sucks.</w:t>
+      </w:r>
+      <w:r>
+        <w:rPr>
+          <w:vertAlign w:val="superscript"/>
+        </w:rPr>
+        <w:t>6</w:t>
+      </w:r>
+    </w:p>
+    <w:p>
+      <w:pPr>
+        <w:pStyle w:val="ListParagraph"/>
+        <w:numPr>
+          <w:ilvl w:val="1"/>
+          <w:numId w:val="3"/>
+        </w:numPr>
+        <w:bidi w:val="0"/>
+        <w:jc w:val="both"/>
+      </w:pPr>
+      <w:r>
+        <w:t>The better reactivity is achieved due to the steric hindrance of the bulky iodide makes the intermediates more stable in comparison to the reactant.</w:t>
+      </w:r>
+    </w:p>
+    <w:p>
+      <w:pPr>
+        <w:pStyle w:val="ListParagraph"/>
+        <w:numPr>
+          <w:ilvl w:val="1"/>
+          <w:numId w:val="3"/>
+        </w:numPr>
+        <w:bidi w:val="0"/>
+        <w:jc w:val="both"/>
+      </w:pPr>
+      <w:r>
+        <w:t>AquaMet is okay in water but sucks in blood</w:t>
+      </w:r>
+    </w:p>
+    <w:p>
+      <w:pPr>
+        <w:pStyle w:val="ListParagraph"/>
+        <w:numPr>
+          <w:ilvl w:val="0"/>
+          <w:numId w:val="3"/>
+        </w:numPr>
+        <w:bidi w:val="0"/>
+        <w:jc w:val="both"/>
+      </w:pPr>
+      <w:r>
+        <w:t>Ruthenium is the most stable metal for OM in air and water (requires more sources).</w:t>
+      </w:r>
+      <w:r>
+        <w:rPr>
+          <w:vertAlign w:val="superscript"/>
+        </w:rPr>
+        <w:t>4</w:t>
+      </w:r>
+    </w:p>
+    <w:p>
+      <w:pPr>
+        <w:pStyle w:val="ListParagraph"/>
+        <w:numPr>
+          <w:ilvl w:val="0"/>
+          <w:numId w:val="3"/>
+        </w:numPr>
+        <w:bidi w:val="0"/>
+        <w:jc w:val="both"/>
+      </w:pPr>
+      <w:r>
+        <w:t>Phosphine ligands can catalyze in water but they kind of suck</w:t>
+      </w:r>
+      <w:r>
+        <w:t>,</w:t>
+      </w:r>
+      <w:r>
+        <w:rPr>
+          <w:vertAlign w:val="superscript"/>
+        </w:rPr>
+        <w:t>4</w:t>
+      </w:r>
+      <w:r>
+        <w:t xml:space="preserve"> and also suppress CM.</w:t>
+      </w:r>
+      <w:r>
+        <w:rPr>
+          <w:vertAlign w:val="superscript"/>
+        </w:rPr>
+        <w:t>9</w:t>
+      </w:r>
+    </w:p>
+    <w:p>
+      <w:pPr>
+        <w:pStyle w:val="ListParagraph"/>
+        <w:numPr>
+          <w:ilvl w:val="0"/>
+          <w:numId w:val="3"/>
+        </w:numPr>
+        <w:bidi w:val="0"/>
+        <w:jc w:val="both"/>
+      </w:pPr>
+      <w:r>
+        <w:t>In GH (Grubbs-Hoveyda) protein-conjugated catalysts, one of the halide ligands is directed toward the protein and the other toward the surface</w:t>
+      </w:r>
+      <w:r>
+        <w:t>. That's why ligand (e.g. halide with hydrox</w:t>
+      </w:r>
+      <w:r>
+        <w:t>ide</w:t>
+      </w:r>
+      <w:r>
+        <w:t>) exchange is possible and can lead to catalyst degradation</w:t>
+      </w:r>
+      <w:r>
+        <w:t>.</w:t>
+      </w:r>
+      <w:r>
+        <w:rPr>
+          <w:vertAlign w:val="superscript"/>
+        </w:rPr>
+        <w:t>6</w:t>
+      </w:r>
+    </w:p>
+    <w:p>
+      <w:pPr>
+        <w:pStyle w:val="ListParagraph"/>
+        <w:numPr>
+          <w:ilvl w:val="0"/>
+          <w:numId w:val="3"/>
+        </w:numPr>
+        <w:bidi w:val="0"/>
+        <w:jc w:val="both"/>
+      </w:pPr>
+      <w:r>
+        <w:t>Ways the protein protects the catalyst:</w:t>
+      </w:r>
+    </w:p>
+    <w:p>
+      <w:pPr>
+        <w:pStyle w:val="ListParagraph"/>
+        <w:numPr>
+          <w:ilvl w:val="1"/>
+          <w:numId w:val="3"/>
+        </w:numPr>
+        <w:bidi w:val="0"/>
+        <w:jc w:val="both"/>
+      </w:pPr>
+      <w:r>
+        <w:t>Preventing some of the ligand exchange.</w:t>
+      </w:r>
+      <w:r>
+        <w:rPr>
+          <w:vertAlign w:val="superscript"/>
+        </w:rPr>
+        <w:t>6</w:t>
+      </w:r>
+    </w:p>
+    <w:p>
+      <w:pPr>
+        <w:pStyle w:val="ListParagraph"/>
+        <w:numPr>
+          <w:ilvl w:val="1"/>
+          <w:numId w:val="3"/>
+        </w:numPr>
+        <w:bidi w:val="0"/>
+        <w:jc w:val="both"/>
+      </w:pPr>
+      <w:r>
+        <w:t>Making dimerization of the catalyst less favorable sterically.</w:t>
+      </w:r>
+      <w:r>
+        <w:rPr>
+          <w:vertAlign w:val="superscript"/>
+        </w:rPr>
+        <w:t>6</w:t>
+      </w:r>
+    </w:p>
+    <w:p>
+      <w:pPr>
+        <w:pStyle w:val="ListParagraph"/>
+        <w:numPr>
+          <w:ilvl w:val="0"/>
+          <w:numId w:val="3"/>
+        </w:numPr>
+        <w:bidi w:val="0"/>
+        <w:jc w:val="both"/>
+      </w:pPr>
+      <w:r>
+        <w:t>NO</w:t>
+      </w:r>
+      <w:r>
+        <w:rPr>
+          <w:vertAlign w:val="subscript"/>
+        </w:rPr>
+        <w:t>3</w:t>
+      </w:r>
+      <w:r>
+        <w:t>-AquaMet catalyst</w:t>
+      </w:r>
+      <w:r>
+        <w:t>, in which NO</w:t>
+      </w:r>
+      <w:r>
+        <w:rPr>
+          <w:vertAlign w:val="subscript"/>
+        </w:rPr>
+        <w:t>3</w:t>
+      </w:r>
+      <w:r>
+        <w:t xml:space="preserve"> replaces either one or both of the chloride ligands,</w:t>
+      </w:r>
+      <w:r>
+        <w:t xml:space="preserve"> can be generated from AquaMet and nitrate-containing species – it decomposes quickly alone but </w:t>
+      </w:r>
+      <w:r>
+        <w:t xml:space="preserve">gives a greater yield than AquaMet for RCM of </w:t>
+      </w:r>
+      <w:r>
+        <w:t>N,N-diallyltosyl amine</w:t>
+      </w:r>
+      <w:r>
+        <w:t xml:space="preserve"> specifically (but not to other metatheses tested).</w:t>
+      </w:r>
+      <w:r>
+        <w:rPr>
+          <w:vertAlign w:val="superscript"/>
+        </w:rPr>
+        <w:t>7</w:t>
+      </w:r>
+    </w:p>
+    <w:p>
+      <w:pPr>
+        <w:pStyle w:val="ListParagraph"/>
+        <w:numPr>
+          <w:ilvl w:val="0"/>
+          <w:numId w:val="3"/>
+        </w:numPr>
+        <w:bidi w:val="0"/>
+        <w:jc w:val="both"/>
+      </w:pPr>
+      <w:r>
+        <w:t>GHII is stable in air and moisture.</w:t>
+      </w:r>
+      <w:r>
+        <w:rPr>
+          <w:vertAlign w:val="superscript"/>
+        </w:rPr>
+        <w:t>8</w:t>
+      </w:r>
+      <w:r>
+        <w:t xml:space="preserve"> (look in quoted articles as well)</w:t>
+      </w:r>
+    </w:p>
+    <w:p>
+      <w:pPr>
+        <w:pStyle w:val="ListParagraph"/>
+        <w:numPr>
+          <w:ilvl w:val="0"/>
+          <w:numId w:val="3"/>
+        </w:numPr>
+        <w:bidi w:val="0"/>
+        <w:jc w:val="both"/>
+      </w:pPr>
+      <w:r>
+        <w:t>Beta-barrel structure is a good anchoring for metalloproteins because the compact sheets provide robustness</w:t>
+      </w:r>
+      <w:r>
+        <w:t xml:space="preserve"> against degrading agents</w:t>
+      </w:r>
+      <w:r>
+        <w:t>.</w:t>
+      </w:r>
+      <w:r>
+        <w:rPr>
+          <w:vertAlign w:val="superscript"/>
+        </w:rPr>
+        <w:t>8</w:t>
+      </w:r>
+    </w:p>
+    <w:p>
+      <w:pPr>
+        <w:pStyle w:val="ListParagraph"/>
+        <w:numPr>
+          <w:ilvl w:val="0"/>
+          <w:numId w:val="3"/>
+        </w:numPr>
+        <w:bidi w:val="0"/>
+        <w:jc w:val="both"/>
+      </w:pPr>
+      <w:r>
+        <w:t>Membrane-spanning beta-barrel proteins are usually larger than their hydrophilic counterparts and can accommodate large GHII catalysts.</w:t>
+      </w:r>
+      <w:r>
+        <w:rPr>
+          <w:vertAlign w:val="superscript"/>
+        </w:rPr>
+        <w:t>8</w:t>
+      </w:r>
+    </w:p>
+    <w:p>
+      <w:pPr>
+        <w:pStyle w:val="ListParagraph"/>
+        <w:numPr>
+          <w:ilvl w:val="0"/>
+          <w:numId w:val="3"/>
+        </w:numPr>
+        <w:bidi w:val="0"/>
+        <w:jc w:val="both"/>
+      </w:pPr>
+      <w:r>
+        <w:t>Schrock carbenes suck as ligands (for our use-cases) because they're not stable in oxygen and moisture.</w:t>
+      </w:r>
+      <w:r>
+        <w:rPr>
+          <w:vertAlign w:val="superscript"/>
+        </w:rPr>
+        <w:t>9</w:t>
+      </w:r>
+      <w:r>
+        <w:t xml:space="preserve"> (look in quotes)</w:t>
+      </w:r>
+    </w:p>
+    <w:p>
+      <w:pPr>
+        <w:pStyle w:val="ListParagraph"/>
+        <w:numPr>
+          <w:ilvl w:val="0"/>
+          <w:numId w:val="3"/>
+        </w:numPr>
+        <w:bidi w:val="0"/>
+        <w:jc w:val="both"/>
+      </w:pPr>
+      <w:r>
+        <w:t>NHC ligand donates elector and thus stabilizes the catalyst when catalyzing a reaction in proximity to S atoms</w:t>
+      </w:r>
+      <w:r>
+        <w:t>, but phosphine ligands compete with the S atoms for coordination with the Ru.</w:t>
+      </w:r>
+    </w:p>
+    <w:p>
+      <w:pPr>
+        <w:bidi w:val="0"/>
+        <w:jc w:val="both"/>
+      </w:pPr>
+    </w:p>
+    <w:p>
+      <w:pPr>
+        <w:bidi w:val="0"/>
+        <w:jc w:val="both"/>
+      </w:pPr>
+    </w:p>
+    <w:p>
+      <w:pPr>
+        <w:bidi w:val="0"/>
+        <w:jc w:val="both"/>
+      </w:pPr>
+      <w:r>
+        <w:rPr>
+          <w:highlight w:val="magenta"/>
+        </w:rPr>
+        <w:t>Synthesis of catalysts</w:t>
+      </w:r>
+    </w:p>
+    <w:p>
+      <w:pPr>
+        <w:pStyle w:val="ListParagraph"/>
+        <w:numPr>
+          <w:ilvl w:val="0"/>
+          <w:numId w:val="3"/>
+        </w:numPr>
+        <w:bidi w:val="0"/>
+        <w:jc w:val="both"/>
+      </w:pPr>
+      <w:r>
+        <w:t>For a metalloenzyme – the biotin-streptavidin technology</w:t>
+      </w:r>
+      <w:r>
+        <w:rPr>
+          <w:vertAlign w:val="superscript"/>
+        </w:rPr>
+        <w:t>2</w:t>
+      </w:r>
+    </w:p>
+    <w:p>
+      <w:pPr>
+        <w:pStyle w:val="ListParagraph"/>
+        <w:numPr>
+          <w:ilvl w:val="1"/>
+          <w:numId w:val="3"/>
+        </w:numPr>
+        <w:bidi w:val="0"/>
+        <w:jc w:val="both"/>
+      </w:pPr>
+      <w:r>
+        <w:t>The affinity between biotin and streptavidin is very high by nature, so when the metal catalyst is bonded to biotin it can be integrated to a streptavidin-derived protein.</w:t>
+      </w:r>
+      <w:r>
+        <w:rPr>
+          <w:vertAlign w:val="superscript"/>
+        </w:rPr>
+        <w:t>8</w:t>
+      </w:r>
+      <w:r>
+        <w:t xml:space="preserve"> (look at quotes)</w:t>
+      </w:r>
+    </w:p>
+    <w:p>
+      <w:pPr>
+        <w:pStyle w:val="ListParagraph"/>
+        <w:numPr>
+          <w:ilvl w:val="0"/>
+          <w:numId w:val="3"/>
+        </w:numPr>
+        <w:bidi w:val="0"/>
+        <w:jc w:val="both"/>
+      </w:pPr>
+      <w:r>
+        <w:t xml:space="preserve">Directed evolution through saturation mutagenesis </w:t>
+      </w:r>
+      <w:r>
+        <w:t xml:space="preserve">on the amino acids close to the Ru </w:t>
+      </w:r>
+      <w:r>
+        <w:t xml:space="preserve">can increase </w:t>
+      </w:r>
+      <w:r>
+        <w:t>five-fold the cell-specific activity of the catalyst.</w:t>
+      </w:r>
+      <w:r>
+        <w:rPr>
+          <w:vertAlign w:val="superscript"/>
+        </w:rPr>
+        <w:t>2</w:t>
+      </w:r>
+      <w:r>
+        <w:t xml:space="preserve"> This type of evolution can be perform substrate-specifically and thus we can develop the "ideal" enzyme for any type of reaction</w:t>
+      </w:r>
+      <w:r>
+        <w:t xml:space="preserve"> (personal observation</w:t>
+      </w:r>
+      <w:r>
+        <w:t>, based on 2</w:t>
+      </w:r>
       <w:r>
         <w:t>)</w:t>
       </w:r>
       <w:r>
-        <w:t>, in which the negative charge of the protein prevents GSH (glutathione) interaction.</w:t>
-      </w:r>
-    </w:p>
-    <w:p>
-      <w:pPr>
-        <w:pStyle w:val="ListParagraph"/>
-        <w:numPr>
-          <w:ilvl w:val="1"/>
-          <w:numId w:val="3"/>
-        </w:numPr>
-        <w:bidi w:val="0"/>
-        <w:jc w:val="both"/>
-      </w:pPr>
-      <w:r>
-        <w:t xml:space="preserve">Next, they replaced the Cl on the Ru with </w:t>
-      </w:r>
-      <w:proofErr w:type="gramStart"/>
-      <w:r>
-        <w:t>I,</w:t>
-      </w:r>
-      <w:r>
-        <w:t xml:space="preserve"> and</w:t>
-      </w:r>
-      <w:proofErr w:type="gramEnd"/>
-      <w:r>
-        <w:t xml:space="preserve"> achieved better reactivity and great tolerance to blood components</w:t>
-      </w:r>
-      <w:r>
-        <w:t>, probably because of the weaker hydrogen bonding (6)</w:t>
-      </w:r>
-      <w:r>
         <w:t>.</w:t>
       </w:r>
-      <w:r>
-        <w:t xml:space="preserve"> Similar results regarding iodide were reported in 6.</w:t>
-      </w:r>
-    </w:p>
-    <w:p>
-      <w:pPr>
-        <w:pStyle w:val="ListParagraph"/>
-        <w:numPr>
-          <w:ilvl w:val="2"/>
-          <w:numId w:val="3"/>
-        </w:numPr>
-        <w:bidi w:val="0"/>
-        <w:jc w:val="both"/>
-      </w:pPr>
-      <w:r>
-        <w:t>Bromide kind of sucks.</w:t>
-      </w:r>
-      <w:r>
-        <w:rPr>
-          <w:vertAlign w:val="superscript"/>
-        </w:rPr>
-        <w:t>6</w:t>
-      </w:r>
-    </w:p>
-    <w:p>
-      <w:pPr>
-        <w:pStyle w:val="ListParagraph"/>
-        <w:numPr>
-          <w:ilvl w:val="1"/>
-          <w:numId w:val="3"/>
-        </w:numPr>
-        <w:bidi w:val="0"/>
-        <w:jc w:val="both"/>
-      </w:pPr>
-      <w:r>
-        <w:t>The better reactivity is achieved due to the steric hindrance of the bulky iodide makes the intermediates more stable in comparison to the reactant.</w:t>
-      </w:r>
-    </w:p>
-    <w:p>
-      <w:pPr>
-        <w:pStyle w:val="ListParagraph"/>
-        <w:numPr>
-          <w:ilvl w:val="1"/>
-          <w:numId w:val="3"/>
-        </w:numPr>
-        <w:bidi w:val="0"/>
-        <w:jc w:val="both"/>
-      </w:pPr>
-      <w:proofErr w:type="spellStart"/>
-      <w:r>
-        <w:t>AquaMet</w:t>
-      </w:r>
-      <w:proofErr w:type="spellEnd"/>
-      <w:r>
-        <w:t xml:space="preserve"> is okay in water but sucks in blood</w:t>
-      </w:r>
-    </w:p>
-    <w:p>
-      <w:pPr>
-        <w:pStyle w:val="ListParagraph"/>
-        <w:numPr>
-          <w:ilvl w:val="0"/>
-          <w:numId w:val="3"/>
-        </w:numPr>
-        <w:bidi w:val="0"/>
-        <w:jc w:val="both"/>
-      </w:pPr>
-      <w:r>
-        <w:t>Ruthenium is the most stable metal for OM in air and water (requires more sources).</w:t>
-      </w:r>
-      <w:r>
-        <w:rPr>
-          <w:vertAlign w:val="superscript"/>
-        </w:rPr>
-        <w:t>4</w:t>
-      </w:r>
-    </w:p>
-    <w:p>
-      <w:pPr>
-        <w:pStyle w:val="ListParagraph"/>
-        <w:numPr>
-          <w:ilvl w:val="0"/>
-          <w:numId w:val="3"/>
-        </w:numPr>
-        <w:bidi w:val="0"/>
-        <w:jc w:val="both"/>
-      </w:pPr>
-      <w:r>
-        <w:t>Phosphine ligands can catalyze in water but they kind of suck.</w:t>
-      </w:r>
-      <w:r>
-        <w:rPr>
-          <w:vertAlign w:val="superscript"/>
-        </w:rPr>
-        <w:t>4</w:t>
-      </w:r>
-    </w:p>
-    <w:p>
-      <w:pPr>
-        <w:pStyle w:val="ListParagraph"/>
-        <w:numPr>
-          <w:ilvl w:val="0"/>
-          <w:numId w:val="3"/>
-        </w:numPr>
-        <w:bidi w:val="0"/>
-        <w:jc w:val="both"/>
-      </w:pPr>
-      <w:r>
-        <w:t>In GH (Grubbs-</w:t>
-      </w:r>
-      <w:proofErr w:type="spellStart"/>
-      <w:r>
-        <w:t>Hoveyda</w:t>
-      </w:r>
-      <w:proofErr w:type="spellEnd"/>
-      <w:r>
-        <w:t>) protein-conjugated catalysts, one of the halide ligands is directed toward the protein and the other toward the surface</w:t>
-      </w:r>
-      <w:r>
-        <w:t>. That's why ligand (e.g. halide with hydrox</w:t>
-      </w:r>
-      <w:r>
-        <w:t>ide</w:t>
-      </w:r>
-      <w:r>
-        <w:t>) exchange is possible and can lead to catalyst degradation</w:t>
-      </w:r>
-      <w:r>
-        <w:t>.</w:t>
-      </w:r>
-      <w:r>
-        <w:rPr>
-          <w:vertAlign w:val="superscript"/>
-        </w:rPr>
-        <w:t>6</w:t>
-      </w:r>
-    </w:p>
-    <w:p>
-      <w:pPr>
-        <w:pStyle w:val="ListParagraph"/>
-        <w:numPr>
-          <w:ilvl w:val="0"/>
-          <w:numId w:val="3"/>
-        </w:numPr>
-        <w:bidi w:val="0"/>
-        <w:jc w:val="both"/>
-      </w:pPr>
-      <w:r>
-        <w:t>Ways the protein protects the catalyst:</w:t>
-      </w:r>
-    </w:p>
-    <w:p>
-      <w:pPr>
-        <w:pStyle w:val="ListParagraph"/>
-        <w:numPr>
-          <w:ilvl w:val="1"/>
-          <w:numId w:val="3"/>
-        </w:numPr>
-        <w:bidi w:val="0"/>
-        <w:jc w:val="both"/>
-      </w:pPr>
-      <w:r>
-        <w:t>Preventing some of the ligand exchange.</w:t>
-      </w:r>
-      <w:r>
-        <w:rPr>
-          <w:vertAlign w:val="superscript"/>
-        </w:rPr>
-        <w:t>6</w:t>
-      </w:r>
-    </w:p>
-    <w:p>
-      <w:pPr>
-        <w:pStyle w:val="ListParagraph"/>
-        <w:numPr>
-          <w:ilvl w:val="1"/>
-          <w:numId w:val="3"/>
-        </w:numPr>
-        <w:bidi w:val="0"/>
-        <w:jc w:val="both"/>
-      </w:pPr>
-      <w:r>
-        <w:t>Making dimerization of the catalyst less favorable sterically.</w:t>
-      </w:r>
-      <w:r>
-        <w:rPr>
-          <w:vertAlign w:val="superscript"/>
-        </w:rPr>
-        <w:t>6</w:t>
-      </w:r>
-    </w:p>
-    <w:p>
-      <w:pPr>
-        <w:pStyle w:val="ListParagraph"/>
-        <w:numPr>
-          <w:ilvl w:val="0"/>
-          <w:numId w:val="3"/>
-        </w:numPr>
-        <w:bidi w:val="0"/>
-        <w:jc w:val="both"/>
-      </w:pPr>
-      <w:r>
-        <w:t>NO</w:t>
-      </w:r>
-      <w:r>
-        <w:rPr>
-          <w:vertAlign w:val="subscript"/>
-        </w:rPr>
-        <w:t>3</w:t>
-      </w:r>
-      <w:r>
-        <w:t>-AquaMet catalyst</w:t>
-      </w:r>
-      <w:r>
-        <w:t>, in which NO</w:t>
-      </w:r>
-      <w:r>
-        <w:rPr>
-          <w:vertAlign w:val="subscript"/>
-        </w:rPr>
-        <w:t>3</w:t>
-      </w:r>
-      <w:r>
-        <w:t xml:space="preserve"> replaces either one or both of the chloride ligands,</w:t>
-      </w:r>
-      <w:r>
-        <w:t xml:space="preserve"> can be generated from </w:t>
-      </w:r>
-      <w:proofErr w:type="spellStart"/>
-      <w:r>
-        <w:t>AquaMet</w:t>
-      </w:r>
-      <w:proofErr w:type="spellEnd"/>
-      <w:r>
-        <w:t xml:space="preserve"> and nitrate-containing species – it </w:t>
-      </w:r>
+    </w:p>
+    <w:p>
+      <w:pPr>
+        <w:pStyle w:val="ListParagraph"/>
+        <w:numPr>
+          <w:ilvl w:val="0"/>
+          <w:numId w:val="3"/>
+        </w:numPr>
+        <w:bidi w:val="0"/>
+        <w:jc w:val="both"/>
+      </w:pPr>
       <w:r>
         <w:lastRenderedPageBreak/>
-        <w:t xml:space="preserve">decomposes quickly alone but </w:t>
-      </w:r>
-      <w:r>
-        <w:t xml:space="preserve">gives a greater yield than </w:t>
-      </w:r>
-      <w:proofErr w:type="spellStart"/>
-      <w:r>
-        <w:t>AquaMet</w:t>
-      </w:r>
-      <w:proofErr w:type="spellEnd"/>
-      <w:r>
-        <w:t xml:space="preserve"> for RCM of </w:t>
-      </w:r>
-      <w:proofErr w:type="gramStart"/>
-      <w:r>
-        <w:t>N,N</w:t>
-      </w:r>
-      <w:proofErr w:type="gramEnd"/>
-      <w:r>
-        <w:t>-</w:t>
-      </w:r>
-      <w:proofErr w:type="spellStart"/>
-      <w:r>
-        <w:t>diallyltosyl</w:t>
-      </w:r>
-      <w:proofErr w:type="spellEnd"/>
-      <w:r>
-        <w:t xml:space="preserve"> amine</w:t>
-      </w:r>
-      <w:r>
-        <w:t xml:space="preserve"> specifically (but not to other metatheses tested).</w:t>
-      </w:r>
-      <w:r>
-        <w:rPr>
-          <w:vertAlign w:val="superscript"/>
-        </w:rPr>
-        <w:t>7</w:t>
-      </w:r>
-    </w:p>
-    <w:p>
-      <w:pPr>
-        <w:pStyle w:val="ListParagraph"/>
-        <w:numPr>
-          <w:ilvl w:val="0"/>
-          <w:numId w:val="3"/>
-        </w:numPr>
-        <w:bidi w:val="0"/>
-        <w:jc w:val="both"/>
-      </w:pPr>
-      <w:r>
-        <w:t>GHII is stable in air and moisture</w:t>
-      </w:r>
-      <w:proofErr w:type="gramStart"/>
-      <w:r>
-        <w:t>.</w:t>
-      </w:r>
-      <w:r>
-        <w:rPr>
-          <w:vertAlign w:val="superscript"/>
-        </w:rPr>
-        <w:t>8</w:t>
-      </w:r>
-      <w:proofErr w:type="gramEnd"/>
-      <w:r>
-        <w:t xml:space="preserve"> (look in quoted articles as well)</w:t>
-      </w:r>
-    </w:p>
-    <w:p>
-      <w:pPr>
-        <w:pStyle w:val="ListParagraph"/>
-        <w:numPr>
-          <w:ilvl w:val="0"/>
-          <w:numId w:val="3"/>
-        </w:numPr>
-        <w:bidi w:val="0"/>
-        <w:jc w:val="both"/>
-      </w:pPr>
-      <w:r>
-        <w:t>Beta-barrel structure is a good anchoring for metalloproteins because the compact sheets provide robustness</w:t>
-      </w:r>
-      <w:r>
-        <w:t xml:space="preserve"> against degrading agents</w:t>
-      </w:r>
-      <w:r>
-        <w:t>.</w:t>
-      </w:r>
-      <w:r>
-        <w:rPr>
-          <w:vertAlign w:val="superscript"/>
-        </w:rPr>
-        <w:t>8</w:t>
-      </w:r>
-    </w:p>
-    <w:p>
-      <w:pPr>
-        <w:pStyle w:val="ListParagraph"/>
-        <w:numPr>
-          <w:ilvl w:val="0"/>
-          <w:numId w:val="3"/>
-        </w:numPr>
-        <w:bidi w:val="0"/>
-        <w:jc w:val="both"/>
-      </w:pPr>
-      <w:r>
-        <w:t>Membrane-spanning beta-barrel proteins are usually larger than their hydrophilic counterparts and can accommodate large GHII catalysts.</w:t>
-      </w:r>
-      <w:r>
-        <w:rPr>
-          <w:vertAlign w:val="superscript"/>
-        </w:rPr>
-        <w:t>8</w:t>
-      </w:r>
-    </w:p>
-    <w:p>
-      <w:pPr>
-        <w:bidi w:val="0"/>
-        <w:jc w:val="both"/>
-      </w:pPr>
-    </w:p>
-    <w:p>
-      <w:pPr>
-        <w:bidi w:val="0"/>
-        <w:jc w:val="both"/>
-      </w:pPr>
-    </w:p>
-    <w:p>
-      <w:pPr>
-        <w:bidi w:val="0"/>
-        <w:jc w:val="both"/>
-      </w:pPr>
-      <w:r>
-        <w:rPr>
-          <w:highlight w:val="magenta"/>
-        </w:rPr>
-        <w:t>Synthesis of catalysts</w:t>
-      </w:r>
-    </w:p>
-    <w:p>
-      <w:pPr>
-        <w:pStyle w:val="ListParagraph"/>
-        <w:numPr>
-          <w:ilvl w:val="0"/>
-          <w:numId w:val="3"/>
-        </w:numPr>
-        <w:bidi w:val="0"/>
-        <w:jc w:val="both"/>
-      </w:pPr>
-      <w:r>
-        <w:t>For a metalloenzyme – the biotin-streptavidin technology</w:t>
-      </w:r>
-      <w:r>
-        <w:rPr>
-          <w:vertAlign w:val="superscript"/>
-        </w:rPr>
-        <w:t>2</w:t>
-      </w:r>
-    </w:p>
-    <w:p>
-      <w:pPr>
-        <w:pStyle w:val="ListParagraph"/>
-        <w:numPr>
-          <w:ilvl w:val="1"/>
-          <w:numId w:val="3"/>
-        </w:numPr>
-        <w:bidi w:val="0"/>
-        <w:jc w:val="both"/>
-      </w:pPr>
-      <w:r>
-        <w:t xml:space="preserve">The affinity between biotin and streptavidin is very high by nature, so when the metal catalyst is bonded to biotin it can be integrated </w:t>
-      </w:r>
-      <w:proofErr w:type="gramStart"/>
-      <w:r>
-        <w:t>to</w:t>
-      </w:r>
-      <w:proofErr w:type="gramEnd"/>
-      <w:r>
-        <w:t xml:space="preserve"> a streptavidin-derived protein.</w:t>
-      </w:r>
-      <w:r>
-        <w:rPr>
-          <w:vertAlign w:val="superscript"/>
-        </w:rPr>
-        <w:t>8</w:t>
-      </w:r>
-      <w:r>
-        <w:t xml:space="preserve"> (look at quotes)</w:t>
-      </w:r>
-    </w:p>
-    <w:p>
-      <w:pPr>
-        <w:pStyle w:val="ListParagraph"/>
-        <w:numPr>
-          <w:ilvl w:val="0"/>
-          <w:numId w:val="3"/>
-        </w:numPr>
-        <w:bidi w:val="0"/>
-        <w:jc w:val="both"/>
-      </w:pPr>
-      <w:r>
-        <w:t xml:space="preserve">Directed evolution through saturation mutagenesis </w:t>
-      </w:r>
-      <w:r>
-        <w:t xml:space="preserve">on the amino acids close to the Ru </w:t>
-      </w:r>
-      <w:r>
-        <w:t xml:space="preserve">can increase </w:t>
-      </w:r>
-      <w:r>
-        <w:t>five-fold the cell-specific activity of the catalyst.</w:t>
-      </w:r>
-      <w:r>
-        <w:rPr>
-          <w:vertAlign w:val="superscript"/>
-        </w:rPr>
-        <w:t>2</w:t>
-      </w:r>
-      <w:r>
-        <w:t xml:space="preserve"> This type of evolution can be perform substrate-specifically and thus we can develop the "ideal" enzyme for any type of reaction</w:t>
-      </w:r>
-      <w:r>
-        <w:t xml:space="preserve"> (personal observation</w:t>
-      </w:r>
-      <w:r>
-        <w:t>, based on 2</w:t>
-      </w:r>
-      <w:r>
-        <w:t>)</w:t>
-      </w:r>
-      <w:r>
-        <w:t>.</w:t>
-      </w:r>
-    </w:p>
-    <w:p>
-      <w:pPr>
-        <w:pStyle w:val="ListParagraph"/>
-        <w:numPr>
-          <w:ilvl w:val="0"/>
-          <w:numId w:val="3"/>
-        </w:numPr>
-        <w:bidi w:val="0"/>
-        <w:jc w:val="both"/>
-      </w:pPr>
-      <w:r>
         <w:t>Metalloprotein with a dative bond – the protein donates both electors in the covalent bond – offer easy dissociation of catalyst from the protein but are hard to design.</w:t>
       </w:r>
       <w:r>
@@ -1594,16 +1856,7 @@
         <w:jc w:val="both"/>
       </w:pPr>
       <w:r>
-        <w:lastRenderedPageBreak/>
-        <w:t xml:space="preserve">The yield of most catalysts goes sharply down after incubation in blood because of deactivation (by GSH, for example); </w:t>
-      </w:r>
-      <w:proofErr w:type="spellStart"/>
-      <w:r>
-        <w:t>AlbRu</w:t>
-      </w:r>
-      <w:proofErr w:type="spellEnd"/>
-      <w:r>
-        <w:t>-I achieves a good yield of 21% after incubation in blood for 24h.</w:t>
+        <w:t>The yield of most catalysts goes sharply down after incubation in blood because of deactivation (by GSH, for example); AlbRu-I achieves a good yield of 21% after incubation in blood for 24h.</w:t>
       </w:r>
       <w:r>
         <w:rPr>
@@ -1622,13 +1875,8 @@
         <w:bidi w:val="0"/>
         <w:jc w:val="both"/>
       </w:pPr>
-      <w:proofErr w:type="spellStart"/>
-      <w:r>
-        <w:t>AlbRu</w:t>
-      </w:r>
-      <w:proofErr w:type="spellEnd"/>
-      <w:r>
-        <w:t>-I can be used to synthesize carboxylic acids.</w:t>
+      <w:r>
+        <w:t>AlbRu-I can be used to synthesize carboxylic acids.</w:t>
       </w:r>
       <w:r>
         <w:rPr>
@@ -1663,7 +1911,7 @@
         <w:t xml:space="preserve"> </w:t>
       </w:r>
       <w:r>
-        <w:t>four</w:t>
+        <w:t>multiple</w:t>
       </w:r>
       <w:r>
         <w:t xml:space="preserve"> groups:</w:t>
@@ -1716,6 +1964,29 @@
       <w:r>
         <w:t>Cross-metathesis</w:t>
       </w:r>
+      <w:r>
+        <w:t>:</w:t>
+      </w:r>
+    </w:p>
+    <w:p>
+      <w:pPr>
+        <w:pStyle w:val="ListParagraph"/>
+        <w:bidi w:val="0"/>
+        <w:ind w:left="1440"/>
+        <w:jc w:val="both"/>
+      </w:pPr>
+      <w:r>
+        <w:t>Transferring an olefin to homoallylglycine didn't work but to Cys-like residues did work, probably because of the sulfur.</w:t>
+      </w:r>
+      <w:r>
+        <w:rPr>
+          <w:vertAlign w:val="superscript"/>
+        </w:rPr>
+        <w:t>9</w:t>
+      </w:r>
+      <w:r>
+        <w:t xml:space="preserve"> (look in quoted article)</w:t>
+      </w:r>
     </w:p>
     <w:p>
       <w:pPr>
@@ -1735,6 +2006,26 @@
       <w:pPr>
         <w:pStyle w:val="ListParagraph"/>
         <w:numPr>
+          <w:ilvl w:val="1"/>
+          <w:numId w:val="3"/>
+        </w:numPr>
+        <w:bidi w:val="0"/>
+        <w:jc w:val="both"/>
+      </w:pPr>
+      <w:r>
+        <w:t>acyclic diene metathesis polymerization (ADMET)</w:t>
+      </w:r>
+      <w:r>
+        <w:rPr>
+          <w:vertAlign w:val="superscript"/>
+        </w:rPr>
+        <w:t>9</w:t>
+      </w:r>
+    </w:p>
+    <w:p>
+      <w:pPr>
+        <w:pStyle w:val="ListParagraph"/>
+        <w:numPr>
           <w:ilvl w:val="0"/>
           <w:numId w:val="3"/>
         </w:numPr>
@@ -1796,15 +2087,7 @@
         <w:jc w:val="both"/>
       </w:pPr>
       <w:r>
-        <w:t>Sulfur-</w:t>
-      </w:r>
-      <w:proofErr w:type="gramStart"/>
-      <w:r>
-        <w:t>assisted metathesis</w:t>
-      </w:r>
-      <w:proofErr w:type="gramEnd"/>
-      <w:r>
-        <w:t xml:space="preserve"> mechanism (</w:t>
+        <w:t>Sulfur-assisted metathesis mechanism (</w:t>
       </w:r>
       <w:hyperlink r:id="rId14" w:history="1">
         <w:r>
@@ -1815,7 +2098,16 @@
         </w:r>
       </w:hyperlink>
       <w:r>
-        <w:t>).</w:t>
+        <w:t>)</w:t>
+      </w:r>
+      <w:r>
+        <w:t xml:space="preserve"> – the helpful chalcogen group can also be installed to on protein "artificially".</w:t>
+      </w:r>
+      <w:r>
+        <w:rPr>
+          <w:vertAlign w:val="superscript"/>
+        </w:rPr>
+        <w:t>9</w:t>
       </w:r>
     </w:p>
     <w:p>
@@ -1829,7 +2121,13 @@
         <w:jc w:val="both"/>
       </w:pPr>
       <w:r>
-        <w:t>Lower PH – increases TON.</w:t>
+        <w:t xml:space="preserve">Lower </w:t>
+      </w:r>
+      <w:r>
+        <w:t>p</w:t>
+      </w:r>
+      <w:r>
+        <w:t>H – increases TON.</w:t>
       </w:r>
       <w:r>
         <w:rPr>
@@ -1842,6 +2140,35 @@
       <w:pPr>
         <w:pStyle w:val="ListParagraph"/>
         <w:numPr>
+          <w:ilvl w:val="1"/>
+          <w:numId w:val="3"/>
+        </w:numPr>
+        <w:bidi w:val="0"/>
+        <w:jc w:val="both"/>
+      </w:pPr>
+      <w:r>
+        <w:t>MgCl</w:t>
+      </w:r>
+      <w:r>
+        <w:rPr>
+          <w:vertAlign w:val="subscript"/>
+        </w:rPr>
+        <w:t>2</w:t>
+      </w:r>
+      <w:r>
+        <w:t xml:space="preserve"> – the magnesium ions disrupt chelate formation.</w:t>
+      </w:r>
+      <w:r>
+        <w:rPr>
+          <w:vertAlign w:val="superscript"/>
+        </w:rPr>
+        <w:t>9</w:t>
+      </w:r>
+    </w:p>
+    <w:p>
+      <w:pPr>
+        <w:pStyle w:val="ListParagraph"/>
+        <w:numPr>
           <w:ilvl w:val="0"/>
           <w:numId w:val="3"/>
         </w:numPr>
@@ -1883,15 +2210,7 @@
         <w:jc w:val="both"/>
       </w:pPr>
       <w:r>
-        <w:t>Water, of course (</w:t>
-      </w:r>
-      <w:proofErr w:type="gramStart"/>
-      <w:r>
-        <w:t>later on</w:t>
-      </w:r>
-      <w:proofErr w:type="gramEnd"/>
-      <w:r>
-        <w:t xml:space="preserve"> that)</w:t>
+        <w:t>Water, of course (later on that)</w:t>
       </w:r>
     </w:p>
     <w:p>
@@ -1905,6 +2224,7 @@
         <w:jc w:val="both"/>
       </w:pPr>
       <w:r>
+        <w:lastRenderedPageBreak/>
         <w:t>GSH and histidine that coordinate to the metal center and can reduce the catalyst.</w:t>
       </w:r>
       <w:r>
@@ -1925,13 +2245,8 @@
         <w:jc w:val="both"/>
       </w:pPr>
       <w:r>
-        <w:t xml:space="preserve">Basic molecules – can deprotonate the </w:t>
-      </w:r>
-      <w:proofErr w:type="spellStart"/>
-      <w:r>
-        <w:t>metallocyclobutane</w:t>
-      </w:r>
-      <w:proofErr w:type="spellEnd"/>
+        <w:t>Basic molecules – can deprotonate the metallocyclobutane</w:t>
+      </w:r>
       <w:r>
         <w:t xml:space="preserve"> and cause decomposition of the species</w:t>
       </w:r>
@@ -1962,13 +2277,122 @@
         <w:t>Dimerization of the catalyst</w:t>
       </w:r>
       <w:r>
-        <w:t xml:space="preserve"> through </w:t>
-      </w:r>
-      <w:proofErr w:type="gramStart"/>
-      <w:r>
-        <w:t>the Ru</w:t>
-      </w:r>
-      <w:proofErr w:type="gramEnd"/>
+        <w:t xml:space="preserve"> through the Ru.</w:t>
+      </w:r>
+      <w:r>
+        <w:rPr>
+          <w:vertAlign w:val="superscript"/>
+        </w:rPr>
+        <w:t>7</w:t>
+      </w:r>
+    </w:p>
+    <w:p>
+      <w:pPr>
+        <w:bidi w:val="0"/>
+        <w:ind w:firstLine="720"/>
+        <w:jc w:val="both"/>
+        <w:rPr>
+          <w:u w:val="single"/>
+        </w:rPr>
+      </w:pPr>
+      <w:r>
+        <w:rPr>
+          <w:u w:val="single"/>
+        </w:rPr>
+        <w:t>Why water sucks</w:t>
+      </w:r>
+    </w:p>
+    <w:p>
+      <w:pPr>
+        <w:pStyle w:val="ListParagraph"/>
+        <w:numPr>
+          <w:ilvl w:val="0"/>
+          <w:numId w:val="3"/>
+        </w:numPr>
+        <w:bidi w:val="0"/>
+        <w:jc w:val="both"/>
+      </w:pPr>
+      <w:r>
+        <w:t xml:space="preserve">Even in "organic solvent settings" in industry, water </w:t>
+      </w:r>
+      <w:r>
+        <w:t>is</w:t>
+      </w:r>
+      <w:r>
+        <w:t xml:space="preserve"> a frequent, often unavoidable contaminant – even 100ppm water can cause 60% drop in yield.</w:t>
+      </w:r>
+      <w:r>
+        <w:rPr>
+          <w:vertAlign w:val="superscript"/>
+        </w:rPr>
+        <w:t>5</w:t>
+      </w:r>
+    </w:p>
+    <w:p>
+      <w:pPr>
+        <w:pStyle w:val="ListParagraph"/>
+        <w:numPr>
+          <w:ilvl w:val="0"/>
+          <w:numId w:val="3"/>
+        </w:numPr>
+        <w:bidi w:val="0"/>
+        <w:jc w:val="both"/>
+      </w:pPr>
+      <w:r>
+        <w:t>Water form hydrogen bonds with NH</w:t>
+      </w:r>
+      <w:r>
+        <w:rPr>
+          <w:vertAlign w:val="subscript"/>
+        </w:rPr>
+        <w:t>2</w:t>
+      </w:r>
+      <w:r>
+        <w:t>, Cl and I and the most sensitive catalyst will be the one with the weakest bonds.</w:t>
+      </w:r>
+    </w:p>
+    <w:p>
+      <w:pPr>
+        <w:pStyle w:val="ListParagraph"/>
+        <w:numPr>
+          <w:ilvl w:val="0"/>
+          <w:numId w:val="3"/>
+        </w:numPr>
+        <w:bidi w:val="0"/>
+        <w:jc w:val="both"/>
+      </w:pPr>
+      <w:r>
+        <w:t xml:space="preserve">Water does not affect E/Z </w:t>
+      </w:r>
+      <w:r>
+        <w:t>selectivity, but increases isomerization in the location of the double bond.</w:t>
+      </w:r>
+      <w:r>
+        <w:rPr>
+          <w:vertAlign w:val="superscript"/>
+        </w:rPr>
+        <w:t>5</w:t>
+      </w:r>
+    </w:p>
+    <w:p>
+      <w:pPr>
+        <w:pStyle w:val="ListParagraph"/>
+        <w:numPr>
+          <w:ilvl w:val="0"/>
+          <w:numId w:val="3"/>
+        </w:numPr>
+        <w:bidi w:val="0"/>
+        <w:jc w:val="both"/>
+      </w:pPr>
+      <w:r>
+        <w:t xml:space="preserve">Hydrogen bonding </w:t>
+      </w:r>
+      <w:r>
+        <w:t>destabilizes the reaction-ready conformer of some RCM reactants</w:t>
+      </w:r>
+      <w:r>
+        <w:t xml:space="preserve"> (increases its energy)</w:t>
+      </w:r>
       <w:r>
         <w:t>.</w:t>
       </w:r>
@@ -1976,45 +2400,35 @@
         <w:rPr>
           <w:vertAlign w:val="superscript"/>
         </w:rPr>
-        <w:t>7</w:t>
-      </w:r>
-    </w:p>
-    <w:p>
-      <w:pPr>
-        <w:bidi w:val="0"/>
-        <w:ind w:firstLine="720"/>
-        <w:jc w:val="both"/>
-        <w:rPr>
-          <w:u w:val="single"/>
-        </w:rPr>
-      </w:pPr>
-      <w:r>
-        <w:rPr>
-          <w:u w:val="single"/>
-        </w:rPr>
-        <w:t>Why water sucks</w:t>
-      </w:r>
-    </w:p>
-    <w:p>
-      <w:pPr>
-        <w:pStyle w:val="ListParagraph"/>
-        <w:numPr>
-          <w:ilvl w:val="0"/>
-          <w:numId w:val="3"/>
-        </w:numPr>
-        <w:bidi w:val="0"/>
-        <w:jc w:val="both"/>
-      </w:pPr>
-      <w:r>
-        <w:t xml:space="preserve">Even in "organic solvent settings" in industry, water </w:t>
-      </w:r>
-      <w:proofErr w:type="gramStart"/>
-      <w:r>
-        <w:t>are</w:t>
-      </w:r>
-      <w:proofErr w:type="gramEnd"/>
-      <w:r>
-        <w:t xml:space="preserve"> a frequent, often unavoidable contaminant – even 100ppm water can cause 60% drop in yield.</w:t>
+        <w:t>5</w:t>
+      </w:r>
+    </w:p>
+    <w:p>
+      <w:pPr>
+        <w:pStyle w:val="ListParagraph"/>
+        <w:numPr>
+          <w:ilvl w:val="0"/>
+          <w:numId w:val="3"/>
+        </w:numPr>
+        <w:bidi w:val="0"/>
+        <w:jc w:val="both"/>
+      </w:pPr>
+      <w:r>
+        <w:t>The effect is double – both on the catalyst and the reactant.</w:t>
+      </w:r>
+    </w:p>
+    <w:p>
+      <w:pPr>
+        <w:pStyle w:val="ListParagraph"/>
+        <w:numPr>
+          <w:ilvl w:val="0"/>
+          <w:numId w:val="3"/>
+        </w:numPr>
+        <w:bidi w:val="0"/>
+        <w:jc w:val="both"/>
+      </w:pPr>
+      <w:r>
+        <w:t>Fast-initiating catalysts are more vulnerable to decomposition by water because the active state is the one attacked by water.</w:t>
       </w:r>
       <w:r>
         <w:rPr>
@@ -2034,7 +2448,202 @@
         <w:jc w:val="both"/>
       </w:pPr>
       <w:r>
-        <w:t>Water form hydrogen bonds with NH</w:t>
+        <w:t>Catalyst decomposition in water =(mostly) h</w:t>
+      </w:r>
+      <w:r>
+        <w:t>alide exchange lead</w:t>
+      </w:r>
+      <w:r>
+        <w:t>ing</w:t>
+      </w:r>
+      <w:r>
+        <w:t xml:space="preserve"> to dihydroxy complexes and binuclear species (6 quoting others).</w:t>
+      </w:r>
+      <w:r>
+        <w:rPr>
+          <w:vertAlign w:val="superscript"/>
+        </w:rPr>
+        <w:t>6</w:t>
+      </w:r>
+    </w:p>
+    <w:p>
+      <w:pPr>
+        <w:pStyle w:val="ListParagraph"/>
+        <w:bidi w:val="0"/>
+        <w:jc w:val="both"/>
+      </w:pPr>
+    </w:p>
+    <w:p>
+      <w:pPr>
+        <w:bidi w:val="0"/>
+        <w:jc w:val="both"/>
+      </w:pPr>
+      <w:r>
+        <w:rPr>
+          <w:highlight w:val="green"/>
+        </w:rPr>
+        <w:t>Throughput, rate and byproducts</w:t>
+      </w:r>
+      <w:r>
+        <w:rPr>
+          <w:highlight w:val="green"/>
+        </w:rPr>
+        <w:t xml:space="preserve"> (different types of selectivities)</w:t>
+      </w:r>
+    </w:p>
+    <w:p>
+      <w:pPr>
+        <w:pStyle w:val="ListParagraph"/>
+        <w:numPr>
+          <w:ilvl w:val="0"/>
+          <w:numId w:val="3"/>
+        </w:numPr>
+        <w:bidi w:val="0"/>
+        <w:jc w:val="both"/>
+      </w:pPr>
+      <w:r>
+        <w:t xml:space="preserve">Both </w:t>
+      </w:r>
+      <w:r>
+        <w:t>"free" and enzyme-bound Ru catalysts show Michaelis-Menten kinetics</w:t>
+      </w:r>
+      <w:r>
+        <w:t>.</w:t>
+      </w:r>
+      <w:r>
+        <w:rPr>
+          <w:vertAlign w:val="superscript"/>
+        </w:rPr>
+        <w:t>2</w:t>
+      </w:r>
+    </w:p>
+    <w:p>
+      <w:pPr>
+        <w:pStyle w:val="ListParagraph"/>
+        <w:numPr>
+          <w:ilvl w:val="0"/>
+          <w:numId w:val="3"/>
+        </w:numPr>
+        <w:bidi w:val="0"/>
+        <w:jc w:val="both"/>
+      </w:pPr>
+      <w:r>
+        <w:t>SAV</w:t>
+      </w:r>
+      <w:r>
+        <w:rPr>
+          <w:vertAlign w:val="superscript"/>
+        </w:rPr>
+        <w:t>mut</w:t>
+      </w:r>
+      <w:r>
+        <w:t xml:space="preserve"> outperform</w:t>
+      </w:r>
+      <w:r>
+        <w:t>s</w:t>
+      </w:r>
+      <w:r>
+        <w:t xml:space="preserve"> both </w:t>
+      </w:r>
+      <w:r>
+        <w:t>Hoveyda–Grubbs (HGII) and AquaMet (AQM)</w:t>
+      </w:r>
+      <w:r>
+        <w:t xml:space="preserve"> under some conditions.</w:t>
+      </w:r>
+      <w:r>
+        <w:rPr>
+          <w:vertAlign w:val="superscript"/>
+        </w:rPr>
+        <w:t>2</w:t>
+      </w:r>
+    </w:p>
+    <w:p>
+      <w:pPr>
+        <w:pStyle w:val="ListParagraph"/>
+        <w:numPr>
+          <w:ilvl w:val="0"/>
+          <w:numId w:val="3"/>
+        </w:numPr>
+        <w:bidi w:val="0"/>
+        <w:jc w:val="both"/>
+      </w:pPr>
+      <w:r>
+        <w:t>AlbRu-I requires 1-5 mol% for efficient catalysis.</w:t>
+      </w:r>
+      <w:r>
+        <w:rPr>
+          <w:vertAlign w:val="superscript"/>
+        </w:rPr>
+        <w:t>3</w:t>
+      </w:r>
+    </w:p>
+    <w:p>
+      <w:pPr>
+        <w:pStyle w:val="ListParagraph"/>
+        <w:numPr>
+          <w:ilvl w:val="0"/>
+          <w:numId w:val="3"/>
+        </w:numPr>
+        <w:bidi w:val="0"/>
+        <w:jc w:val="both"/>
+      </w:pPr>
+      <w:r>
+        <w:t>The decomposed Ru catalyst can trigger double bond migration and DNA degradation (look for the quoted articles in 5).</w:t>
+      </w:r>
+      <w:r>
+        <w:rPr>
+          <w:vertAlign w:val="superscript"/>
+        </w:rPr>
+        <w:t>5</w:t>
+      </w:r>
+    </w:p>
+    <w:p>
+      <w:pPr>
+        <w:pStyle w:val="ListParagraph"/>
+        <w:numPr>
+          <w:ilvl w:val="0"/>
+          <w:numId w:val="3"/>
+        </w:numPr>
+        <w:bidi w:val="0"/>
+        <w:jc w:val="both"/>
+      </w:pPr>
+      <w:r>
+        <w:t>High concentration of the catalyst can lead to biomolecular coupling and thus to a lower TON for some catalysts.</w:t>
+      </w:r>
+      <w:r>
+        <w:rPr>
+          <w:vertAlign w:val="superscript"/>
+        </w:rPr>
+        <w:t>5</w:t>
+      </w:r>
+    </w:p>
+    <w:p>
+      <w:pPr>
+        <w:pStyle w:val="ListParagraph"/>
+        <w:numPr>
+          <w:ilvl w:val="0"/>
+          <w:numId w:val="3"/>
+        </w:numPr>
+        <w:bidi w:val="0"/>
+        <w:jc w:val="both"/>
+      </w:pPr>
+      <w:r>
+        <w:t>Annoying side reactions like olefin isomerization after beta-hydride elimination did not occur in 6.</w:t>
+      </w:r>
+    </w:p>
+    <w:p>
+      <w:pPr>
+        <w:pStyle w:val="ListParagraph"/>
+        <w:numPr>
+          <w:ilvl w:val="0"/>
+          <w:numId w:val="3"/>
+        </w:numPr>
+        <w:bidi w:val="0"/>
+        <w:jc w:val="both"/>
+      </w:pPr>
+      <w:r>
+        <w:t>6 achieved maximum TONs of 50-70 for some RCM reactions with the Ru-I</w:t>
       </w:r>
       <w:r>
         <w:rPr>
@@ -2043,388 +2652,36 @@
         <w:t>2</w:t>
       </w:r>
       <w:r>
-        <w:t>, Cl and I and the most sensitive catalyst will be the one with the weakest bonds.</w:t>
-      </w:r>
-    </w:p>
-    <w:p>
-      <w:pPr>
-        <w:pStyle w:val="ListParagraph"/>
-        <w:numPr>
-          <w:ilvl w:val="0"/>
-          <w:numId w:val="3"/>
-        </w:numPr>
-        <w:bidi w:val="0"/>
-        <w:jc w:val="both"/>
-      </w:pPr>
-      <w:r>
-        <w:t xml:space="preserve">Water does not affect E/Z </w:t>
-      </w:r>
-      <w:proofErr w:type="gramStart"/>
-      <w:r>
-        <w:t>selectivity, but</w:t>
-      </w:r>
-      <w:proofErr w:type="gramEnd"/>
-      <w:r>
-        <w:t xml:space="preserve"> increases isomerization in the location of the double bond.</w:t>
-      </w:r>
-      <w:r>
-        <w:rPr>
-          <w:vertAlign w:val="superscript"/>
-        </w:rPr>
-        <w:t>5</w:t>
-      </w:r>
-    </w:p>
-    <w:p>
-      <w:pPr>
-        <w:pStyle w:val="ListParagraph"/>
-        <w:numPr>
-          <w:ilvl w:val="0"/>
-          <w:numId w:val="3"/>
-        </w:numPr>
-        <w:bidi w:val="0"/>
-        <w:jc w:val="both"/>
-      </w:pPr>
-      <w:r>
-        <w:t xml:space="preserve">Hydrogen bonding </w:t>
-      </w:r>
-      <w:r>
-        <w:t>destabilizes the reaction-ready conformer of some RCM reactants</w:t>
-      </w:r>
-      <w:r>
-        <w:t xml:space="preserve"> (increases its energy)</w:t>
-      </w:r>
-      <w:r>
-        <w:t>.</w:t>
-      </w:r>
-      <w:r>
-        <w:rPr>
-          <w:vertAlign w:val="superscript"/>
-        </w:rPr>
-        <w:t>5</w:t>
-      </w:r>
-    </w:p>
-    <w:p>
-      <w:pPr>
-        <w:pStyle w:val="ListParagraph"/>
-        <w:numPr>
-          <w:ilvl w:val="0"/>
-          <w:numId w:val="3"/>
-        </w:numPr>
-        <w:bidi w:val="0"/>
-        <w:jc w:val="both"/>
-      </w:pPr>
-      <w:r>
-        <w:t>The effect is double – both on the catalyst and the reactant.</w:t>
-      </w:r>
-    </w:p>
-    <w:p>
-      <w:pPr>
-        <w:pStyle w:val="ListParagraph"/>
-        <w:numPr>
-          <w:ilvl w:val="0"/>
-          <w:numId w:val="3"/>
-        </w:numPr>
-        <w:bidi w:val="0"/>
-        <w:jc w:val="both"/>
-      </w:pPr>
-      <w:r>
-        <w:t>Fast-initiating catalysts are more vulnerable to decomposition by water because the active state is the one attacked by water.</w:t>
-      </w:r>
-      <w:r>
-        <w:rPr>
-          <w:vertAlign w:val="superscript"/>
-        </w:rPr>
-        <w:t>5</w:t>
-      </w:r>
-    </w:p>
-    <w:p>
-      <w:pPr>
-        <w:pStyle w:val="ListParagraph"/>
-        <w:numPr>
-          <w:ilvl w:val="0"/>
-          <w:numId w:val="3"/>
-        </w:numPr>
-        <w:bidi w:val="0"/>
-        <w:jc w:val="both"/>
-      </w:pPr>
-      <w:r>
-        <w:t>Catalyst decomposition in water =(mostly) h</w:t>
-      </w:r>
-      <w:r>
-        <w:t>alide exchange lead</w:t>
-      </w:r>
-      <w:r>
-        <w:t>ing</w:t>
-      </w:r>
-      <w:r>
-        <w:t xml:space="preserve"> to dihydroxy complexes and binuclear species (6 quoting others).</w:t>
-      </w:r>
-      <w:r>
-        <w:rPr>
-          <w:vertAlign w:val="superscript"/>
-        </w:rPr>
-        <w:t>6</w:t>
-      </w:r>
-    </w:p>
-    <w:p>
-      <w:pPr>
-        <w:pStyle w:val="ListParagraph"/>
-        <w:bidi w:val="0"/>
-        <w:jc w:val="both"/>
-      </w:pPr>
-    </w:p>
-    <w:p>
-      <w:pPr>
-        <w:bidi w:val="0"/>
-        <w:jc w:val="both"/>
-      </w:pPr>
-      <w:r>
-        <w:rPr>
-          <w:highlight w:val="green"/>
-        </w:rPr>
-        <w:t>Throughput, rate and byproducts</w:t>
-      </w:r>
-      <w:r>
-        <w:rPr>
-          <w:highlight w:val="green"/>
-        </w:rPr>
-        <w:t xml:space="preserve"> (different types of </w:t>
-      </w:r>
-      <w:proofErr w:type="spellStart"/>
-      <w:r>
-        <w:rPr>
-          <w:highlight w:val="green"/>
-        </w:rPr>
-        <w:t>selectivities</w:t>
-      </w:r>
-      <w:proofErr w:type="spellEnd"/>
-      <w:r>
-        <w:rPr>
-          <w:highlight w:val="green"/>
-        </w:rPr>
-        <w:t>)</w:t>
-      </w:r>
-    </w:p>
-    <w:p>
-      <w:pPr>
-        <w:pStyle w:val="ListParagraph"/>
-        <w:numPr>
-          <w:ilvl w:val="0"/>
-          <w:numId w:val="3"/>
-        </w:numPr>
-        <w:bidi w:val="0"/>
-        <w:jc w:val="both"/>
-      </w:pPr>
-      <w:r>
-        <w:t xml:space="preserve">Both </w:t>
-      </w:r>
-      <w:r>
-        <w:t>"free" and enzyme-bound Ru catalysts show Michaelis-Menten kinetics</w:t>
-      </w:r>
-      <w:r>
-        <w:t>.</w:t>
-      </w:r>
-      <w:r>
-        <w:rPr>
-          <w:vertAlign w:val="superscript"/>
-        </w:rPr>
-        <w:t>2</w:t>
-      </w:r>
-    </w:p>
-    <w:p>
-      <w:pPr>
-        <w:pStyle w:val="ListParagraph"/>
-        <w:numPr>
-          <w:ilvl w:val="0"/>
-          <w:numId w:val="3"/>
-        </w:numPr>
-        <w:bidi w:val="0"/>
-        <w:jc w:val="both"/>
-      </w:pPr>
-      <w:proofErr w:type="spellStart"/>
-      <w:r>
-        <w:t>SAV</w:t>
-      </w:r>
-      <w:r>
-        <w:rPr>
-          <w:vertAlign w:val="superscript"/>
-        </w:rPr>
-        <w:t>mut</w:t>
-      </w:r>
-      <w:proofErr w:type="spellEnd"/>
-      <w:r>
-        <w:t xml:space="preserve"> outperform</w:t>
-      </w:r>
-      <w:r>
-        <w:t>s</w:t>
-      </w:r>
-      <w:r>
-        <w:t xml:space="preserve"> both </w:t>
-      </w:r>
-      <w:proofErr w:type="spellStart"/>
-      <w:r>
-        <w:t>Hoveyda</w:t>
-      </w:r>
-      <w:proofErr w:type="spellEnd"/>
-      <w:r>
-        <w:t xml:space="preserve">–Grubbs (HGII) and </w:t>
-      </w:r>
-      <w:proofErr w:type="spellStart"/>
-      <w:r>
-        <w:t>AquaMet</w:t>
-      </w:r>
-      <w:proofErr w:type="spellEnd"/>
-      <w:r>
-        <w:t xml:space="preserve"> (AQM)</w:t>
-      </w:r>
-      <w:r>
-        <w:t xml:space="preserve"> under some conditions.</w:t>
-      </w:r>
-      <w:r>
-        <w:rPr>
-          <w:vertAlign w:val="superscript"/>
-        </w:rPr>
-        <w:t>2</w:t>
-      </w:r>
-    </w:p>
-    <w:p>
-      <w:pPr>
-        <w:pStyle w:val="ListParagraph"/>
-        <w:numPr>
-          <w:ilvl w:val="0"/>
-          <w:numId w:val="3"/>
-        </w:numPr>
-        <w:bidi w:val="0"/>
-        <w:jc w:val="both"/>
-      </w:pPr>
-      <w:proofErr w:type="spellStart"/>
-      <w:r>
-        <w:t>AlbRu</w:t>
-      </w:r>
-      <w:proofErr w:type="spellEnd"/>
-      <w:r>
-        <w:t>-I requires 1-5 mol% for efficient catalysis.</w:t>
-      </w:r>
-      <w:r>
-        <w:rPr>
-          <w:vertAlign w:val="superscript"/>
+        <w:t>protein conjugated catalyst.</w:t>
+      </w:r>
+    </w:p>
+    <w:p>
+      <w:pPr>
+        <w:pStyle w:val="ListParagraph"/>
+        <w:numPr>
+          <w:ilvl w:val="0"/>
+          <w:numId w:val="3"/>
+        </w:numPr>
+        <w:bidi w:val="0"/>
+        <w:jc w:val="both"/>
+      </w:pPr>
+      <w:r>
+        <w:t>An improvement in yield can be kinetic – for example, NO</w:t>
+      </w:r>
+      <w:r>
+        <w:rPr>
+          <w:vertAlign w:val="subscript"/>
         </w:rPr>
         <w:t>3</w:t>
       </w:r>
-    </w:p>
-    <w:p>
-      <w:pPr>
-        <w:pStyle w:val="ListParagraph"/>
-        <w:numPr>
-          <w:ilvl w:val="0"/>
-          <w:numId w:val="3"/>
-        </w:numPr>
-        <w:bidi w:val="0"/>
-        <w:jc w:val="both"/>
-      </w:pPr>
-      <w:r>
-        <w:t>The decomposed Ru catalyst can trigger double bond migration and DNA degradation (look for the quoted articles in 5).</w:t>
-      </w:r>
-      <w:r>
-        <w:rPr>
-          <w:vertAlign w:val="superscript"/>
-        </w:rPr>
-        <w:t>5</w:t>
-      </w:r>
-    </w:p>
-    <w:p>
-      <w:pPr>
-        <w:pStyle w:val="ListParagraph"/>
-        <w:numPr>
-          <w:ilvl w:val="0"/>
-          <w:numId w:val="3"/>
-        </w:numPr>
-        <w:bidi w:val="0"/>
-        <w:jc w:val="both"/>
-      </w:pPr>
-      <w:r>
-        <w:lastRenderedPageBreak/>
-        <w:t>High concentration of the catalyst can lead to biomolecular coupling and thus to a lower TON for some catalysts.</w:t>
-      </w:r>
-      <w:r>
-        <w:rPr>
-          <w:vertAlign w:val="superscript"/>
-        </w:rPr>
-        <w:t>5</w:t>
-      </w:r>
-    </w:p>
-    <w:p>
-      <w:pPr>
-        <w:pStyle w:val="ListParagraph"/>
-        <w:numPr>
-          <w:ilvl w:val="0"/>
-          <w:numId w:val="3"/>
-        </w:numPr>
-        <w:bidi w:val="0"/>
-        <w:jc w:val="both"/>
-      </w:pPr>
-      <w:r>
-        <w:t>Annoying side reactions like olefin isomerization after beta-hydride elimination did not occur in 6.</w:t>
-      </w:r>
-    </w:p>
-    <w:p>
-      <w:pPr>
-        <w:pStyle w:val="ListParagraph"/>
-        <w:numPr>
-          <w:ilvl w:val="0"/>
-          <w:numId w:val="3"/>
-        </w:numPr>
-        <w:bidi w:val="0"/>
-        <w:jc w:val="both"/>
-      </w:pPr>
-      <w:r>
-        <w:t>6 achieved maximum TONs of 50-70 for some RCM reactions with the Ru-I</w:t>
-      </w:r>
-      <w:r>
-        <w:rPr>
-          <w:vertAlign w:val="subscript"/>
-        </w:rPr>
-        <w:t>2</w:t>
-      </w:r>
-      <w:r>
-        <w:t>protein conjugated catalyst.</w:t>
-      </w:r>
-    </w:p>
-    <w:p>
-      <w:pPr>
-        <w:pStyle w:val="ListParagraph"/>
-        <w:numPr>
-          <w:ilvl w:val="0"/>
-          <w:numId w:val="3"/>
-        </w:numPr>
-        <w:bidi w:val="0"/>
-        <w:jc w:val="both"/>
-      </w:pPr>
-      <w:r>
-        <w:t>An improvement in yield can be kinetic – for example, NO</w:t>
-      </w:r>
-      <w:r>
-        <w:rPr>
-          <w:vertAlign w:val="subscript"/>
-        </w:rPr>
-        <w:t>3</w:t>
-      </w:r>
-      <w:r>
-        <w:t xml:space="preserve">-AM produces a greater yield than AM in some cases, though they decompose in the same rate because it initiates </w:t>
-      </w:r>
-      <w:proofErr w:type="gramStart"/>
-      <w:r>
-        <w:t>faster</w:t>
+      <w:r>
+        <w:t>-AM produces a greater yield than AM in some cases, though they decompose in the same rate because it initiates faster</w:t>
       </w:r>
       <w:r>
         <w:t xml:space="preserve"> </w:t>
       </w:r>
       <w:r>
-        <w:t xml:space="preserve"> and</w:t>
-      </w:r>
-      <w:proofErr w:type="gramEnd"/>
-      <w:r>
-        <w:t xml:space="preserve"> improves the catalytic activity of the active species.</w:t>
+        <w:t xml:space="preserve"> and improves the catalytic activity of the active species.</w:t>
       </w:r>
       <w:r>
         <w:rPr>
@@ -2511,6 +2768,7 @@
         <w:jc w:val="both"/>
       </w:pPr>
       <w:r>
+        <w:lastRenderedPageBreak/>
         <w:t>Note to self – should find articles regarding metalloproteins with multiple catalysts per protein and whether they improve yield.</w:t>
       </w:r>
     </w:p>
@@ -2574,6 +2832,26 @@
     </w:p>
     <w:p>
       <w:pPr>
+        <w:pStyle w:val="ListParagraph"/>
+        <w:numPr>
+          <w:ilvl w:val="0"/>
+          <w:numId w:val="3"/>
+        </w:numPr>
+        <w:bidi w:val="0"/>
+        <w:jc w:val="both"/>
+      </w:pPr>
+      <w:r>
+        <w:t>Side reactivity is observed when installing a chalcogen group on a protein using reagents like MSH.</w:t>
+      </w:r>
+      <w:r>
+        <w:rPr>
+          <w:vertAlign w:val="superscript"/>
+        </w:rPr>
+        <w:t>9</w:t>
+      </w:r>
+    </w:p>
+    <w:p>
+      <w:pPr>
         <w:bidi w:val="0"/>
         <w:jc w:val="both"/>
       </w:pPr>
@@ -2618,96 +2896,111 @@
         <w:jc w:val="both"/>
       </w:pPr>
       <w:r>
-        <w:t>Unmodif</w:t>
-      </w:r>
-      <w:r>
+        <w:t>Unmodified carbene ligands can lower cell viability in microalgae</w:t>
+      </w:r>
+      <w:r>
+        <w:rPr>
+          <w:vertAlign w:val="superscript"/>
+        </w:rPr>
         <w:t>1</w:t>
       </w:r>
       <w:r>
-        <w:t>ied carbene ligands can lower cell viability in microalgae</w:t>
+        <w:t>.</w:t>
+      </w:r>
+    </w:p>
+    <w:p>
+      <w:pPr>
+        <w:pStyle w:val="ListParagraph"/>
+        <w:numPr>
+          <w:ilvl w:val="0"/>
+          <w:numId w:val="3"/>
+        </w:numPr>
+        <w:bidi w:val="0"/>
+        <w:jc w:val="both"/>
+      </w:pPr>
+      <w:r>
+        <w:t>E. coli periplasm (the space between the two plasma membranes of the bacteria) is beneficial for olefin meta</w:t>
+      </w:r>
+      <w:r>
+        <w:t>thesis</w:t>
+      </w:r>
+      <w:r>
+        <w:t xml:space="preserve"> because </w:t>
+      </w:r>
+      <w:r>
+        <w:t xml:space="preserve">it contains mostly glutathione disulfide and not glutathione, which is </w:t>
+      </w:r>
+      <w:r>
+        <w:t>a metathesis inhibitor.</w:t>
       </w:r>
       <w:r>
         <w:rPr>
           <w:vertAlign w:val="superscript"/>
         </w:rPr>
-        <w:t>1</w:t>
-      </w:r>
-      <w:r>
-        <w:t>.</w:t>
-      </w:r>
-    </w:p>
-    <w:p>
-      <w:pPr>
-        <w:pStyle w:val="ListParagraph"/>
-        <w:numPr>
-          <w:ilvl w:val="0"/>
-          <w:numId w:val="3"/>
-        </w:numPr>
-        <w:bidi w:val="0"/>
-        <w:jc w:val="both"/>
-      </w:pPr>
-      <w:r>
-        <w:t>E. coli periplasm (the space between the two plasma membranes of the bacteria) is beneficial for olefin meta</w:t>
-      </w:r>
-      <w:r>
-        <w:t>thesis</w:t>
-      </w:r>
-      <w:r>
-        <w:t xml:space="preserve"> because </w:t>
-      </w:r>
-      <w:r>
-        <w:t xml:space="preserve">it contains mostly glutathione disulfide and not glutathione, which is </w:t>
-      </w:r>
-      <w:r>
-        <w:t>a metathesis inhibitor.</w:t>
+        <w:t>2</w:t>
+      </w:r>
+    </w:p>
+    <w:p>
+      <w:pPr>
+        <w:pStyle w:val="ListParagraph"/>
+        <w:numPr>
+          <w:ilvl w:val="0"/>
+          <w:numId w:val="3"/>
+        </w:numPr>
+        <w:bidi w:val="0"/>
+        <w:jc w:val="both"/>
+      </w:pPr>
+      <w:r>
+        <w:t>Non natural metabolic pathways</w:t>
       </w:r>
       <w:r>
         <w:rPr>
           <w:vertAlign w:val="superscript"/>
         </w:rPr>
-        <w:t>2</w:t>
-      </w:r>
-    </w:p>
-    <w:p>
-      <w:pPr>
-        <w:pStyle w:val="ListParagraph"/>
-        <w:numPr>
-          <w:ilvl w:val="0"/>
-          <w:numId w:val="3"/>
-        </w:numPr>
-        <w:bidi w:val="0"/>
-        <w:jc w:val="both"/>
-      </w:pPr>
-      <w:proofErr w:type="spellStart"/>
-      <w:r>
-        <w:t>Non natural</w:t>
-      </w:r>
-      <w:proofErr w:type="spellEnd"/>
-      <w:r>
-        <w:t xml:space="preserve"> metabolic pathways</w:t>
+        <w:t>1,2</w:t>
+      </w:r>
+      <w:r>
+        <w:t xml:space="preserve"> (???).</w:t>
+      </w:r>
+    </w:p>
+    <w:p>
+      <w:pPr>
+        <w:pStyle w:val="ListParagraph"/>
+        <w:numPr>
+          <w:ilvl w:val="0"/>
+          <w:numId w:val="3"/>
+        </w:numPr>
+        <w:bidi w:val="0"/>
+        <w:jc w:val="both"/>
+      </w:pPr>
+      <w:r>
+        <w:t>In-vivo drug synthesis in disease site enables avoiding side-effects due to harm to healthy tissues.</w:t>
       </w:r>
       <w:r>
         <w:rPr>
           <w:vertAlign w:val="superscript"/>
         </w:rPr>
-        <w:t>1,2</w:t>
-      </w:r>
-      <w:r>
-        <w:t xml:space="preserve"> (???).</w:t>
-      </w:r>
-    </w:p>
-    <w:p>
-      <w:pPr>
-        <w:pStyle w:val="ListParagraph"/>
-        <w:numPr>
-          <w:ilvl w:val="0"/>
-          <w:numId w:val="3"/>
-        </w:numPr>
-        <w:bidi w:val="0"/>
-        <w:jc w:val="both"/>
-      </w:pPr>
-      <w:r>
-        <w:t>In-vivo drug synthesis in disease site enables avoiding side-effects due to harm to healthy tissues.</w:t>
+        <w:t>3</w:t>
+      </w:r>
+    </w:p>
+    <w:p>
+      <w:pPr>
+        <w:pStyle w:val="ListParagraph"/>
+        <w:numPr>
+          <w:ilvl w:val="0"/>
+          <w:numId w:val="3"/>
+        </w:numPr>
+        <w:bidi w:val="0"/>
+        <w:jc w:val="both"/>
+      </w:pPr>
+      <w:r>
+        <w:t xml:space="preserve">Design of transition metal catalysts to catalyze </w:t>
+      </w:r>
+      <w:r>
+        <w:t xml:space="preserve">prodrug uncaging reactions in living humans is challenging because </w:t>
+      </w:r>
+      <w:r>
+        <w:t>many components in the blood can deactivate them.</w:t>
       </w:r>
       <w:r>
         <w:rPr>
@@ -2727,41 +3020,7 @@
         <w:jc w:val="both"/>
       </w:pPr>
       <w:r>
-        <w:t xml:space="preserve">Design of transition metal catalysts to catalyze </w:t>
-      </w:r>
-      <w:r>
-        <w:t xml:space="preserve">prodrug uncaging reactions in living humans is challenging because </w:t>
-      </w:r>
-      <w:r>
-        <w:t>many components in the blood can deactivate them.</w:t>
-      </w:r>
-      <w:r>
-        <w:rPr>
-          <w:vertAlign w:val="superscript"/>
-        </w:rPr>
-        <w:t>3</w:t>
-      </w:r>
-    </w:p>
-    <w:p>
-      <w:pPr>
-        <w:pStyle w:val="ListParagraph"/>
-        <w:numPr>
-          <w:ilvl w:val="0"/>
-          <w:numId w:val="3"/>
-        </w:numPr>
-        <w:bidi w:val="0"/>
-        <w:jc w:val="both"/>
-      </w:pPr>
-      <w:r>
-        <w:t xml:space="preserve">The </w:t>
-      </w:r>
-      <w:proofErr w:type="gramStart"/>
-      <w:r>
-        <w:t>antitumor-drug</w:t>
-      </w:r>
-      <w:proofErr w:type="gramEnd"/>
-      <w:r>
-        <w:t xml:space="preserve"> creating reaction in 3:</w:t>
+        <w:t>The antitumor-drug creating reaction in 3:</w:t>
       </w:r>
     </w:p>
     <w:p>
@@ -2842,7 +3101,6 @@
         <w:jc w:val="both"/>
       </w:pPr>
       <w:r>
-        <w:lastRenderedPageBreak/>
         <w:t>The rarity of alkenyl groups in aqueous solutions in organisms allows OM to be very specific.</w:t>
       </w:r>
       <w:r>
@@ -2898,6 +3156,155 @@
     </w:p>
     <w:p>
       <w:pPr>
+        <w:pStyle w:val="ListParagraph"/>
+        <w:numPr>
+          <w:ilvl w:val="0"/>
+          <w:numId w:val="3"/>
+        </w:numPr>
+        <w:bidi w:val="0"/>
+      </w:pPr>
+      <w:r>
+        <w:t>Catalytically labeling or deactivating target molecules.</w:t>
+      </w:r>
+    </w:p>
+    <w:p>
+      <w:pPr>
+        <w:pStyle w:val="ListParagraph"/>
+        <w:numPr>
+          <w:ilvl w:val="0"/>
+          <w:numId w:val="3"/>
+        </w:numPr>
+        <w:bidi w:val="0"/>
+        <w:jc w:val="both"/>
+      </w:pPr>
+      <w:r>
+        <w:t>The carbon-carbon double bond created can create analogues to proteins with disulfide bonds.</w:t>
+      </w:r>
+      <w:r>
+        <w:rPr>
+          <w:vertAlign w:val="superscript"/>
+        </w:rPr>
+        <w:t>9</w:t>
+      </w:r>
+    </w:p>
+    <w:p>
+      <w:pPr>
+        <w:pStyle w:val="ListParagraph"/>
+        <w:numPr>
+          <w:ilvl w:val="0"/>
+          <w:numId w:val="3"/>
+        </w:numPr>
+        <w:bidi w:val="0"/>
+        <w:jc w:val="both"/>
+      </w:pPr>
+      <w:r>
+        <w:t>Requirements for protein-modifying reactions:</w:t>
+      </w:r>
+      <w:r>
+        <w:rPr>
+          <w:vertAlign w:val="superscript"/>
+        </w:rPr>
+        <w:t>9</w:t>
+      </w:r>
+    </w:p>
+    <w:p>
+      <w:pPr>
+        <w:pStyle w:val="ListParagraph"/>
+        <w:numPr>
+          <w:ilvl w:val="1"/>
+          <w:numId w:val="3"/>
+        </w:numPr>
+        <w:bidi w:val="0"/>
+        <w:jc w:val="both"/>
+      </w:pPr>
+      <w:r>
+        <w:t>Low-r.t.</w:t>
+      </w:r>
+    </w:p>
+    <w:p>
+      <w:pPr>
+        <w:pStyle w:val="ListParagraph"/>
+        <w:numPr>
+          <w:ilvl w:val="1"/>
+          <w:numId w:val="3"/>
+        </w:numPr>
+        <w:bidi w:val="0"/>
+        <w:jc w:val="both"/>
+      </w:pPr>
+      <w:r>
+        <w:t>Aqueous media</w:t>
+      </w:r>
+    </w:p>
+    <w:p>
+      <w:pPr>
+        <w:pStyle w:val="ListParagraph"/>
+        <w:numPr>
+          <w:ilvl w:val="1"/>
+          <w:numId w:val="3"/>
+        </w:numPr>
+        <w:bidi w:val="0"/>
+        <w:jc w:val="both"/>
+      </w:pPr>
+      <w:r>
+        <w:t>Chemoselectivity</w:t>
+      </w:r>
+    </w:p>
+    <w:p>
+      <w:pPr>
+        <w:pStyle w:val="ListParagraph"/>
+        <w:numPr>
+          <w:ilvl w:val="1"/>
+          <w:numId w:val="3"/>
+        </w:numPr>
+        <w:bidi w:val="0"/>
+        <w:jc w:val="both"/>
+      </w:pPr>
+      <w:r>
+        <w:t>The protein must contain an alkene group</w:t>
+      </w:r>
+    </w:p>
+    <w:p>
+      <w:pPr>
+        <w:pStyle w:val="ListParagraph"/>
+        <w:numPr>
+          <w:ilvl w:val="0"/>
+          <w:numId w:val="3"/>
+        </w:numPr>
+        <w:bidi w:val="0"/>
+        <w:jc w:val="both"/>
+      </w:pPr>
+      <w:r>
+        <w:t>CM was used to mimic a certain post-translational modification of histones.</w:t>
+      </w:r>
+      <w:r>
+        <w:rPr>
+          <w:vertAlign w:val="superscript"/>
+        </w:rPr>
+        <w:t>9</w:t>
+      </w:r>
+    </w:p>
+    <w:p>
+      <w:pPr>
+        <w:pStyle w:val="ListParagraph"/>
+        <w:numPr>
+          <w:ilvl w:val="0"/>
+          <w:numId w:val="3"/>
+        </w:numPr>
+        <w:bidi w:val="0"/>
+        <w:jc w:val="both"/>
+      </w:pPr>
+      <w:r>
+        <w:t>Genetic editing can be used to synthesize proteins that contain alkene groups.</w:t>
+      </w:r>
+      <w:r>
+        <w:rPr>
+          <w:vertAlign w:val="superscript"/>
+        </w:rPr>
+        <w:t>9</w:t>
+      </w:r>
+    </w:p>
+    <w:p>
+      <w:pPr>
         <w:bidi w:val="0"/>
         <w:jc w:val="both"/>
       </w:pPr>
@@ -2925,15 +3332,7 @@
         <w:t>In Vivo Olefin Metathesis in Microalgae Upgrades Lipids to Building Blocks for Polymers and Chemicals</w:t>
       </w:r>
       <w:r>
-        <w:t xml:space="preserve"> – read and </w:t>
-      </w:r>
-      <w:proofErr w:type="spellStart"/>
-      <w:r>
-        <w:t>markered</w:t>
-      </w:r>
-      <w:proofErr w:type="spellEnd"/>
-      <w:r>
-        <w:t xml:space="preserve"> (not fully quoted)</w:t>
+        <w:t xml:space="preserve"> – read and markered (not fully quoted)</w:t>
       </w:r>
     </w:p>
     <w:p>
@@ -2950,15 +3349,7 @@
         <w:t>Directed evolution of artificial metalloenzymes for in vivo metathesis</w:t>
       </w:r>
       <w:r>
-        <w:t xml:space="preserve"> – read, </w:t>
-      </w:r>
-      <w:proofErr w:type="spellStart"/>
-      <w:r>
-        <w:t>markered</w:t>
-      </w:r>
-      <w:proofErr w:type="spellEnd"/>
-      <w:r>
-        <w:t xml:space="preserve"> and quoted.</w:t>
+        <w:t xml:space="preserve"> – read, markered and quoted.</w:t>
       </w:r>
     </w:p>
     <w:p>
@@ -2981,15 +3372,7 @@
         <w:t xml:space="preserve"> – </w:t>
       </w:r>
       <w:r>
-        <w:t xml:space="preserve">read, </w:t>
-      </w:r>
-      <w:proofErr w:type="spellStart"/>
-      <w:r>
-        <w:t>markered</w:t>
-      </w:r>
-      <w:proofErr w:type="spellEnd"/>
-      <w:r>
-        <w:t xml:space="preserve"> and quoted.</w:t>
+        <w:t>read, markered and quoted.</w:t>
       </w:r>
     </w:p>
     <w:p>
@@ -3012,15 +3395,7 @@
         <w:t xml:space="preserve"> </w:t>
       </w:r>
       <w:r>
-        <w:t xml:space="preserve">read and </w:t>
-      </w:r>
-      <w:proofErr w:type="spellStart"/>
-      <w:r>
-        <w:t>markered</w:t>
-      </w:r>
-      <w:proofErr w:type="spellEnd"/>
-      <w:r>
-        <w:t xml:space="preserve"> (not fully quoted)</w:t>
+        <w:t>read and markered (not fully quoted)</w:t>
       </w:r>
     </w:p>
     <w:p>
@@ -3037,15 +3412,7 @@
         <w:t xml:space="preserve">The Impact of Water on Ru-Catalyzed Olefin Metathesis: Potent Deactivating Effects Even at Low Water Concentrations </w:t>
       </w:r>
       <w:r>
-        <w:t xml:space="preserve">– read, </w:t>
-      </w:r>
-      <w:proofErr w:type="spellStart"/>
-      <w:r>
-        <w:t>markered</w:t>
-      </w:r>
-      <w:proofErr w:type="spellEnd"/>
-      <w:r>
-        <w:t xml:space="preserve"> and quoted.</w:t>
+        <w:t>– read, markered and quoted.</w:t>
       </w:r>
     </w:p>
     <w:p>
@@ -3059,26 +3426,10 @@
         <w:jc w:val="both"/>
       </w:pPr>
       <w:r>
-        <w:t>Grubbs-</w:t>
-      </w:r>
-      <w:proofErr w:type="spellStart"/>
-      <w:r>
-        <w:t>Hoveyda</w:t>
-      </w:r>
-      <w:proofErr w:type="spellEnd"/>
-      <w:r>
-        <w:t xml:space="preserve"> catalysts conjugated to a β-barrel protein: Effect of halide substitution on aqueous olefin metathesis activity</w:t>
-      </w:r>
-      <w:r>
-        <w:t xml:space="preserve"> – read, </w:t>
-      </w:r>
-      <w:proofErr w:type="spellStart"/>
-      <w:r>
-        <w:t>markered</w:t>
-      </w:r>
-      <w:proofErr w:type="spellEnd"/>
-      <w:r>
-        <w:t xml:space="preserve"> and quoted.</w:t>
+        <w:t>Grubbs-Hoveyda catalysts conjugated to a β-barrel protein: Effect of halide substitution on aqueous olefin metathesis activity</w:t>
+      </w:r>
+      <w:r>
+        <w:t xml:space="preserve"> – read, markered and quoted.</w:t>
       </w:r>
     </w:p>
     <w:p>
@@ -3095,15 +3446,7 @@
         <w:t>Kinetic Protection of a Water‐Soluble Olefin Metathesis Catalyst for Potential Use under Biological Conditions</w:t>
       </w:r>
       <w:r>
-        <w:t xml:space="preserve"> – read, quoted and </w:t>
-      </w:r>
-      <w:proofErr w:type="spellStart"/>
-      <w:r>
-        <w:t>markered</w:t>
-      </w:r>
-      <w:proofErr w:type="spellEnd"/>
-      <w:r>
-        <w:t>.</w:t>
+        <w:t xml:space="preserve"> – read, quoted and markered.</w:t>
       </w:r>
     </w:p>
     <w:p>
@@ -3119,6 +3462,9 @@
       <w:r>
         <w:t xml:space="preserve">Olefin metathesis catalysts embedded in β-barrel proteins: creating artificial metalloproteins for olefin metathesis </w:t>
       </w:r>
+      <w:r>
+        <w:t>– read, markered and quoted.</w:t>
+      </w:r>
     </w:p>
     <w:p>
       <w:pPr>
@@ -3126,67 +3472,55 @@
         <w:ind w:left="360"/>
         <w:jc w:val="both"/>
       </w:pPr>
-    </w:p>
-    <w:p>
-      <w:pPr>
-        <w:pStyle w:val="ListParagraph"/>
-        <w:numPr>
-          <w:ilvl w:val="0"/>
-          <w:numId w:val="3"/>
-        </w:numPr>
-        <w:bidi w:val="0"/>
-        <w:jc w:val="both"/>
-      </w:pPr>
-      <w:r>
-        <w:t>Progress towards</w:t>
+      <w:r>
+        <w:rPr>
+          <w:strike/>
+        </w:rPr>
+        <w:t>Progress towards bioorthogonal catalysis with organometallic compounds</w:t>
+      </w:r>
+      <w:r>
+        <w:t xml:space="preserve"> – not OM :(</w:t>
+      </w:r>
+    </w:p>
+    <w:p>
+      <w:pPr>
+        <w:bidi w:val="0"/>
+        <w:ind w:left="360"/>
+        <w:jc w:val="both"/>
+      </w:pPr>
+    </w:p>
+    <w:p>
+      <w:pPr>
+        <w:pStyle w:val="ListParagraph"/>
+        <w:numPr>
+          <w:ilvl w:val="0"/>
+          <w:numId w:val="3"/>
+        </w:numPr>
+        <w:bidi w:val="0"/>
+        <w:jc w:val="both"/>
+      </w:pPr>
+      <w:r>
+        <w:t xml:space="preserve">Olefin cross-metathesis on proteins: investigation of allylic chalcogen effects and guiding principles in metathesis partner selection </w:t>
+      </w:r>
+    </w:p>
+    <w:p>
+      <w:pPr>
+        <w:bidi w:val="0"/>
+        <w:ind w:left="360"/>
+        <w:jc w:val="both"/>
+      </w:pPr>
+      <w:r>
+        <w:t xml:space="preserve">9. </w:t>
+      </w:r>
+      <w:r>
+        <w:t xml:space="preserve">Modification of Proteins Using Olefin Metathesis </w:t>
       </w:r>
       <w:r>
         <w:t xml:space="preserve"> </w:t>
       </w:r>
-      <w:proofErr w:type="spellStart"/>
-      <w:r>
-        <w:t>bioorthogonal</w:t>
-      </w:r>
-      <w:proofErr w:type="spellEnd"/>
-      <w:r>
-        <w:t xml:space="preserve"> catalysis with organometallic compounds</w:t>
-      </w:r>
-    </w:p>
-    <w:p>
-      <w:pPr>
-        <w:pStyle w:val="ListParagraph"/>
-        <w:numPr>
-          <w:ilvl w:val="0"/>
-          <w:numId w:val="3"/>
-        </w:numPr>
-        <w:bidi w:val="0"/>
-        <w:jc w:val="both"/>
-      </w:pPr>
-      <w:r>
-        <w:t xml:space="preserve">Olefin cross-metathesis on proteins: investigation of allylic chalcogen effects and guiding principles in metathesis partner selection </w:t>
-      </w:r>
-    </w:p>
-    <w:p>
-      <w:pPr>
-        <w:pStyle w:val="ListParagraph"/>
-        <w:numPr>
-          <w:ilvl w:val="0"/>
-          <w:numId w:val="3"/>
-        </w:numPr>
-        <w:bidi w:val="0"/>
-        <w:jc w:val="both"/>
-      </w:pPr>
-      <w:r>
-        <w:t xml:space="preserve">Modification of Proteins Using Olefin </w:t>
-      </w:r>
-      <w:proofErr w:type="gramStart"/>
-      <w:r>
-        <w:t xml:space="preserve">Metathesis </w:t>
-      </w:r>
-      <w:r>
-        <w:t xml:space="preserve"> (?)</w:t>
-      </w:r>
-      <w:proofErr w:type="gramEnd"/>
+      <w:r>
+        <w:t>- in progress</w:t>
+      </w:r>
     </w:p>
     <w:p>
       <w:pPr>
@@ -3215,6 +3549,26 @@
       <w:r>
         <w:t>Enabling olefin metathesis on proteins: chemical methods for installation of S-allyl cysteine</w:t>
       </w:r>
+      <w:r>
+        <w:t xml:space="preserve"> (focus on the allyl-chalcogen effect)</w:t>
+      </w:r>
+      <w:r>
+        <w:t xml:space="preserve"> also:</w:t>
+      </w:r>
+    </w:p>
+    <w:p>
+      <w:pPr>
+        <w:pStyle w:val="ListParagraph"/>
+        <w:numPr>
+          <w:ilvl w:val="1"/>
+          <w:numId w:val="3"/>
+        </w:numPr>
+        <w:bidi w:val="0"/>
+        <w:jc w:val="both"/>
+      </w:pPr>
+      <w:r>
+        <w:t>Allyl sulphides in olefin metathesis: catalyst considerations and traceless promotion of ring-closing metathesis</w:t>
+      </w:r>
     </w:p>
     <w:p>
       <w:pPr>
@@ -3254,43 +3608,22 @@
         <w:bidi w:val="0"/>
         <w:jc w:val="both"/>
       </w:pPr>
-      <w:proofErr w:type="gramStart"/>
-      <w:r>
-        <w:t>In an Attempt to</w:t>
-      </w:r>
-      <w:proofErr w:type="gramEnd"/>
-      <w:r>
-        <w:t xml:space="preserve"> Provide a User's Guide to the Galaxy of Benzylidene, </w:t>
-      </w:r>
-      <w:proofErr w:type="spellStart"/>
-      <w:r>
-        <w:t>Alkoxybenzylidene</w:t>
-      </w:r>
-      <w:proofErr w:type="spellEnd"/>
-      <w:r>
-        <w:t>, and Indenylidene Ruthenium Olefin Metathesis Catalysts</w:t>
-      </w:r>
-    </w:p>
-    <w:p>
-      <w:pPr>
-        <w:pStyle w:val="ListParagraph"/>
-        <w:numPr>
-          <w:ilvl w:val="0"/>
-          <w:numId w:val="3"/>
-        </w:numPr>
-        <w:bidi w:val="0"/>
-        <w:jc w:val="both"/>
-      </w:pPr>
-      <w:r>
-        <w:t>On the Mechanism of the Initiation Reaction in Grubbs–</w:t>
-      </w:r>
-      <w:proofErr w:type="spellStart"/>
-      <w:r>
-        <w:t>Hoveyda</w:t>
-      </w:r>
-      <w:proofErr w:type="spellEnd"/>
-      <w:r>
-        <w:t xml:space="preserve"> Complexes</w:t>
+      <w:r>
+        <w:t>In an Attempt to Provide a User's Guide to the Galaxy of Benzylidene, Alkoxybenzylidene, and Indenylidene Ruthenium Olefin Metathesis Catalysts</w:t>
+      </w:r>
+    </w:p>
+    <w:p>
+      <w:pPr>
+        <w:pStyle w:val="ListParagraph"/>
+        <w:numPr>
+          <w:ilvl w:val="0"/>
+          <w:numId w:val="3"/>
+        </w:numPr>
+        <w:bidi w:val="0"/>
+        <w:jc w:val="both"/>
+      </w:pPr>
+      <w:r>
+        <w:t>On the Mechanism of the Initiation Reaction in Grubbs–Hoveyda Complexes</w:t>
       </w:r>
     </w:p>
     <w:p>
@@ -3322,6 +3655,421 @@
       </w:pPr>
       <w:r>
         <w:t>Genetic Incorporation of Olefin Cross-Metathesis Reaction Tags for Protein Modification.</w:t>
+      </w:r>
+    </w:p>
+    <w:p>
+      <w:pPr>
+        <w:pStyle w:val="ListParagraph"/>
+        <w:numPr>
+          <w:ilvl w:val="0"/>
+          <w:numId w:val="3"/>
+        </w:numPr>
+        <w:bidi w:val="0"/>
+        <w:jc w:val="both"/>
+      </w:pPr>
+      <w:r>
+        <w:t>Anionic Olefin Metathesis Catalysts Enable Modification of Unprotected Biomolecules in Water.</w:t>
+      </w:r>
+    </w:p>
+    <w:p>
+      <w:pPr>
+        <w:bidi w:val="0"/>
+        <w:jc w:val="both"/>
+      </w:pPr>
+    </w:p>
+    <w:p>
+      <w:pPr>
+        <w:bidi w:val="0"/>
+        <w:jc w:val="both"/>
+        <w:rPr>
+          <w:b/>
+          <w:bCs/>
+        </w:rPr>
+      </w:pPr>
+      <w:r>
+        <w:rPr>
+          <w:b/>
+          <w:bCs/>
+        </w:rPr>
+        <w:t>General bioorthogonal stuff</w:t>
+      </w:r>
+    </w:p>
+    <w:p>
+      <w:pPr>
+        <w:bidi w:val="0"/>
+        <w:jc w:val="both"/>
+      </w:pPr>
+      <w:r>
+        <w:t>For reviews on metal-complex catalysis in biological systems, see</w:t>
+      </w:r>
+      <w:r>
+        <w:t xml:space="preserve"> </w:t>
+      </w:r>
+      <w:r>
+        <w:t>a) L. Vigh, F. Jo_ in Applied Homogeneous Catalysis with</w:t>
+      </w:r>
+      <w:r>
+        <w:t xml:space="preserve"> </w:t>
+      </w:r>
+      <w:r>
+        <w:t>Organometallic Compounds, Vol. 3 (Eds.: B. Cornils, W. A.</w:t>
+      </w:r>
+      <w:r>
+        <w:t xml:space="preserve"> </w:t>
+      </w:r>
+      <w:r>
+        <w:lastRenderedPageBreak/>
+        <w:t xml:space="preserve">Herrmann),Wiley-VCH,Weinheim, 2002, pp. 1283 </w:t>
+      </w:r>
+      <w:r>
+        <w:rPr>
+          <w:rFonts w:hint="cs"/>
+        </w:rPr>
+        <w:t>–</w:t>
+      </w:r>
+      <w:r>
+        <w:t xml:space="preserve"> 1289; b) _.Csajb_k, F. Jo_ in Organometallic Chirality, Vol. 20 (Eds.: G.</w:t>
+      </w:r>
+      <w:r>
+        <w:t xml:space="preserve"> </w:t>
+      </w:r>
+      <w:r>
+        <w:t>P_lyi, C. Zucchi, L. Caglioti), Muchi Editore, Modena, 2008,</w:t>
+      </w:r>
+      <w:r>
+        <w:t xml:space="preserve"> </w:t>
+      </w:r>
+      <w:r>
+        <w:t xml:space="preserve">pp. 69 </w:t>
+      </w:r>
+      <w:r>
+        <w:rPr>
+          <w:rFonts w:hint="cs"/>
+        </w:rPr>
+        <w:t>–</w:t>
+      </w:r>
+      <w:r>
+        <w:t xml:space="preserve"> 86; c) P. Sasmal, C. Streu, E. Meggers, Chem. Commun.</w:t>
+      </w:r>
+      <w:r>
+        <w:t xml:space="preserve"> </w:t>
+      </w:r>
+      <w:r>
+        <w:t xml:space="preserve">2013, 49, 1581 </w:t>
+      </w:r>
+      <w:r>
+        <w:rPr>
+          <w:rFonts w:hint="cs"/>
+        </w:rPr>
+        <w:t>–</w:t>
+      </w:r>
+      <w:r>
+        <w:t xml:space="preserve"> 1587.</w:t>
+      </w:r>
+      <w:r>
+        <w:t xml:space="preserve"> </w:t>
+      </w:r>
+      <w:r>
+        <w:t>[3] For a review on palladium-mediated cross-coupling reactions in</w:t>
+      </w:r>
+      <w:r>
+        <w:t xml:space="preserve"> </w:t>
+      </w:r>
+      <w:r>
+        <w:t xml:space="preserve">living systems, see J. Li, P. Chen, ChemBioChem 2012, 13, 1728 </w:t>
+      </w:r>
+      <w:r>
+        <w:rPr>
+          <w:rFonts w:hint="cs"/>
+        </w:rPr>
+        <w:t>–</w:t>
+      </w:r>
+      <w:r>
+        <w:t xml:space="preserve"> </w:t>
+      </w:r>
+      <w:r>
+        <w:t>1731.</w:t>
+      </w:r>
+      <w:r>
+        <w:t xml:space="preserve"> </w:t>
+      </w:r>
+      <w:r>
+        <w:t xml:space="preserve">[4] a) C. Streu, E. Meggers, Angew. Chem. 2006, 118, 5773 </w:t>
+      </w:r>
+      <w:r>
+        <w:rPr>
+          <w:rFonts w:hint="cs"/>
+        </w:rPr>
+        <w:t>–</w:t>
+      </w:r>
+      <w:r>
+        <w:t xml:space="preserve"> 5776;</w:t>
+      </w:r>
+      <w:r>
+        <w:t xml:space="preserve"> </w:t>
+      </w:r>
+      <w:r>
+        <w:t xml:space="preserve">Angew. Chem. Int. Ed. 2006, 45, 5645 </w:t>
+      </w:r>
+      <w:r>
+        <w:rPr>
+          <w:rFonts w:hint="cs"/>
+        </w:rPr>
+        <w:t>–</w:t>
+      </w:r>
+      <w:r>
+        <w:t xml:space="preserve"> 5648; b) P. Sasmal, S.</w:t>
+      </w:r>
+      <w:r>
+        <w:t xml:space="preserve"> </w:t>
+      </w:r>
+      <w:r>
+        <w:t>Carregal-Romero, A. Han, C. Streu, Z. Lin, K. Namikawa, S.</w:t>
+      </w:r>
+      <w:r>
+        <w:t xml:space="preserve"> </w:t>
+      </w:r>
+      <w:r>
+        <w:t>Elliott, R. Kl</w:t>
+      </w:r>
+      <w:r>
+        <w:rPr>
+          <w:rFonts w:hint="eastAsia"/>
+          <w:rtl/>
+        </w:rPr>
+        <w:t>ח</w:t>
+      </w:r>
+      <w:r>
+        <w:t>ster, W. Parak, E. Meggers, ChemBioChem 2012,</w:t>
+      </w:r>
+      <w:r>
+        <w:t xml:space="preserve"> </w:t>
+      </w:r>
+      <w:r>
+        <w:t xml:space="preserve">13, 1116 </w:t>
+      </w:r>
+      <w:r>
+        <w:rPr>
+          <w:rFonts w:hint="cs"/>
+        </w:rPr>
+        <w:t>–</w:t>
+      </w:r>
+      <w:r>
+        <w:t xml:space="preserve"> 1120; c) P. Sasmal, S. Carregal-Romero, W. Parak, E.</w:t>
+      </w:r>
+      <w:r>
+        <w:t xml:space="preserve"> </w:t>
+      </w:r>
+      <w:r>
+        <w:t xml:space="preserve">Meggers, Organometallics 2012, 31, 5968 </w:t>
+      </w:r>
+      <w:r>
+        <w:rPr>
+          <w:rFonts w:hint="cs"/>
+        </w:rPr>
+        <w:t>–</w:t>
+      </w:r>
+      <w:r>
+        <w:t xml:space="preserve"> 5970.</w:t>
+      </w:r>
+      <w:r>
+        <w:t xml:space="preserve"> [5] </w:t>
+      </w:r>
+      <w:r>
+        <w:t xml:space="preserve">a) R. Yusop, A. Unciti-Broceta, E. Johansson, R. S_nchez-Mart_n, M. Bradley, Nat. Chem. 2011, 3, 239 </w:t>
+      </w:r>
+      <w:r>
+        <w:rPr>
+          <w:rFonts w:hint="cs"/>
+        </w:rPr>
+        <w:t>–</w:t>
+      </w:r>
+      <w:r>
+        <w:t xml:space="preserve"> 243; b) C. Spicer,</w:t>
+      </w:r>
+      <w:r>
+        <w:t xml:space="preserve"> </w:t>
+      </w:r>
+      <w:r>
+        <w:t xml:space="preserve">T. Triemer, B. Davis, J. Am. Chem. Soc. 2012, 134, 800 </w:t>
+      </w:r>
+      <w:r>
+        <w:rPr>
+          <w:rFonts w:hint="cs"/>
+        </w:rPr>
+        <w:t>–</w:t>
+      </w:r>
+      <w:r>
+        <w:t xml:space="preserve"> 803; c) N.</w:t>
+      </w:r>
+      <w:r>
+        <w:t xml:space="preserve"> </w:t>
+      </w:r>
+      <w:r>
+        <w:t>Li, R. Lim, S. Edwardraja, Q. Lin, J. Am. Chem. Soc. 2011, 133,</w:t>
+      </w:r>
+      <w:r>
+        <w:t xml:space="preserve"> </w:t>
+      </w:r>
+      <w:r>
+        <w:t xml:space="preserve">15316 </w:t>
+      </w:r>
+      <w:r>
+        <w:rPr>
+          <w:rFonts w:hint="cs"/>
+        </w:rPr>
+        <w:t>–</w:t>
+      </w:r>
+      <w:r>
+        <w:t xml:space="preserve"> 15319; d) J. Li, S. Lin, J.Wang, S. Jia, M. Yang, Z. Hoa, X.</w:t>
+      </w:r>
+      <w:r>
+        <w:t xml:space="preserve"> </w:t>
+      </w:r>
+      <w:r>
+        <w:t xml:space="preserve">Zhang, P. Chen, J. Am. Chem. Soc. 2013, 135, 7330 </w:t>
+      </w:r>
+      <w:r>
+        <w:rPr>
+          <w:rFonts w:hint="cs"/>
+        </w:rPr>
+        <w:t>–</w:t>
+      </w:r>
+      <w:r>
+        <w:t xml:space="preserve"> 7338; e) J.</w:t>
+      </w:r>
+      <w:r>
+        <w:t xml:space="preserve"> </w:t>
+      </w:r>
+      <w:r>
+        <w:t>Weiss, J. Dawson, K. Macleod, W. Rybsko, C. Fraser, C. Torres-</w:t>
+      </w:r>
+      <w:r>
+        <w:t xml:space="preserve"> </w:t>
+      </w:r>
+      <w:r>
+        <w:t>S_nchez, E. Patton, M. Bradley, N. Carragher, A. Unciti-</w:t>
+      </w:r>
+      <w:r>
+        <w:t xml:space="preserve"> </w:t>
+      </w:r>
+      <w:r>
+        <w:t>Broceta, Nat. Commun. 2014, 5, 3277; f) J. Li, J. Yu, J. Zhao, J.</w:t>
+      </w:r>
+      <w:r>
+        <w:t xml:space="preserve"> </w:t>
+      </w:r>
+      <w:r>
+        <w:t>Wang, S. Zheng, S. Lin, L. Chen, M. Yang, S. Jia, X. Zhang, P.</w:t>
+      </w:r>
+      <w:r>
+        <w:t xml:space="preserve"> </w:t>
+      </w:r>
+      <w:r>
+        <w:t xml:space="preserve">Chen, Nat. Chem. 2014, 6, 352 </w:t>
+      </w:r>
+      <w:r>
+        <w:rPr>
+          <w:rFonts w:hint="cs"/>
+        </w:rPr>
+        <w:t>–</w:t>
+      </w:r>
+      <w:r>
+        <w:t xml:space="preserve"> 361; g) M. Yang, J. Li, P. Chen,</w:t>
+      </w:r>
+      <w:r>
+        <w:t xml:space="preserve"> </w:t>
+      </w:r>
+      <w:r>
+        <w:t>Chem. Soc. Rev. 2014, DOI: 10.1039/c4cs00117f.</w:t>
+      </w:r>
+      <w:r>
+        <w:t xml:space="preserve"> </w:t>
+      </w:r>
+      <w:r>
+        <w:t>[6] See also: a) K. Tishinov, K. Schmidt, D. H_usinger, D. G.</w:t>
+      </w:r>
+      <w:r>
+        <w:t xml:space="preserve"> </w:t>
+      </w:r>
+      <w:r>
+        <w:t xml:space="preserve">Gillingham, Angew. Chem. 2012, 124, 12166 </w:t>
+      </w:r>
+      <w:r>
+        <w:rPr>
+          <w:rFonts w:hint="cs"/>
+        </w:rPr>
+        <w:t>–</w:t>
+      </w:r>
+      <w:r>
+        <w:t xml:space="preserve"> 12170; Angew.</w:t>
+      </w:r>
+      <w:r>
+        <w:t xml:space="preserve"> </w:t>
+      </w:r>
+      <w:r>
+        <w:t xml:space="preserve">Chem. Int. Ed. 2012, 51, 12000 </w:t>
+      </w:r>
+      <w:r>
+        <w:rPr>
+          <w:rFonts w:hint="cs"/>
+        </w:rPr>
+        <w:t>–</w:t>
+      </w:r>
+      <w:r>
+        <w:t xml:space="preserve"> 12004; b) Z. Chen, F. Vohidov,</w:t>
+      </w:r>
+      <w:r>
+        <w:t xml:space="preserve"> </w:t>
+      </w:r>
+      <w:r>
+        <w:t>J. M. Coughlin, L. J. Stagg, S. T. Arold, J. E. Ladbury, Z. T. Ball,</w:t>
+      </w:r>
+      <w:r>
+        <w:t xml:space="preserve"> </w:t>
+      </w:r>
+      <w:r>
+        <w:t xml:space="preserve">J. Am. Chem. Soc. 2012, 134, 10138 </w:t>
+      </w:r>
+      <w:r>
+        <w:rPr>
+          <w:rFonts w:hint="cs"/>
+        </w:rPr>
+        <w:t>–</w:t>
+      </w:r>
+      <w:r>
+        <w:t xml:space="preserve"> 10145; c) K. K. Sadhu, T.</w:t>
+      </w:r>
+      <w:r>
+        <w:t xml:space="preserve"> </w:t>
+      </w:r>
+      <w:r>
+        <w:t>Eierhoff,W. R</w:t>
+      </w:r>
+      <w:r>
+        <w:rPr>
+          <w:rFonts w:hint="eastAsia"/>
+          <w:rtl/>
+        </w:rPr>
+        <w:t>ח</w:t>
+      </w:r>
+      <w:r>
+        <w:t>mer, N.Winssinger, J. Am. Chem. Soc. 2012, 134,</w:t>
+      </w:r>
+      <w:r>
+        <w:t xml:space="preserve"> </w:t>
+      </w:r>
+      <w:r>
+        <w:t xml:space="preserve">20013 </w:t>
+      </w:r>
+      <w:r>
+        <w:rPr>
+          <w:rFonts w:hint="cs"/>
+        </w:rPr>
+        <w:t>–</w:t>
+      </w:r>
+      <w:r>
+        <w:t xml:space="preserve"> 20016.</w:t>
       </w:r>
       <w:r>
         <w:br w:type="page"/>
@@ -3552,21 +4300,7 @@
               <w:rPr>
                 <w:strike/>
               </w:rPr>
-              <w:t xml:space="preserve">The Impact of Water on Ru-Catalyzed Olefin Metathesis: Potent Deactivating Effects Even </w:t>
-            </w:r>
-            <w:proofErr w:type="gramStart"/>
-            <w:r>
-              <w:rPr>
-                <w:strike/>
-              </w:rPr>
-              <w:t>at</w:t>
-            </w:r>
-            <w:proofErr w:type="gramEnd"/>
-            <w:r>
-              <w:rPr>
-                <w:strike/>
-              </w:rPr>
-              <w:t xml:space="preserve"> Low Water Concentrations</w:t>
+              <w:t>The Impact of Water on Ru-Catalyzed Olefin Metathesis: Potent Deactivating Effects Even at Low Water Concentrations</w:t>
             </w:r>
           </w:p>
           <w:p>
@@ -3586,21 +4320,7 @@
               <w:rPr>
                 <w:strike/>
               </w:rPr>
-              <w:t>Grubbs-</w:t>
-            </w:r>
-            <w:proofErr w:type="spellStart"/>
-            <w:r>
-              <w:rPr>
-                <w:strike/>
-              </w:rPr>
-              <w:t>Hoveyda</w:t>
-            </w:r>
-            <w:proofErr w:type="spellEnd"/>
-            <w:r>
-              <w:rPr>
-                <w:strike/>
-              </w:rPr>
-              <w:t xml:space="preserve"> catalysts conjugated to a β-barrel protein: Effect of halide substitution on aqueous olefin metathesis activity </w:t>
+              <w:t xml:space="preserve">Grubbs-Hoveyda catalysts conjugated to a β-barrel protein: Effect of halide substitution on aqueous olefin metathesis activity </w:t>
             </w:r>
           </w:p>
           <w:p>
@@ -3645,13 +4365,8 @@
             <w:r>
               <w:t xml:space="preserve">Only if </w:t>
             </w:r>
-            <w:proofErr w:type="gramStart"/>
             <w:r>
-              <w:t>subject</w:t>
-            </w:r>
-            <w:proofErr w:type="gramEnd"/>
-            <w:r>
-              <w:t xml:space="preserve"> is accepted!</w:t>
+              <w:t>subject is accepted!</w:t>
             </w:r>
           </w:p>
           <w:p>
@@ -3743,6 +4458,61 @@
             </w:pPr>
             <w:r>
               <w:t>23.10.24</w:t>
+            </w:r>
+          </w:p>
+        </w:tc>
+        <w:tc>
+          <w:tcPr>
+            <w:tcW w:w="2766" w:type="dxa"/>
+          </w:tcPr>
+          <w:p>
+            <w:pPr>
+              <w:bidi w:val="0"/>
+              <w:jc w:val="both"/>
+            </w:pPr>
+            <w:r>
+              <w:t>Done</w:t>
+            </w:r>
+          </w:p>
+        </w:tc>
+      </w:tr>
+      <w:tr>
+        <w:tc>
+          <w:tcPr>
+            <w:tcW w:w="2765" w:type="dxa"/>
+          </w:tcPr>
+          <w:p>
+            <w:pPr>
+              <w:pStyle w:val="ListParagraph"/>
+              <w:numPr>
+                <w:ilvl w:val="0"/>
+                <w:numId w:val="5"/>
+              </w:numPr>
+              <w:bidi w:val="0"/>
+              <w:jc w:val="both"/>
+              <w:rPr>
+                <w:strike/>
+              </w:rPr>
+            </w:pPr>
+            <w:r>
+              <w:rPr>
+                <w:strike/>
+              </w:rPr>
+              <w:t xml:space="preserve">Modification of Proteins Using Olefin Metathesis  </w:t>
+            </w:r>
+          </w:p>
+        </w:tc>
+        <w:tc>
+          <w:tcPr>
+            <w:tcW w:w="2765" w:type="dxa"/>
+          </w:tcPr>
+          <w:p>
+            <w:pPr>
+              <w:bidi w:val="0"/>
+              <w:jc w:val="both"/>
+            </w:pPr>
+            <w:r>
+              <w:t>25.10.24</w:t>
             </w:r>
           </w:p>
         </w:tc>
@@ -3912,6 +4682,7 @@
               <w:jc w:val="both"/>
             </w:pPr>
             <w:r>
+              <w:lastRenderedPageBreak/>
               <w:t>Start consolidating summaries and plan further</w:t>
             </w:r>
           </w:p>
@@ -4115,6 +4886,95 @@
     </w:lvl>
   </w:abstractNum>
   <w:abstractNum w:abstractNumId="1" w15:restartNumberingAfterBreak="0">
+    <w:nsid w:val="1A637A33"/>
+    <w:multiLevelType w:val="hybridMultilevel"/>
+    <w:tmpl w:val="0630AB4A"/>
+    <w:lvl w:ilvl="0" w:tplc="26E47064">
+      <w:start w:val="1"/>
+      <w:numFmt w:val="decimal"/>
+      <w:lvlText w:val="%1."/>
+      <w:lvlJc w:val="left"/>
+      <w:pPr>
+        <w:ind w:left="1080" w:hanging="360"/>
+      </w:pPr>
+      <w:rPr>
+        <w:rFonts w:hint="default"/>
+      </w:rPr>
+    </w:lvl>
+    <w:lvl w:ilvl="1" w:tplc="04090019" w:tentative="1">
+      <w:start w:val="1"/>
+      <w:numFmt w:val="lowerLetter"/>
+      <w:lvlText w:val="%2."/>
+      <w:lvlJc w:val="left"/>
+      <w:pPr>
+        <w:ind w:left="1800" w:hanging="360"/>
+      </w:pPr>
+    </w:lvl>
+    <w:lvl w:ilvl="2" w:tplc="0409001B" w:tentative="1">
+      <w:start w:val="1"/>
+      <w:numFmt w:val="lowerRoman"/>
+      <w:lvlText w:val="%3."/>
+      <w:lvlJc w:val="right"/>
+      <w:pPr>
+        <w:ind w:left="2520" w:hanging="180"/>
+      </w:pPr>
+    </w:lvl>
+    <w:lvl w:ilvl="3" w:tplc="0409000F" w:tentative="1">
+      <w:start w:val="1"/>
+      <w:numFmt w:val="decimal"/>
+      <w:lvlText w:val="%4."/>
+      <w:lvlJc w:val="left"/>
+      <w:pPr>
+        <w:ind w:left="3240" w:hanging="360"/>
+      </w:pPr>
+    </w:lvl>
+    <w:lvl w:ilvl="4" w:tplc="04090019" w:tentative="1">
+      <w:start w:val="1"/>
+      <w:numFmt w:val="lowerLetter"/>
+      <w:lvlText w:val="%5."/>
+      <w:lvlJc w:val="left"/>
+      <w:pPr>
+        <w:ind w:left="3960" w:hanging="360"/>
+      </w:pPr>
+    </w:lvl>
+    <w:lvl w:ilvl="5" w:tplc="0409001B" w:tentative="1">
+      <w:start w:val="1"/>
+      <w:numFmt w:val="lowerRoman"/>
+      <w:lvlText w:val="%6."/>
+      <w:lvlJc w:val="right"/>
+      <w:pPr>
+        <w:ind w:left="4680" w:hanging="180"/>
+      </w:pPr>
+    </w:lvl>
+    <w:lvl w:ilvl="6" w:tplc="0409000F" w:tentative="1">
+      <w:start w:val="1"/>
+      <w:numFmt w:val="decimal"/>
+      <w:lvlText w:val="%7."/>
+      <w:lvlJc w:val="left"/>
+      <w:pPr>
+        <w:ind w:left="5400" w:hanging="360"/>
+      </w:pPr>
+    </w:lvl>
+    <w:lvl w:ilvl="7" w:tplc="04090019" w:tentative="1">
+      <w:start w:val="1"/>
+      <w:numFmt w:val="lowerLetter"/>
+      <w:lvlText w:val="%8."/>
+      <w:lvlJc w:val="left"/>
+      <w:pPr>
+        <w:ind w:left="6120" w:hanging="360"/>
+      </w:pPr>
+    </w:lvl>
+    <w:lvl w:ilvl="8" w:tplc="0409001B" w:tentative="1">
+      <w:start w:val="1"/>
+      <w:numFmt w:val="lowerRoman"/>
+      <w:lvlText w:val="%9."/>
+      <w:lvlJc w:val="right"/>
+      <w:pPr>
+        <w:ind w:left="6840" w:hanging="180"/>
+      </w:pPr>
+    </w:lvl>
+  </w:abstractNum>
+  <w:abstractNum w:abstractNumId="2" w15:restartNumberingAfterBreak="0">
     <w:nsid w:val="4B5D76D4"/>
     <w:multiLevelType w:val="hybridMultilevel"/>
     <w:tmpl w:val="F70E9692"/>
@@ -4227,11 +5087,11 @@
       </w:rPr>
     </w:lvl>
   </w:abstractNum>
-  <w:abstractNum w:abstractNumId="2" w15:restartNumberingAfterBreak="0">
+  <w:abstractNum w:abstractNumId="3" w15:restartNumberingAfterBreak="0">
     <w:nsid w:val="53C03024"/>
     <w:multiLevelType w:val="hybridMultilevel"/>
-    <w:tmpl w:val="EC180940"/>
-    <w:lvl w:ilvl="0" w:tplc="0409000F">
+    <w:tmpl w:val="1D92DC34"/>
+    <w:lvl w:ilvl="0" w:tplc="53707110">
       <w:start w:val="1"/>
       <w:numFmt w:val="decimal"/>
       <w:lvlText w:val="%1."/>
@@ -4241,6 +5101,7 @@
       </w:pPr>
       <w:rPr>
         <w:rFonts w:hint="default"/>
+        <w:strike w:val="0"/>
       </w:rPr>
     </w:lvl>
     <w:lvl w:ilvl="1" w:tplc="04090019" w:tentative="1">
@@ -4316,7 +5177,7 @@
       </w:pPr>
     </w:lvl>
   </w:abstractNum>
-  <w:abstractNum w:abstractNumId="3" w15:restartNumberingAfterBreak="0">
+  <w:abstractNum w:abstractNumId="4" w15:restartNumberingAfterBreak="0">
     <w:nsid w:val="55F908EF"/>
     <w:multiLevelType w:val="hybridMultilevel"/>
     <w:tmpl w:val="07407E0C"/>
@@ -4428,7 +5289,7 @@
       </w:rPr>
     </w:lvl>
   </w:abstractNum>
-  <w:abstractNum w:abstractNumId="4" w15:restartNumberingAfterBreak="0">
+  <w:abstractNum w:abstractNumId="5" w15:restartNumberingAfterBreak="0">
     <w:nsid w:val="5B5805A8"/>
     <w:multiLevelType w:val="hybridMultilevel"/>
     <w:tmpl w:val="F41A2916"/>
@@ -4540,7 +5401,209 @@
       </w:rPr>
     </w:lvl>
   </w:abstractNum>
-  <w:abstractNum w:abstractNumId="5" w15:restartNumberingAfterBreak="0">
+  <w:abstractNum w:abstractNumId="6" w15:restartNumberingAfterBreak="0">
+    <w:nsid w:val="68E5766A"/>
+    <w:multiLevelType w:val="hybridMultilevel"/>
+    <w:tmpl w:val="8F02E4E2"/>
+    <w:lvl w:ilvl="0" w:tplc="C890E3CC">
+      <w:start w:val="23"/>
+      <w:numFmt w:val="bullet"/>
+      <w:lvlText w:val=""/>
+      <w:lvlJc w:val="left"/>
+      <w:pPr>
+        <w:ind w:left="720" w:hanging="360"/>
+      </w:pPr>
+      <w:rPr>
+        <w:rFonts w:ascii="Symbol" w:eastAsiaTheme="minorHAnsi" w:hAnsi="Symbol" w:cstheme="minorBidi" w:hint="default"/>
+      </w:rPr>
+    </w:lvl>
+    <w:lvl w:ilvl="1" w:tplc="04090003">
+      <w:start w:val="1"/>
+      <w:numFmt w:val="bullet"/>
+      <w:lvlText w:val="o"/>
+      <w:lvlJc w:val="left"/>
+      <w:pPr>
+        <w:ind w:left="1440" w:hanging="360"/>
+      </w:pPr>
+      <w:rPr>
+        <w:rFonts w:ascii="Courier New" w:hAnsi="Courier New" w:cs="Courier New" w:hint="default"/>
+      </w:rPr>
+    </w:lvl>
+    <w:lvl w:ilvl="2" w:tplc="04090005" w:tentative="1">
+      <w:start w:val="1"/>
+      <w:numFmt w:val="bullet"/>
+      <w:lvlText w:val=""/>
+      <w:lvlJc w:val="left"/>
+      <w:pPr>
+        <w:ind w:left="2160" w:hanging="360"/>
+      </w:pPr>
+      <w:rPr>
+        <w:rFonts w:ascii="Wingdings" w:hAnsi="Wingdings" w:hint="default"/>
+      </w:rPr>
+    </w:lvl>
+    <w:lvl w:ilvl="3" w:tplc="04090001" w:tentative="1">
+      <w:start w:val="1"/>
+      <w:numFmt w:val="bullet"/>
+      <w:lvlText w:val=""/>
+      <w:lvlJc w:val="left"/>
+      <w:pPr>
+        <w:ind w:left="2880" w:hanging="360"/>
+      </w:pPr>
+      <w:rPr>
+        <w:rFonts w:ascii="Symbol" w:hAnsi="Symbol" w:hint="default"/>
+      </w:rPr>
+    </w:lvl>
+    <w:lvl w:ilvl="4" w:tplc="04090003" w:tentative="1">
+      <w:start w:val="1"/>
+      <w:numFmt w:val="bullet"/>
+      <w:lvlText w:val="o"/>
+      <w:lvlJc w:val="left"/>
+      <w:pPr>
+        <w:ind w:left="3600" w:hanging="360"/>
+      </w:pPr>
+      <w:rPr>
+        <w:rFonts w:ascii="Courier New" w:hAnsi="Courier New" w:cs="Courier New" w:hint="default"/>
+      </w:rPr>
+    </w:lvl>
+    <w:lvl w:ilvl="5" w:tplc="04090005" w:tentative="1">
+      <w:start w:val="1"/>
+      <w:numFmt w:val="bullet"/>
+      <w:lvlText w:val=""/>
+      <w:lvlJc w:val="left"/>
+      <w:pPr>
+        <w:ind w:left="4320" w:hanging="360"/>
+      </w:pPr>
+      <w:rPr>
+        <w:rFonts w:ascii="Wingdings" w:hAnsi="Wingdings" w:hint="default"/>
+      </w:rPr>
+    </w:lvl>
+    <w:lvl w:ilvl="6" w:tplc="04090001" w:tentative="1">
+      <w:start w:val="1"/>
+      <w:numFmt w:val="bullet"/>
+      <w:lvlText w:val=""/>
+      <w:lvlJc w:val="left"/>
+      <w:pPr>
+        <w:ind w:left="5040" w:hanging="360"/>
+      </w:pPr>
+      <w:rPr>
+        <w:rFonts w:ascii="Symbol" w:hAnsi="Symbol" w:hint="default"/>
+      </w:rPr>
+    </w:lvl>
+    <w:lvl w:ilvl="7" w:tplc="04090003" w:tentative="1">
+      <w:start w:val="1"/>
+      <w:numFmt w:val="bullet"/>
+      <w:lvlText w:val="o"/>
+      <w:lvlJc w:val="left"/>
+      <w:pPr>
+        <w:ind w:left="5760" w:hanging="360"/>
+      </w:pPr>
+      <w:rPr>
+        <w:rFonts w:ascii="Courier New" w:hAnsi="Courier New" w:cs="Courier New" w:hint="default"/>
+      </w:rPr>
+    </w:lvl>
+    <w:lvl w:ilvl="8" w:tplc="04090005" w:tentative="1">
+      <w:start w:val="1"/>
+      <w:numFmt w:val="bullet"/>
+      <w:lvlText w:val=""/>
+      <w:lvlJc w:val="left"/>
+      <w:pPr>
+        <w:ind w:left="6480" w:hanging="360"/>
+      </w:pPr>
+      <w:rPr>
+        <w:rFonts w:ascii="Wingdings" w:hAnsi="Wingdings" w:hint="default"/>
+      </w:rPr>
+    </w:lvl>
+  </w:abstractNum>
+  <w:abstractNum w:abstractNumId="7" w15:restartNumberingAfterBreak="0">
+    <w:nsid w:val="6F5B36BF"/>
+    <w:multiLevelType w:val="hybridMultilevel"/>
+    <w:tmpl w:val="1E42442E"/>
+    <w:lvl w:ilvl="0" w:tplc="67DCC682">
+      <w:start w:val="1"/>
+      <w:numFmt w:val="decimal"/>
+      <w:lvlText w:val="%1."/>
+      <w:lvlJc w:val="left"/>
+      <w:pPr>
+        <w:ind w:left="1080" w:hanging="360"/>
+      </w:pPr>
+      <w:rPr>
+        <w:rFonts w:hint="default"/>
+      </w:rPr>
+    </w:lvl>
+    <w:lvl w:ilvl="1" w:tplc="04090019" w:tentative="1">
+      <w:start w:val="1"/>
+      <w:numFmt w:val="lowerLetter"/>
+      <w:lvlText w:val="%2."/>
+      <w:lvlJc w:val="left"/>
+      <w:pPr>
+        <w:ind w:left="1800" w:hanging="360"/>
+      </w:pPr>
+    </w:lvl>
+    <w:lvl w:ilvl="2" w:tplc="0409001B" w:tentative="1">
+      <w:start w:val="1"/>
+      <w:numFmt w:val="lowerRoman"/>
+      <w:lvlText w:val="%3."/>
+      <w:lvlJc w:val="right"/>
+      <w:pPr>
+        <w:ind w:left="2520" w:hanging="180"/>
+      </w:pPr>
+    </w:lvl>
+    <w:lvl w:ilvl="3" w:tplc="0409000F" w:tentative="1">
+      <w:start w:val="1"/>
+      <w:numFmt w:val="decimal"/>
+      <w:lvlText w:val="%4."/>
+      <w:lvlJc w:val="left"/>
+      <w:pPr>
+        <w:ind w:left="3240" w:hanging="360"/>
+      </w:pPr>
+    </w:lvl>
+    <w:lvl w:ilvl="4" w:tplc="04090019" w:tentative="1">
+      <w:start w:val="1"/>
+      <w:numFmt w:val="lowerLetter"/>
+      <w:lvlText w:val="%5."/>
+      <w:lvlJc w:val="left"/>
+      <w:pPr>
+        <w:ind w:left="3960" w:hanging="360"/>
+      </w:pPr>
+    </w:lvl>
+    <w:lvl w:ilvl="5" w:tplc="0409001B" w:tentative="1">
+      <w:start w:val="1"/>
+      <w:numFmt w:val="lowerRoman"/>
+      <w:lvlText w:val="%6."/>
+      <w:lvlJc w:val="right"/>
+      <w:pPr>
+        <w:ind w:left="4680" w:hanging="180"/>
+      </w:pPr>
+    </w:lvl>
+    <w:lvl w:ilvl="6" w:tplc="0409000F" w:tentative="1">
+      <w:start w:val="1"/>
+      <w:numFmt w:val="decimal"/>
+      <w:lvlText w:val="%7."/>
+      <w:lvlJc w:val="left"/>
+      <w:pPr>
+        <w:ind w:left="5400" w:hanging="360"/>
+      </w:pPr>
+    </w:lvl>
+    <w:lvl w:ilvl="7" w:tplc="04090019" w:tentative="1">
+      <w:start w:val="1"/>
+      <w:numFmt w:val="lowerLetter"/>
+      <w:lvlText w:val="%8."/>
+      <w:lvlJc w:val="left"/>
+      <w:pPr>
+        <w:ind w:left="6120" w:hanging="360"/>
+      </w:pPr>
+    </w:lvl>
+    <w:lvl w:ilvl="8" w:tplc="0409001B" w:tentative="1">
+      <w:start w:val="1"/>
+      <w:numFmt w:val="lowerRoman"/>
+      <w:lvlText w:val="%9."/>
+      <w:lvlJc w:val="right"/>
+      <w:pPr>
+        <w:ind w:left="6840" w:hanging="180"/>
+      </w:pPr>
+    </w:lvl>
+  </w:abstractNum>
+  <w:abstractNum w:abstractNumId="8" w15:restartNumberingAfterBreak="0">
     <w:nsid w:val="79AB62C5"/>
     <w:multiLevelType w:val="hybridMultilevel"/>
     <w:tmpl w:val="11A6685A"/>
@@ -4629,7 +5692,7 @@
       </w:pPr>
     </w:lvl>
   </w:abstractNum>
-  <w:abstractNum w:abstractNumId="6" w15:restartNumberingAfterBreak="0">
+  <w:abstractNum w:abstractNumId="9" w15:restartNumberingAfterBreak="0">
     <w:nsid w:val="79D81D55"/>
     <w:multiLevelType w:val="hybridMultilevel"/>
     <w:tmpl w:val="A9D248C8"/>
@@ -4639,28 +5702,28 @@
       <w:lvlText w:val="%1."/>
       <w:lvlJc w:val="left"/>
       <w:pPr>
-        <w:ind w:left="720" w:hanging="360"/>
+        <w:ind w:left="1080" w:hanging="360"/>
       </w:pPr>
       <w:rPr>
         <w:rFonts w:hint="default"/>
       </w:rPr>
     </w:lvl>
-    <w:lvl w:ilvl="1" w:tplc="04090019" w:tentative="1">
+    <w:lvl w:ilvl="1" w:tplc="04090019">
       <w:start w:val="1"/>
       <w:numFmt w:val="lowerLetter"/>
       <w:lvlText w:val="%2."/>
       <w:lvlJc w:val="left"/>
       <w:pPr>
-        <w:ind w:left="1440" w:hanging="360"/>
-      </w:pPr>
-    </w:lvl>
-    <w:lvl w:ilvl="2" w:tplc="0409001B" w:tentative="1">
+        <w:ind w:left="1800" w:hanging="360"/>
+      </w:pPr>
+    </w:lvl>
+    <w:lvl w:ilvl="2" w:tplc="0409001B">
       <w:start w:val="1"/>
       <w:numFmt w:val="lowerRoman"/>
       <w:lvlText w:val="%3."/>
       <w:lvlJc w:val="right"/>
       <w:pPr>
-        <w:ind w:left="2160" w:hanging="180"/>
+        <w:ind w:left="2520" w:hanging="180"/>
       </w:pPr>
     </w:lvl>
     <w:lvl w:ilvl="3" w:tplc="0409000F" w:tentative="1">
@@ -4669,7 +5732,7 @@
       <w:lvlText w:val="%4."/>
       <w:lvlJc w:val="left"/>
       <w:pPr>
-        <w:ind w:left="2880" w:hanging="360"/>
+        <w:ind w:left="3240" w:hanging="360"/>
       </w:pPr>
     </w:lvl>
     <w:lvl w:ilvl="4" w:tplc="04090019" w:tentative="1">
@@ -4678,7 +5741,7 @@
       <w:lvlText w:val="%5."/>
       <w:lvlJc w:val="left"/>
       <w:pPr>
-        <w:ind w:left="3600" w:hanging="360"/>
+        <w:ind w:left="3960" w:hanging="360"/>
       </w:pPr>
     </w:lvl>
     <w:lvl w:ilvl="5" w:tplc="0409001B" w:tentative="1">
@@ -4687,7 +5750,7 @@
       <w:lvlText w:val="%6."/>
       <w:lvlJc w:val="right"/>
       <w:pPr>
-        <w:ind w:left="4320" w:hanging="180"/>
+        <w:ind w:left="4680" w:hanging="180"/>
       </w:pPr>
     </w:lvl>
     <w:lvl w:ilvl="6" w:tplc="0409000F" w:tentative="1">
@@ -4696,7 +5759,7 @@
       <w:lvlText w:val="%7."/>
       <w:lvlJc w:val="left"/>
       <w:pPr>
-        <w:ind w:left="5040" w:hanging="360"/>
+        <w:ind w:left="5400" w:hanging="360"/>
       </w:pPr>
     </w:lvl>
     <w:lvl w:ilvl="7" w:tplc="04090019" w:tentative="1">
@@ -4705,7 +5768,7 @@
       <w:lvlText w:val="%8."/>
       <w:lvlJc w:val="left"/>
       <w:pPr>
-        <w:ind w:left="5760" w:hanging="360"/>
+        <w:ind w:left="6120" w:hanging="360"/>
       </w:pPr>
     </w:lvl>
     <w:lvl w:ilvl="8" w:tplc="0409001B" w:tentative="1">
@@ -4714,11 +5777,11 @@
       <w:lvlText w:val="%9."/>
       <w:lvlJc w:val="right"/>
       <w:pPr>
-        <w:ind w:left="6480" w:hanging="180"/>
+        <w:ind w:left="6840" w:hanging="180"/>
       </w:pPr>
     </w:lvl>
   </w:abstractNum>
-  <w:abstractNum w:abstractNumId="7" w15:restartNumberingAfterBreak="0">
+  <w:abstractNum w:abstractNumId="10" w15:restartNumberingAfterBreak="0">
     <w:nsid w:val="7C324EC3"/>
     <w:multiLevelType w:val="hybridMultilevel"/>
     <w:tmpl w:val="E2764C04"/>
@@ -4831,28 +5894,37 @@
     </w:lvl>
   </w:abstractNum>
   <w:num w:numId="1" w16cid:durableId="1973486534">
-    <w:abstractNumId w:val="7"/>
+    <w:abstractNumId w:val="10"/>
   </w:num>
   <w:num w:numId="2" w16cid:durableId="413668136">
-    <w:abstractNumId w:val="3"/>
+    <w:abstractNumId w:val="4"/>
   </w:num>
   <w:num w:numId="3" w16cid:durableId="716127929">
     <w:abstractNumId w:val="0"/>
   </w:num>
   <w:num w:numId="4" w16cid:durableId="1942491221">
+    <w:abstractNumId w:val="8"/>
+  </w:num>
+  <w:num w:numId="5" w16cid:durableId="198902726">
+    <w:abstractNumId w:val="3"/>
+  </w:num>
+  <w:num w:numId="6" w16cid:durableId="1567296005">
     <w:abstractNumId w:val="5"/>
   </w:num>
-  <w:num w:numId="5" w16cid:durableId="198902726">
+  <w:num w:numId="7" w16cid:durableId="1671909047">
     <w:abstractNumId w:val="2"/>
   </w:num>
-  <w:num w:numId="6" w16cid:durableId="1567296005">
-    <w:abstractNumId w:val="4"/>
+  <w:num w:numId="8" w16cid:durableId="1286429997">
+    <w:abstractNumId w:val="9"/>
   </w:num>
-  <w:num w:numId="7" w16cid:durableId="1671909047">
+  <w:num w:numId="9" w16cid:durableId="596400272">
+    <w:abstractNumId w:val="6"/>
+  </w:num>
+  <w:num w:numId="10" w16cid:durableId="544604840">
     <w:abstractNumId w:val="1"/>
   </w:num>
-  <w:num w:numId="8" w16cid:durableId="1286429997">
-    <w:abstractNumId w:val="6"/>
+  <w:num w:numId="11" w16cid:durableId="501357413">
+    <w:abstractNumId w:val="7"/>
   </w:num>
 </w:numbering>
 </file>
@@ -5461,7 +6533,6 @@
   <w:style w:type="character" w:default="1" w:styleId="DefaultParagraphFont">
     <w:name w:val="Default Paragraph Font"/>
     <w:uiPriority w:val="1"/>
-    <w:semiHidden/>
     <w:unhideWhenUsed/>
   </w:style>
   <w:style w:type="table" w:default="1" w:styleId="TableNormal">

</xml_diff>

<commit_message>
summarize and marker 10, it's a good one
</commit_message>
<xml_diff>
--- a/Summaries.docx
+++ b/Summaries.docx
@@ -16,28 +16,7 @@
           <w:b/>
           <w:bCs/>
         </w:rPr>
-        <w:t>I</w:t>
-      </w:r>
-      <w:r>
-        <w:rPr>
-          <w:b/>
-          <w:bCs/>
-        </w:rPr>
-        <w:t xml:space="preserve">n </w:t>
-      </w:r>
-      <w:r>
-        <w:rPr>
-          <w:b/>
-          <w:bCs/>
-        </w:rPr>
-        <w:t>V</w:t>
-      </w:r>
-      <w:r>
-        <w:rPr>
-          <w:b/>
-          <w:bCs/>
-        </w:rPr>
-        <w:t xml:space="preserve">ivo </w:t>
+        <w:t xml:space="preserve">In Vivo </w:t>
       </w:r>
       <w:r>
         <w:rPr>
@@ -2288,6 +2267,241 @@
     </w:p>
     <w:p>
       <w:pPr>
+        <w:pStyle w:val="ListParagraph"/>
+        <w:numPr>
+          <w:ilvl w:val="0"/>
+          <w:numId w:val="3"/>
+        </w:numPr>
+        <w:bidi w:val="0"/>
+        <w:jc w:val="both"/>
+      </w:pPr>
+      <w:r>
+        <w:t>The usage of pseudo-amino acids for metathesis allows the reaction to occur on the protein itself, but presents the additional challenge of conjugating the alkene to the protein</w:t>
+      </w:r>
+    </w:p>
+    <w:p>
+      <w:pPr>
+        <w:pStyle w:val="ListParagraph"/>
+        <w:numPr>
+          <w:ilvl w:val="0"/>
+          <w:numId w:val="3"/>
+        </w:numPr>
+        <w:bidi w:val="0"/>
+        <w:jc w:val="both"/>
+      </w:pPr>
+      <w:r>
+        <w:t>Sac (s-allylcysteine)</w:t>
+      </w:r>
+      <w:r>
+        <w:t xml:space="preserve"> – a good residue for OM because the S coordinates with the Ru center and protects it from chelation while keeping it available for metallacyclobutane creation.</w:t>
+      </w:r>
+      <w:r>
+        <w:rPr>
+          <w:vertAlign w:val="superscript"/>
+        </w:rPr>
+        <w:t>10</w:t>
+      </w:r>
+    </w:p>
+    <w:p>
+      <w:pPr>
+        <w:pStyle w:val="ListParagraph"/>
+        <w:numPr>
+          <w:ilvl w:val="1"/>
+          <w:numId w:val="3"/>
+        </w:numPr>
+        <w:bidi w:val="0"/>
+        <w:jc w:val="both"/>
+      </w:pPr>
+      <w:r>
+        <w:t>The protein can be synthesized genetically or through direct allylation.</w:t>
+      </w:r>
+      <w:r>
+        <w:rPr>
+          <w:vertAlign w:val="superscript"/>
+        </w:rPr>
+        <w:t>10</w:t>
+      </w:r>
+    </w:p>
+    <w:p>
+      <w:pPr>
+        <w:pStyle w:val="ListParagraph"/>
+        <w:numPr>
+          <w:ilvl w:val="1"/>
+          <w:numId w:val="3"/>
+        </w:numPr>
+        <w:bidi w:val="0"/>
+        <w:jc w:val="both"/>
+      </w:pPr>
+      <w:r>
+        <w:t xml:space="preserve">High yield substrates - </w:t>
+      </w:r>
+      <w:r>
+        <w:t>allylic alcohols, ethers, and hexenyl glucoside</w:t>
+      </w:r>
+      <w:r>
+        <w:t>, medium yield for allyl glycosides.</w:t>
+      </w:r>
+      <w:r>
+        <w:rPr>
+          <w:vertAlign w:val="superscript"/>
+        </w:rPr>
+        <w:t>10</w:t>
+      </w:r>
+    </w:p>
+    <w:p>
+      <w:pPr>
+        <w:pStyle w:val="ListParagraph"/>
+        <w:numPr>
+          <w:ilvl w:val="1"/>
+          <w:numId w:val="3"/>
+        </w:numPr>
+        <w:bidi w:val="0"/>
+        <w:jc w:val="both"/>
+      </w:pPr>
+      <w:r>
+        <w:t>Challenging</w:t>
+      </w:r>
+      <w:r>
+        <w:t xml:space="preserve"> substrates </w:t>
+      </w:r>
+      <w:r>
+        <w:t>– bulky sugars with a short linking chain</w:t>
+      </w:r>
+      <w:r>
+        <w:t>, alkenes with electron-withdrawing ammonium groups</w:t>
+      </w:r>
+      <w:r>
+        <w:t xml:space="preserve"> or acetamide</w:t>
+      </w:r>
+      <w:r>
+        <w:t>.</w:t>
+      </w:r>
+      <w:r>
+        <w:rPr>
+          <w:vertAlign w:val="superscript"/>
+        </w:rPr>
+        <w:t>10</w:t>
+      </w:r>
+    </w:p>
+    <w:p>
+      <w:pPr>
+        <w:pStyle w:val="ListParagraph"/>
+        <w:numPr>
+          <w:ilvl w:val="1"/>
+          <w:numId w:val="3"/>
+        </w:numPr>
+        <w:bidi w:val="0"/>
+        <w:jc w:val="both"/>
+      </w:pPr>
+      <w:r>
+        <w:t>T</w:t>
+      </w:r>
+      <w:r>
+        <w:t>he</w:t>
+      </w:r>
+      <w:r>
+        <w:t xml:space="preserve"> </w:t>
+      </w:r>
+      <w:r>
+        <w:t>metathesis partner needs to be slightly less reactive than the</w:t>
+      </w:r>
+      <w:r>
+        <w:t xml:space="preserve"> </w:t>
+      </w:r>
+      <w:r>
+        <w:t>allyl sulfide</w:t>
+      </w:r>
+      <w:r>
+        <w:t>.</w:t>
+      </w:r>
+      <w:r>
+        <w:rPr>
+          <w:vertAlign w:val="superscript"/>
+        </w:rPr>
+        <w:t>10</w:t>
+      </w:r>
+    </w:p>
+    <w:p>
+      <w:pPr>
+        <w:pStyle w:val="ListParagraph"/>
+        <w:numPr>
+          <w:ilvl w:val="1"/>
+          <w:numId w:val="3"/>
+        </w:numPr>
+        <w:bidi w:val="0"/>
+        <w:jc w:val="both"/>
+      </w:pPr>
+      <w:r>
+        <w:t>Linker-extended Sac is a bad bitch, both yield- and rate-wise,</w:t>
+      </w:r>
+      <w:r>
+        <w:rPr>
+          <w:vertAlign w:val="superscript"/>
+        </w:rPr>
+        <w:t>10</w:t>
+      </w:r>
+      <w:r>
+        <w:t xml:space="preserve"> probably because the chain enables coordination with less steric strain than regular Sac.</w:t>
+      </w:r>
+    </w:p>
+    <w:p>
+      <w:pPr>
+        <w:pStyle w:val="ListParagraph"/>
+        <w:numPr>
+          <w:ilvl w:val="1"/>
+          <w:numId w:val="3"/>
+        </w:numPr>
+        <w:bidi w:val="0"/>
+        <w:jc w:val="both"/>
+      </w:pPr>
+      <w:r>
+        <w:t xml:space="preserve">Notably – this is not a metalloprotein case – the ligand is a "regular" GHII and the </w:t>
+      </w:r>
+      <w:r>
+        <w:rPr>
+          <w:b/>
+          <w:bCs/>
+        </w:rPr>
+        <w:t>substrate</w:t>
+      </w:r>
+      <w:r>
+        <w:t xml:space="preserve"> is a protein.</w:t>
+      </w:r>
+    </w:p>
+    <w:p>
+      <w:pPr>
+        <w:pStyle w:val="ListParagraph"/>
+        <w:numPr>
+          <w:ilvl w:val="0"/>
+          <w:numId w:val="3"/>
+        </w:numPr>
+        <w:bidi w:val="0"/>
+        <w:jc w:val="both"/>
+      </w:pPr>
+      <w:r>
+        <w:t>Se-allylselecocysteine (Seac) is even better than Sac because selenium is softer than sulfur and thus more fitting for the ruthenium</w:t>
+      </w:r>
+      <w:r>
+        <w:t>, AND it's faster as well</w:t>
+      </w:r>
+      <w:r>
+        <w:t xml:space="preserve"> – also enhanced with a longer linker chain</w:t>
+      </w:r>
+      <w:r>
+        <w:t xml:space="preserve"> and succeeds with difficult substrats</w:t>
+      </w:r>
+      <w:r>
+        <w:t>.</w:t>
+      </w:r>
+      <w:r>
+        <w:rPr>
+          <w:vertAlign w:val="superscript"/>
+        </w:rPr>
+        <w:t>10</w:t>
+      </w:r>
+    </w:p>
+    <w:p>
+      <w:pPr>
         <w:bidi w:val="0"/>
         <w:ind w:firstLine="720"/>
         <w:jc w:val="both"/>
@@ -2569,6 +2783,7 @@
         <w:jc w:val="both"/>
       </w:pPr>
       <w:r>
+        <w:lastRenderedPageBreak/>
         <w:t>AlbRu-I requires 1-5 mol% for efficient catalysis.</w:t>
       </w:r>
       <w:r>
@@ -2768,271 +2983,291 @@
         <w:jc w:val="both"/>
       </w:pPr>
       <w:r>
+        <w:t>Note to self – should find articles regarding metalloproteins with multiple catalysts per protein and whether they improve yield.</w:t>
+      </w:r>
+    </w:p>
+    <w:p>
+      <w:pPr>
+        <w:pStyle w:val="ListParagraph"/>
+        <w:numPr>
+          <w:ilvl w:val="0"/>
+          <w:numId w:val="3"/>
+        </w:numPr>
+        <w:bidi w:val="0"/>
+        <w:jc w:val="both"/>
+      </w:pPr>
+      <w:r>
+        <w:t>Although a large spacer helps conjugation, it harms catalytic activity because the catalyst is free to move around (and it's bad)</w:t>
+      </w:r>
+      <w:r>
+        <w:t xml:space="preserve"> and coordinate</w:t>
+      </w:r>
+      <w:r>
+        <w:t>s</w:t>
+      </w:r>
+      <w:r>
+        <w:t xml:space="preserve"> to unwanted residues</w:t>
+      </w:r>
+      <w:r>
+        <w:t>.</w:t>
+      </w:r>
+      <w:r>
+        <w:rPr>
+          <w:vertAlign w:val="superscript"/>
+        </w:rPr>
+        <w:t>8</w:t>
+      </w:r>
+    </w:p>
+    <w:p>
+      <w:pPr>
+        <w:pStyle w:val="ListParagraph"/>
+        <w:numPr>
+          <w:ilvl w:val="0"/>
+          <w:numId w:val="3"/>
+        </w:numPr>
+        <w:bidi w:val="0"/>
+        <w:jc w:val="both"/>
+      </w:pPr>
+      <w:r>
+        <w:t>Large proteins -&gt; large cavities -&gt; more potential interactions -&gt; less activity</w:t>
+      </w:r>
+      <w:r>
+        <w:t xml:space="preserve"> (personal observation based on the article)</w:t>
+      </w:r>
+      <w:r>
+        <w:t>.</w:t>
+      </w:r>
+      <w:r>
+        <w:rPr>
+          <w:vertAlign w:val="superscript"/>
+        </w:rPr>
+        <w:t>8</w:t>
+      </w:r>
+    </w:p>
+    <w:p>
+      <w:pPr>
+        <w:pStyle w:val="ListParagraph"/>
+        <w:numPr>
+          <w:ilvl w:val="0"/>
+          <w:numId w:val="3"/>
+        </w:numPr>
+        <w:bidi w:val="0"/>
+        <w:jc w:val="both"/>
+      </w:pPr>
+      <w:r>
+        <w:t>Side reactivity is observed when installing a chalcogen group on a protein using reagents like MSH.</w:t>
+      </w:r>
+      <w:r>
+        <w:rPr>
+          <w:vertAlign w:val="superscript"/>
+        </w:rPr>
+        <w:t>9</w:t>
+      </w:r>
+    </w:p>
+    <w:p>
+      <w:pPr>
+        <w:pStyle w:val="ListParagraph"/>
+        <w:numPr>
+          <w:ilvl w:val="0"/>
+          <w:numId w:val="3"/>
+        </w:numPr>
+        <w:bidi w:val="0"/>
+        <w:jc w:val="both"/>
+      </w:pPr>
+      <w:r>
+        <w:t>Self-metathesis of the product can ruin stuff, especially if it doesn't re-enter the catalytic cycle and the desired product does.</w:t>
+      </w:r>
+      <w:r>
+        <w:rPr>
+          <w:vertAlign w:val="superscript"/>
+        </w:rPr>
+        <w:t>10</w:t>
+      </w:r>
+    </w:p>
+    <w:p>
+      <w:pPr>
+        <w:bidi w:val="0"/>
+        <w:jc w:val="both"/>
+      </w:pPr>
+      <w:r>
+        <w:rPr>
+          <w:highlight w:val="red"/>
+        </w:rPr>
+        <w:t>Organisms and industry use-cases</w:t>
+      </w:r>
+    </w:p>
+    <w:p>
+      <w:pPr>
+        <w:pStyle w:val="ListParagraph"/>
+        <w:numPr>
+          <w:ilvl w:val="0"/>
+          <w:numId w:val="3"/>
+        </w:numPr>
+        <w:bidi w:val="0"/>
+        <w:jc w:val="both"/>
+      </w:pPr>
+      <w:r>
+        <w:t>Microalgae offer high growth rate, minimal space and nutrient requirements and most importantly, are photoautotrophic and thus can produce by themselves reactants for olefin metathesis</w:t>
+      </w:r>
+      <w:r>
+        <w:rPr>
+          <w:vertAlign w:val="superscript"/>
+        </w:rPr>
+        <w:t>1</w:t>
+      </w:r>
+      <w:r>
+        <w:t>.</w:t>
+      </w:r>
+    </w:p>
+    <w:p>
+      <w:pPr>
+        <w:pStyle w:val="ListParagraph"/>
+        <w:numPr>
+          <w:ilvl w:val="0"/>
+          <w:numId w:val="3"/>
+        </w:numPr>
+        <w:bidi w:val="0"/>
+        <w:jc w:val="both"/>
+      </w:pPr>
+      <w:r>
+        <w:t>Unmodified carbene ligands can lower cell viability in microalgae</w:t>
+      </w:r>
+      <w:r>
+        <w:rPr>
+          <w:vertAlign w:val="superscript"/>
+        </w:rPr>
+        <w:t>1</w:t>
+      </w:r>
+      <w:r>
+        <w:t>.</w:t>
+      </w:r>
+    </w:p>
+    <w:p>
+      <w:pPr>
+        <w:pStyle w:val="ListParagraph"/>
+        <w:numPr>
+          <w:ilvl w:val="0"/>
+          <w:numId w:val="3"/>
+        </w:numPr>
+        <w:bidi w:val="0"/>
+        <w:jc w:val="both"/>
+      </w:pPr>
+      <w:r>
+        <w:t>E. coli periplasm (the space between the two plasma membranes of the bacteria) is beneficial for olefin meta</w:t>
+      </w:r>
+      <w:r>
+        <w:t>thesis</w:t>
+      </w:r>
+      <w:r>
+        <w:t xml:space="preserve"> because </w:t>
+      </w:r>
+      <w:r>
+        <w:t xml:space="preserve">it contains mostly glutathione disulfide and not glutathione, which is </w:t>
+      </w:r>
+      <w:r>
+        <w:t>a metathesis inhibitor.</w:t>
+      </w:r>
+      <w:r>
+        <w:rPr>
+          <w:vertAlign w:val="superscript"/>
+        </w:rPr>
+        <w:t>2</w:t>
+      </w:r>
+    </w:p>
+    <w:p>
+      <w:pPr>
+        <w:pStyle w:val="ListParagraph"/>
+        <w:numPr>
+          <w:ilvl w:val="0"/>
+          <w:numId w:val="3"/>
+        </w:numPr>
+        <w:bidi w:val="0"/>
+        <w:jc w:val="both"/>
+      </w:pPr>
+      <w:r>
+        <w:t>Non natural metabolic pathways</w:t>
+      </w:r>
+      <w:r>
+        <w:rPr>
+          <w:vertAlign w:val="superscript"/>
+        </w:rPr>
+        <w:t>1,2</w:t>
+      </w:r>
+      <w:r>
+        <w:t xml:space="preserve"> (???).</w:t>
+      </w:r>
+    </w:p>
+    <w:p>
+      <w:pPr>
+        <w:pStyle w:val="ListParagraph"/>
+        <w:numPr>
+          <w:ilvl w:val="0"/>
+          <w:numId w:val="3"/>
+        </w:numPr>
+        <w:bidi w:val="0"/>
+        <w:jc w:val="both"/>
+      </w:pPr>
+      <w:r>
+        <w:t>In-vivo drug synthesis in disease site enables avoiding side-effects due to harm to healthy tissues.</w:t>
+      </w:r>
+      <w:r>
+        <w:rPr>
+          <w:vertAlign w:val="superscript"/>
+        </w:rPr>
+        <w:t>3</w:t>
+      </w:r>
+    </w:p>
+    <w:p>
+      <w:pPr>
+        <w:pStyle w:val="ListParagraph"/>
+        <w:numPr>
+          <w:ilvl w:val="0"/>
+          <w:numId w:val="3"/>
+        </w:numPr>
+        <w:bidi w:val="0"/>
+        <w:jc w:val="both"/>
+      </w:pPr>
+      <w:r>
+        <w:t xml:space="preserve">Design of transition metal catalysts to catalyze </w:t>
+      </w:r>
+      <w:r>
+        <w:t xml:space="preserve">prodrug uncaging reactions in living humans is challenging because </w:t>
+      </w:r>
+      <w:r>
+        <w:t>many components in the blood can deactivate them.</w:t>
+      </w:r>
+      <w:r>
+        <w:rPr>
+          <w:vertAlign w:val="superscript"/>
+        </w:rPr>
+        <w:t>3</w:t>
+      </w:r>
+    </w:p>
+    <w:p>
+      <w:pPr>
+        <w:pStyle w:val="ListParagraph"/>
+        <w:numPr>
+          <w:ilvl w:val="0"/>
+          <w:numId w:val="3"/>
+        </w:numPr>
+        <w:bidi w:val="0"/>
+        <w:jc w:val="both"/>
+      </w:pPr>
+      <w:r>
+        <w:t>The antitumor-drug creating reaction in 3:</w:t>
+      </w:r>
+    </w:p>
+    <w:p>
+      <w:pPr>
+        <w:pStyle w:val="ListParagraph"/>
+        <w:bidi w:val="0"/>
+        <w:jc w:val="both"/>
+      </w:pPr>
+      <w:r>
+        <w:rPr>
+          <w:noProof/>
+        </w:rPr>
         <w:lastRenderedPageBreak/>
-        <w:t>Note to self – should find articles regarding metalloproteins with multiple catalysts per protein and whether they improve yield.</w:t>
-      </w:r>
-    </w:p>
-    <w:p>
-      <w:pPr>
-        <w:pStyle w:val="ListParagraph"/>
-        <w:numPr>
-          <w:ilvl w:val="0"/>
-          <w:numId w:val="3"/>
-        </w:numPr>
-        <w:bidi w:val="0"/>
-        <w:jc w:val="both"/>
-      </w:pPr>
-      <w:r>
-        <w:t>Although a large spacer helps conjugation, it harms catalytic activity because the catalyst is free to move around (and it's bad)</w:t>
-      </w:r>
-      <w:r>
-        <w:t xml:space="preserve"> and coordinate</w:t>
-      </w:r>
-      <w:r>
-        <w:t>s</w:t>
-      </w:r>
-      <w:r>
-        <w:t xml:space="preserve"> to unwanted residues</w:t>
-      </w:r>
-      <w:r>
-        <w:t>.</w:t>
-      </w:r>
-      <w:r>
-        <w:rPr>
-          <w:vertAlign w:val="superscript"/>
-        </w:rPr>
-        <w:t>8</w:t>
-      </w:r>
-    </w:p>
-    <w:p>
-      <w:pPr>
-        <w:pStyle w:val="ListParagraph"/>
-        <w:numPr>
-          <w:ilvl w:val="0"/>
-          <w:numId w:val="3"/>
-        </w:numPr>
-        <w:bidi w:val="0"/>
-        <w:jc w:val="both"/>
-      </w:pPr>
-      <w:r>
-        <w:t>Large proteins -&gt; large cavities -&gt; more potential interactions -&gt; less activity</w:t>
-      </w:r>
-      <w:r>
-        <w:t xml:space="preserve"> (personal observation based on the article)</w:t>
-      </w:r>
-      <w:r>
-        <w:t>.</w:t>
-      </w:r>
-      <w:r>
-        <w:rPr>
-          <w:vertAlign w:val="superscript"/>
-        </w:rPr>
-        <w:t>8</w:t>
-      </w:r>
-    </w:p>
-    <w:p>
-      <w:pPr>
-        <w:pStyle w:val="ListParagraph"/>
-        <w:numPr>
-          <w:ilvl w:val="0"/>
-          <w:numId w:val="3"/>
-        </w:numPr>
-        <w:bidi w:val="0"/>
-        <w:jc w:val="both"/>
-      </w:pPr>
-      <w:r>
-        <w:t>Side reactivity is observed when installing a chalcogen group on a protein using reagents like MSH.</w:t>
-      </w:r>
-      <w:r>
-        <w:rPr>
-          <w:vertAlign w:val="superscript"/>
-        </w:rPr>
-        <w:t>9</w:t>
-      </w:r>
-    </w:p>
-    <w:p>
-      <w:pPr>
-        <w:bidi w:val="0"/>
-        <w:jc w:val="both"/>
-      </w:pPr>
-      <w:r>
-        <w:rPr>
-          <w:highlight w:val="red"/>
-        </w:rPr>
-        <w:t>Organisms and industry use-cases</w:t>
-      </w:r>
-    </w:p>
-    <w:p>
-      <w:pPr>
-        <w:pStyle w:val="ListParagraph"/>
-        <w:numPr>
-          <w:ilvl w:val="0"/>
-          <w:numId w:val="3"/>
-        </w:numPr>
-        <w:bidi w:val="0"/>
-        <w:jc w:val="both"/>
-      </w:pPr>
-      <w:r>
-        <w:t>Microalgae offer high growth rate, minimal space and nutrient requirements and most importantly, are photoautotrophic and thus can produce by themselves reactants for olefin metathesis</w:t>
-      </w:r>
-      <w:r>
-        <w:rPr>
-          <w:vertAlign w:val="superscript"/>
-        </w:rPr>
-        <w:t>1</w:t>
-      </w:r>
-      <w:r>
-        <w:t>.</w:t>
-      </w:r>
-    </w:p>
-    <w:p>
-      <w:pPr>
-        <w:pStyle w:val="ListParagraph"/>
-        <w:numPr>
-          <w:ilvl w:val="0"/>
-          <w:numId w:val="3"/>
-        </w:numPr>
-        <w:bidi w:val="0"/>
-        <w:jc w:val="both"/>
-      </w:pPr>
-      <w:r>
-        <w:t>Unmodified carbene ligands can lower cell viability in microalgae</w:t>
-      </w:r>
-      <w:r>
-        <w:rPr>
-          <w:vertAlign w:val="superscript"/>
-        </w:rPr>
-        <w:t>1</w:t>
-      </w:r>
-      <w:r>
-        <w:t>.</w:t>
-      </w:r>
-    </w:p>
-    <w:p>
-      <w:pPr>
-        <w:pStyle w:val="ListParagraph"/>
-        <w:numPr>
-          <w:ilvl w:val="0"/>
-          <w:numId w:val="3"/>
-        </w:numPr>
-        <w:bidi w:val="0"/>
-        <w:jc w:val="both"/>
-      </w:pPr>
-      <w:r>
-        <w:t>E. coli periplasm (the space between the two plasma membranes of the bacteria) is beneficial for olefin meta</w:t>
-      </w:r>
-      <w:r>
-        <w:t>thesis</w:t>
-      </w:r>
-      <w:r>
-        <w:t xml:space="preserve"> because </w:t>
-      </w:r>
-      <w:r>
-        <w:t xml:space="preserve">it contains mostly glutathione disulfide and not glutathione, which is </w:t>
-      </w:r>
-      <w:r>
-        <w:t>a metathesis inhibitor.</w:t>
-      </w:r>
-      <w:r>
-        <w:rPr>
-          <w:vertAlign w:val="superscript"/>
-        </w:rPr>
-        <w:t>2</w:t>
-      </w:r>
-    </w:p>
-    <w:p>
-      <w:pPr>
-        <w:pStyle w:val="ListParagraph"/>
-        <w:numPr>
-          <w:ilvl w:val="0"/>
-          <w:numId w:val="3"/>
-        </w:numPr>
-        <w:bidi w:val="0"/>
-        <w:jc w:val="both"/>
-      </w:pPr>
-      <w:r>
-        <w:t>Non natural metabolic pathways</w:t>
-      </w:r>
-      <w:r>
-        <w:rPr>
-          <w:vertAlign w:val="superscript"/>
-        </w:rPr>
-        <w:t>1,2</w:t>
-      </w:r>
-      <w:r>
-        <w:t xml:space="preserve"> (???).</w:t>
-      </w:r>
-    </w:p>
-    <w:p>
-      <w:pPr>
-        <w:pStyle w:val="ListParagraph"/>
-        <w:numPr>
-          <w:ilvl w:val="0"/>
-          <w:numId w:val="3"/>
-        </w:numPr>
-        <w:bidi w:val="0"/>
-        <w:jc w:val="both"/>
-      </w:pPr>
-      <w:r>
-        <w:t>In-vivo drug synthesis in disease site enables avoiding side-effects due to harm to healthy tissues.</w:t>
-      </w:r>
-      <w:r>
-        <w:rPr>
-          <w:vertAlign w:val="superscript"/>
-        </w:rPr>
-        <w:t>3</w:t>
-      </w:r>
-    </w:p>
-    <w:p>
-      <w:pPr>
-        <w:pStyle w:val="ListParagraph"/>
-        <w:numPr>
-          <w:ilvl w:val="0"/>
-          <w:numId w:val="3"/>
-        </w:numPr>
-        <w:bidi w:val="0"/>
-        <w:jc w:val="both"/>
-      </w:pPr>
-      <w:r>
-        <w:t xml:space="preserve">Design of transition metal catalysts to catalyze </w:t>
-      </w:r>
-      <w:r>
-        <w:t xml:space="preserve">prodrug uncaging reactions in living humans is challenging because </w:t>
-      </w:r>
-      <w:r>
-        <w:t>many components in the blood can deactivate them.</w:t>
-      </w:r>
-      <w:r>
-        <w:rPr>
-          <w:vertAlign w:val="superscript"/>
-        </w:rPr>
-        <w:t>3</w:t>
-      </w:r>
-    </w:p>
-    <w:p>
-      <w:pPr>
-        <w:pStyle w:val="ListParagraph"/>
-        <w:numPr>
-          <w:ilvl w:val="0"/>
-          <w:numId w:val="3"/>
-        </w:numPr>
-        <w:bidi w:val="0"/>
-        <w:jc w:val="both"/>
-      </w:pPr>
-      <w:r>
-        <w:t>The antitumor-drug creating reaction in 3:</w:t>
-      </w:r>
-    </w:p>
-    <w:p>
-      <w:pPr>
-        <w:pStyle w:val="ListParagraph"/>
-        <w:bidi w:val="0"/>
-        <w:jc w:val="both"/>
-      </w:pPr>
-      <w:r>
-        <w:rPr>
-          <w:noProof/>
-        </w:rPr>
         <w:drawing>
           <wp:inline distT="0" distB="0" distL="0" distR="0" wp14:anchorId="3CB77DBE" wp14:editId="665FB617">
             <wp:extent cx="4648849" cy="1019317"/>
@@ -3305,6 +3540,37 @@
     </w:p>
     <w:p>
       <w:pPr>
+        <w:pStyle w:val="ListParagraph"/>
+        <w:numPr>
+          <w:ilvl w:val="0"/>
+          <w:numId w:val="3"/>
+        </w:numPr>
+        <w:bidi w:val="0"/>
+        <w:jc w:val="both"/>
+      </w:pPr>
+      <w:r>
+        <w:t>Glycosylation and acetylation are biologically relevant modifications that can modify protein reactivity, affinity and cell communication.</w:t>
+      </w:r>
+      <w:r>
+        <w:rPr>
+          <w:vertAlign w:val="superscript"/>
+        </w:rPr>
+        <w:t>10</w:t>
+      </w:r>
+    </w:p>
+    <w:p>
+      <w:pPr>
+        <w:pStyle w:val="ListParagraph"/>
+        <w:numPr>
+          <w:ilvl w:val="0"/>
+          <w:numId w:val="3"/>
+        </w:numPr>
+        <w:bidi w:val="0"/>
+        <w:jc w:val="both"/>
+      </w:pPr>
+    </w:p>
+    <w:p>
+      <w:pPr>
         <w:bidi w:val="0"/>
         <w:jc w:val="both"/>
       </w:pPr>
@@ -3484,6 +3750,50 @@
     </w:p>
     <w:p>
       <w:pPr>
+        <w:pStyle w:val="ListParagraph"/>
+        <w:numPr>
+          <w:ilvl w:val="0"/>
+          <w:numId w:val="4"/>
+        </w:numPr>
+        <w:bidi w:val="0"/>
+        <w:jc w:val="both"/>
+      </w:pPr>
+      <w:r>
+        <w:t>Modification of Proteins Using Olefin Metathesis</w:t>
+      </w:r>
+      <w:r>
+        <w:t xml:space="preserve"> </w:t>
+      </w:r>
+      <w:r>
+        <w:t xml:space="preserve">- </w:t>
+      </w:r>
+      <w:r>
+        <w:t>done, badly</w:t>
+      </w:r>
+      <w:r>
+        <w:t xml:space="preserve"> </w:t>
+      </w:r>
+    </w:p>
+    <w:p>
+      <w:pPr>
+        <w:pStyle w:val="ListParagraph"/>
+        <w:numPr>
+          <w:ilvl w:val="0"/>
+          <w:numId w:val="4"/>
+        </w:numPr>
+        <w:bidi w:val="0"/>
+        <w:jc w:val="both"/>
+      </w:pPr>
+      <w:r>
+        <w:lastRenderedPageBreak/>
+        <w:t xml:space="preserve">Olefin cross-metathesis on proteins: investigation of allylic chalcogen effects and guiding principles in metathesis partner selection </w:t>
+      </w:r>
+      <w:r>
+        <w:t>– read, markered and quoted.</w:t>
+      </w:r>
+    </w:p>
+    <w:p>
+      <w:pPr>
         <w:bidi w:val="0"/>
         <w:ind w:left="360"/>
         <w:jc w:val="both"/>
@@ -3494,40 +3804,7 @@
         <w:pStyle w:val="ListParagraph"/>
         <w:numPr>
           <w:ilvl w:val="0"/>
-          <w:numId w:val="3"/>
-        </w:numPr>
-        <w:bidi w:val="0"/>
-        <w:jc w:val="both"/>
-      </w:pPr>
-      <w:r>
-        <w:t xml:space="preserve">Olefin cross-metathesis on proteins: investigation of allylic chalcogen effects and guiding principles in metathesis partner selection </w:t>
-      </w:r>
-    </w:p>
-    <w:p>
-      <w:pPr>
-        <w:bidi w:val="0"/>
-        <w:ind w:left="360"/>
-        <w:jc w:val="both"/>
-      </w:pPr>
-      <w:r>
-        <w:t xml:space="preserve">9. </w:t>
-      </w:r>
-      <w:r>
-        <w:t xml:space="preserve">Modification of Proteins Using Olefin Metathesis </w:t>
-      </w:r>
-      <w:r>
-        <w:t xml:space="preserve"> </w:t>
-      </w:r>
-      <w:r>
-        <w:t>- in progress</w:t>
-      </w:r>
-    </w:p>
-    <w:p>
-      <w:pPr>
-        <w:pStyle w:val="ListParagraph"/>
-        <w:numPr>
-          <w:ilvl w:val="0"/>
-          <w:numId w:val="3"/>
+          <w:numId w:val="12"/>
         </w:numPr>
         <w:bidi w:val="0"/>
         <w:jc w:val="both"/>
@@ -3541,7 +3818,7 @@
         <w:pStyle w:val="ListParagraph"/>
         <w:numPr>
           <w:ilvl w:val="0"/>
-          <w:numId w:val="3"/>
+          <w:numId w:val="12"/>
         </w:numPr>
         <w:bidi w:val="0"/>
         <w:jc w:val="both"/>
@@ -3561,7 +3838,7 @@
         <w:pStyle w:val="ListParagraph"/>
         <w:numPr>
           <w:ilvl w:val="1"/>
-          <w:numId w:val="3"/>
+          <w:numId w:val="12"/>
         </w:numPr>
         <w:bidi w:val="0"/>
         <w:jc w:val="both"/>
@@ -3575,7 +3852,7 @@
         <w:pStyle w:val="ListParagraph"/>
         <w:numPr>
           <w:ilvl w:val="0"/>
-          <w:numId w:val="3"/>
+          <w:numId w:val="12"/>
         </w:numPr>
         <w:bidi w:val="0"/>
         <w:jc w:val="both"/>
@@ -3589,7 +3866,7 @@
         <w:pStyle w:val="ListParagraph"/>
         <w:numPr>
           <w:ilvl w:val="0"/>
-          <w:numId w:val="3"/>
+          <w:numId w:val="12"/>
         </w:numPr>
         <w:bidi w:val="0"/>
         <w:jc w:val="both"/>
@@ -3603,7 +3880,7 @@
         <w:pStyle w:val="ListParagraph"/>
         <w:numPr>
           <w:ilvl w:val="0"/>
-          <w:numId w:val="3"/>
+          <w:numId w:val="12"/>
         </w:numPr>
         <w:bidi w:val="0"/>
         <w:jc w:val="both"/>
@@ -3617,7 +3894,7 @@
         <w:pStyle w:val="ListParagraph"/>
         <w:numPr>
           <w:ilvl w:val="0"/>
-          <w:numId w:val="3"/>
+          <w:numId w:val="12"/>
         </w:numPr>
         <w:bidi w:val="0"/>
         <w:jc w:val="both"/>
@@ -3631,7 +3908,7 @@
         <w:pStyle w:val="ListParagraph"/>
         <w:numPr>
           <w:ilvl w:val="0"/>
-          <w:numId w:val="3"/>
+          <w:numId w:val="12"/>
         </w:numPr>
         <w:bidi w:val="0"/>
         <w:jc w:val="both"/>
@@ -3648,7 +3925,7 @@
         <w:pStyle w:val="ListParagraph"/>
         <w:numPr>
           <w:ilvl w:val="0"/>
-          <w:numId w:val="3"/>
+          <w:numId w:val="12"/>
         </w:numPr>
         <w:bidi w:val="0"/>
         <w:jc w:val="both"/>
@@ -3662,7 +3939,7 @@
         <w:pStyle w:val="ListParagraph"/>
         <w:numPr>
           <w:ilvl w:val="0"/>
-          <w:numId w:val="3"/>
+          <w:numId w:val="12"/>
         </w:numPr>
         <w:bidi w:val="0"/>
         <w:jc w:val="both"/>
@@ -3718,7 +3995,6 @@
         <w:t xml:space="preserve"> </w:t>
       </w:r>
       <w:r>
-        <w:lastRenderedPageBreak/>
         <w:t xml:space="preserve">Herrmann),Wiley-VCH,Weinheim, 2002, pp. 1283 </w:t>
       </w:r>
       <w:r>
@@ -4540,8 +4816,14 @@
             <w:pPr>
               <w:bidi w:val="0"/>
               <w:jc w:val="both"/>
+              <w:rPr>
+                <w:strike/>
+              </w:rPr>
             </w:pPr>
             <w:r>
+              <w:rPr>
+                <w:strike/>
+              </w:rPr>
               <w:t>Reread the relevant info in course textbook</w:t>
             </w:r>
           </w:p>
@@ -4554,10 +4836,40 @@
               </w:numPr>
               <w:bidi w:val="0"/>
               <w:jc w:val="both"/>
+              <w:rPr>
+                <w:strike/>
+              </w:rPr>
             </w:pPr>
             <w:r>
+              <w:rPr>
+                <w:strike/>
+              </w:rPr>
               <w:t xml:space="preserve"> </w:t>
             </w:r>
+            <w:r>
+              <w:rPr>
+                <w:strike/>
+              </w:rPr>
+              <w:t xml:space="preserve">Olefin cross-metathesis on proteins: investigation of allylic chalcogen </w:t>
+            </w:r>
+            <w:r>
+              <w:rPr>
+                <w:strike/>
+              </w:rPr>
+              <w:lastRenderedPageBreak/>
+              <w:t xml:space="preserve">effects and guiding principles in metathesis partner selection </w:t>
+            </w:r>
+          </w:p>
+          <w:p>
+            <w:pPr>
+              <w:pStyle w:val="ListParagraph"/>
+              <w:numPr>
+                <w:ilvl w:val="0"/>
+                <w:numId w:val="5"/>
+              </w:numPr>
+              <w:bidi w:val="0"/>
+              <w:jc w:val="both"/>
+            </w:pPr>
           </w:p>
           <w:p>
             <w:pPr>
@@ -4580,6 +4892,10 @@
               <w:bidi w:val="0"/>
               <w:jc w:val="both"/>
             </w:pPr>
+            <w:r>
+              <w:lastRenderedPageBreak/>
+              <w:t>27,</w:t>
+            </w:r>
             <w:r>
               <w:t>31.10.24</w:t>
             </w:r>
@@ -4682,7 +4998,6 @@
               <w:jc w:val="both"/>
             </w:pPr>
             <w:r>
-              <w:lastRenderedPageBreak/>
               <w:t>Start consolidating summaries and plan further</w:t>
             </w:r>
           </w:p>
@@ -5290,6 +5605,119 @@
     </w:lvl>
   </w:abstractNum>
   <w:abstractNum w:abstractNumId="5" w15:restartNumberingAfterBreak="0">
+    <w:nsid w:val="5AF24E79"/>
+    <w:multiLevelType w:val="hybridMultilevel"/>
+    <w:tmpl w:val="55D073CA"/>
+    <w:lvl w:ilvl="0" w:tplc="04090001">
+      <w:start w:val="1"/>
+      <w:numFmt w:val="bullet"/>
+      <w:lvlText w:val=""/>
+      <w:lvlJc w:val="left"/>
+      <w:pPr>
+        <w:ind w:left="720" w:hanging="360"/>
+      </w:pPr>
+      <w:rPr>
+        <w:rFonts w:ascii="Symbol" w:hAnsi="Symbol" w:hint="default"/>
+      </w:rPr>
+    </w:lvl>
+    <w:lvl w:ilvl="1" w:tplc="04090003">
+      <w:start w:val="1"/>
+      <w:numFmt w:val="bullet"/>
+      <w:lvlText w:val="o"/>
+      <w:lvlJc w:val="left"/>
+      <w:pPr>
+        <w:ind w:left="1440" w:hanging="360"/>
+      </w:pPr>
+      <w:rPr>
+        <w:rFonts w:ascii="Courier New" w:hAnsi="Courier New" w:cs="Courier New" w:hint="default"/>
+      </w:rPr>
+    </w:lvl>
+    <w:lvl w:ilvl="2" w:tplc="04090005" w:tentative="1">
+      <w:start w:val="1"/>
+      <w:numFmt w:val="bullet"/>
+      <w:lvlText w:val=""/>
+      <w:lvlJc w:val="left"/>
+      <w:pPr>
+        <w:ind w:left="2160" w:hanging="360"/>
+      </w:pPr>
+      <w:rPr>
+        <w:rFonts w:ascii="Wingdings" w:hAnsi="Wingdings" w:hint="default"/>
+      </w:rPr>
+    </w:lvl>
+    <w:lvl w:ilvl="3" w:tplc="04090001" w:tentative="1">
+      <w:start w:val="1"/>
+      <w:numFmt w:val="bullet"/>
+      <w:lvlText w:val=""/>
+      <w:lvlJc w:val="left"/>
+      <w:pPr>
+        <w:ind w:left="2880" w:hanging="360"/>
+      </w:pPr>
+      <w:rPr>
+        <w:rFonts w:ascii="Symbol" w:hAnsi="Symbol" w:hint="default"/>
+      </w:rPr>
+    </w:lvl>
+    <w:lvl w:ilvl="4" w:tplc="04090003" w:tentative="1">
+      <w:start w:val="1"/>
+      <w:numFmt w:val="bullet"/>
+      <w:lvlText w:val="o"/>
+      <w:lvlJc w:val="left"/>
+      <w:pPr>
+        <w:ind w:left="3600" w:hanging="360"/>
+      </w:pPr>
+      <w:rPr>
+        <w:rFonts w:ascii="Courier New" w:hAnsi="Courier New" w:cs="Courier New" w:hint="default"/>
+      </w:rPr>
+    </w:lvl>
+    <w:lvl w:ilvl="5" w:tplc="04090005" w:tentative="1">
+      <w:start w:val="1"/>
+      <w:numFmt w:val="bullet"/>
+      <w:lvlText w:val=""/>
+      <w:lvlJc w:val="left"/>
+      <w:pPr>
+        <w:ind w:left="4320" w:hanging="360"/>
+      </w:pPr>
+      <w:rPr>
+        <w:rFonts w:ascii="Wingdings" w:hAnsi="Wingdings" w:hint="default"/>
+      </w:rPr>
+    </w:lvl>
+    <w:lvl w:ilvl="6" w:tplc="04090001" w:tentative="1">
+      <w:start w:val="1"/>
+      <w:numFmt w:val="bullet"/>
+      <w:lvlText w:val=""/>
+      <w:lvlJc w:val="left"/>
+      <w:pPr>
+        <w:ind w:left="5040" w:hanging="360"/>
+      </w:pPr>
+      <w:rPr>
+        <w:rFonts w:ascii="Symbol" w:hAnsi="Symbol" w:hint="default"/>
+      </w:rPr>
+    </w:lvl>
+    <w:lvl w:ilvl="7" w:tplc="04090003" w:tentative="1">
+      <w:start w:val="1"/>
+      <w:numFmt w:val="bullet"/>
+      <w:lvlText w:val="o"/>
+      <w:lvlJc w:val="left"/>
+      <w:pPr>
+        <w:ind w:left="5760" w:hanging="360"/>
+      </w:pPr>
+      <w:rPr>
+        <w:rFonts w:ascii="Courier New" w:hAnsi="Courier New" w:cs="Courier New" w:hint="default"/>
+      </w:rPr>
+    </w:lvl>
+    <w:lvl w:ilvl="8" w:tplc="04090005" w:tentative="1">
+      <w:start w:val="1"/>
+      <w:numFmt w:val="bullet"/>
+      <w:lvlText w:val=""/>
+      <w:lvlJc w:val="left"/>
+      <w:pPr>
+        <w:ind w:left="6480" w:hanging="360"/>
+      </w:pPr>
+      <w:rPr>
+        <w:rFonts w:ascii="Wingdings" w:hAnsi="Wingdings" w:hint="default"/>
+      </w:rPr>
+    </w:lvl>
+  </w:abstractNum>
+  <w:abstractNum w:abstractNumId="6" w15:restartNumberingAfterBreak="0">
     <w:nsid w:val="5B5805A8"/>
     <w:multiLevelType w:val="hybridMultilevel"/>
     <w:tmpl w:val="F41A2916"/>
@@ -5401,7 +5829,7 @@
       </w:rPr>
     </w:lvl>
   </w:abstractNum>
-  <w:abstractNum w:abstractNumId="6" w15:restartNumberingAfterBreak="0">
+  <w:abstractNum w:abstractNumId="7" w15:restartNumberingAfterBreak="0">
     <w:nsid w:val="68E5766A"/>
     <w:multiLevelType w:val="hybridMultilevel"/>
     <w:tmpl w:val="8F02E4E2"/>
@@ -5514,7 +5942,7 @@
       </w:rPr>
     </w:lvl>
   </w:abstractNum>
-  <w:abstractNum w:abstractNumId="7" w15:restartNumberingAfterBreak="0">
+  <w:abstractNum w:abstractNumId="8" w15:restartNumberingAfterBreak="0">
     <w:nsid w:val="6F5B36BF"/>
     <w:multiLevelType w:val="hybridMultilevel"/>
     <w:tmpl w:val="1E42442E"/>
@@ -5603,7 +6031,7 @@
       </w:pPr>
     </w:lvl>
   </w:abstractNum>
-  <w:abstractNum w:abstractNumId="8" w15:restartNumberingAfterBreak="0">
+  <w:abstractNum w:abstractNumId="9" w15:restartNumberingAfterBreak="0">
     <w:nsid w:val="79AB62C5"/>
     <w:multiLevelType w:val="hybridMultilevel"/>
     <w:tmpl w:val="11A6685A"/>
@@ -5619,7 +6047,7 @@
         <w:rFonts w:hint="default"/>
       </w:rPr>
     </w:lvl>
-    <w:lvl w:ilvl="1" w:tplc="04090019" w:tentative="1">
+    <w:lvl w:ilvl="1" w:tplc="04090019">
       <w:start w:val="1"/>
       <w:numFmt w:val="lowerLetter"/>
       <w:lvlText w:val="%2."/>
@@ -5692,7 +6120,7 @@
       </w:pPr>
     </w:lvl>
   </w:abstractNum>
-  <w:abstractNum w:abstractNumId="9" w15:restartNumberingAfterBreak="0">
+  <w:abstractNum w:abstractNumId="10" w15:restartNumberingAfterBreak="0">
     <w:nsid w:val="79D81D55"/>
     <w:multiLevelType w:val="hybridMultilevel"/>
     <w:tmpl w:val="A9D248C8"/>
@@ -5781,7 +6209,7 @@
       </w:pPr>
     </w:lvl>
   </w:abstractNum>
-  <w:abstractNum w:abstractNumId="10" w15:restartNumberingAfterBreak="0">
+  <w:abstractNum w:abstractNumId="11" w15:restartNumberingAfterBreak="0">
     <w:nsid w:val="7C324EC3"/>
     <w:multiLevelType w:val="hybridMultilevel"/>
     <w:tmpl w:val="E2764C04"/>
@@ -5894,7 +6322,7 @@
     </w:lvl>
   </w:abstractNum>
   <w:num w:numId="1" w16cid:durableId="1973486534">
-    <w:abstractNumId w:val="10"/>
+    <w:abstractNumId w:val="11"/>
   </w:num>
   <w:num w:numId="2" w16cid:durableId="413668136">
     <w:abstractNumId w:val="4"/>
@@ -5903,28 +6331,31 @@
     <w:abstractNumId w:val="0"/>
   </w:num>
   <w:num w:numId="4" w16cid:durableId="1942491221">
-    <w:abstractNumId w:val="8"/>
+    <w:abstractNumId w:val="9"/>
   </w:num>
   <w:num w:numId="5" w16cid:durableId="198902726">
     <w:abstractNumId w:val="3"/>
   </w:num>
   <w:num w:numId="6" w16cid:durableId="1567296005">
-    <w:abstractNumId w:val="5"/>
+    <w:abstractNumId w:val="6"/>
   </w:num>
   <w:num w:numId="7" w16cid:durableId="1671909047">
     <w:abstractNumId w:val="2"/>
   </w:num>
   <w:num w:numId="8" w16cid:durableId="1286429997">
-    <w:abstractNumId w:val="9"/>
+    <w:abstractNumId w:val="10"/>
   </w:num>
   <w:num w:numId="9" w16cid:durableId="596400272">
-    <w:abstractNumId w:val="6"/>
+    <w:abstractNumId w:val="7"/>
   </w:num>
   <w:num w:numId="10" w16cid:durableId="544604840">
     <w:abstractNumId w:val="1"/>
   </w:num>
   <w:num w:numId="11" w16cid:durableId="501357413">
-    <w:abstractNumId w:val="7"/>
+    <w:abstractNumId w:val="8"/>
+  </w:num>
+  <w:num w:numId="12" w16cid:durableId="1870339883">
+    <w:abstractNumId w:val="5"/>
   </w:num>
 </w:numbering>
 </file>
@@ -7187,21 +7618,6 @@
 </file>
 
 <file path=customXml/item1.xml><?xml version="1.0" encoding="utf-8"?>
-<p:properties xmlns:p="http://schemas.microsoft.com/office/2006/metadata/properties" xmlns:xsi="http://www.w3.org/2001/XMLSchema-instance" xmlns:pc="http://schemas.microsoft.com/office/infopath/2007/PartnerControls">
-  <documentManagement/>
-</p:properties>
-</file>
-
-<file path=customXml/item2.xml><?xml version="1.0" encoding="utf-8"?>
-<?mso-contentType ?>
-<FormTemplates xmlns="http://schemas.microsoft.com/sharepoint/v3/contenttype/forms">
-  <Display>DocumentLibraryForm</Display>
-  <Edit>DocumentLibraryForm</Edit>
-  <New>DocumentLibraryForm</New>
-</FormTemplates>
-</file>
-
-<file path=customXml/item3.xml><?xml version="1.0" encoding="utf-8"?>
 <ct:contentTypeSchema xmlns:ct="http://schemas.microsoft.com/office/2006/metadata/contentType" xmlns:ma="http://schemas.microsoft.com/office/2006/metadata/properties/metaAttributes" ct:_="" ma:_="" ma:contentTypeName="Document" ma:contentTypeID="0x010100248926C82ADB484D9F3C2F329956EBAC" ma:contentTypeVersion="5" ma:contentTypeDescription="Create a new document." ma:contentTypeScope="" ma:versionID="a154321392fa0a0e3c4340aaa8ab2341">
   <xsd:schema xmlns:xsd="http://www.w3.org/2001/XMLSchema" xmlns:xs="http://www.w3.org/2001/XMLSchema" xmlns:p="http://schemas.microsoft.com/office/2006/metadata/properties" xmlns:ns3="622db015-ccdc-40b2-9cb9-17ab27d83f53" targetNamespace="http://schemas.microsoft.com/office/2006/metadata/properties" ma:root="true" ma:fieldsID="1e7fc0bb19d2a8aef183d389ecad64b1" ns3:_="">
     <xsd:import namespace="622db015-ccdc-40b2-9cb9-17ab27d83f53"/>
@@ -7351,24 +7767,22 @@
 </ct:contentTypeSchema>
 </file>
 
-<file path=customXml/itemProps1.xml><?xml version="1.0" encoding="utf-8"?>
-<ds:datastoreItem xmlns:ds="http://schemas.openxmlformats.org/officeDocument/2006/customXml" ds:itemID="{BB2F9A96-EBDE-4CCE-AACB-78D98CFBF372}">
-  <ds:schemaRefs>
-    <ds:schemaRef ds:uri="http://schemas.microsoft.com/office/2006/metadata/properties"/>
-    <ds:schemaRef ds:uri="http://schemas.microsoft.com/office/infopath/2007/PartnerControls"/>
-  </ds:schemaRefs>
-</ds:datastoreItem>
+<file path=customXml/item2.xml><?xml version="1.0" encoding="utf-8"?>
+<?mso-contentType ?>
+<FormTemplates xmlns="http://schemas.microsoft.com/sharepoint/v3/contenttype/forms">
+  <Display>DocumentLibraryForm</Display>
+  <Edit>DocumentLibraryForm</Edit>
+  <New>DocumentLibraryForm</New>
+</FormTemplates>
 </file>
 
-<file path=customXml/itemProps2.xml><?xml version="1.0" encoding="utf-8"?>
-<ds:datastoreItem xmlns:ds="http://schemas.openxmlformats.org/officeDocument/2006/customXml" ds:itemID="{73A02D60-E734-4CCF-AC3A-C8C975CAB3DD}">
-  <ds:schemaRefs>
-    <ds:schemaRef ds:uri="http://schemas.microsoft.com/sharepoint/v3/contenttype/forms"/>
-  </ds:schemaRefs>
-</ds:datastoreItem>
+<file path=customXml/item3.xml><?xml version="1.0" encoding="utf-8"?>
+<p:properties xmlns:p="http://schemas.microsoft.com/office/2006/metadata/properties" xmlns:xsi="http://www.w3.org/2001/XMLSchema-instance" xmlns:pc="http://schemas.microsoft.com/office/infopath/2007/PartnerControls">
+  <documentManagement/>
+</p:properties>
 </file>
 
-<file path=customXml/itemProps3.xml><?xml version="1.0" encoding="utf-8"?>
+<file path=customXml/itemProps1.xml><?xml version="1.0" encoding="utf-8"?>
 <ds:datastoreItem xmlns:ds="http://schemas.openxmlformats.org/officeDocument/2006/customXml" ds:itemID="{9F4EC86C-8A8E-4922-B461-90881338F767}">
   <ds:schemaRefs>
     <ds:schemaRef ds:uri="http://schemas.microsoft.com/office/2006/metadata/contentType"/>
@@ -7384,4 +7798,21 @@
     <ds:schemaRef ds:uri="http://schemas.microsoft.com/internal/obd"/>
   </ds:schemaRefs>
 </ds:datastoreItem>
+</file>
+
+<file path=customXml/itemProps2.xml><?xml version="1.0" encoding="utf-8"?>
+<ds:datastoreItem xmlns:ds="http://schemas.openxmlformats.org/officeDocument/2006/customXml" ds:itemID="{73A02D60-E734-4CCF-AC3A-C8C975CAB3DD}">
+  <ds:schemaRefs>
+    <ds:schemaRef ds:uri="http://schemas.microsoft.com/sharepoint/v3/contenttype/forms"/>
+  </ds:schemaRefs>
+</ds:datastoreItem>
+</file>
+
+<file path=customXml/itemProps3.xml><?xml version="1.0" encoding="utf-8"?>
+<ds:datastoreItem xmlns:ds="http://schemas.openxmlformats.org/officeDocument/2006/customXml" ds:itemID="{BB2F9A96-EBDE-4CCE-AACB-78D98CFBF372}">
+  <ds:schemaRefs>
+    <ds:schemaRef ds:uri="http://schemas.microsoft.com/office/2006/metadata/properties"/>
+    <ds:schemaRef ds:uri="http://schemas.microsoft.com/office/infopath/2007/PartnerControls"/>
+  </ds:schemaRefs>
+</ds:datastoreItem>
 </file>
</xml_diff>

<commit_message>
start sketching the work
</commit_message>
<xml_diff>
--- a/Summaries.docx
+++ b/Summaries.docx
@@ -86,403 +86,10 @@
       <w:pPr>
         <w:bidi w:val="0"/>
         <w:jc w:val="both"/>
-      </w:pPr>
-    </w:p>
-    <w:p>
-      <w:pPr>
-        <w:bidi w:val="0"/>
-        <w:jc w:val="both"/>
-      </w:pPr>
-      <w:r>
-        <w:t>Work structure</w:t>
-      </w:r>
-    </w:p>
-    <w:p>
-      <w:pPr>
-        <w:pStyle w:val="ListParagraph"/>
-        <w:numPr>
-          <w:ilvl w:val="0"/>
-          <w:numId w:val="9"/>
-        </w:numPr>
-        <w:bidi w:val="0"/>
-        <w:jc w:val="both"/>
-      </w:pPr>
-      <w:r>
-        <w:t>Introduction</w:t>
-      </w:r>
-    </w:p>
-    <w:p>
-      <w:pPr>
-        <w:pStyle w:val="ListParagraph"/>
-        <w:numPr>
-          <w:ilvl w:val="0"/>
-          <w:numId w:val="11"/>
-        </w:numPr>
-        <w:bidi w:val="0"/>
-        <w:jc w:val="both"/>
-      </w:pPr>
-      <w:r>
-        <w:t>Olefin</w:t>
-      </w:r>
-      <w:r>
-        <w:t xml:space="preserve"> </w:t>
-      </w:r>
-      <w:r>
-        <w:t>metathesis overview</w:t>
-      </w:r>
-    </w:p>
-    <w:p>
-      <w:pPr>
-        <w:pStyle w:val="ListParagraph"/>
-        <w:numPr>
-          <w:ilvl w:val="0"/>
-          <w:numId w:val="11"/>
-        </w:numPr>
-        <w:bidi w:val="0"/>
-        <w:jc w:val="both"/>
-      </w:pPr>
-      <w:r>
-        <w:t>Principles of bioorthogonal chemistry</w:t>
-      </w:r>
-    </w:p>
-    <w:p>
-      <w:pPr>
-        <w:pStyle w:val="ListParagraph"/>
-        <w:numPr>
-          <w:ilvl w:val="0"/>
-          <w:numId w:val="9"/>
-        </w:numPr>
-        <w:bidi w:val="0"/>
-        <w:jc w:val="both"/>
-      </w:pPr>
-      <w:r>
-        <w:t>Body:</w:t>
-      </w:r>
-    </w:p>
-    <w:p>
-      <w:pPr>
-        <w:pStyle w:val="ListParagraph"/>
-        <w:numPr>
-          <w:ilvl w:val="0"/>
-          <w:numId w:val="8"/>
-        </w:numPr>
-        <w:bidi w:val="0"/>
-        <w:jc w:val="both"/>
-      </w:pPr>
-      <w:r>
-        <w:t>Reasons to attempt in-vivo metathesis and examples of specific reactions</w:t>
-      </w:r>
-    </w:p>
-    <w:p>
-      <w:pPr>
-        <w:pStyle w:val="ListParagraph"/>
-        <w:numPr>
-          <w:ilvl w:val="0"/>
-          <w:numId w:val="8"/>
-        </w:numPr>
-        <w:bidi w:val="0"/>
-        <w:jc w:val="both"/>
-      </w:pPr>
-      <w:r>
-        <w:t>Challenges</w:t>
-      </w:r>
-      <w:r>
-        <w:t>/requirements</w:t>
-      </w:r>
-    </w:p>
-    <w:p>
-      <w:pPr>
-        <w:pStyle w:val="ListParagraph"/>
-        <w:numPr>
-          <w:ilvl w:val="1"/>
-          <w:numId w:val="8"/>
-        </w:numPr>
-        <w:bidi w:val="0"/>
-        <w:jc w:val="both"/>
-      </w:pPr>
-      <w:r>
-        <w:t>G</w:t>
-      </w:r>
-      <w:r>
-        <w:t>eneral</w:t>
-      </w:r>
-      <w:r>
-        <w:t xml:space="preserve"> (limitations of every OM)</w:t>
-      </w:r>
-    </w:p>
-    <w:p>
-      <w:pPr>
-        <w:pStyle w:val="ListParagraph"/>
-        <w:numPr>
-          <w:ilvl w:val="1"/>
-          <w:numId w:val="8"/>
-        </w:numPr>
-        <w:bidi w:val="0"/>
-        <w:jc w:val="both"/>
-      </w:pPr>
-      <w:r>
-        <w:t>Reaction-specific</w:t>
-      </w:r>
-    </w:p>
-    <w:p>
-      <w:pPr>
-        <w:pStyle w:val="ListParagraph"/>
-        <w:numPr>
-          <w:ilvl w:val="1"/>
-          <w:numId w:val="8"/>
-        </w:numPr>
-        <w:bidi w:val="0"/>
-        <w:jc w:val="both"/>
-      </w:pPr>
-      <w:r>
-        <w:t>W</w:t>
-      </w:r>
-      <w:r>
-        <w:t>ater</w:t>
-      </w:r>
-      <w:r>
-        <w:t>-related</w:t>
-      </w:r>
-    </w:p>
-    <w:p>
-      <w:pPr>
-        <w:pStyle w:val="ListParagraph"/>
-        <w:numPr>
-          <w:ilvl w:val="1"/>
-          <w:numId w:val="8"/>
-        </w:numPr>
-        <w:bidi w:val="0"/>
-        <w:jc w:val="both"/>
-      </w:pPr>
-      <w:r>
-        <w:t>biology-related</w:t>
-      </w:r>
-    </w:p>
-    <w:p>
-      <w:pPr>
-        <w:pStyle w:val="ListParagraph"/>
-        <w:numPr>
-          <w:ilvl w:val="1"/>
-          <w:numId w:val="8"/>
-        </w:numPr>
-        <w:bidi w:val="0"/>
-        <w:jc w:val="both"/>
-      </w:pPr>
-      <w:r>
-        <w:t xml:space="preserve">use-case-specific (e.g. </w:t>
-      </w:r>
-      <w:r>
-        <w:t>blood/</w:t>
-      </w:r>
-      <w:r>
-        <w:t>cance</w:t>
-      </w:r>
-      <w:r>
-        <w:t>r environment</w:t>
-      </w:r>
-      <w:r>
-        <w:t>)</w:t>
-      </w:r>
-      <w:r>
-        <w:t xml:space="preserve">  </w:t>
-      </w:r>
-    </w:p>
-    <w:p>
-      <w:pPr>
-        <w:pStyle w:val="ListParagraph"/>
-        <w:numPr>
-          <w:ilvl w:val="0"/>
-          <w:numId w:val="8"/>
-        </w:numPr>
-        <w:bidi w:val="0"/>
-        <w:jc w:val="both"/>
-      </w:pPr>
-      <w:r>
-        <w:t>Solutions</w:t>
-      </w:r>
-      <w:r>
-        <w:t xml:space="preserve"> (can include lessons from other biorthogonal reactions)</w:t>
-      </w:r>
-    </w:p>
-    <w:p>
-      <w:pPr>
-        <w:pStyle w:val="ListParagraph"/>
-        <w:numPr>
-          <w:ilvl w:val="1"/>
-          <w:numId w:val="8"/>
-        </w:numPr>
-        <w:bidi w:val="0"/>
-        <w:jc w:val="both"/>
-      </w:pPr>
-      <w:r>
-        <w:t>Biologically</w:t>
-      </w:r>
-      <w:r>
-        <w:t xml:space="preserve"> </w:t>
-      </w:r>
-      <w:r>
-        <w:t>relevant conditions and model reactions</w:t>
-      </w:r>
-    </w:p>
-    <w:p>
-      <w:pPr>
-        <w:pStyle w:val="ListParagraph"/>
-        <w:numPr>
-          <w:ilvl w:val="1"/>
-          <w:numId w:val="8"/>
-        </w:numPr>
-        <w:bidi w:val="0"/>
-        <w:jc w:val="both"/>
-      </w:pPr>
-      <w:r>
-        <w:t>Catalysts</w:t>
-      </w:r>
-    </w:p>
-    <w:p>
-      <w:pPr>
-        <w:pStyle w:val="ListParagraph"/>
-        <w:numPr>
-          <w:ilvl w:val="2"/>
-          <w:numId w:val="8"/>
-        </w:numPr>
-        <w:bidi w:val="0"/>
-        <w:jc w:val="both"/>
-      </w:pPr>
-      <w:r>
-        <w:t>GHII (and III?) catalysts</w:t>
-      </w:r>
-    </w:p>
-    <w:p>
-      <w:pPr>
-        <w:pStyle w:val="ListParagraph"/>
-        <w:numPr>
-          <w:ilvl w:val="2"/>
-          <w:numId w:val="8"/>
-        </w:numPr>
-        <w:bidi w:val="0"/>
-        <w:jc w:val="both"/>
-      </w:pPr>
-      <w:r>
-        <w:t>Metalloproteins – design, synthesis and usage</w:t>
-      </w:r>
-    </w:p>
-    <w:p>
-      <w:pPr>
-        <w:pStyle w:val="ListParagraph"/>
-        <w:numPr>
-          <w:ilvl w:val="1"/>
-          <w:numId w:val="8"/>
-        </w:numPr>
-        <w:bidi w:val="0"/>
-        <w:jc w:val="both"/>
-      </w:pPr>
-      <w:r>
-        <w:t>Modification of the environment</w:t>
-      </w:r>
-      <w:r>
-        <w:t>/additional reagents</w:t>
-      </w:r>
-    </w:p>
-    <w:p>
-      <w:pPr>
-        <w:pStyle w:val="ListParagraph"/>
-        <w:numPr>
-          <w:ilvl w:val="1"/>
-          <w:numId w:val="8"/>
-        </w:numPr>
-        <w:bidi w:val="0"/>
-        <w:jc w:val="both"/>
-      </w:pPr>
-      <w:r>
-        <w:t>Choice</w:t>
-      </w:r>
-      <w:r>
-        <w:t xml:space="preserve"> of</w:t>
-      </w:r>
-      <w:r>
-        <w:t xml:space="preserve"> the</w:t>
-      </w:r>
-      <w:r>
-        <w:t xml:space="preserve"> organism</w:t>
-      </w:r>
-    </w:p>
-    <w:p>
-      <w:pPr>
-        <w:pStyle w:val="ListParagraph"/>
-        <w:numPr>
-          <w:ilvl w:val="0"/>
-          <w:numId w:val="9"/>
-        </w:numPr>
-        <w:bidi w:val="0"/>
-        <w:jc w:val="both"/>
-      </w:pPr>
-      <w:r>
-        <w:t>Discussion</w:t>
-      </w:r>
-    </w:p>
-    <w:p>
-      <w:pPr>
-        <w:pStyle w:val="ListParagraph"/>
-        <w:numPr>
-          <w:ilvl w:val="0"/>
-          <w:numId w:val="10"/>
-        </w:numPr>
-        <w:bidi w:val="0"/>
-        <w:jc w:val="both"/>
-      </w:pPr>
-      <w:r>
-        <w:t>Recommended catalyst for each use-case</w:t>
-      </w:r>
-    </w:p>
-    <w:p>
-      <w:pPr>
-        <w:pStyle w:val="ListParagraph"/>
-        <w:numPr>
-          <w:ilvl w:val="0"/>
-          <w:numId w:val="10"/>
-        </w:numPr>
-        <w:bidi w:val="0"/>
-        <w:jc w:val="both"/>
-      </w:pPr>
-      <w:r>
-        <w:t>Most- and least-fitting OM reactions</w:t>
-      </w:r>
-    </w:p>
-    <w:p>
-      <w:pPr>
-        <w:pStyle w:val="ListParagraph"/>
-        <w:numPr>
-          <w:ilvl w:val="0"/>
-          <w:numId w:val="10"/>
-        </w:numPr>
-        <w:bidi w:val="0"/>
-        <w:jc w:val="both"/>
-      </w:pPr>
-      <w:r>
-        <w:t>More ideas for applications</w:t>
-      </w:r>
-    </w:p>
-    <w:p>
-      <w:pPr>
-        <w:pStyle w:val="ListParagraph"/>
-        <w:numPr>
-          <w:ilvl w:val="0"/>
-          <w:numId w:val="9"/>
-        </w:numPr>
-        <w:bidi w:val="0"/>
-        <w:jc w:val="both"/>
-      </w:pPr>
-      <w:r>
-        <w:t>C</w:t>
-      </w:r>
-      <w:r>
-        <w:t>onclusion</w:t>
-      </w:r>
-    </w:p>
-    <w:p>
-      <w:pPr>
-        <w:bidi w:val="0"/>
-        <w:jc w:val="both"/>
+        <w:rPr>
+          <w:b/>
+          <w:bCs/>
+        </w:rPr>
       </w:pPr>
     </w:p>
     <w:p>
@@ -568,8 +175,13 @@
         <w:bidi w:val="0"/>
         <w:jc w:val="both"/>
       </w:pPr>
-      <w:r>
-        <w:t xml:space="preserve">AquaMet – another </w:t>
+      <w:proofErr w:type="spellStart"/>
+      <w:r>
+        <w:t>AquaMet</w:t>
+      </w:r>
+      <w:proofErr w:type="spellEnd"/>
+      <w:r>
+        <w:t xml:space="preserve"> – another </w:t>
       </w:r>
       <w:r>
         <w:t>good GHII</w:t>
@@ -581,7 +193,15 @@
         <w:t>can be used in metathesis of water-insoluble substrates in ′′classical′′ organic solvents and in reactions in ionic liquids</w:t>
       </w:r>
       <w:r>
-        <w:t xml:space="preserve"> (sigma-aldrich):</w:t>
+        <w:t xml:space="preserve"> (sigma-</w:t>
+      </w:r>
+      <w:proofErr w:type="spellStart"/>
+      <w:r>
+        <w:t>aldrich</w:t>
+      </w:r>
+      <w:proofErr w:type="spellEnd"/>
+      <w:r>
+        <w:t>):</w:t>
       </w:r>
     </w:p>
     <w:p>
@@ -594,7 +214,6 @@
         <w:rPr>
           <w:noProof/>
         </w:rPr>
-        <w:lastRenderedPageBreak/>
         <w:drawing>
           <wp:inline distT="0" distB="0" distL="0" distR="0" wp14:anchorId="15964EBD" wp14:editId="40F72E81">
             <wp:extent cx="1307901" cy="1609725"/>
@@ -656,7 +275,15 @@
         <w:jc w:val="both"/>
       </w:pPr>
       <w:r>
-        <w:t>Grubbs-Hoveyda second generation</w:t>
+        <w:t>Grubbs-</w:t>
+      </w:r>
+      <w:proofErr w:type="spellStart"/>
+      <w:r>
+        <w:t>Hoveyda</w:t>
+      </w:r>
+      <w:proofErr w:type="spellEnd"/>
+      <w:r>
+        <w:t xml:space="preserve"> second generation</w:t>
       </w:r>
       <w:r>
         <w:t xml:space="preserve"> – an NHC catalyst with </w:t>
@@ -668,7 +295,15 @@
         <w:t xml:space="preserve"> that</w:t>
       </w:r>
       <w:r>
-        <w:t xml:space="preserve"> have a chelating ortho-isopropoxy group attached to the benzene rings</w:t>
+        <w:t xml:space="preserve"> have a chelating ortho-</w:t>
+      </w:r>
+      <w:proofErr w:type="spellStart"/>
+      <w:r>
+        <w:t>isopropoxy</w:t>
+      </w:r>
+      <w:proofErr w:type="spellEnd"/>
+      <w:r>
+        <w:t xml:space="preserve"> group attached to the benzene rings</w:t>
       </w:r>
       <w:r>
         <w:t xml:space="preserve"> and without any phosphines. For example:</w:t>
@@ -861,6 +496,7 @@
         <w:jc w:val="both"/>
       </w:pPr>
       <w:r>
+        <w:lastRenderedPageBreak/>
         <w:t xml:space="preserve">2 </w:t>
       </w:r>
       <w:r>
@@ -873,7 +509,15 @@
         <w:t xml:space="preserve"> (SAV)-</w:t>
       </w:r>
       <w:r>
-        <w:t>Ru-benzilydene:</w:t>
+        <w:t>Ru-</w:t>
+      </w:r>
+      <w:proofErr w:type="spellStart"/>
+      <w:r>
+        <w:t>benzilydene</w:t>
+      </w:r>
+      <w:proofErr w:type="spellEnd"/>
+      <w:r>
+        <w:t>:</w:t>
       </w:r>
     </w:p>
     <w:p>
@@ -974,8 +618,724 @@
         <w:jc w:val="both"/>
       </w:pPr>
       <w:r>
+        <w:t>Reduce bulk and so minimize steric strain</w:t>
+      </w:r>
+    </w:p>
+    <w:p>
+      <w:pPr>
+        <w:pStyle w:val="ListParagraph"/>
+        <w:numPr>
+          <w:ilvl w:val="1"/>
+          <w:numId w:val="3"/>
+        </w:numPr>
+        <w:bidi w:val="0"/>
+        <w:jc w:val="both"/>
+      </w:pPr>
+      <w:r>
+        <w:t>Change hydrogen-bond interactions (and how does this help?)</w:t>
+      </w:r>
+    </w:p>
+    <w:p>
+      <w:pPr>
+        <w:pStyle w:val="ListParagraph"/>
+        <w:numPr>
+          <w:ilvl w:val="0"/>
+          <w:numId w:val="3"/>
+        </w:numPr>
+        <w:bidi w:val="0"/>
+        <w:jc w:val="both"/>
+      </w:pPr>
+      <w:r>
+        <w:t>3 developed HAS (human serum albumin)</w:t>
+      </w:r>
+      <w:r>
+        <w:t>+</w:t>
+      </w:r>
+      <w:proofErr w:type="spellStart"/>
+      <w:r>
+        <w:t>Hoveyda</w:t>
+      </w:r>
+      <w:proofErr w:type="spellEnd"/>
+      <w:r>
+        <w:t>-Grubbs metalloenzyme</w:t>
+      </w:r>
+      <w:r>
+        <w:t xml:space="preserve"> (Artificial Metalloenzyme – </w:t>
+      </w:r>
+      <w:proofErr w:type="spellStart"/>
+      <w:r>
+        <w:t>ArM</w:t>
+      </w:r>
+      <w:proofErr w:type="spellEnd"/>
+      <w:r>
+        <w:t>)</w:t>
+      </w:r>
+      <w:r>
+        <w:t>, in which the negative charge of the protein prevents GSH (glutathione) interaction.</w:t>
+      </w:r>
+    </w:p>
+    <w:p>
+      <w:pPr>
+        <w:pStyle w:val="ListParagraph"/>
+        <w:numPr>
+          <w:ilvl w:val="1"/>
+          <w:numId w:val="3"/>
+        </w:numPr>
+        <w:bidi w:val="0"/>
+        <w:jc w:val="both"/>
+      </w:pPr>
+      <w:r>
+        <w:t>Next, they replaced the Cl on the Ru with I,</w:t>
+      </w:r>
+      <w:r>
+        <w:t xml:space="preserve"> and achieved better reactivity and great tolerance to blood components</w:t>
+      </w:r>
+      <w:r>
+        <w:t>, probably because of the weaker hydrogen bonding (6)</w:t>
+      </w:r>
+      <w:r>
+        <w:t>.</w:t>
+      </w:r>
+      <w:r>
+        <w:t xml:space="preserve"> Similar results regarding iodide were reported in 6.</w:t>
+      </w:r>
+    </w:p>
+    <w:p>
+      <w:pPr>
+        <w:pStyle w:val="ListParagraph"/>
+        <w:numPr>
+          <w:ilvl w:val="2"/>
+          <w:numId w:val="3"/>
+        </w:numPr>
+        <w:bidi w:val="0"/>
+        <w:jc w:val="both"/>
+      </w:pPr>
+      <w:r>
+        <w:t>Bromide kind of sucks.</w:t>
+      </w:r>
+      <w:r>
+        <w:rPr>
+          <w:vertAlign w:val="superscript"/>
+        </w:rPr>
+        <w:t>6</w:t>
+      </w:r>
+    </w:p>
+    <w:p>
+      <w:pPr>
+        <w:pStyle w:val="ListParagraph"/>
+        <w:numPr>
+          <w:ilvl w:val="1"/>
+          <w:numId w:val="3"/>
+        </w:numPr>
+        <w:bidi w:val="0"/>
+        <w:jc w:val="both"/>
+      </w:pPr>
+      <w:r>
+        <w:t>The better reactivity is achieved due to the steric hindrance of the bulky iodide makes the intermediates more stable in comparison to the reactant.</w:t>
+      </w:r>
+    </w:p>
+    <w:p>
+      <w:pPr>
+        <w:pStyle w:val="ListParagraph"/>
+        <w:numPr>
+          <w:ilvl w:val="1"/>
+          <w:numId w:val="3"/>
+        </w:numPr>
+        <w:bidi w:val="0"/>
+        <w:jc w:val="both"/>
+      </w:pPr>
+      <w:proofErr w:type="spellStart"/>
+      <w:r>
+        <w:t>AquaMet</w:t>
+      </w:r>
+      <w:proofErr w:type="spellEnd"/>
+      <w:r>
+        <w:t xml:space="preserve"> is okay in water but sucks in blood</w:t>
+      </w:r>
+    </w:p>
+    <w:p>
+      <w:pPr>
+        <w:pStyle w:val="ListParagraph"/>
+        <w:numPr>
+          <w:ilvl w:val="0"/>
+          <w:numId w:val="3"/>
+        </w:numPr>
+        <w:bidi w:val="0"/>
+        <w:jc w:val="both"/>
+      </w:pPr>
+      <w:r>
+        <w:t>Ruthenium is the most stable metal for OM in air and water (requires more sources).</w:t>
+      </w:r>
+      <w:r>
+        <w:rPr>
+          <w:vertAlign w:val="superscript"/>
+        </w:rPr>
+        <w:t>4</w:t>
+      </w:r>
+    </w:p>
+    <w:p>
+      <w:pPr>
+        <w:pStyle w:val="ListParagraph"/>
+        <w:numPr>
+          <w:ilvl w:val="0"/>
+          <w:numId w:val="3"/>
+        </w:numPr>
+        <w:bidi w:val="0"/>
+        <w:jc w:val="both"/>
+      </w:pPr>
+      <w:r>
+        <w:t>Phosphine ligands can catalyze in water but they kind of suck</w:t>
+      </w:r>
+      <w:r>
+        <w:t>,</w:t>
+      </w:r>
+      <w:r>
+        <w:rPr>
+          <w:vertAlign w:val="superscript"/>
+        </w:rPr>
+        <w:t>4</w:t>
+      </w:r>
+      <w:r>
+        <w:t xml:space="preserve"> and also suppress CM.</w:t>
+      </w:r>
+      <w:r>
+        <w:rPr>
+          <w:vertAlign w:val="superscript"/>
+        </w:rPr>
+        <w:t>9</w:t>
+      </w:r>
+    </w:p>
+    <w:p>
+      <w:pPr>
+        <w:pStyle w:val="ListParagraph"/>
+        <w:numPr>
+          <w:ilvl w:val="0"/>
+          <w:numId w:val="3"/>
+        </w:numPr>
+        <w:bidi w:val="0"/>
+        <w:jc w:val="both"/>
+      </w:pPr>
+      <w:r>
+        <w:t>In GH (Grubbs-</w:t>
+      </w:r>
+      <w:proofErr w:type="spellStart"/>
+      <w:r>
+        <w:t>Hoveyda</w:t>
+      </w:r>
+      <w:proofErr w:type="spellEnd"/>
+      <w:r>
+        <w:t>) protein-conjugated catalysts, one of the halide ligands is directed toward the protein and the other toward the surface</w:t>
+      </w:r>
+      <w:r>
+        <w:t>. That's why ligand (e.g. halide with hydrox</w:t>
+      </w:r>
+      <w:r>
+        <w:t>ide</w:t>
+      </w:r>
+      <w:r>
+        <w:t>) exchange is possible and can lead to catalyst degradation</w:t>
+      </w:r>
+      <w:r>
+        <w:t>.</w:t>
+      </w:r>
+      <w:r>
+        <w:rPr>
+          <w:vertAlign w:val="superscript"/>
+        </w:rPr>
+        <w:t>6</w:t>
+      </w:r>
+    </w:p>
+    <w:p>
+      <w:pPr>
+        <w:pStyle w:val="ListParagraph"/>
+        <w:numPr>
+          <w:ilvl w:val="0"/>
+          <w:numId w:val="3"/>
+        </w:numPr>
+        <w:bidi w:val="0"/>
+        <w:jc w:val="both"/>
+      </w:pPr>
+      <w:r>
+        <w:t>Ways the protein protects the catalyst:</w:t>
+      </w:r>
+    </w:p>
+    <w:p>
+      <w:pPr>
+        <w:pStyle w:val="ListParagraph"/>
+        <w:numPr>
+          <w:ilvl w:val="1"/>
+          <w:numId w:val="3"/>
+        </w:numPr>
+        <w:bidi w:val="0"/>
+        <w:jc w:val="both"/>
+      </w:pPr>
+      <w:r>
+        <w:t>Preventing some of the ligand exchange.</w:t>
+      </w:r>
+      <w:r>
+        <w:rPr>
+          <w:vertAlign w:val="superscript"/>
+        </w:rPr>
+        <w:t>6</w:t>
+      </w:r>
+    </w:p>
+    <w:p>
+      <w:pPr>
+        <w:pStyle w:val="ListParagraph"/>
+        <w:numPr>
+          <w:ilvl w:val="1"/>
+          <w:numId w:val="3"/>
+        </w:numPr>
+        <w:bidi w:val="0"/>
+        <w:jc w:val="both"/>
+      </w:pPr>
+      <w:r>
+        <w:t>Making dimerization of the catalyst less favorable sterically.</w:t>
+      </w:r>
+      <w:r>
+        <w:rPr>
+          <w:vertAlign w:val="superscript"/>
+        </w:rPr>
+        <w:t>6</w:t>
+      </w:r>
+    </w:p>
+    <w:p>
+      <w:pPr>
+        <w:pStyle w:val="ListParagraph"/>
+        <w:numPr>
+          <w:ilvl w:val="0"/>
+          <w:numId w:val="3"/>
+        </w:numPr>
+        <w:bidi w:val="0"/>
+        <w:jc w:val="both"/>
+      </w:pPr>
+      <w:r>
+        <w:t>NO</w:t>
+      </w:r>
+      <w:r>
+        <w:rPr>
+          <w:vertAlign w:val="subscript"/>
+        </w:rPr>
+        <w:t>3</w:t>
+      </w:r>
+      <w:r>
+        <w:t>-AquaMet catalyst</w:t>
+      </w:r>
+      <w:r>
+        <w:t>, in which NO</w:t>
+      </w:r>
+      <w:r>
+        <w:rPr>
+          <w:vertAlign w:val="subscript"/>
+        </w:rPr>
+        <w:t>3</w:t>
+      </w:r>
+      <w:r>
+        <w:t xml:space="preserve"> replaces either one or both of the chloride ligands,</w:t>
+      </w:r>
+      <w:r>
+        <w:t xml:space="preserve"> can be generated from </w:t>
+      </w:r>
+      <w:proofErr w:type="spellStart"/>
+      <w:r>
+        <w:t>AquaMet</w:t>
+      </w:r>
+      <w:proofErr w:type="spellEnd"/>
+      <w:r>
+        <w:t xml:space="preserve"> and nitrate-containing species – it decomposes quickly alone but </w:t>
+      </w:r>
+      <w:r>
+        <w:t xml:space="preserve">gives a greater yield than </w:t>
+      </w:r>
+      <w:proofErr w:type="spellStart"/>
+      <w:r>
+        <w:t>AquaMet</w:t>
+      </w:r>
+      <w:proofErr w:type="spellEnd"/>
+      <w:r>
+        <w:t xml:space="preserve"> for RCM of </w:t>
+      </w:r>
+      <w:r>
+        <w:t>N,N-</w:t>
+      </w:r>
+      <w:proofErr w:type="spellStart"/>
+      <w:r>
+        <w:t>diallyltosyl</w:t>
+      </w:r>
+      <w:proofErr w:type="spellEnd"/>
+      <w:r>
+        <w:t xml:space="preserve"> amine</w:t>
+      </w:r>
+      <w:r>
+        <w:t xml:space="preserve"> specifically (but not to other metatheses tested).</w:t>
+      </w:r>
+      <w:r>
+        <w:rPr>
+          <w:vertAlign w:val="superscript"/>
+        </w:rPr>
+        <w:t>7</w:t>
+      </w:r>
+    </w:p>
+    <w:p>
+      <w:pPr>
+        <w:pStyle w:val="ListParagraph"/>
+        <w:numPr>
+          <w:ilvl w:val="0"/>
+          <w:numId w:val="3"/>
+        </w:numPr>
+        <w:bidi w:val="0"/>
+        <w:jc w:val="both"/>
+      </w:pPr>
+      <w:r>
+        <w:t>GHII is stable in air and moisture.</w:t>
+      </w:r>
+      <w:r>
+        <w:rPr>
+          <w:vertAlign w:val="superscript"/>
+        </w:rPr>
+        <w:t>8</w:t>
+      </w:r>
+      <w:r>
+        <w:t xml:space="preserve"> (look in quoted articles as well)</w:t>
+      </w:r>
+    </w:p>
+    <w:p>
+      <w:pPr>
+        <w:pStyle w:val="ListParagraph"/>
+        <w:numPr>
+          <w:ilvl w:val="0"/>
+          <w:numId w:val="3"/>
+        </w:numPr>
+        <w:bidi w:val="0"/>
+        <w:jc w:val="both"/>
+      </w:pPr>
+      <w:r>
+        <w:t>Beta-barrel structure is a good anchoring for metalloproteins because the compact sheets provide robustness</w:t>
+      </w:r>
+      <w:r>
+        <w:t xml:space="preserve"> against degrading agents</w:t>
+      </w:r>
+      <w:r>
+        <w:t>.</w:t>
+      </w:r>
+      <w:r>
+        <w:rPr>
+          <w:vertAlign w:val="superscript"/>
+        </w:rPr>
+        <w:t>8</w:t>
+      </w:r>
+    </w:p>
+    <w:p>
+      <w:pPr>
+        <w:pStyle w:val="ListParagraph"/>
+        <w:numPr>
+          <w:ilvl w:val="0"/>
+          <w:numId w:val="3"/>
+        </w:numPr>
+        <w:bidi w:val="0"/>
+        <w:jc w:val="both"/>
+      </w:pPr>
+      <w:r>
+        <w:t>Membrane-spanning beta-barrel proteins are usually larger than their hydrophilic counterparts and can accommodate large GHII catalysts.</w:t>
+      </w:r>
+      <w:r>
+        <w:rPr>
+          <w:vertAlign w:val="superscript"/>
+        </w:rPr>
+        <w:t>8</w:t>
+      </w:r>
+    </w:p>
+    <w:p>
+      <w:pPr>
+        <w:pStyle w:val="ListParagraph"/>
+        <w:numPr>
+          <w:ilvl w:val="0"/>
+          <w:numId w:val="3"/>
+        </w:numPr>
+        <w:bidi w:val="0"/>
+        <w:jc w:val="both"/>
+      </w:pPr>
+      <w:r>
+        <w:t>Schrock carbenes suck as ligands (for our use-cases) because they're not stable in oxygen and moisture.</w:t>
+      </w:r>
+      <w:r>
+        <w:rPr>
+          <w:vertAlign w:val="superscript"/>
+        </w:rPr>
+        <w:t>9</w:t>
+      </w:r>
+      <w:r>
+        <w:t xml:space="preserve"> (look in quotes)</w:t>
+      </w:r>
+    </w:p>
+    <w:p>
+      <w:pPr>
+        <w:pStyle w:val="ListParagraph"/>
+        <w:numPr>
+          <w:ilvl w:val="0"/>
+          <w:numId w:val="3"/>
+        </w:numPr>
+        <w:bidi w:val="0"/>
+        <w:jc w:val="both"/>
+      </w:pPr>
+      <w:r>
         <w:lastRenderedPageBreak/>
-        <w:t>Reduce bulk and so minimize steric strain</w:t>
+        <w:t>NHC ligand donates elector and thus stabilizes the catalyst when catalyzing a reaction in proximity to S atoms</w:t>
+      </w:r>
+      <w:r>
+        <w:t>, but phosphine ligands compete with the S atoms for coordination with the Ru.</w:t>
+      </w:r>
+    </w:p>
+    <w:p>
+      <w:pPr>
+        <w:pStyle w:val="ListParagraph"/>
+        <w:numPr>
+          <w:ilvl w:val="0"/>
+          <w:numId w:val="3"/>
+        </w:numPr>
+        <w:bidi w:val="0"/>
+        <w:jc w:val="both"/>
+      </w:pPr>
+      <w:r>
+        <w:t xml:space="preserve">Schrock Mo catalysts can catalyze well CM of </w:t>
+      </w:r>
+      <w:proofErr w:type="spellStart"/>
+      <w:r>
+        <w:t>vinylglycine</w:t>
+      </w:r>
+      <w:proofErr w:type="spellEnd"/>
+      <w:r>
+        <w:t xml:space="preserve"> (press x for doubt)</w:t>
+      </w:r>
+      <w:r>
+        <w:t>, but its stability in air and moisture sucks.</w:t>
+      </w:r>
+      <w:r>
+        <w:rPr>
+          <w:vertAlign w:val="superscript"/>
+        </w:rPr>
+        <w:t>11</w:t>
+      </w:r>
+    </w:p>
+    <w:p>
+      <w:pPr>
+        <w:pStyle w:val="ListParagraph"/>
+        <w:numPr>
+          <w:ilvl w:val="0"/>
+          <w:numId w:val="3"/>
+        </w:numPr>
+        <w:bidi w:val="0"/>
+        <w:jc w:val="both"/>
+      </w:pPr>
+      <w:r>
+        <w:t>For the catalyst to be soluble in water, it can contain a PEG or a charged group</w:t>
+      </w:r>
+      <w:r>
+        <w:t>, like ammonium</w:t>
+      </w:r>
+      <w:r>
+        <w:t>.</w:t>
+      </w:r>
+      <w:r>
+        <w:rPr>
+          <w:vertAlign w:val="superscript"/>
+        </w:rPr>
+        <w:t>11</w:t>
+      </w:r>
+    </w:p>
+    <w:p>
+      <w:pPr>
+        <w:pStyle w:val="ListParagraph"/>
+        <w:numPr>
+          <w:ilvl w:val="0"/>
+          <w:numId w:val="3"/>
+        </w:numPr>
+        <w:bidi w:val="0"/>
+        <w:jc w:val="both"/>
+      </w:pPr>
+      <w:r>
+        <w:t xml:space="preserve">The ammonium also </w:t>
+      </w:r>
+      <w:r>
+        <w:t>weakens the O–Ru coordination, resulting</w:t>
+      </w:r>
+      <w:r>
+        <w:t xml:space="preserve"> </w:t>
+      </w:r>
+      <w:r>
+        <w:t>in fast initiation</w:t>
+      </w:r>
+      <w:r>
+        <w:t>.</w:t>
+      </w:r>
+      <w:r>
+        <w:rPr>
+          <w:vertAlign w:val="superscript"/>
+        </w:rPr>
+        <w:t>11</w:t>
+      </w:r>
+    </w:p>
+    <w:p>
+      <w:pPr>
+        <w:pStyle w:val="ListParagraph"/>
+        <w:numPr>
+          <w:ilvl w:val="0"/>
+          <w:numId w:val="3"/>
+        </w:numPr>
+        <w:bidi w:val="0"/>
+        <w:jc w:val="both"/>
+      </w:pPr>
+      <w:proofErr w:type="spellStart"/>
+      <w:r>
+        <w:t>AquaMet</w:t>
+      </w:r>
+      <w:proofErr w:type="spellEnd"/>
+      <w:r>
+        <w:t xml:space="preserve"> (AM) sucks at catalyzing OM in DNA because of the attraction between its positive ammonium to the negative phosphate backbone of the DNA.</w:t>
+      </w:r>
+      <w:r>
+        <w:rPr>
+          <w:vertAlign w:val="superscript"/>
+        </w:rPr>
+        <w:t>12</w:t>
+      </w:r>
+    </w:p>
+    <w:p>
+      <w:pPr>
+        <w:pStyle w:val="ListParagraph"/>
+        <w:numPr>
+          <w:ilvl w:val="0"/>
+          <w:numId w:val="3"/>
+        </w:numPr>
+        <w:bidi w:val="0"/>
+        <w:jc w:val="both"/>
+      </w:pPr>
+      <w:r>
+        <w:t>Cationic ligands can acidify the water around the catalyst, accelerating decomposition.</w:t>
+      </w:r>
+      <w:r>
+        <w:rPr>
+          <w:vertAlign w:val="superscript"/>
+        </w:rPr>
+        <w:t>12</w:t>
+      </w:r>
+    </w:p>
+    <w:p>
+      <w:pPr>
+        <w:pStyle w:val="ListParagraph"/>
+        <w:numPr>
+          <w:ilvl w:val="0"/>
+          <w:numId w:val="3"/>
+        </w:numPr>
+        <w:bidi w:val="0"/>
+        <w:jc w:val="both"/>
+      </w:pPr>
+      <w:r>
+        <w:t xml:space="preserve">Ionic catalyst are more soluble than neutral </w:t>
+      </w:r>
+      <w:proofErr w:type="spellStart"/>
+      <w:r>
+        <w:t>ones.</w:t>
+      </w:r>
+      <w:r>
+        <w:rPr>
+          <w:vertAlign w:val="superscript"/>
+        </w:rPr>
+        <w:t>obviously</w:t>
+      </w:r>
+      <w:proofErr w:type="spellEnd"/>
+      <w:r>
+        <w:rPr>
+          <w:vertAlign w:val="superscript"/>
+        </w:rPr>
+        <w:t>?? but also 12</w:t>
+      </w:r>
+    </w:p>
+    <w:p>
+      <w:pPr>
+        <w:pStyle w:val="ListParagraph"/>
+        <w:numPr>
+          <w:ilvl w:val="0"/>
+          <w:numId w:val="3"/>
+        </w:numPr>
+        <w:bidi w:val="0"/>
+        <w:jc w:val="both"/>
+      </w:pPr>
+      <w:r>
+        <w:t>CAACs improve resistance to degradation, also by water</w:t>
+      </w:r>
+      <w:r>
+        <w:t xml:space="preserve"> – they do undergo water-chloride exchange like NHCs, but the aqua species is relatively stable.</w:t>
+      </w:r>
+      <w:r>
+        <w:rPr>
+          <w:vertAlign w:val="superscript"/>
+        </w:rPr>
+        <w:t>12</w:t>
+      </w:r>
+    </w:p>
+    <w:p>
+      <w:pPr>
+        <w:pStyle w:val="ListParagraph"/>
+        <w:numPr>
+          <w:ilvl w:val="0"/>
+          <w:numId w:val="3"/>
+        </w:numPr>
+        <w:bidi w:val="0"/>
+        <w:jc w:val="both"/>
+      </w:pPr>
+      <w:r>
+        <w:t>Anionic catalysts are very cool and soluble but the research was in 70 degrees so we can't trust them that much.</w:t>
+      </w:r>
+      <w:r>
+        <w:rPr>
+          <w:vertAlign w:val="superscript"/>
+        </w:rPr>
+        <w:t>12</w:t>
+      </w:r>
+    </w:p>
+    <w:p>
+      <w:pPr>
+        <w:bidi w:val="0"/>
+        <w:jc w:val="both"/>
+      </w:pPr>
+    </w:p>
+    <w:p>
+      <w:pPr>
+        <w:bidi w:val="0"/>
+        <w:jc w:val="both"/>
+      </w:pPr>
+    </w:p>
+    <w:p>
+      <w:pPr>
+        <w:bidi w:val="0"/>
+        <w:jc w:val="both"/>
+      </w:pPr>
+      <w:r>
+        <w:rPr>
+          <w:highlight w:val="magenta"/>
+        </w:rPr>
+        <w:t>Synthesis of catalysts</w:t>
+      </w:r>
+    </w:p>
+    <w:p>
+      <w:pPr>
+        <w:pStyle w:val="ListParagraph"/>
+        <w:numPr>
+          <w:ilvl w:val="0"/>
+          <w:numId w:val="3"/>
+        </w:numPr>
+        <w:bidi w:val="0"/>
+        <w:jc w:val="both"/>
+      </w:pPr>
+      <w:r>
+        <w:t>For a metalloenzyme – the biotin-streptavidin technology</w:t>
+      </w:r>
+      <w:r>
+        <w:rPr>
+          <w:vertAlign w:val="superscript"/>
+        </w:rPr>
+        <w:t>2</w:t>
       </w:r>
     </w:p>
     <w:p>
@@ -989,309 +1349,74 @@
         <w:jc w:val="both"/>
       </w:pPr>
       <w:r>
-        <w:t>Change hydrogen-bond interactions (and how does this help?)</w:t>
-      </w:r>
-    </w:p>
-    <w:p>
-      <w:pPr>
-        <w:pStyle w:val="ListParagraph"/>
-        <w:numPr>
-          <w:ilvl w:val="0"/>
-          <w:numId w:val="3"/>
-        </w:numPr>
-        <w:bidi w:val="0"/>
-        <w:jc w:val="both"/>
-      </w:pPr>
-      <w:r>
-        <w:t>3 developed HAS (human serum albumin)</w:t>
-      </w:r>
-      <w:r>
-        <w:t>+Hoveyda-Grubbs metalloenzyme</w:t>
-      </w:r>
-      <w:r>
-        <w:t xml:space="preserve"> (Artificial Metalloenzyme – ArM)</w:t>
-      </w:r>
-      <w:r>
-        <w:t>, in which the negative charge of the protein prevents GSH (glutathione) interaction.</w:t>
-      </w:r>
-    </w:p>
-    <w:p>
-      <w:pPr>
-        <w:pStyle w:val="ListParagraph"/>
-        <w:numPr>
-          <w:ilvl w:val="1"/>
-          <w:numId w:val="3"/>
-        </w:numPr>
-        <w:bidi w:val="0"/>
-        <w:jc w:val="both"/>
-      </w:pPr>
-      <w:r>
-        <w:t>Next, they replaced the Cl on the Ru with I,</w:t>
-      </w:r>
-      <w:r>
-        <w:t xml:space="preserve"> and achieved better reactivity and great tolerance to blood components</w:t>
-      </w:r>
-      <w:r>
-        <w:t>, probably because of the weaker hydrogen bonding (6)</w:t>
+        <w:t>The affinity between biotin and streptavidin is very high by nature, so when the metal catalyst is bonded to biotin it can be integrated to a streptavidin-derived protein.</w:t>
+      </w:r>
+      <w:r>
+        <w:rPr>
+          <w:vertAlign w:val="superscript"/>
+        </w:rPr>
+        <w:t>8</w:t>
+      </w:r>
+      <w:r>
+        <w:t xml:space="preserve"> (look at quotes)</w:t>
+      </w:r>
+    </w:p>
+    <w:p>
+      <w:pPr>
+        <w:pStyle w:val="ListParagraph"/>
+        <w:numPr>
+          <w:ilvl w:val="0"/>
+          <w:numId w:val="3"/>
+        </w:numPr>
+        <w:bidi w:val="0"/>
+        <w:jc w:val="both"/>
+      </w:pPr>
+      <w:r>
+        <w:t xml:space="preserve">Directed evolution through saturation mutagenesis </w:t>
+      </w:r>
+      <w:r>
+        <w:t xml:space="preserve">on the amino acids close to the Ru </w:t>
+      </w:r>
+      <w:r>
+        <w:t xml:space="preserve">can increase </w:t>
+      </w:r>
+      <w:r>
+        <w:t>five-fold the cell-specific activity of the catalyst.</w:t>
+      </w:r>
+      <w:r>
+        <w:rPr>
+          <w:vertAlign w:val="superscript"/>
+        </w:rPr>
+        <w:t>2</w:t>
+      </w:r>
+      <w:r>
+        <w:t xml:space="preserve"> This type of evolution can be perform substrate-specifically and thus we can develop the "ideal" enzyme for any type of reaction</w:t>
+      </w:r>
+      <w:r>
+        <w:t xml:space="preserve"> (personal observation</w:t>
+      </w:r>
+      <w:r>
+        <w:t>, based on 2</w:t>
+      </w:r>
+      <w:r>
+        <w:t>)</w:t>
       </w:r>
       <w:r>
         <w:t>.</w:t>
       </w:r>
-      <w:r>
-        <w:t xml:space="preserve"> Similar results regarding iodide were reported in 6.</w:t>
-      </w:r>
-    </w:p>
-    <w:p>
-      <w:pPr>
-        <w:pStyle w:val="ListParagraph"/>
-        <w:numPr>
-          <w:ilvl w:val="2"/>
-          <w:numId w:val="3"/>
-        </w:numPr>
-        <w:bidi w:val="0"/>
-        <w:jc w:val="both"/>
-      </w:pPr>
-      <w:r>
-        <w:t>Bromide kind of sucks.</w:t>
-      </w:r>
-      <w:r>
-        <w:rPr>
-          <w:vertAlign w:val="superscript"/>
-        </w:rPr>
-        <w:t>6</w:t>
-      </w:r>
-    </w:p>
-    <w:p>
-      <w:pPr>
-        <w:pStyle w:val="ListParagraph"/>
-        <w:numPr>
-          <w:ilvl w:val="1"/>
-          <w:numId w:val="3"/>
-        </w:numPr>
-        <w:bidi w:val="0"/>
-        <w:jc w:val="both"/>
-      </w:pPr>
-      <w:r>
-        <w:t>The better reactivity is achieved due to the steric hindrance of the bulky iodide makes the intermediates more stable in comparison to the reactant.</w:t>
-      </w:r>
-    </w:p>
-    <w:p>
-      <w:pPr>
-        <w:pStyle w:val="ListParagraph"/>
-        <w:numPr>
-          <w:ilvl w:val="1"/>
-          <w:numId w:val="3"/>
-        </w:numPr>
-        <w:bidi w:val="0"/>
-        <w:jc w:val="both"/>
-      </w:pPr>
-      <w:r>
-        <w:t>AquaMet is okay in water but sucks in blood</w:t>
-      </w:r>
-    </w:p>
-    <w:p>
-      <w:pPr>
-        <w:pStyle w:val="ListParagraph"/>
-        <w:numPr>
-          <w:ilvl w:val="0"/>
-          <w:numId w:val="3"/>
-        </w:numPr>
-        <w:bidi w:val="0"/>
-        <w:jc w:val="both"/>
-      </w:pPr>
-      <w:r>
-        <w:t>Ruthenium is the most stable metal for OM in air and water (requires more sources).</w:t>
-      </w:r>
-      <w:r>
-        <w:rPr>
-          <w:vertAlign w:val="superscript"/>
-        </w:rPr>
-        <w:t>4</w:t>
-      </w:r>
-    </w:p>
-    <w:p>
-      <w:pPr>
-        <w:pStyle w:val="ListParagraph"/>
-        <w:numPr>
-          <w:ilvl w:val="0"/>
-          <w:numId w:val="3"/>
-        </w:numPr>
-        <w:bidi w:val="0"/>
-        <w:jc w:val="both"/>
-      </w:pPr>
-      <w:r>
-        <w:t>Phosphine ligands can catalyze in water but they kind of suck</w:t>
-      </w:r>
-      <w:r>
-        <w:t>,</w:t>
-      </w:r>
-      <w:r>
-        <w:rPr>
-          <w:vertAlign w:val="superscript"/>
-        </w:rPr>
-        <w:t>4</w:t>
-      </w:r>
-      <w:r>
-        <w:t xml:space="preserve"> and also suppress CM.</w:t>
-      </w:r>
-      <w:r>
-        <w:rPr>
-          <w:vertAlign w:val="superscript"/>
-        </w:rPr>
-        <w:t>9</w:t>
-      </w:r>
-    </w:p>
-    <w:p>
-      <w:pPr>
-        <w:pStyle w:val="ListParagraph"/>
-        <w:numPr>
-          <w:ilvl w:val="0"/>
-          <w:numId w:val="3"/>
-        </w:numPr>
-        <w:bidi w:val="0"/>
-        <w:jc w:val="both"/>
-      </w:pPr>
-      <w:r>
-        <w:t>In GH (Grubbs-Hoveyda) protein-conjugated catalysts, one of the halide ligands is directed toward the protein and the other toward the surface</w:t>
-      </w:r>
-      <w:r>
-        <w:t>. That's why ligand (e.g. halide with hydrox</w:t>
-      </w:r>
-      <w:r>
-        <w:t>ide</w:t>
-      </w:r>
-      <w:r>
-        <w:t>) exchange is possible and can lead to catalyst degradation</w:t>
-      </w:r>
-      <w:r>
-        <w:t>.</w:t>
-      </w:r>
-      <w:r>
-        <w:rPr>
-          <w:vertAlign w:val="superscript"/>
-        </w:rPr>
-        <w:t>6</w:t>
-      </w:r>
-    </w:p>
-    <w:p>
-      <w:pPr>
-        <w:pStyle w:val="ListParagraph"/>
-        <w:numPr>
-          <w:ilvl w:val="0"/>
-          <w:numId w:val="3"/>
-        </w:numPr>
-        <w:bidi w:val="0"/>
-        <w:jc w:val="both"/>
-      </w:pPr>
-      <w:r>
-        <w:t>Ways the protein protects the catalyst:</w:t>
-      </w:r>
-    </w:p>
-    <w:p>
-      <w:pPr>
-        <w:pStyle w:val="ListParagraph"/>
-        <w:numPr>
-          <w:ilvl w:val="1"/>
-          <w:numId w:val="3"/>
-        </w:numPr>
-        <w:bidi w:val="0"/>
-        <w:jc w:val="both"/>
-      </w:pPr>
-      <w:r>
-        <w:t>Preventing some of the ligand exchange.</w:t>
-      </w:r>
-      <w:r>
-        <w:rPr>
-          <w:vertAlign w:val="superscript"/>
-        </w:rPr>
-        <w:t>6</w:t>
-      </w:r>
-    </w:p>
-    <w:p>
-      <w:pPr>
-        <w:pStyle w:val="ListParagraph"/>
-        <w:numPr>
-          <w:ilvl w:val="1"/>
-          <w:numId w:val="3"/>
-        </w:numPr>
-        <w:bidi w:val="0"/>
-        <w:jc w:val="both"/>
-      </w:pPr>
-      <w:r>
-        <w:t>Making dimerization of the catalyst less favorable sterically.</w:t>
-      </w:r>
-      <w:r>
-        <w:rPr>
-          <w:vertAlign w:val="superscript"/>
-        </w:rPr>
-        <w:t>6</w:t>
-      </w:r>
-    </w:p>
-    <w:p>
-      <w:pPr>
-        <w:pStyle w:val="ListParagraph"/>
-        <w:numPr>
-          <w:ilvl w:val="0"/>
-          <w:numId w:val="3"/>
-        </w:numPr>
-        <w:bidi w:val="0"/>
-        <w:jc w:val="both"/>
-      </w:pPr>
-      <w:r>
-        <w:t>NO</w:t>
-      </w:r>
-      <w:r>
-        <w:rPr>
-          <w:vertAlign w:val="subscript"/>
-        </w:rPr>
-        <w:t>3</w:t>
-      </w:r>
-      <w:r>
-        <w:t>-AquaMet catalyst</w:t>
-      </w:r>
-      <w:r>
-        <w:t>, in which NO</w:t>
-      </w:r>
-      <w:r>
-        <w:rPr>
-          <w:vertAlign w:val="subscript"/>
-        </w:rPr>
-        <w:t>3</w:t>
-      </w:r>
-      <w:r>
-        <w:t xml:space="preserve"> replaces either one or both of the chloride ligands,</w:t>
-      </w:r>
-      <w:r>
-        <w:t xml:space="preserve"> can be generated from AquaMet and nitrate-containing species – it decomposes quickly alone but </w:t>
-      </w:r>
-      <w:r>
-        <w:t xml:space="preserve">gives a greater yield than AquaMet for RCM of </w:t>
-      </w:r>
-      <w:r>
-        <w:t>N,N-diallyltosyl amine</w:t>
-      </w:r>
-      <w:r>
-        <w:t xml:space="preserve"> specifically (but not to other metatheses tested).</w:t>
-      </w:r>
-      <w:r>
-        <w:rPr>
-          <w:vertAlign w:val="superscript"/>
-        </w:rPr>
-        <w:t>7</w:t>
-      </w:r>
-    </w:p>
-    <w:p>
-      <w:pPr>
-        <w:pStyle w:val="ListParagraph"/>
-        <w:numPr>
-          <w:ilvl w:val="0"/>
-          <w:numId w:val="3"/>
-        </w:numPr>
-        <w:bidi w:val="0"/>
-        <w:jc w:val="both"/>
-      </w:pPr>
-      <w:r>
-        <w:t>GHII is stable in air and moisture.</w:t>
+    </w:p>
+    <w:p>
+      <w:pPr>
+        <w:pStyle w:val="ListParagraph"/>
+        <w:numPr>
+          <w:ilvl w:val="0"/>
+          <w:numId w:val="3"/>
+        </w:numPr>
+        <w:bidi w:val="0"/>
+        <w:jc w:val="both"/>
+      </w:pPr>
+      <w:r>
+        <w:t>Metalloprotein with a dative bond – the protein donates both electors in the covalent bond – offer easy dissociation of catalyst from the protein but are hard to design.</w:t>
       </w:r>
       <w:r>
         <w:rPr>
@@ -1299,28 +1424,19 @@
         </w:rPr>
         <w:t>8</w:t>
       </w:r>
-      <w:r>
-        <w:t xml:space="preserve"> (look in quoted articles as well)</w:t>
-      </w:r>
-    </w:p>
-    <w:p>
-      <w:pPr>
-        <w:pStyle w:val="ListParagraph"/>
-        <w:numPr>
-          <w:ilvl w:val="0"/>
-          <w:numId w:val="3"/>
-        </w:numPr>
-        <w:bidi w:val="0"/>
-        <w:jc w:val="both"/>
-      </w:pPr>
-      <w:r>
-        <w:t>Beta-barrel structure is a good anchoring for metalloproteins because the compact sheets provide robustness</w:t>
-      </w:r>
-      <w:r>
-        <w:t xml:space="preserve"> against degrading agents</w:t>
-      </w:r>
-      <w:r>
-        <w:t>.</w:t>
+    </w:p>
+    <w:p>
+      <w:pPr>
+        <w:pStyle w:val="ListParagraph"/>
+        <w:numPr>
+          <w:ilvl w:val="0"/>
+          <w:numId w:val="3"/>
+        </w:numPr>
+        <w:bidi w:val="0"/>
+        <w:jc w:val="both"/>
+      </w:pPr>
+      <w:r>
+        <w:t>Covalent anchoring offers precise positioning.</w:t>
       </w:r>
       <w:r>
         <w:rPr>
@@ -1340,7 +1456,28 @@
         <w:jc w:val="both"/>
       </w:pPr>
       <w:r>
-        <w:t>Membrane-spanning beta-barrel proteins are usually larger than their hydrophilic counterparts and can accommodate large GHII catalysts.</w:t>
+        <w:t>Anchoring can be based on creating</w:t>
+      </w:r>
+      <w:r>
+        <w:t xml:space="preserve"> on enlarging</w:t>
+      </w:r>
+      <w:r>
+        <w:t xml:space="preserve"> a cavity – an artificial active site – inside the protein</w:t>
+      </w:r>
+      <w:r>
+        <w:t xml:space="preserve"> </w:t>
+      </w:r>
+      <w:r>
+        <w:t>(</w:t>
+      </w:r>
+      <w:r>
+        <w:t>through mutations</w:t>
+      </w:r>
+      <w:r>
+        <w:t>)</w:t>
+      </w:r>
+      <w:r>
+        <w:t>, to which the catalyst will bind.</w:t>
       </w:r>
       <w:r>
         <w:rPr>
@@ -1360,152 +1497,92 @@
         <w:jc w:val="both"/>
       </w:pPr>
       <w:r>
-        <w:t>Schrock carbenes suck as ligands (for our use-cases) because they're not stable in oxygen and moisture.</w:t>
-      </w:r>
-      <w:r>
-        <w:rPr>
-          <w:vertAlign w:val="superscript"/>
-        </w:rPr>
-        <w:t>9</w:t>
-      </w:r>
-      <w:r>
-        <w:t xml:space="preserve"> (look in quotes)</w:t>
-      </w:r>
-    </w:p>
-    <w:p>
-      <w:pPr>
-        <w:pStyle w:val="ListParagraph"/>
-        <w:numPr>
-          <w:ilvl w:val="0"/>
-          <w:numId w:val="3"/>
-        </w:numPr>
-        <w:bidi w:val="0"/>
-        <w:jc w:val="both"/>
-      </w:pPr>
-      <w:r>
-        <w:t>NHC ligand donates elector and thus stabilizes the catalyst when catalyzing a reaction in proximity to S atoms</w:t>
-      </w:r>
-      <w:r>
-        <w:t>, but phosphine ligands compete with the S atoms for coordination with the Ru.</w:t>
-      </w:r>
-    </w:p>
-    <w:p>
-      <w:pPr>
-        <w:pStyle w:val="ListParagraph"/>
-        <w:numPr>
-          <w:ilvl w:val="0"/>
-          <w:numId w:val="3"/>
-        </w:numPr>
-        <w:bidi w:val="0"/>
-        <w:jc w:val="both"/>
-      </w:pPr>
-      <w:r>
-        <w:t>Schrock Mo catalysts can catalyze well CM of vinylglycine (press x for doubt)</w:t>
-      </w:r>
-      <w:r>
-        <w:t>, but its stability in air and moisture sucks.</w:t>
-      </w:r>
-      <w:r>
-        <w:rPr>
-          <w:vertAlign w:val="superscript"/>
-        </w:rPr>
-        <w:t>11</w:t>
-      </w:r>
-    </w:p>
-    <w:p>
-      <w:pPr>
-        <w:pStyle w:val="ListParagraph"/>
-        <w:numPr>
-          <w:ilvl w:val="0"/>
-          <w:numId w:val="3"/>
-        </w:numPr>
-        <w:bidi w:val="0"/>
-        <w:jc w:val="both"/>
-      </w:pPr>
-      <w:r>
-        <w:t>For the catalyst to be soluble in water, it can contain a PEG or a charged group</w:t>
-      </w:r>
-      <w:r>
-        <w:t>, like ammonium</w:t>
-      </w:r>
-      <w:r>
-        <w:t>.</w:t>
-      </w:r>
-      <w:r>
-        <w:rPr>
-          <w:vertAlign w:val="superscript"/>
-        </w:rPr>
-        <w:t>11</w:t>
-      </w:r>
-    </w:p>
-    <w:p>
-      <w:pPr>
-        <w:pStyle w:val="ListParagraph"/>
-        <w:numPr>
-          <w:ilvl w:val="0"/>
-          <w:numId w:val="3"/>
-        </w:numPr>
-        <w:bidi w:val="0"/>
-        <w:jc w:val="both"/>
-      </w:pPr>
-      <w:r>
-        <w:t xml:space="preserve">The ammonium also </w:t>
-      </w:r>
-      <w:r>
-        <w:t>weakens the O–Ru coordination, resulting</w:t>
-      </w:r>
-      <w:r>
-        <w:t xml:space="preserve"> </w:t>
-      </w:r>
-      <w:r>
-        <w:t>in fast initiation</w:t>
-      </w:r>
-      <w:r>
-        <w:t>.</w:t>
-      </w:r>
-      <w:r>
-        <w:rPr>
-          <w:vertAlign w:val="superscript"/>
-        </w:rPr>
-        <w:t>11</w:t>
-      </w:r>
-    </w:p>
-    <w:p>
-      <w:pPr>
-        <w:bidi w:val="0"/>
-        <w:jc w:val="both"/>
-      </w:pPr>
-    </w:p>
-    <w:p>
-      <w:pPr>
-        <w:bidi w:val="0"/>
-        <w:jc w:val="both"/>
-      </w:pPr>
-    </w:p>
-    <w:p>
-      <w:pPr>
-        <w:bidi w:val="0"/>
-        <w:jc w:val="both"/>
-      </w:pPr>
-      <w:r>
-        <w:rPr>
-          <w:highlight w:val="magenta"/>
-        </w:rPr>
-        <w:t>Synthesis of catalysts</w:t>
-      </w:r>
-    </w:p>
-    <w:p>
-      <w:pPr>
-        <w:pStyle w:val="ListParagraph"/>
-        <w:numPr>
-          <w:ilvl w:val="0"/>
-          <w:numId w:val="3"/>
-        </w:numPr>
-        <w:bidi w:val="0"/>
-        <w:jc w:val="both"/>
-      </w:pPr>
-      <w:r>
-        <w:t>For a metalloenzyme – the biotin-streptavidin technology</w:t>
+        <w:t>A relatively long spacer between the protein and the catalyst may be needed to accommodate the bulky carbene groups.</w:t>
+      </w:r>
+      <w:r>
+        <w:rPr>
+          <w:vertAlign w:val="superscript"/>
+        </w:rPr>
+        <w:t>8</w:t>
+      </w:r>
+    </w:p>
+    <w:p>
+      <w:pPr>
+        <w:pStyle w:val="ListParagraph"/>
+        <w:numPr>
+          <w:ilvl w:val="0"/>
+          <w:numId w:val="3"/>
+        </w:numPr>
+        <w:bidi w:val="0"/>
+        <w:jc w:val="both"/>
+      </w:pPr>
+      <w:r>
+        <w:t xml:space="preserve">Partial denaturation </w:t>
+      </w:r>
+      <w:r>
+        <w:t>and then renatura</w:t>
+      </w:r>
+      <w:r>
+        <w:t>t</w:t>
+      </w:r>
+      <w:r>
+        <w:t xml:space="preserve">ion </w:t>
+      </w:r>
+      <w:r>
+        <w:t>of the protein can be utilized to unfold it for the conjugation of the catalyst to inner amino acid residues.</w:t>
+      </w:r>
+      <w:r>
+        <w:rPr>
+          <w:vertAlign w:val="superscript"/>
+        </w:rPr>
+        <w:t>8</w:t>
+      </w:r>
+    </w:p>
+    <w:p>
+      <w:pPr>
+        <w:bidi w:val="0"/>
+        <w:jc w:val="both"/>
+        <w:rPr>
+          <w:highlight w:val="cyan"/>
+        </w:rPr>
+      </w:pPr>
+    </w:p>
+    <w:p>
+      <w:pPr>
+        <w:bidi w:val="0"/>
+        <w:jc w:val="both"/>
+      </w:pPr>
+      <w:r>
+        <w:rPr>
+          <w:highlight w:val="cyan"/>
+        </w:rPr>
+        <w:t>Reactions</w:t>
+      </w:r>
+    </w:p>
+    <w:p>
+      <w:pPr>
+        <w:pStyle w:val="ListParagraph"/>
+        <w:numPr>
+          <w:ilvl w:val="0"/>
+          <w:numId w:val="3"/>
+        </w:numPr>
+        <w:bidi w:val="0"/>
+        <w:jc w:val="both"/>
+      </w:pPr>
+      <w:r>
+        <w:t xml:space="preserve">Artificial </w:t>
+      </w:r>
+      <w:r>
+        <w:t>RCM reaction in 1</w:t>
+      </w:r>
+      <w:r>
+        <w:t xml:space="preserve"> and 2</w:t>
+      </w:r>
+      <w:r>
+        <w:t>; useful for assessing activity and efficiency</w:t>
+      </w:r>
+      <w:r>
+        <w:t xml:space="preserve"> (though it sucks in water</w:t>
       </w:r>
       <w:r>
         <w:rPr>
@@ -1513,277 +1590,24 @@
         </w:rPr>
         <w:t>2</w:t>
       </w:r>
-    </w:p>
-    <w:p>
-      <w:pPr>
-        <w:pStyle w:val="ListParagraph"/>
-        <w:numPr>
-          <w:ilvl w:val="1"/>
-          <w:numId w:val="3"/>
-        </w:numPr>
-        <w:bidi w:val="0"/>
-        <w:jc w:val="both"/>
-      </w:pPr>
-      <w:r>
+      <w:r>
+        <w:t>)</w:t>
+      </w:r>
+      <w:r>
+        <w:t>:</w:t>
+      </w:r>
+    </w:p>
+    <w:p>
+      <w:pPr>
+        <w:bidi w:val="0"/>
+        <w:ind w:left="360"/>
+        <w:jc w:val="both"/>
+      </w:pPr>
+      <w:r>
+        <w:rPr>
+          <w:noProof/>
+        </w:rPr>
         <w:lastRenderedPageBreak/>
-        <w:t>The affinity between biotin and streptavidin is very high by nature, so when the metal catalyst is bonded to biotin it can be integrated to a streptavidin-derived protein.</w:t>
-      </w:r>
-      <w:r>
-        <w:rPr>
-          <w:vertAlign w:val="superscript"/>
-        </w:rPr>
-        <w:t>8</w:t>
-      </w:r>
-      <w:r>
-        <w:t xml:space="preserve"> (look at quotes)</w:t>
-      </w:r>
-    </w:p>
-    <w:p>
-      <w:pPr>
-        <w:pStyle w:val="ListParagraph"/>
-        <w:numPr>
-          <w:ilvl w:val="0"/>
-          <w:numId w:val="3"/>
-        </w:numPr>
-        <w:bidi w:val="0"/>
-        <w:jc w:val="both"/>
-      </w:pPr>
-      <w:r>
-        <w:t xml:space="preserve">Directed evolution through saturation mutagenesis </w:t>
-      </w:r>
-      <w:r>
-        <w:t xml:space="preserve">on the amino acids close to the Ru </w:t>
-      </w:r>
-      <w:r>
-        <w:t xml:space="preserve">can increase </w:t>
-      </w:r>
-      <w:r>
-        <w:t>five-fold the cell-specific activity of the catalyst.</w:t>
-      </w:r>
-      <w:r>
-        <w:rPr>
-          <w:vertAlign w:val="superscript"/>
-        </w:rPr>
-        <w:t>2</w:t>
-      </w:r>
-      <w:r>
-        <w:t xml:space="preserve"> This type of evolution can be perform substrate-specifically and thus we can develop the "ideal" enzyme for any type of reaction</w:t>
-      </w:r>
-      <w:r>
-        <w:t xml:space="preserve"> (personal observation</w:t>
-      </w:r>
-      <w:r>
-        <w:t>, based on 2</w:t>
-      </w:r>
-      <w:r>
-        <w:t>)</w:t>
-      </w:r>
-      <w:r>
-        <w:t>.</w:t>
-      </w:r>
-    </w:p>
-    <w:p>
-      <w:pPr>
-        <w:pStyle w:val="ListParagraph"/>
-        <w:numPr>
-          <w:ilvl w:val="0"/>
-          <w:numId w:val="3"/>
-        </w:numPr>
-        <w:bidi w:val="0"/>
-        <w:jc w:val="both"/>
-      </w:pPr>
-      <w:r>
-        <w:t>Metalloprotein with a dative bond – the protein donates both electors in the covalent bond – offer easy dissociation of catalyst from the protein but are hard to design.</w:t>
-      </w:r>
-      <w:r>
-        <w:rPr>
-          <w:vertAlign w:val="superscript"/>
-        </w:rPr>
-        <w:t>8</w:t>
-      </w:r>
-    </w:p>
-    <w:p>
-      <w:pPr>
-        <w:pStyle w:val="ListParagraph"/>
-        <w:numPr>
-          <w:ilvl w:val="0"/>
-          <w:numId w:val="3"/>
-        </w:numPr>
-        <w:bidi w:val="0"/>
-        <w:jc w:val="both"/>
-      </w:pPr>
-      <w:r>
-        <w:t>Covalent anchoring offers precise positioning.</w:t>
-      </w:r>
-      <w:r>
-        <w:rPr>
-          <w:vertAlign w:val="superscript"/>
-        </w:rPr>
-        <w:t>8</w:t>
-      </w:r>
-    </w:p>
-    <w:p>
-      <w:pPr>
-        <w:pStyle w:val="ListParagraph"/>
-        <w:numPr>
-          <w:ilvl w:val="0"/>
-          <w:numId w:val="3"/>
-        </w:numPr>
-        <w:bidi w:val="0"/>
-        <w:jc w:val="both"/>
-      </w:pPr>
-      <w:r>
-        <w:t>Anchoring can be based on creating</w:t>
-      </w:r>
-      <w:r>
-        <w:t xml:space="preserve"> on enlarging</w:t>
-      </w:r>
-      <w:r>
-        <w:t xml:space="preserve"> a cavity – an artificial active site – inside the protein</w:t>
-      </w:r>
-      <w:r>
-        <w:t xml:space="preserve"> </w:t>
-      </w:r>
-      <w:r>
-        <w:t>(</w:t>
-      </w:r>
-      <w:r>
-        <w:t>through mutations</w:t>
-      </w:r>
-      <w:r>
-        <w:t>)</w:t>
-      </w:r>
-      <w:r>
-        <w:t>, to which the catalyst will bind.</w:t>
-      </w:r>
-      <w:r>
-        <w:rPr>
-          <w:vertAlign w:val="superscript"/>
-        </w:rPr>
-        <w:t>8</w:t>
-      </w:r>
-    </w:p>
-    <w:p>
-      <w:pPr>
-        <w:pStyle w:val="ListParagraph"/>
-        <w:numPr>
-          <w:ilvl w:val="0"/>
-          <w:numId w:val="3"/>
-        </w:numPr>
-        <w:bidi w:val="0"/>
-        <w:jc w:val="both"/>
-      </w:pPr>
-      <w:r>
-        <w:t>A relatively long spacer between the protein and the catalyst may be needed to accommodate the bulky carbene groups.</w:t>
-      </w:r>
-      <w:r>
-        <w:rPr>
-          <w:vertAlign w:val="superscript"/>
-        </w:rPr>
-        <w:t>8</w:t>
-      </w:r>
-    </w:p>
-    <w:p>
-      <w:pPr>
-        <w:pStyle w:val="ListParagraph"/>
-        <w:numPr>
-          <w:ilvl w:val="0"/>
-          <w:numId w:val="3"/>
-        </w:numPr>
-        <w:bidi w:val="0"/>
-        <w:jc w:val="both"/>
-      </w:pPr>
-      <w:r>
-        <w:t xml:space="preserve">Partial denaturation </w:t>
-      </w:r>
-      <w:r>
-        <w:t>and then renatura</w:t>
-      </w:r>
-      <w:r>
-        <w:t>t</w:t>
-      </w:r>
-      <w:r>
-        <w:t xml:space="preserve">ion </w:t>
-      </w:r>
-      <w:r>
-        <w:t>of the protein can be utilized to unfold it for the conjugation of the catalyst to inner amino acid residues.</w:t>
-      </w:r>
-      <w:r>
-        <w:rPr>
-          <w:vertAlign w:val="superscript"/>
-        </w:rPr>
-        <w:t>8</w:t>
-      </w:r>
-    </w:p>
-    <w:p>
-      <w:pPr>
-        <w:bidi w:val="0"/>
-        <w:jc w:val="both"/>
-        <w:rPr>
-          <w:highlight w:val="cyan"/>
-        </w:rPr>
-      </w:pPr>
-    </w:p>
-    <w:p>
-      <w:pPr>
-        <w:bidi w:val="0"/>
-        <w:jc w:val="both"/>
-      </w:pPr>
-      <w:r>
-        <w:rPr>
-          <w:highlight w:val="cyan"/>
-        </w:rPr>
-        <w:t>Reactions</w:t>
-      </w:r>
-    </w:p>
-    <w:p>
-      <w:pPr>
-        <w:pStyle w:val="ListParagraph"/>
-        <w:numPr>
-          <w:ilvl w:val="0"/>
-          <w:numId w:val="3"/>
-        </w:numPr>
-        <w:bidi w:val="0"/>
-        <w:jc w:val="both"/>
-      </w:pPr>
-      <w:r>
-        <w:t xml:space="preserve">Artificial </w:t>
-      </w:r>
-      <w:r>
-        <w:t>RCM reaction in 1</w:t>
-      </w:r>
-      <w:r>
-        <w:t xml:space="preserve"> and 2</w:t>
-      </w:r>
-      <w:r>
-        <w:t>; useful for assessing activity and efficiency</w:t>
-      </w:r>
-      <w:r>
-        <w:t xml:space="preserve"> (though it sucks in water</w:t>
-      </w:r>
-      <w:r>
-        <w:rPr>
-          <w:vertAlign w:val="superscript"/>
-        </w:rPr>
-        <w:t>2</w:t>
-      </w:r>
-      <w:r>
-        <w:t>)</w:t>
-      </w:r>
-      <w:r>
-        <w:t>:</w:t>
-      </w:r>
-    </w:p>
-    <w:p>
-      <w:pPr>
-        <w:bidi w:val="0"/>
-        <w:ind w:left="360"/>
-        <w:jc w:val="both"/>
-      </w:pPr>
-      <w:r>
-        <w:rPr>
-          <w:noProof/>
-        </w:rPr>
         <w:drawing>
           <wp:inline distT="0" distB="0" distL="0" distR="0" wp14:anchorId="193DFF96" wp14:editId="7A82DE01">
             <wp:extent cx="1505160" cy="495369"/>
@@ -1919,7 +1743,15 @@
         <w:jc w:val="both"/>
       </w:pPr>
       <w:r>
-        <w:t>The yield of most catalysts goes sharply down after incubation in blood because of deactivation (by GSH, for example); AlbRu-I achieves a good yield of 21% after incubation in blood for 24h.</w:t>
+        <w:t xml:space="preserve">The yield of most catalysts goes sharply down after incubation in blood because of deactivation (by GSH, for example); </w:t>
+      </w:r>
+      <w:proofErr w:type="spellStart"/>
+      <w:r>
+        <w:t>AlbRu</w:t>
+      </w:r>
+      <w:proofErr w:type="spellEnd"/>
+      <w:r>
+        <w:t>-I achieves a good yield of 21% after incubation in blood for 24h.</w:t>
       </w:r>
       <w:r>
         <w:rPr>
@@ -1938,8 +1770,13 @@
         <w:bidi w:val="0"/>
         <w:jc w:val="both"/>
       </w:pPr>
-      <w:r>
-        <w:t>AlbRu-I can be used to synthesize carboxylic acids.</w:t>
+      <w:proofErr w:type="spellStart"/>
+      <w:r>
+        <w:t>AlbRu</w:t>
+      </w:r>
+      <w:proofErr w:type="spellEnd"/>
+      <w:r>
+        <w:t>-I can be used to synthesize carboxylic acids.</w:t>
       </w:r>
       <w:r>
         <w:rPr>
@@ -2039,7 +1876,15 @@
         <w:jc w:val="both"/>
       </w:pPr>
       <w:r>
-        <w:t>Transferring an olefin to homoallylglycine didn't work but to Cys-like residues did work, probably because of the sulfur.</w:t>
+        <w:t xml:space="preserve">Transferring an olefin to homoallylglycine didn't work but to </w:t>
+      </w:r>
+      <w:proofErr w:type="spellStart"/>
+      <w:r>
+        <w:t>Cys</w:t>
+      </w:r>
+      <w:proofErr w:type="spellEnd"/>
+      <w:r>
+        <w:t>-like residues did work, probably because of the sulfur.</w:t>
       </w:r>
       <w:r>
         <w:rPr>
@@ -2150,7 +1995,6 @@
         <w:jc w:val="both"/>
       </w:pPr>
       <w:r>
-        <w:lastRenderedPageBreak/>
         <w:t>Sulfur-assisted metathesis mechanism (</w:t>
       </w:r>
       <w:hyperlink r:id="rId14" w:history="1">
@@ -2233,6 +2077,26 @@
       <w:pPr>
         <w:pStyle w:val="ListParagraph"/>
         <w:numPr>
+          <w:ilvl w:val="1"/>
+          <w:numId w:val="3"/>
+        </w:numPr>
+        <w:bidi w:val="0"/>
+        <w:jc w:val="both"/>
+      </w:pPr>
+      <w:r>
+        <w:t>NaCl, at least for some reactions and catalysts (find out why).</w:t>
+      </w:r>
+      <w:r>
+        <w:rPr>
+          <w:vertAlign w:val="superscript"/>
+        </w:rPr>
+        <w:t>12</w:t>
+      </w:r>
+    </w:p>
+    <w:p>
+      <w:pPr>
+        <w:pStyle w:val="ListParagraph"/>
+        <w:numPr>
           <w:ilvl w:val="0"/>
           <w:numId w:val="3"/>
         </w:numPr>
@@ -2308,8 +2172,13 @@
         <w:jc w:val="both"/>
       </w:pPr>
       <w:r>
-        <w:t>Basic molecules – can deprotonate the metallocyclobutane</w:t>
-      </w:r>
+        <w:t xml:space="preserve">Basic molecules – can deprotonate the </w:t>
+      </w:r>
+      <w:proofErr w:type="spellStart"/>
+      <w:r>
+        <w:t>metallocyclobutane</w:t>
+      </w:r>
+      <w:proofErr w:type="spellEnd"/>
       <w:r>
         <w:t xml:space="preserve"> and cause decomposition of the species</w:t>
       </w:r>
@@ -2374,7 +2243,15 @@
         <w:jc w:val="both"/>
       </w:pPr>
       <w:r>
-        <w:t>Sac (s-allylcysteine)</w:t>
+        <w:t>Sac (s-</w:t>
+      </w:r>
+      <w:proofErr w:type="spellStart"/>
+      <w:r>
+        <w:t>allylcysteine</w:t>
+      </w:r>
+      <w:proofErr w:type="spellEnd"/>
+      <w:r>
+        <w:t>)</w:t>
       </w:r>
       <w:r>
         <w:t xml:space="preserve"> – a good residue for OM because the S coordinates with the Ru center and protects it from chelation while keeping it available for metallacyclobutane creation.</w:t>
@@ -2432,6 +2309,7 @@
         <w:jc w:val="both"/>
       </w:pPr>
       <w:r>
+        <w:lastRenderedPageBreak/>
         <w:t xml:space="preserve">High yield substrates - </w:t>
       </w:r>
       <w:r>
@@ -2578,7 +2456,23 @@
         <w:jc w:val="both"/>
       </w:pPr>
       <w:r>
-        <w:t>Se-allylselecocysteine (Seac) is even better than Sac because selenium is softer than sulfur and thus more fitting for the ruthenium</w:t>
+        <w:t>Se-</w:t>
+      </w:r>
+      <w:proofErr w:type="spellStart"/>
+      <w:r>
+        <w:t>allylselecocysteine</w:t>
+      </w:r>
+      <w:proofErr w:type="spellEnd"/>
+      <w:r>
+        <w:t xml:space="preserve"> (</w:t>
+      </w:r>
+      <w:proofErr w:type="spellStart"/>
+      <w:r>
+        <w:t>Seac</w:t>
+      </w:r>
+      <w:proofErr w:type="spellEnd"/>
+      <w:r>
+        <w:t>) is even better than Sac because selenium is softer than sulfur and thus more fitting for the ruthenium</w:t>
       </w:r>
       <w:r>
         <w:t>, AND it's faster as well</w:t>
@@ -2684,17 +2578,6 @@
     </w:p>
     <w:p>
       <w:pPr>
-        <w:pStyle w:val="ListParagraph"/>
-        <w:numPr>
-          <w:ilvl w:val="0"/>
-          <w:numId w:val="3"/>
-        </w:numPr>
-        <w:bidi w:val="0"/>
-        <w:jc w:val="both"/>
-      </w:pPr>
-    </w:p>
-    <w:p>
-      <w:pPr>
         <w:bidi w:val="0"/>
         <w:ind w:firstLine="720"/>
         <w:jc w:val="both"/>
@@ -2769,288 +2652,348 @@
         <w:jc w:val="both"/>
       </w:pPr>
       <w:r>
+        <w:t xml:space="preserve">Water does not affect E/Z </w:t>
+      </w:r>
+      <w:r>
+        <w:t>selectivity, but increases isomerization in the location of the double bond.</w:t>
+      </w:r>
+      <w:r>
+        <w:rPr>
+          <w:vertAlign w:val="superscript"/>
+        </w:rPr>
+        <w:t>5</w:t>
+      </w:r>
+    </w:p>
+    <w:p>
+      <w:pPr>
+        <w:pStyle w:val="ListParagraph"/>
+        <w:numPr>
+          <w:ilvl w:val="0"/>
+          <w:numId w:val="3"/>
+        </w:numPr>
+        <w:bidi w:val="0"/>
+        <w:jc w:val="both"/>
+      </w:pPr>
+      <w:r>
+        <w:t xml:space="preserve">Hydrogen bonding </w:t>
+      </w:r>
+      <w:r>
+        <w:t>destabilizes the reaction-ready conformer of some RCM reactants</w:t>
+      </w:r>
+      <w:r>
+        <w:t xml:space="preserve"> (increases its energy)</w:t>
+      </w:r>
+      <w:r>
+        <w:t>.</w:t>
+      </w:r>
+      <w:r>
+        <w:rPr>
+          <w:vertAlign w:val="superscript"/>
+        </w:rPr>
+        <w:t>5</w:t>
+      </w:r>
+    </w:p>
+    <w:p>
+      <w:pPr>
+        <w:pStyle w:val="ListParagraph"/>
+        <w:numPr>
+          <w:ilvl w:val="0"/>
+          <w:numId w:val="3"/>
+        </w:numPr>
+        <w:bidi w:val="0"/>
+        <w:jc w:val="both"/>
+      </w:pPr>
+      <w:r>
+        <w:t>The effect is double – both on the catalyst and the reactant.</w:t>
+      </w:r>
+    </w:p>
+    <w:p>
+      <w:pPr>
+        <w:pStyle w:val="ListParagraph"/>
+        <w:numPr>
+          <w:ilvl w:val="0"/>
+          <w:numId w:val="3"/>
+        </w:numPr>
+        <w:bidi w:val="0"/>
+        <w:jc w:val="both"/>
+      </w:pPr>
+      <w:r>
+        <w:t>Fast-initiating catalysts are more vulnerable to decomposition by water because the active state is the one attacked by water.</w:t>
+      </w:r>
+      <w:r>
+        <w:rPr>
+          <w:vertAlign w:val="superscript"/>
+        </w:rPr>
+        <w:t>5</w:t>
+      </w:r>
+    </w:p>
+    <w:p>
+      <w:pPr>
+        <w:pStyle w:val="ListParagraph"/>
+        <w:numPr>
+          <w:ilvl w:val="0"/>
+          <w:numId w:val="3"/>
+        </w:numPr>
+        <w:bidi w:val="0"/>
+        <w:jc w:val="both"/>
+      </w:pPr>
+      <w:r>
+        <w:t>Catalyst decomposition in water =(mostly) h</w:t>
+      </w:r>
+      <w:r>
+        <w:t>alide exchange lead</w:t>
+      </w:r>
+      <w:r>
+        <w:t>ing</w:t>
+      </w:r>
+      <w:r>
+        <w:t xml:space="preserve"> to dihydroxy complexes and binuclear species (6 quoting others).</w:t>
+      </w:r>
+      <w:r>
+        <w:rPr>
+          <w:vertAlign w:val="superscript"/>
+        </w:rPr>
+        <w:t>6</w:t>
+      </w:r>
+    </w:p>
+    <w:p>
+      <w:pPr>
+        <w:pStyle w:val="ListParagraph"/>
+        <w:numPr>
+          <w:ilvl w:val="0"/>
+          <w:numId w:val="3"/>
+        </w:numPr>
+        <w:bidi w:val="0"/>
+        <w:jc w:val="both"/>
+      </w:pPr>
+      <w:r>
+        <w:t xml:space="preserve">Water competes with the olefin </w:t>
+      </w:r>
+      <w:r>
+        <w:t>to bind</w:t>
+      </w:r>
+      <w:r>
+        <w:t xml:space="preserve"> the catalyst.</w:t>
+      </w:r>
+      <w:r>
+        <w:rPr>
+          <w:vertAlign w:val="superscript"/>
+        </w:rPr>
+        <w:t>12</w:t>
+      </w:r>
+    </w:p>
+    <w:p>
+      <w:pPr>
+        <w:pStyle w:val="ListParagraph"/>
+        <w:bidi w:val="0"/>
+        <w:jc w:val="both"/>
+      </w:pPr>
+    </w:p>
+    <w:p>
+      <w:pPr>
+        <w:bidi w:val="0"/>
+        <w:jc w:val="both"/>
+      </w:pPr>
+      <w:r>
+        <w:rPr>
+          <w:highlight w:val="green"/>
+        </w:rPr>
+        <w:t>Throughput, rate and byproducts</w:t>
+      </w:r>
+      <w:r>
+        <w:rPr>
+          <w:highlight w:val="green"/>
+        </w:rPr>
+        <w:t xml:space="preserve"> (different types of </w:t>
+      </w:r>
+      <w:proofErr w:type="spellStart"/>
+      <w:r>
+        <w:rPr>
+          <w:highlight w:val="green"/>
+        </w:rPr>
+        <w:t>selectivities</w:t>
+      </w:r>
+      <w:proofErr w:type="spellEnd"/>
+      <w:r>
+        <w:rPr>
+          <w:highlight w:val="green"/>
+        </w:rPr>
+        <w:t>)</w:t>
+      </w:r>
+    </w:p>
+    <w:p>
+      <w:pPr>
+        <w:pStyle w:val="ListParagraph"/>
+        <w:numPr>
+          <w:ilvl w:val="0"/>
+          <w:numId w:val="3"/>
+        </w:numPr>
+        <w:bidi w:val="0"/>
+        <w:jc w:val="both"/>
+      </w:pPr>
+      <w:r>
+        <w:t xml:space="preserve">Both </w:t>
+      </w:r>
+      <w:r>
+        <w:t>"free" and enzyme-bound Ru catalysts show Michaelis-Menten kinetics</w:t>
+      </w:r>
+      <w:r>
+        <w:t>.</w:t>
+      </w:r>
+      <w:r>
+        <w:rPr>
+          <w:vertAlign w:val="superscript"/>
+        </w:rPr>
+        <w:t>2</w:t>
+      </w:r>
+    </w:p>
+    <w:p>
+      <w:pPr>
+        <w:pStyle w:val="ListParagraph"/>
+        <w:numPr>
+          <w:ilvl w:val="0"/>
+          <w:numId w:val="3"/>
+        </w:numPr>
+        <w:bidi w:val="0"/>
+        <w:jc w:val="both"/>
+      </w:pPr>
+      <w:proofErr w:type="spellStart"/>
+      <w:r>
+        <w:t>SAV</w:t>
+      </w:r>
+      <w:r>
+        <w:rPr>
+          <w:vertAlign w:val="superscript"/>
+        </w:rPr>
+        <w:t>mut</w:t>
+      </w:r>
+      <w:proofErr w:type="spellEnd"/>
+      <w:r>
+        <w:t xml:space="preserve"> outperform</w:t>
+      </w:r>
+      <w:r>
+        <w:t>s</w:t>
+      </w:r>
+      <w:r>
+        <w:t xml:space="preserve"> both </w:t>
+      </w:r>
+      <w:proofErr w:type="spellStart"/>
+      <w:r>
+        <w:t>Hoveyda</w:t>
+      </w:r>
+      <w:proofErr w:type="spellEnd"/>
+      <w:r>
+        <w:t xml:space="preserve">–Grubbs (HGII) and </w:t>
+      </w:r>
+      <w:proofErr w:type="spellStart"/>
+      <w:r>
+        <w:t>AquaMet</w:t>
+      </w:r>
+      <w:proofErr w:type="spellEnd"/>
+      <w:r>
+        <w:t xml:space="preserve"> (AQM)</w:t>
+      </w:r>
+      <w:r>
+        <w:t xml:space="preserve"> under some conditions.</w:t>
+      </w:r>
+      <w:r>
+        <w:rPr>
+          <w:vertAlign w:val="superscript"/>
+        </w:rPr>
+        <w:t>2</w:t>
+      </w:r>
+    </w:p>
+    <w:p>
+      <w:pPr>
+        <w:pStyle w:val="ListParagraph"/>
+        <w:numPr>
+          <w:ilvl w:val="0"/>
+          <w:numId w:val="3"/>
+        </w:numPr>
+        <w:bidi w:val="0"/>
+        <w:jc w:val="both"/>
+      </w:pPr>
+      <w:proofErr w:type="spellStart"/>
+      <w:r>
+        <w:t>AlbRu</w:t>
+      </w:r>
+      <w:proofErr w:type="spellEnd"/>
+      <w:r>
+        <w:t>-I requires 1-5 mol% for efficient catalysis.</w:t>
+      </w:r>
+      <w:r>
+        <w:rPr>
+          <w:vertAlign w:val="superscript"/>
+        </w:rPr>
+        <w:t>3</w:t>
+      </w:r>
+    </w:p>
+    <w:p>
+      <w:pPr>
+        <w:pStyle w:val="ListParagraph"/>
+        <w:numPr>
+          <w:ilvl w:val="0"/>
+          <w:numId w:val="3"/>
+        </w:numPr>
+        <w:bidi w:val="0"/>
+        <w:jc w:val="both"/>
+      </w:pPr>
+      <w:r>
+        <w:t>The decomposed Ru catalyst can trigger double bond migration and DNA degradation (look for the quoted articles in 5).</w:t>
+      </w:r>
+      <w:r>
+        <w:rPr>
+          <w:vertAlign w:val="superscript"/>
+        </w:rPr>
+        <w:t>5</w:t>
+      </w:r>
+    </w:p>
+    <w:p>
+      <w:pPr>
+        <w:pStyle w:val="ListParagraph"/>
+        <w:numPr>
+          <w:ilvl w:val="0"/>
+          <w:numId w:val="3"/>
+        </w:numPr>
+        <w:bidi w:val="0"/>
+        <w:jc w:val="both"/>
+      </w:pPr>
+      <w:r>
+        <w:t>High concentration of the catalyst can lead to biomolecular coupling and thus to a lower TON for some catalysts.</w:t>
+      </w:r>
+      <w:r>
+        <w:rPr>
+          <w:vertAlign w:val="superscript"/>
+        </w:rPr>
+        <w:t>5</w:t>
+      </w:r>
+    </w:p>
+    <w:p>
+      <w:pPr>
+        <w:pStyle w:val="ListParagraph"/>
+        <w:numPr>
+          <w:ilvl w:val="0"/>
+          <w:numId w:val="3"/>
+        </w:numPr>
+        <w:bidi w:val="0"/>
+        <w:jc w:val="both"/>
+      </w:pPr>
+      <w:r>
+        <w:t>Annoying side reactions like olefin isomerization after beta-hydride elimination did not occur in 6.</w:t>
+      </w:r>
+    </w:p>
+    <w:p>
+      <w:pPr>
+        <w:pStyle w:val="ListParagraph"/>
+        <w:numPr>
+          <w:ilvl w:val="0"/>
+          <w:numId w:val="3"/>
+        </w:numPr>
+        <w:bidi w:val="0"/>
+        <w:jc w:val="both"/>
+      </w:pPr>
+      <w:r>
         <w:lastRenderedPageBreak/>
-        <w:t xml:space="preserve">Water does not affect E/Z </w:t>
-      </w:r>
-      <w:r>
-        <w:t>selectivity, but increases isomerization in the location of the double bond.</w:t>
-      </w:r>
-      <w:r>
-        <w:rPr>
-          <w:vertAlign w:val="superscript"/>
-        </w:rPr>
-        <w:t>5</w:t>
-      </w:r>
-    </w:p>
-    <w:p>
-      <w:pPr>
-        <w:pStyle w:val="ListParagraph"/>
-        <w:numPr>
-          <w:ilvl w:val="0"/>
-          <w:numId w:val="3"/>
-        </w:numPr>
-        <w:bidi w:val="0"/>
-        <w:jc w:val="both"/>
-      </w:pPr>
-      <w:r>
-        <w:t xml:space="preserve">Hydrogen bonding </w:t>
-      </w:r>
-      <w:r>
-        <w:t>destabilizes the reaction-ready conformer of some RCM reactants</w:t>
-      </w:r>
-      <w:r>
-        <w:t xml:space="preserve"> (increases its energy)</w:t>
-      </w:r>
-      <w:r>
-        <w:t>.</w:t>
-      </w:r>
-      <w:r>
-        <w:rPr>
-          <w:vertAlign w:val="superscript"/>
-        </w:rPr>
-        <w:t>5</w:t>
-      </w:r>
-    </w:p>
-    <w:p>
-      <w:pPr>
-        <w:pStyle w:val="ListParagraph"/>
-        <w:numPr>
-          <w:ilvl w:val="0"/>
-          <w:numId w:val="3"/>
-        </w:numPr>
-        <w:bidi w:val="0"/>
-        <w:jc w:val="both"/>
-      </w:pPr>
-      <w:r>
-        <w:t>The effect is double – both on the catalyst and the reactant.</w:t>
-      </w:r>
-    </w:p>
-    <w:p>
-      <w:pPr>
-        <w:pStyle w:val="ListParagraph"/>
-        <w:numPr>
-          <w:ilvl w:val="0"/>
-          <w:numId w:val="3"/>
-        </w:numPr>
-        <w:bidi w:val="0"/>
-        <w:jc w:val="both"/>
-      </w:pPr>
-      <w:r>
-        <w:t>Fast-initiating catalysts are more vulnerable to decomposition by water because the active state is the one attacked by water.</w:t>
-      </w:r>
-      <w:r>
-        <w:rPr>
-          <w:vertAlign w:val="superscript"/>
-        </w:rPr>
-        <w:t>5</w:t>
-      </w:r>
-    </w:p>
-    <w:p>
-      <w:pPr>
-        <w:pStyle w:val="ListParagraph"/>
-        <w:numPr>
-          <w:ilvl w:val="0"/>
-          <w:numId w:val="3"/>
-        </w:numPr>
-        <w:bidi w:val="0"/>
-        <w:jc w:val="both"/>
-      </w:pPr>
-      <w:r>
-        <w:t>Catalyst decomposition in water =(mostly) h</w:t>
-      </w:r>
-      <w:r>
-        <w:t>alide exchange lead</w:t>
-      </w:r>
-      <w:r>
-        <w:t>ing</w:t>
-      </w:r>
-      <w:r>
-        <w:t xml:space="preserve"> to dihydroxy complexes and binuclear species (6 quoting others).</w:t>
-      </w:r>
-      <w:r>
-        <w:rPr>
-          <w:vertAlign w:val="superscript"/>
-        </w:rPr>
-        <w:t>6</w:t>
-      </w:r>
-    </w:p>
-    <w:p>
-      <w:pPr>
-        <w:pStyle w:val="ListParagraph"/>
-        <w:bidi w:val="0"/>
-        <w:jc w:val="both"/>
-      </w:pPr>
-    </w:p>
-    <w:p>
-      <w:pPr>
-        <w:bidi w:val="0"/>
-        <w:jc w:val="both"/>
-      </w:pPr>
-      <w:r>
-        <w:rPr>
-          <w:highlight w:val="green"/>
-        </w:rPr>
-        <w:t>Throughput, rate and byproducts</w:t>
-      </w:r>
-      <w:r>
-        <w:rPr>
-          <w:highlight w:val="green"/>
-        </w:rPr>
-        <w:t xml:space="preserve"> (different types of selectivities)</w:t>
-      </w:r>
-    </w:p>
-    <w:p>
-      <w:pPr>
-        <w:pStyle w:val="ListParagraph"/>
-        <w:numPr>
-          <w:ilvl w:val="0"/>
-          <w:numId w:val="3"/>
-        </w:numPr>
-        <w:bidi w:val="0"/>
-        <w:jc w:val="both"/>
-      </w:pPr>
-      <w:r>
-        <w:t xml:space="preserve">Both </w:t>
-      </w:r>
-      <w:r>
-        <w:t>"free" and enzyme-bound Ru catalysts show Michaelis-Menten kinetics</w:t>
-      </w:r>
-      <w:r>
-        <w:t>.</w:t>
-      </w:r>
-      <w:r>
-        <w:rPr>
-          <w:vertAlign w:val="superscript"/>
-        </w:rPr>
-        <w:t>2</w:t>
-      </w:r>
-    </w:p>
-    <w:p>
-      <w:pPr>
-        <w:pStyle w:val="ListParagraph"/>
-        <w:numPr>
-          <w:ilvl w:val="0"/>
-          <w:numId w:val="3"/>
-        </w:numPr>
-        <w:bidi w:val="0"/>
-        <w:jc w:val="both"/>
-      </w:pPr>
-      <w:r>
-        <w:t>SAV</w:t>
-      </w:r>
-      <w:r>
-        <w:rPr>
-          <w:vertAlign w:val="superscript"/>
-        </w:rPr>
-        <w:t>mut</w:t>
-      </w:r>
-      <w:r>
-        <w:t xml:space="preserve"> outperform</w:t>
-      </w:r>
-      <w:r>
-        <w:t>s</w:t>
-      </w:r>
-      <w:r>
-        <w:t xml:space="preserve"> both </w:t>
-      </w:r>
-      <w:r>
-        <w:t>Hoveyda–Grubbs (HGII) and AquaMet (AQM)</w:t>
-      </w:r>
-      <w:r>
-        <w:t xml:space="preserve"> under some conditions.</w:t>
-      </w:r>
-      <w:r>
-        <w:rPr>
-          <w:vertAlign w:val="superscript"/>
-        </w:rPr>
-        <w:t>2</w:t>
-      </w:r>
-    </w:p>
-    <w:p>
-      <w:pPr>
-        <w:pStyle w:val="ListParagraph"/>
-        <w:numPr>
-          <w:ilvl w:val="0"/>
-          <w:numId w:val="3"/>
-        </w:numPr>
-        <w:bidi w:val="0"/>
-        <w:jc w:val="both"/>
-      </w:pPr>
-      <w:r>
-        <w:t>AlbRu-I requires 1-5 mol% for efficient catalysis.</w:t>
-      </w:r>
-      <w:r>
-        <w:rPr>
-          <w:vertAlign w:val="superscript"/>
-        </w:rPr>
-        <w:t>3</w:t>
-      </w:r>
-    </w:p>
-    <w:p>
-      <w:pPr>
-        <w:pStyle w:val="ListParagraph"/>
-        <w:numPr>
-          <w:ilvl w:val="0"/>
-          <w:numId w:val="3"/>
-        </w:numPr>
-        <w:bidi w:val="0"/>
-        <w:jc w:val="both"/>
-      </w:pPr>
-      <w:r>
-        <w:t>The decomposed Ru catalyst can trigger double bond migration and DNA degradation (look for the quoted articles in 5).</w:t>
-      </w:r>
-      <w:r>
-        <w:rPr>
-          <w:vertAlign w:val="superscript"/>
-        </w:rPr>
-        <w:t>5</w:t>
-      </w:r>
-    </w:p>
-    <w:p>
-      <w:pPr>
-        <w:pStyle w:val="ListParagraph"/>
-        <w:numPr>
-          <w:ilvl w:val="0"/>
-          <w:numId w:val="3"/>
-        </w:numPr>
-        <w:bidi w:val="0"/>
-        <w:jc w:val="both"/>
-      </w:pPr>
-      <w:r>
-        <w:t>High concentration of the catalyst can lead to biomolecular coupling and thus to a lower TON for some catalysts.</w:t>
-      </w:r>
-      <w:r>
-        <w:rPr>
-          <w:vertAlign w:val="superscript"/>
-        </w:rPr>
-        <w:t>5</w:t>
-      </w:r>
-    </w:p>
-    <w:p>
-      <w:pPr>
-        <w:pStyle w:val="ListParagraph"/>
-        <w:numPr>
-          <w:ilvl w:val="0"/>
-          <w:numId w:val="3"/>
-        </w:numPr>
-        <w:bidi w:val="0"/>
-        <w:jc w:val="both"/>
-      </w:pPr>
-      <w:r>
-        <w:t>Annoying side reactions like olefin isomerization after beta-hydride elimination did not occur in 6.</w:t>
-      </w:r>
-    </w:p>
-    <w:p>
-      <w:pPr>
-        <w:pStyle w:val="ListParagraph"/>
-        <w:numPr>
-          <w:ilvl w:val="0"/>
-          <w:numId w:val="3"/>
-        </w:numPr>
-        <w:bidi w:val="0"/>
-        <w:jc w:val="both"/>
-      </w:pPr>
-      <w:r>
         <w:t>6 achieved maximum TONs of 50-70 for some RCM reactions with the Ru-I</w:t>
       </w:r>
       <w:r>
@@ -3288,219 +3231,247 @@
         <w:jc w:val="both"/>
       </w:pPr>
       <w:r>
+        <w:t>The products of catalyst decomposition in water – ruthenium hydrides – can promote unwanted side reactions like double bond isomerization and migration.</w:t>
+      </w:r>
+      <w:r>
+        <w:rPr>
+          <w:vertAlign w:val="superscript"/>
+        </w:rPr>
+        <w:t>11</w:t>
+      </w:r>
+    </w:p>
+    <w:p>
+      <w:pPr>
+        <w:pStyle w:val="ListParagraph"/>
+        <w:numPr>
+          <w:ilvl w:val="0"/>
+          <w:numId w:val="3"/>
+        </w:numPr>
+        <w:bidi w:val="0"/>
+        <w:jc w:val="both"/>
+      </w:pPr>
+      <w:r>
+        <w:t>Coordination of carbonyl to ruthenium can promote OM instead of oligomerization.</w:t>
+      </w:r>
+      <w:r>
+        <w:rPr>
+          <w:vertAlign w:val="superscript"/>
+        </w:rPr>
+        <w:t>11</w:t>
+      </w:r>
+    </w:p>
+    <w:p>
+      <w:pPr>
+        <w:pStyle w:val="ListParagraph"/>
+        <w:numPr>
+          <w:ilvl w:val="0"/>
+          <w:numId w:val="3"/>
+        </w:numPr>
+        <w:bidi w:val="0"/>
+        <w:jc w:val="both"/>
+      </w:pPr>
+      <w:r>
+        <w:t>In aqueous conditions, a cationic CAAC catalyst showed improved TON (640 vs 420)</w:t>
+      </w:r>
+      <w:r>
+        <w:t xml:space="preserve"> and lowers double-bond isomerization in comparison to AquaMet.</w:t>
+      </w:r>
+      <w:r>
+        <w:rPr>
+          <w:vertAlign w:val="superscript"/>
+        </w:rPr>
+        <w:t>12</w:t>
+      </w:r>
+    </w:p>
+    <w:p>
+      <w:pPr>
+        <w:bidi w:val="0"/>
+        <w:jc w:val="both"/>
+      </w:pPr>
+      <w:r>
+        <w:rPr>
+          <w:highlight w:val="red"/>
+        </w:rPr>
+        <w:t>Organisms and industry use-cases</w:t>
+      </w:r>
+    </w:p>
+    <w:p>
+      <w:pPr>
+        <w:pStyle w:val="ListParagraph"/>
+        <w:numPr>
+          <w:ilvl w:val="0"/>
+          <w:numId w:val="3"/>
+        </w:numPr>
+        <w:bidi w:val="0"/>
+        <w:jc w:val="both"/>
+      </w:pPr>
+      <w:r>
+        <w:t>Microalgae offer high growth rate, minimal space and nutrient requirements and most importantly, are photoautotrophic and thus can produce by themselves reactants for olefin metathesis</w:t>
+      </w:r>
+      <w:r>
+        <w:rPr>
+          <w:vertAlign w:val="superscript"/>
+        </w:rPr>
+        <w:t>1</w:t>
+      </w:r>
+      <w:r>
+        <w:t>.</w:t>
+      </w:r>
+    </w:p>
+    <w:p>
+      <w:pPr>
+        <w:pStyle w:val="ListParagraph"/>
+        <w:numPr>
+          <w:ilvl w:val="0"/>
+          <w:numId w:val="3"/>
+        </w:numPr>
+        <w:bidi w:val="0"/>
+        <w:jc w:val="both"/>
+      </w:pPr>
+      <w:r>
+        <w:t>Unmodified carbene ligands can lower cell viability in microalgae</w:t>
+      </w:r>
+      <w:r>
+        <w:rPr>
+          <w:vertAlign w:val="superscript"/>
+        </w:rPr>
+        <w:t>1</w:t>
+      </w:r>
+      <w:r>
+        <w:t>.</w:t>
+      </w:r>
+    </w:p>
+    <w:p>
+      <w:pPr>
+        <w:pStyle w:val="ListParagraph"/>
+        <w:numPr>
+          <w:ilvl w:val="0"/>
+          <w:numId w:val="3"/>
+        </w:numPr>
+        <w:bidi w:val="0"/>
+        <w:jc w:val="both"/>
+      </w:pPr>
+      <w:r>
+        <w:t>E. coli periplasm (the space between the two plasma membranes of the bacteria) is beneficial for olefin meta</w:t>
+      </w:r>
+      <w:r>
+        <w:t>thesis</w:t>
+      </w:r>
+      <w:r>
+        <w:t xml:space="preserve"> because </w:t>
+      </w:r>
+      <w:r>
+        <w:t xml:space="preserve">it contains mostly glutathione disulfide and not glutathione, which is </w:t>
+      </w:r>
+      <w:r>
+        <w:t>a metathesis inhibitor.</w:t>
+      </w:r>
+      <w:r>
+        <w:rPr>
+          <w:vertAlign w:val="superscript"/>
+        </w:rPr>
+        <w:t>2</w:t>
+      </w:r>
+    </w:p>
+    <w:p>
+      <w:pPr>
+        <w:pStyle w:val="ListParagraph"/>
+        <w:numPr>
+          <w:ilvl w:val="0"/>
+          <w:numId w:val="3"/>
+        </w:numPr>
+        <w:bidi w:val="0"/>
+        <w:jc w:val="both"/>
+      </w:pPr>
+      <w:proofErr w:type="spellStart"/>
+      <w:r>
+        <w:t>Non natural</w:t>
+      </w:r>
+      <w:proofErr w:type="spellEnd"/>
+      <w:r>
+        <w:t xml:space="preserve"> metabolic pathways</w:t>
+      </w:r>
+      <w:r>
+        <w:rPr>
+          <w:vertAlign w:val="superscript"/>
+        </w:rPr>
+        <w:t>1,2</w:t>
+      </w:r>
+      <w:r>
+        <w:t xml:space="preserve"> (???).</w:t>
+      </w:r>
+    </w:p>
+    <w:p>
+      <w:pPr>
+        <w:pStyle w:val="ListParagraph"/>
+        <w:numPr>
+          <w:ilvl w:val="0"/>
+          <w:numId w:val="3"/>
+        </w:numPr>
+        <w:bidi w:val="0"/>
+        <w:jc w:val="both"/>
+      </w:pPr>
+      <w:r>
+        <w:t>In-vivo drug synthesis in disease site enables avoiding side-effects due to harm to healthy tissues.</w:t>
+      </w:r>
+      <w:r>
+        <w:rPr>
+          <w:vertAlign w:val="superscript"/>
+        </w:rPr>
+        <w:t>3</w:t>
+      </w:r>
+    </w:p>
+    <w:p>
+      <w:pPr>
+        <w:pStyle w:val="ListParagraph"/>
+        <w:numPr>
+          <w:ilvl w:val="0"/>
+          <w:numId w:val="3"/>
+        </w:numPr>
+        <w:bidi w:val="0"/>
+        <w:jc w:val="both"/>
+      </w:pPr>
+      <w:r>
+        <w:t xml:space="preserve">Design of transition metal catalysts to catalyze </w:t>
+      </w:r>
+      <w:r>
+        <w:t xml:space="preserve">prodrug uncaging reactions in living humans is challenging because </w:t>
+      </w:r>
+      <w:r>
+        <w:t>many components in the blood can deactivate them.</w:t>
+      </w:r>
+      <w:r>
+        <w:rPr>
+          <w:vertAlign w:val="superscript"/>
+        </w:rPr>
+        <w:t>3</w:t>
+      </w:r>
+    </w:p>
+    <w:p>
+      <w:pPr>
+        <w:pStyle w:val="ListParagraph"/>
+        <w:numPr>
+          <w:ilvl w:val="0"/>
+          <w:numId w:val="3"/>
+        </w:numPr>
+        <w:bidi w:val="0"/>
+        <w:jc w:val="both"/>
+      </w:pPr>
+      <w:r>
+        <w:t>The antitumor-drug creating reaction in 3:</w:t>
+      </w:r>
+    </w:p>
+    <w:p>
+      <w:pPr>
+        <w:pStyle w:val="ListParagraph"/>
+        <w:bidi w:val="0"/>
+        <w:jc w:val="both"/>
+      </w:pPr>
+      <w:r>
+        <w:rPr>
+          <w:noProof/>
+        </w:rPr>
         <w:lastRenderedPageBreak/>
-        <w:t>The products of catalyst decomposition in water – ruthenium hydrides – can promote unwanted side reactions like double bond isomerization and migration.</w:t>
-      </w:r>
-      <w:r>
-        <w:rPr>
-          <w:vertAlign w:val="superscript"/>
-        </w:rPr>
-        <w:t>11</w:t>
-      </w:r>
-    </w:p>
-    <w:p>
-      <w:pPr>
-        <w:pStyle w:val="ListParagraph"/>
-        <w:numPr>
-          <w:ilvl w:val="0"/>
-          <w:numId w:val="3"/>
-        </w:numPr>
-        <w:bidi w:val="0"/>
-        <w:jc w:val="both"/>
-      </w:pPr>
-      <w:r>
-        <w:t>Coordination of carbonyl to ruthenium can promote OM instead of oligomerization.</w:t>
-      </w:r>
-      <w:r>
-        <w:rPr>
-          <w:vertAlign w:val="superscript"/>
-        </w:rPr>
-        <w:t>11</w:t>
-      </w:r>
-    </w:p>
-    <w:p>
-      <w:pPr>
-        <w:bidi w:val="0"/>
-        <w:jc w:val="both"/>
-      </w:pPr>
-      <w:r>
-        <w:rPr>
-          <w:highlight w:val="red"/>
-        </w:rPr>
-        <w:t>Organisms and industry use-cases</w:t>
-      </w:r>
-    </w:p>
-    <w:p>
-      <w:pPr>
-        <w:pStyle w:val="ListParagraph"/>
-        <w:numPr>
-          <w:ilvl w:val="0"/>
-          <w:numId w:val="3"/>
-        </w:numPr>
-        <w:bidi w:val="0"/>
-        <w:jc w:val="both"/>
-      </w:pPr>
-      <w:r>
-        <w:t>Microalgae offer high growth rate, minimal space and nutrient requirements and most importantly, are photoautotrophic and thus can produce by themselves reactants for olefin metathesis</w:t>
-      </w:r>
-      <w:r>
-        <w:rPr>
-          <w:vertAlign w:val="superscript"/>
-        </w:rPr>
-        <w:t>1</w:t>
-      </w:r>
-      <w:r>
-        <w:t>.</w:t>
-      </w:r>
-    </w:p>
-    <w:p>
-      <w:pPr>
-        <w:pStyle w:val="ListParagraph"/>
-        <w:numPr>
-          <w:ilvl w:val="0"/>
-          <w:numId w:val="3"/>
-        </w:numPr>
-        <w:bidi w:val="0"/>
-        <w:jc w:val="both"/>
-      </w:pPr>
-      <w:r>
-        <w:t>Unmodified carbene ligands can lower cell viability in microalgae</w:t>
-      </w:r>
-      <w:r>
-        <w:rPr>
-          <w:vertAlign w:val="superscript"/>
-        </w:rPr>
-        <w:t>1</w:t>
-      </w:r>
-      <w:r>
-        <w:t>.</w:t>
-      </w:r>
-    </w:p>
-    <w:p>
-      <w:pPr>
-        <w:pStyle w:val="ListParagraph"/>
-        <w:numPr>
-          <w:ilvl w:val="0"/>
-          <w:numId w:val="3"/>
-        </w:numPr>
-        <w:bidi w:val="0"/>
-        <w:jc w:val="both"/>
-      </w:pPr>
-      <w:r>
-        <w:t>E. coli periplasm (the space between the two plasma membranes of the bacteria) is beneficial for olefin meta</w:t>
-      </w:r>
-      <w:r>
-        <w:t>thesis</w:t>
-      </w:r>
-      <w:r>
-        <w:t xml:space="preserve"> because </w:t>
-      </w:r>
-      <w:r>
-        <w:t xml:space="preserve">it contains mostly glutathione disulfide and not glutathione, which is </w:t>
-      </w:r>
-      <w:r>
-        <w:t>a metathesis inhibitor.</w:t>
-      </w:r>
-      <w:r>
-        <w:rPr>
-          <w:vertAlign w:val="superscript"/>
-        </w:rPr>
-        <w:t>2</w:t>
-      </w:r>
-    </w:p>
-    <w:p>
-      <w:pPr>
-        <w:pStyle w:val="ListParagraph"/>
-        <w:numPr>
-          <w:ilvl w:val="0"/>
-          <w:numId w:val="3"/>
-        </w:numPr>
-        <w:bidi w:val="0"/>
-        <w:jc w:val="both"/>
-      </w:pPr>
-      <w:r>
-        <w:t>Non natural metabolic pathways</w:t>
-      </w:r>
-      <w:r>
-        <w:rPr>
-          <w:vertAlign w:val="superscript"/>
-        </w:rPr>
-        <w:t>1,2</w:t>
-      </w:r>
-      <w:r>
-        <w:t xml:space="preserve"> (???).</w:t>
-      </w:r>
-    </w:p>
-    <w:p>
-      <w:pPr>
-        <w:pStyle w:val="ListParagraph"/>
-        <w:numPr>
-          <w:ilvl w:val="0"/>
-          <w:numId w:val="3"/>
-        </w:numPr>
-        <w:bidi w:val="0"/>
-        <w:jc w:val="both"/>
-      </w:pPr>
-      <w:r>
-        <w:t>In-vivo drug synthesis in disease site enables avoiding side-effects due to harm to healthy tissues.</w:t>
-      </w:r>
-      <w:r>
-        <w:rPr>
-          <w:vertAlign w:val="superscript"/>
-        </w:rPr>
-        <w:t>3</w:t>
-      </w:r>
-    </w:p>
-    <w:p>
-      <w:pPr>
-        <w:pStyle w:val="ListParagraph"/>
-        <w:numPr>
-          <w:ilvl w:val="0"/>
-          <w:numId w:val="3"/>
-        </w:numPr>
-        <w:bidi w:val="0"/>
-        <w:jc w:val="both"/>
-      </w:pPr>
-      <w:r>
-        <w:t xml:space="preserve">Design of transition metal catalysts to catalyze </w:t>
-      </w:r>
-      <w:r>
-        <w:t xml:space="preserve">prodrug uncaging reactions in living humans is challenging because </w:t>
-      </w:r>
-      <w:r>
-        <w:t>many components in the blood can deactivate them.</w:t>
-      </w:r>
-      <w:r>
-        <w:rPr>
-          <w:vertAlign w:val="superscript"/>
-        </w:rPr>
-        <w:t>3</w:t>
-      </w:r>
-    </w:p>
-    <w:p>
-      <w:pPr>
-        <w:pStyle w:val="ListParagraph"/>
-        <w:numPr>
-          <w:ilvl w:val="0"/>
-          <w:numId w:val="3"/>
-        </w:numPr>
-        <w:bidi w:val="0"/>
-        <w:jc w:val="both"/>
-      </w:pPr>
-      <w:r>
-        <w:t>The antitumor-drug creating reaction in 3:</w:t>
-      </w:r>
-    </w:p>
-    <w:p>
-      <w:pPr>
-        <w:pStyle w:val="ListParagraph"/>
-        <w:bidi w:val="0"/>
-        <w:jc w:val="both"/>
-      </w:pPr>
-      <w:r>
-        <w:rPr>
-          <w:noProof/>
-        </w:rPr>
         <w:drawing>
           <wp:inline distT="0" distB="0" distL="0" distR="0" wp14:anchorId="3CB77DBE" wp14:editId="665FB617">
             <wp:extent cx="4648849" cy="1019317"/>
@@ -3713,9 +3684,11 @@
         <w:bidi w:val="0"/>
         <w:jc w:val="both"/>
       </w:pPr>
+      <w:proofErr w:type="spellStart"/>
       <w:r>
         <w:t>Chemoselectivity</w:t>
       </w:r>
+      <w:proofErr w:type="spellEnd"/>
     </w:p>
     <w:p>
       <w:pPr>
@@ -3831,82 +3804,253 @@
         <w:jc w:val="both"/>
       </w:pPr>
       <w:r>
+        <w:t>Beta-turn analogues.</w:t>
+      </w:r>
+    </w:p>
+    <w:p>
+      <w:pPr>
+        <w:pStyle w:val="ListParagraph"/>
+        <w:numPr>
+          <w:ilvl w:val="1"/>
+          <w:numId w:val="3"/>
+        </w:numPr>
+        <w:bidi w:val="0"/>
+        <w:jc w:val="both"/>
+      </w:pPr>
+      <w:r>
+        <w:t>Alpha-helices cross-linking.</w:t>
+      </w:r>
+    </w:p>
+    <w:p>
+      <w:pPr>
+        <w:pStyle w:val="ListParagraph"/>
+        <w:numPr>
+          <w:ilvl w:val="1"/>
+          <w:numId w:val="3"/>
+        </w:numPr>
+        <w:bidi w:val="0"/>
+        <w:jc w:val="both"/>
+      </w:pPr>
+      <w:r>
+        <w:t>"</w:t>
+      </w:r>
+      <w:proofErr w:type="spellStart"/>
+      <w:r>
+        <w:t>dicarba</w:t>
+      </w:r>
+      <w:proofErr w:type="spellEnd"/>
+      <w:r>
+        <w:t xml:space="preserve"> analogues" – mimicking disulfide bonds with the greater stability of the carbon-carbon bond</w:t>
+      </w:r>
+      <w:r>
+        <w:t xml:space="preserve"> – e.g. oxytocin.</w:t>
+      </w:r>
+    </w:p>
+    <w:p>
+      <w:pPr>
+        <w:pStyle w:val="ListParagraph"/>
+        <w:numPr>
+          <w:ilvl w:val="1"/>
+          <w:numId w:val="3"/>
+        </w:numPr>
+        <w:bidi w:val="0"/>
+        <w:jc w:val="both"/>
+      </w:pPr>
+      <w:r>
+        <w:t>Mimicking thioether bonds.</w:t>
+      </w:r>
+    </w:p>
+    <w:p>
+      <w:pPr>
+        <w:pStyle w:val="ListParagraph"/>
+        <w:numPr>
+          <w:ilvl w:val="0"/>
+          <w:numId w:val="3"/>
+        </w:numPr>
+        <w:bidi w:val="0"/>
+        <w:jc w:val="both"/>
+      </w:pPr>
+      <w:r>
+        <w:t>PEGylation can increase the half-life of proteins.</w:t>
+      </w:r>
+      <w:r>
+        <w:rPr>
+          <w:vertAlign w:val="superscript"/>
+        </w:rPr>
+        <w:t>11</w:t>
+      </w:r>
+    </w:p>
+    <w:p>
+      <w:pPr>
+        <w:pStyle w:val="ListParagraph"/>
+        <w:numPr>
+          <w:ilvl w:val="0"/>
+          <w:numId w:val="3"/>
+        </w:numPr>
+        <w:bidi w:val="0"/>
+        <w:jc w:val="both"/>
+      </w:pPr>
+      <w:r>
+        <w:t>Modifying DNA and nucleic acids in general can be very cool (find papers about it</w:t>
+      </w:r>
+      <w:r>
+        <w:t>, 12 dimerized uridine</w:t>
+      </w:r>
+      <w:r>
+        <w:t>).</w:t>
+      </w:r>
+    </w:p>
+    <w:p>
+      <w:pPr>
+        <w:bidi w:val="0"/>
+        <w:jc w:val="both"/>
+      </w:pPr>
+    </w:p>
+    <w:p>
+      <w:pPr>
+        <w:bidi w:val="0"/>
+        <w:jc w:val="both"/>
+      </w:pPr>
+      <w:r>
+        <w:t>Papers and status</w:t>
+      </w:r>
+    </w:p>
+    <w:p>
+      <w:pPr>
+        <w:pStyle w:val="ListParagraph"/>
+        <w:numPr>
+          <w:ilvl w:val="0"/>
+          <w:numId w:val="4"/>
+        </w:numPr>
+        <w:bidi w:val="0"/>
+        <w:jc w:val="both"/>
+      </w:pPr>
+      <w:r>
+        <w:t>In Vivo Olefin Metathesis in Microalgae Upgrades Lipids to Building Blocks for Polymers and Chemicals</w:t>
+      </w:r>
+      <w:r>
+        <w:t xml:space="preserve"> – read and </w:t>
+      </w:r>
+      <w:proofErr w:type="spellStart"/>
+      <w:r>
+        <w:t>markered</w:t>
+      </w:r>
+      <w:proofErr w:type="spellEnd"/>
+      <w:r>
+        <w:t xml:space="preserve"> (not fully quoted)</w:t>
+      </w:r>
+    </w:p>
+    <w:p>
+      <w:pPr>
+        <w:pStyle w:val="ListParagraph"/>
+        <w:numPr>
+          <w:ilvl w:val="0"/>
+          <w:numId w:val="4"/>
+        </w:numPr>
+        <w:bidi w:val="0"/>
+        <w:jc w:val="both"/>
+      </w:pPr>
+      <w:r>
+        <w:t>Directed evolution of artificial metalloenzymes for in vivo metathesis</w:t>
+      </w:r>
+      <w:r>
+        <w:t xml:space="preserve"> – read, </w:t>
+      </w:r>
+      <w:proofErr w:type="spellStart"/>
+      <w:r>
+        <w:t>markered</w:t>
+      </w:r>
+      <w:proofErr w:type="spellEnd"/>
+      <w:r>
+        <w:t xml:space="preserve"> and quoted.</w:t>
+      </w:r>
+    </w:p>
+    <w:p>
+      <w:pPr>
+        <w:pStyle w:val="ListParagraph"/>
+        <w:numPr>
+          <w:ilvl w:val="0"/>
+          <w:numId w:val="4"/>
+        </w:numPr>
+        <w:bidi w:val="0"/>
+        <w:jc w:val="both"/>
+      </w:pPr>
+      <w:r>
+        <w:t xml:space="preserve"> </w:t>
+      </w:r>
+      <w:r>
+        <w:t>Catalytic olefin metathesis in blood</w:t>
+      </w:r>
+      <w:r>
+        <w:t xml:space="preserve"> – </w:t>
+      </w:r>
+      <w:r>
+        <w:t xml:space="preserve">read, </w:t>
+      </w:r>
+      <w:proofErr w:type="spellStart"/>
+      <w:r>
+        <w:t>markered</w:t>
+      </w:r>
+      <w:proofErr w:type="spellEnd"/>
+      <w:r>
+        <w:t xml:space="preserve"> and quoted.</w:t>
+      </w:r>
+    </w:p>
+    <w:p>
+      <w:pPr>
+        <w:pStyle w:val="ListParagraph"/>
+        <w:numPr>
+          <w:ilvl w:val="0"/>
+          <w:numId w:val="4"/>
+        </w:numPr>
+        <w:bidi w:val="0"/>
+        <w:jc w:val="both"/>
+      </w:pPr>
+      <w:r>
+        <w:t>Olefin metathesis for chemical biology</w:t>
+      </w:r>
+      <w:r>
+        <w:t xml:space="preserve"> –</w:t>
+      </w:r>
+      <w:r>
+        <w:t xml:space="preserve"> </w:t>
+      </w:r>
+      <w:r>
+        <w:t xml:space="preserve">read and </w:t>
+      </w:r>
+      <w:proofErr w:type="spellStart"/>
+      <w:r>
+        <w:t>markered</w:t>
+      </w:r>
+      <w:proofErr w:type="spellEnd"/>
+      <w:r>
+        <w:t xml:space="preserve"> (not fully quoted)</w:t>
+      </w:r>
+    </w:p>
+    <w:p>
+      <w:pPr>
+        <w:pStyle w:val="ListParagraph"/>
+        <w:numPr>
+          <w:ilvl w:val="0"/>
+          <w:numId w:val="4"/>
+        </w:numPr>
+        <w:bidi w:val="0"/>
+        <w:jc w:val="both"/>
+      </w:pPr>
+      <w:r>
         <w:lastRenderedPageBreak/>
-        <w:t>Beta-turn analogues.</w:t>
-      </w:r>
-    </w:p>
-    <w:p>
-      <w:pPr>
-        <w:pStyle w:val="ListParagraph"/>
-        <w:numPr>
-          <w:ilvl w:val="1"/>
-          <w:numId w:val="3"/>
-        </w:numPr>
-        <w:bidi w:val="0"/>
-        <w:jc w:val="both"/>
-      </w:pPr>
-      <w:r>
-        <w:t>Alpha-helices cross-linking.</w:t>
-      </w:r>
-    </w:p>
-    <w:p>
-      <w:pPr>
-        <w:pStyle w:val="ListParagraph"/>
-        <w:numPr>
-          <w:ilvl w:val="1"/>
-          <w:numId w:val="3"/>
-        </w:numPr>
-        <w:bidi w:val="0"/>
-        <w:jc w:val="both"/>
-      </w:pPr>
-      <w:r>
-        <w:t>"dicarba analogues" – mimicking disulfide bonds with the greater stability of the carbon-carbon bond</w:t>
-      </w:r>
-      <w:r>
-        <w:t xml:space="preserve"> – e.g. oxytocin.</w:t>
-      </w:r>
-    </w:p>
-    <w:p>
-      <w:pPr>
-        <w:pStyle w:val="ListParagraph"/>
-        <w:numPr>
-          <w:ilvl w:val="1"/>
-          <w:numId w:val="3"/>
-        </w:numPr>
-        <w:bidi w:val="0"/>
-        <w:jc w:val="both"/>
-      </w:pPr>
-      <w:r>
-        <w:t>Mimicking thioether bonds.</w:t>
-      </w:r>
-    </w:p>
-    <w:p>
-      <w:pPr>
-        <w:pStyle w:val="ListParagraph"/>
-        <w:numPr>
-          <w:ilvl w:val="0"/>
-          <w:numId w:val="3"/>
-        </w:numPr>
-        <w:bidi w:val="0"/>
-        <w:jc w:val="both"/>
-      </w:pPr>
-      <w:r>
-        <w:t>PEGylation can increase the half-life of proteins.</w:t>
-      </w:r>
-    </w:p>
-    <w:p>
-      <w:pPr>
-        <w:bidi w:val="0"/>
-        <w:jc w:val="both"/>
-      </w:pPr>
-    </w:p>
-    <w:p>
-      <w:pPr>
-        <w:bidi w:val="0"/>
-        <w:jc w:val="both"/>
-      </w:pPr>
-      <w:r>
-        <w:t>Papers and status</w:t>
+        <w:t xml:space="preserve">The Impact of Water on Ru-Catalyzed Olefin Metathesis: Potent Deactivating Effects Even at Low Water Concentrations </w:t>
+      </w:r>
+      <w:r>
+        <w:t xml:space="preserve">– read, </w:t>
+      </w:r>
+      <w:proofErr w:type="spellStart"/>
+      <w:r>
+        <w:t>markered</w:t>
+      </w:r>
+      <w:proofErr w:type="spellEnd"/>
+      <w:r>
+        <w:t xml:space="preserve"> and quoted.</w:t>
       </w:r>
     </w:p>
     <w:p>
@@ -3920,10 +4064,26 @@
         <w:jc w:val="both"/>
       </w:pPr>
       <w:r>
-        <w:t>In Vivo Olefin Metathesis in Microalgae Upgrades Lipids to Building Blocks for Polymers and Chemicals</w:t>
-      </w:r>
-      <w:r>
-        <w:t xml:space="preserve"> – read and markered (not fully quoted)</w:t>
+        <w:t>Grubbs-</w:t>
+      </w:r>
+      <w:proofErr w:type="spellStart"/>
+      <w:r>
+        <w:t>Hoveyda</w:t>
+      </w:r>
+      <w:proofErr w:type="spellEnd"/>
+      <w:r>
+        <w:t xml:space="preserve"> catalysts conjugated to a β-barrel protein: Effect of halide substitution on aqueous olefin metathesis activity</w:t>
+      </w:r>
+      <w:r>
+        <w:t xml:space="preserve"> – read, </w:t>
+      </w:r>
+      <w:proofErr w:type="spellStart"/>
+      <w:r>
+        <w:t>markered</w:t>
+      </w:r>
+      <w:proofErr w:type="spellEnd"/>
+      <w:r>
+        <w:t xml:space="preserve"> and quoted.</w:t>
       </w:r>
     </w:p>
     <w:p>
@@ -3937,10 +4097,18 @@
         <w:jc w:val="both"/>
       </w:pPr>
       <w:r>
-        <w:t>Directed evolution of artificial metalloenzymes for in vivo metathesis</w:t>
-      </w:r>
-      <w:r>
-        <w:t xml:space="preserve"> – read, markered and quoted.</w:t>
+        <w:t>Kinetic Protection of a Water‐Soluble Olefin Metathesis Catalyst for Potential Use under Biological Conditions</w:t>
+      </w:r>
+      <w:r>
+        <w:t xml:space="preserve"> – read, quoted and </w:t>
+      </w:r>
+      <w:proofErr w:type="spellStart"/>
+      <w:r>
+        <w:t>markered</w:t>
+      </w:r>
+      <w:proofErr w:type="spellEnd"/>
+      <w:r>
+        <w:t>.</w:t>
       </w:r>
     </w:p>
     <w:p>
@@ -3954,16 +4122,60 @@
         <w:jc w:val="both"/>
       </w:pPr>
       <w:r>
+        <w:t xml:space="preserve">Olefin metathesis catalysts embedded in β-barrel proteins: creating artificial metalloproteins for olefin metathesis </w:t>
+      </w:r>
+      <w:r>
+        <w:t xml:space="preserve">– read, </w:t>
+      </w:r>
+      <w:proofErr w:type="spellStart"/>
+      <w:r>
+        <w:t>markered</w:t>
+      </w:r>
+      <w:proofErr w:type="spellEnd"/>
+      <w:r>
+        <w:t xml:space="preserve"> and quoted.</w:t>
+      </w:r>
+    </w:p>
+    <w:p>
+      <w:pPr>
+        <w:bidi w:val="0"/>
+        <w:ind w:left="360"/>
+        <w:jc w:val="both"/>
+      </w:pPr>
+      <w:r>
+        <w:rPr>
+          <w:strike/>
+        </w:rPr>
+        <w:t>Progress towards bioorthogonal catalysis with organometallic compounds</w:t>
+      </w:r>
+      <w:r>
+        <w:t xml:space="preserve"> – not OM :(</w:t>
+      </w:r>
+    </w:p>
+    <w:p>
+      <w:pPr>
+        <w:pStyle w:val="ListParagraph"/>
+        <w:numPr>
+          <w:ilvl w:val="0"/>
+          <w:numId w:val="4"/>
+        </w:numPr>
+        <w:bidi w:val="0"/>
+        <w:jc w:val="both"/>
+      </w:pPr>
+      <w:r>
+        <w:t>Modification of Proteins Using Olefin Metathesis</w:t>
+      </w:r>
+      <w:r>
         <w:t xml:space="preserve"> </w:t>
       </w:r>
       <w:r>
-        <w:t>Catalytic olefin metathesis in blood</w:t>
-      </w:r>
-      <w:r>
-        <w:t xml:space="preserve"> – </w:t>
-      </w:r>
-      <w:r>
-        <w:t>read, markered and quoted.</w:t>
+        <w:t xml:space="preserve">- </w:t>
+      </w:r>
+      <w:r>
+        <w:t>done, badly</w:t>
+      </w:r>
+      <w:r>
+        <w:t xml:space="preserve"> </w:t>
       </w:r>
     </w:p>
     <w:p>
@@ -3977,16 +4189,18 @@
         <w:jc w:val="both"/>
       </w:pPr>
       <w:r>
-        <w:t>Olefin metathesis for chemical biology</w:t>
-      </w:r>
-      <w:r>
-        <w:t xml:space="preserve"> –</w:t>
-      </w:r>
-      <w:r>
-        <w:t xml:space="preserve"> </w:t>
-      </w:r>
-      <w:r>
-        <w:t>read and markered (not fully quoted)</w:t>
+        <w:t xml:space="preserve">Olefin cross-metathesis on proteins: investigation of allylic chalcogen effects and guiding principles in metathesis partner selection </w:t>
+      </w:r>
+      <w:r>
+        <w:t xml:space="preserve">– read, </w:t>
+      </w:r>
+      <w:proofErr w:type="spellStart"/>
+      <w:r>
+        <w:t>markered</w:t>
+      </w:r>
+      <w:proofErr w:type="spellEnd"/>
+      <w:r>
+        <w:t xml:space="preserve"> and quoted.</w:t>
       </w:r>
     </w:p>
     <w:p>
@@ -4000,10 +4214,7 @@
         <w:jc w:val="both"/>
       </w:pPr>
       <w:r>
-        <w:t xml:space="preserve">The Impact of Water on Ru-Catalyzed Olefin Metathesis: Potent Deactivating Effects Even at Low Water Concentrations </w:t>
-      </w:r>
-      <w:r>
-        <w:t>– read, markered and quoted.</w:t>
+        <w:t>Olefin Metathesis for Site-Selective Protein Modification</w:t>
       </w:r>
     </w:p>
     <w:p>
@@ -4017,121 +4228,41 @@
         <w:jc w:val="both"/>
       </w:pPr>
       <w:r>
-        <w:t>Grubbs-Hoveyda catalysts conjugated to a β-barrel protein: Effect of halide substitution on aqueous olefin metathesis activity</w:t>
-      </w:r>
-      <w:r>
-        <w:t xml:space="preserve"> – read, markered and quoted.</w:t>
-      </w:r>
-    </w:p>
-    <w:p>
-      <w:pPr>
-        <w:pStyle w:val="ListParagraph"/>
-        <w:numPr>
-          <w:ilvl w:val="0"/>
-          <w:numId w:val="4"/>
-        </w:numPr>
-        <w:bidi w:val="0"/>
-        <w:jc w:val="both"/>
-      </w:pPr>
-      <w:r>
-        <w:t>Kinetic Protection of a Water‐Soluble Olefin Metathesis Catalyst for Potential Use under Biological Conditions</w:t>
-      </w:r>
-      <w:r>
-        <w:t xml:space="preserve"> – read, quoted and markered.</w:t>
-      </w:r>
-    </w:p>
-    <w:p>
-      <w:pPr>
-        <w:pStyle w:val="ListParagraph"/>
-        <w:numPr>
-          <w:ilvl w:val="0"/>
-          <w:numId w:val="4"/>
-        </w:numPr>
-        <w:bidi w:val="0"/>
-        <w:jc w:val="both"/>
-      </w:pPr>
-      <w:r>
-        <w:t xml:space="preserve">Olefin metathesis catalysts embedded in β-barrel proteins: creating artificial metalloproteins for olefin metathesis </w:t>
-      </w:r>
-      <w:r>
-        <w:t>– read, markered and quoted.</w:t>
-      </w:r>
-    </w:p>
-    <w:p>
-      <w:pPr>
-        <w:bidi w:val="0"/>
-        <w:ind w:left="360"/>
-        <w:jc w:val="both"/>
-      </w:pPr>
-      <w:r>
-        <w:rPr>
-          <w:strike/>
-        </w:rPr>
-        <w:t>Progress towards bioorthogonal catalysis with organometallic compounds</w:t>
-      </w:r>
-      <w:r>
-        <w:t xml:space="preserve"> – not OM :(</w:t>
-      </w:r>
-    </w:p>
-    <w:p>
-      <w:pPr>
-        <w:pStyle w:val="ListParagraph"/>
-        <w:numPr>
-          <w:ilvl w:val="0"/>
-          <w:numId w:val="4"/>
-        </w:numPr>
-        <w:bidi w:val="0"/>
-        <w:jc w:val="both"/>
-      </w:pPr>
-      <w:r>
-        <w:t>Modification of Proteins Using Olefin Metathesis</w:t>
-      </w:r>
-      <w:r>
-        <w:t xml:space="preserve"> </w:t>
-      </w:r>
-      <w:r>
-        <w:t xml:space="preserve">- </w:t>
-      </w:r>
-      <w:r>
-        <w:t>done, badly</w:t>
-      </w:r>
-      <w:r>
-        <w:t xml:space="preserve"> </w:t>
-      </w:r>
-    </w:p>
-    <w:p>
-      <w:pPr>
-        <w:pStyle w:val="ListParagraph"/>
-        <w:numPr>
-          <w:ilvl w:val="0"/>
-          <w:numId w:val="4"/>
-        </w:numPr>
-        <w:bidi w:val="0"/>
-        <w:jc w:val="both"/>
-      </w:pPr>
-      <w:r>
-        <w:t xml:space="preserve">Olefin cross-metathesis on proteins: investigation of allylic chalcogen effects and guiding principles in metathesis partner selection </w:t>
-      </w:r>
-      <w:r>
-        <w:t>– read, markered and quoted.</w:t>
-      </w:r>
-    </w:p>
-    <w:p>
-      <w:pPr>
-        <w:pStyle w:val="ListParagraph"/>
-        <w:numPr>
-          <w:ilvl w:val="0"/>
-          <w:numId w:val="4"/>
-        </w:numPr>
-        <w:bidi w:val="0"/>
-        <w:jc w:val="both"/>
-      </w:pPr>
-      <w:r>
-        <w:t>Olefin Metathesis for Site-Selective Protein Modification</w:t>
-      </w:r>
-    </w:p>
-    <w:p>
-      <w:pPr>
+        <w:t>Anionic Olefin Metathesis Catalysts Enable Modification of Unprotected Biomolecules in Water.</w:t>
+      </w:r>
+    </w:p>
+    <w:p>
+      <w:pPr>
+        <w:bidi w:val="0"/>
+        <w:jc w:val="both"/>
+      </w:pPr>
+    </w:p>
+    <w:p>
+      <w:pPr>
+        <w:bidi w:val="0"/>
+        <w:jc w:val="both"/>
+      </w:pPr>
+    </w:p>
+    <w:p>
+      <w:pPr>
+        <w:pStyle w:val="ListParagraph"/>
+        <w:numPr>
+          <w:ilvl w:val="0"/>
+          <w:numId w:val="12"/>
+        </w:numPr>
+        <w:bidi w:val="0"/>
+      </w:pPr>
+      <w:r>
+        <w:t>Olefin Metathesis-Based Fluorescent Probes for the Selective Detection of Ethylene in Live Cells</w:t>
+      </w:r>
+    </w:p>
+    <w:p>
+      <w:pPr>
+        <w:pStyle w:val="ListParagraph"/>
+        <w:numPr>
+          <w:ilvl w:val="0"/>
+          <w:numId w:val="12"/>
+        </w:numPr>
         <w:bidi w:val="0"/>
         <w:jc w:val="both"/>
       </w:pPr>
@@ -4167,7 +4298,15 @@
         <w:jc w:val="both"/>
       </w:pPr>
       <w:r>
-        <w:t>Allyl sulphides in olefin metathesis: catalyst considerations and traceless promotion of ring-closing metathesis</w:t>
+        <w:t xml:space="preserve">Allyl </w:t>
+      </w:r>
+      <w:proofErr w:type="spellStart"/>
+      <w:r>
+        <w:t>sulphides</w:t>
+      </w:r>
+      <w:proofErr w:type="spellEnd"/>
+      <w:r>
+        <w:t xml:space="preserve"> in olefin metathesis: catalyst considerations and traceless promotion of ring-closing metathesis</w:t>
       </w:r>
     </w:p>
     <w:p>
@@ -4209,7 +4348,15 @@
         <w:jc w:val="both"/>
       </w:pPr>
       <w:r>
-        <w:t>In an Attempt to Provide a User's Guide to the Galaxy of Benzylidene, Alkoxybenzylidene, and Indenylidene Ruthenium Olefin Metathesis Catalysts</w:t>
+        <w:t xml:space="preserve">In an Attempt to Provide a User's Guide to the Galaxy of Benzylidene, </w:t>
+      </w:r>
+      <w:proofErr w:type="spellStart"/>
+      <w:r>
+        <w:t>Alkoxybenzylidene</w:t>
+      </w:r>
+      <w:proofErr w:type="spellEnd"/>
+      <w:r>
+        <w:t>, and Indenylidene Ruthenium Olefin Metathesis Catalysts</w:t>
       </w:r>
     </w:p>
     <w:p>
@@ -4223,7 +4370,15 @@
         <w:jc w:val="both"/>
       </w:pPr>
       <w:r>
-        <w:t>On the Mechanism of the Initiation Reaction in Grubbs–Hoveyda Complexes</w:t>
+        <w:t>On the Mechanism of the Initiation Reaction in Grubbs–</w:t>
+      </w:r>
+      <w:proofErr w:type="spellStart"/>
+      <w:r>
+        <w:t>Hoveyda</w:t>
+      </w:r>
+      <w:proofErr w:type="spellEnd"/>
+      <w:r>
+        <w:t xml:space="preserve"> Complexes</w:t>
       </w:r>
     </w:p>
     <w:p>
@@ -4255,20 +4410,6 @@
       </w:pPr>
       <w:r>
         <w:t>Genetic Incorporation of Olefin Cross-Metathesis Reaction Tags for Protein Modification.</w:t>
-      </w:r>
-    </w:p>
-    <w:p>
-      <w:pPr>
-        <w:pStyle w:val="ListParagraph"/>
-        <w:numPr>
-          <w:ilvl w:val="0"/>
-          <w:numId w:val="12"/>
-        </w:numPr>
-        <w:bidi w:val="0"/>
-        <w:jc w:val="both"/>
-      </w:pPr>
-      <w:r>
-        <w:t>Anionic Olefin Metathesis Catalysts Enable Modification of Unprotected Biomolecules in Water.</w:t>
       </w:r>
     </w:p>
     <w:p>
@@ -4318,7 +4459,15 @@
         <w:t xml:space="preserve"> </w:t>
       </w:r>
       <w:r>
-        <w:t xml:space="preserve">Herrmann),Wiley-VCH,Weinheim, 2002, pp. 1283 </w:t>
+        <w:t>Herrmann),Wiley-</w:t>
+      </w:r>
+      <w:proofErr w:type="spellStart"/>
+      <w:r>
+        <w:t>VCH,Weinheim</w:t>
+      </w:r>
+      <w:proofErr w:type="spellEnd"/>
+      <w:r>
+        <w:t xml:space="preserve">, 2002, pp. 1283 </w:t>
       </w:r>
       <w:r>
         <w:rPr>
@@ -4327,17 +4476,54 @@
         <w:t>–</w:t>
       </w:r>
       <w:r>
-        <w:t xml:space="preserve"> 1289; b) _.Csajb_k, F. Jo_ in Organometallic Chirality, Vol. 20 (Eds.: G.</w:t>
+        <w:t xml:space="preserve"> 1289; b) _.</w:t>
+      </w:r>
+      <w:proofErr w:type="spellStart"/>
+      <w:r>
+        <w:t>Csajb_k</w:t>
+      </w:r>
+      <w:proofErr w:type="spellEnd"/>
+      <w:r>
+        <w:t>, F. Jo_ in Organometallic Chirality, Vol. 20 (Eds.: G.</w:t>
       </w:r>
       <w:r>
         <w:t xml:space="preserve"> </w:t>
       </w:r>
-      <w:r>
-        <w:t>P_lyi, C. Zucchi, L. Caglioti), Muchi Editore, Modena, 2008,</w:t>
-      </w:r>
+      <w:proofErr w:type="spellStart"/>
+      <w:r>
+        <w:t>P_lyi</w:t>
+      </w:r>
+      <w:proofErr w:type="spellEnd"/>
+      <w:r>
+        <w:t xml:space="preserve">, C. Zucchi, L. </w:t>
+      </w:r>
+      <w:proofErr w:type="spellStart"/>
+      <w:r>
+        <w:t>Caglioti</w:t>
+      </w:r>
+      <w:proofErr w:type="spellEnd"/>
+      <w:r>
+        <w:t xml:space="preserve">), </w:t>
+      </w:r>
+      <w:proofErr w:type="spellStart"/>
+      <w:r>
+        <w:t>Muchi</w:t>
+      </w:r>
+      <w:proofErr w:type="spellEnd"/>
       <w:r>
         <w:t xml:space="preserve"> </w:t>
       </w:r>
+      <w:proofErr w:type="spellStart"/>
+      <w:r>
+        <w:t>Editore</w:t>
+      </w:r>
+      <w:proofErr w:type="spellEnd"/>
+      <w:r>
+        <w:t>, Modena, 2008,</w:t>
+      </w:r>
+      <w:r>
+        <w:t xml:space="preserve"> </w:t>
+      </w:r>
       <w:r>
         <w:t xml:space="preserve">pp. 69 </w:t>
       </w:r>
@@ -4348,7 +4534,23 @@
         <w:t>–</w:t>
       </w:r>
       <w:r>
-        <w:t xml:space="preserve"> 86; c) P. Sasmal, C. Streu, E. Meggers, Chem. Commun.</w:t>
+        <w:t xml:space="preserve"> 86; c) P. </w:t>
+      </w:r>
+      <w:proofErr w:type="spellStart"/>
+      <w:r>
+        <w:t>Sasmal</w:t>
+      </w:r>
+      <w:proofErr w:type="spellEnd"/>
+      <w:r>
+        <w:t xml:space="preserve">, C. Streu, E. Meggers, Chem. </w:t>
+      </w:r>
+      <w:proofErr w:type="spellStart"/>
+      <w:r>
+        <w:t>Commun</w:t>
+      </w:r>
+      <w:proofErr w:type="spellEnd"/>
+      <w:r>
+        <w:t>.</w:t>
       </w:r>
       <w:r>
         <w:t xml:space="preserve"> </w:t>
@@ -4375,7 +4577,15 @@
         <w:t xml:space="preserve"> </w:t>
       </w:r>
       <w:r>
-        <w:t xml:space="preserve">living systems, see J. Li, P. Chen, ChemBioChem 2012, 13, 1728 </w:t>
+        <w:t xml:space="preserve">living systems, see J. Li, P. Chen, </w:t>
+      </w:r>
+      <w:proofErr w:type="spellStart"/>
+      <w:r>
+        <w:t>ChemBioChem</w:t>
+      </w:r>
+      <w:proofErr w:type="spellEnd"/>
+      <w:r>
+        <w:t xml:space="preserve"> 2012, 13, 1728 </w:t>
       </w:r>
       <w:r>
         <w:rPr>
@@ -4393,7 +4603,19 @@
         <w:t xml:space="preserve"> </w:t>
       </w:r>
       <w:r>
-        <w:t xml:space="preserve">[4] a) C. Streu, E. Meggers, Angew. Chem. 2006, 118, 5773 </w:t>
+        <w:t xml:space="preserve">[4] a) C. Streu, E. Meggers, </w:t>
+      </w:r>
+      <w:proofErr w:type="spellStart"/>
+      <w:r>
+        <w:t>Angew</w:t>
+      </w:r>
+      <w:proofErr w:type="spellEnd"/>
+      <w:r>
+        <w:t xml:space="preserve">. Chem. 2006, </w:t>
+      </w:r>
+      <w:r>
+        <w:lastRenderedPageBreak/>
+        <w:t xml:space="preserve">118, 5773 </w:t>
       </w:r>
       <w:r>
         <w:rPr>
@@ -4407,8 +4629,13 @@
       <w:r>
         <w:t xml:space="preserve"> </w:t>
       </w:r>
-      <w:r>
-        <w:t xml:space="preserve">Angew. Chem. Int. Ed. 2006, 45, 5645 </w:t>
+      <w:proofErr w:type="spellStart"/>
+      <w:r>
+        <w:t>Angew</w:t>
+      </w:r>
+      <w:proofErr w:type="spellEnd"/>
+      <w:r>
+        <w:t xml:space="preserve">. Chem. Int. Ed. 2006, 45, 5645 </w:t>
       </w:r>
       <w:r>
         <w:rPr>
@@ -4417,13 +4644,34 @@
         <w:t>–</w:t>
       </w:r>
       <w:r>
-        <w:t xml:space="preserve"> 5648; b) P. Sasmal, S.</w:t>
+        <w:t xml:space="preserve"> 5648; b) P. </w:t>
+      </w:r>
+      <w:proofErr w:type="spellStart"/>
+      <w:r>
+        <w:t>Sasmal</w:t>
+      </w:r>
+      <w:proofErr w:type="spellEnd"/>
+      <w:r>
+        <w:t>, S.</w:t>
       </w:r>
       <w:r>
         <w:t xml:space="preserve"> </w:t>
       </w:r>
-      <w:r>
-        <w:t>Carregal-Romero, A. Han, C. Streu, Z. Lin, K. Namikawa, S.</w:t>
+      <w:proofErr w:type="spellStart"/>
+      <w:r>
+        <w:t>Carregal</w:t>
+      </w:r>
+      <w:proofErr w:type="spellEnd"/>
+      <w:r>
+        <w:t xml:space="preserve">-Romero, A. Han, C. Streu, Z. Lin, K. </w:t>
+      </w:r>
+      <w:proofErr w:type="spellStart"/>
+      <w:r>
+        <w:t>Namikawa</w:t>
+      </w:r>
+      <w:proofErr w:type="spellEnd"/>
+      <w:r>
+        <w:t>, S.</w:t>
       </w:r>
       <w:r>
         <w:t xml:space="preserve"> </w:t>
@@ -4438,8 +4686,21 @@
         </w:rPr>
         <w:t>ח</w:t>
       </w:r>
-      <w:r>
-        <w:t>ster, W. Parak, E. Meggers, ChemBioChem 2012,</w:t>
+      <w:proofErr w:type="spellStart"/>
+      <w:r>
+        <w:t>ster</w:t>
+      </w:r>
+      <w:proofErr w:type="spellEnd"/>
+      <w:r>
+        <w:t xml:space="preserve">, W. Parak, E. Meggers, </w:t>
+      </w:r>
+      <w:proofErr w:type="spellStart"/>
+      <w:r>
+        <w:t>ChemBioChem</w:t>
+      </w:r>
+      <w:proofErr w:type="spellEnd"/>
+      <w:r>
+        <w:t xml:space="preserve"> 2012,</w:t>
       </w:r>
       <w:r>
         <w:t xml:space="preserve"> </w:t>
@@ -4454,7 +4715,23 @@
         <w:t>–</w:t>
       </w:r>
       <w:r>
-        <w:t xml:space="preserve"> 1120; c) P. Sasmal, S. Carregal-Romero, W. Parak, E.</w:t>
+        <w:t xml:space="preserve"> 1120; c) P. </w:t>
+      </w:r>
+      <w:proofErr w:type="spellStart"/>
+      <w:r>
+        <w:t>Sasmal</w:t>
+      </w:r>
+      <w:proofErr w:type="spellEnd"/>
+      <w:r>
+        <w:t xml:space="preserve">, S. </w:t>
+      </w:r>
+      <w:proofErr w:type="spellStart"/>
+      <w:r>
+        <w:t>Carregal</w:t>
+      </w:r>
+      <w:proofErr w:type="spellEnd"/>
+      <w:r>
+        <w:t>-Romero, W. Parak, E.</w:t>
       </w:r>
       <w:r>
         <w:t xml:space="preserve"> </w:t>
@@ -4475,7 +4752,23 @@
         <w:t xml:space="preserve"> [5] </w:t>
       </w:r>
       <w:r>
-        <w:t xml:space="preserve">a) R. Yusop, A. Unciti-Broceta, E. Johansson, R. S_nchez-Mart_n, M. Bradley, Nat. Chem. 2011, 3, 239 </w:t>
+        <w:t xml:space="preserve">a) R. Yusop, A. </w:t>
+      </w:r>
+      <w:proofErr w:type="spellStart"/>
+      <w:r>
+        <w:t>Unciti-Broceta</w:t>
+      </w:r>
+      <w:proofErr w:type="spellEnd"/>
+      <w:r>
+        <w:t xml:space="preserve">, E. Johansson, R. </w:t>
+      </w:r>
+      <w:proofErr w:type="spellStart"/>
+      <w:r>
+        <w:t>S_nchez</w:t>
+      </w:r>
+      <w:proofErr w:type="spellEnd"/>
+      <w:r>
+        <w:t xml:space="preserve">-Mart_n, M. Bradley, Nat. Chem. 2011, 3, 239 </w:t>
       </w:r>
       <w:r>
         <w:rPr>
@@ -4490,7 +4783,15 @@
         <w:t xml:space="preserve"> </w:t>
       </w:r>
       <w:r>
-        <w:t xml:space="preserve">T. Triemer, B. Davis, J. Am. Chem. Soc. 2012, 134, 800 </w:t>
+        <w:t xml:space="preserve">T. </w:t>
+      </w:r>
+      <w:proofErr w:type="spellStart"/>
+      <w:r>
+        <w:t>Triemer</w:t>
+      </w:r>
+      <w:proofErr w:type="spellEnd"/>
+      <w:r>
+        <w:t xml:space="preserve">, B. Davis, J. Am. Chem. Soc. 2012, 134, 800 </w:t>
       </w:r>
       <w:r>
         <w:rPr>
@@ -4505,7 +4806,15 @@
         <w:t xml:space="preserve"> </w:t>
       </w:r>
       <w:r>
-        <w:t>Li, R. Lim, S. Edwardraja, Q. Lin, J. Am. Chem. Soc. 2011, 133,</w:t>
+        <w:t xml:space="preserve">Li, R. Lim, S. </w:t>
+      </w:r>
+      <w:proofErr w:type="spellStart"/>
+      <w:r>
+        <w:t>Edwardraja</w:t>
+      </w:r>
+      <w:proofErr w:type="spellEnd"/>
+      <w:r>
+        <w:t>, Q. Lin, J. Am. Chem. Soc. 2011, 133,</w:t>
       </w:r>
       <w:r>
         <w:t xml:space="preserve"> </w:t>
@@ -4520,7 +4829,15 @@
         <w:t>–</w:t>
       </w:r>
       <w:r>
-        <w:t xml:space="preserve"> 15319; d) J. Li, S. Lin, J.Wang, S. Jia, M. Yang, Z. Hoa, X.</w:t>
+        <w:t xml:space="preserve"> 15319; d) J. Li, S. Lin, </w:t>
+      </w:r>
+      <w:proofErr w:type="spellStart"/>
+      <w:r>
+        <w:t>J.Wang</w:t>
+      </w:r>
+      <w:proofErr w:type="spellEnd"/>
+      <w:r>
+        <w:t>, S. Jia, M. Yang, Z. Hoa, X.</w:t>
       </w:r>
       <w:r>
         <w:t xml:space="preserve"> </w:t>
@@ -4541,19 +4858,53 @@
         <w:t xml:space="preserve"> </w:t>
       </w:r>
       <w:r>
-        <w:t>Weiss, J. Dawson, K. Macleod, W. Rybsko, C. Fraser, C. Torres-</w:t>
+        <w:t xml:space="preserve">Weiss, J. Dawson, K. Macleod, W. </w:t>
+      </w:r>
+      <w:proofErr w:type="spellStart"/>
+      <w:r>
+        <w:t>Rybsko</w:t>
+      </w:r>
+      <w:proofErr w:type="spellEnd"/>
+      <w:r>
+        <w:t>, C. Fraser, C. Torres-</w:t>
       </w:r>
       <w:r>
         <w:t xml:space="preserve"> </w:t>
       </w:r>
-      <w:r>
-        <w:t>S_nchez, E. Patton, M. Bradley, N. Carragher, A. Unciti-</w:t>
+      <w:proofErr w:type="spellStart"/>
+      <w:r>
+        <w:t>S_nchez</w:t>
+      </w:r>
+      <w:proofErr w:type="spellEnd"/>
+      <w:r>
+        <w:t xml:space="preserve">, E. Patton, M. Bradley, N. Carragher, A. </w:t>
+      </w:r>
+      <w:proofErr w:type="spellStart"/>
+      <w:r>
+        <w:t>Unciti</w:t>
+      </w:r>
+      <w:proofErr w:type="spellEnd"/>
+      <w:r>
+        <w:t>-</w:t>
       </w:r>
       <w:r>
         <w:t xml:space="preserve"> </w:t>
       </w:r>
-      <w:r>
-        <w:t>Broceta, Nat. Commun. 2014, 5, 3277; f) J. Li, J. Yu, J. Zhao, J.</w:t>
+      <w:proofErr w:type="spellStart"/>
+      <w:r>
+        <w:t>Broceta</w:t>
+      </w:r>
+      <w:proofErr w:type="spellEnd"/>
+      <w:r>
+        <w:t xml:space="preserve">, Nat. </w:t>
+      </w:r>
+      <w:proofErr w:type="spellStart"/>
+      <w:r>
+        <w:t>Commun</w:t>
+      </w:r>
+      <w:proofErr w:type="spellEnd"/>
+      <w:r>
+        <w:t>. 2014, 5, 3277; f) J. Li, J. Yu, J. Zhao, J.</w:t>
       </w:r>
       <w:r>
         <w:t xml:space="preserve"> </w:t>
@@ -4586,13 +4937,37 @@
         <w:t xml:space="preserve"> </w:t>
       </w:r>
       <w:r>
-        <w:t>[6] See also: a) K. Tishinov, K. Schmidt, D. H_usinger, D. G.</w:t>
+        <w:t xml:space="preserve">[6] See also: a) K. </w:t>
+      </w:r>
+      <w:proofErr w:type="spellStart"/>
+      <w:r>
+        <w:t>Tishinov</w:t>
+      </w:r>
+      <w:proofErr w:type="spellEnd"/>
+      <w:r>
+        <w:t xml:space="preserve">, K. Schmidt, D. </w:t>
+      </w:r>
+      <w:proofErr w:type="spellStart"/>
+      <w:r>
+        <w:t>H_usinger</w:t>
+      </w:r>
+      <w:proofErr w:type="spellEnd"/>
+      <w:r>
+        <w:t>, D. G.</w:t>
       </w:r>
       <w:r>
         <w:t xml:space="preserve"> </w:t>
       </w:r>
       <w:r>
-        <w:t xml:space="preserve">Gillingham, Angew. Chem. 2012, 124, 12166 </w:t>
+        <w:t xml:space="preserve">Gillingham, </w:t>
+      </w:r>
+      <w:proofErr w:type="spellStart"/>
+      <w:r>
+        <w:t>Angew</w:t>
+      </w:r>
+      <w:proofErr w:type="spellEnd"/>
+      <w:r>
+        <w:t xml:space="preserve">. Chem. 2012, 124, 12166 </w:t>
       </w:r>
       <w:r>
         <w:rPr>
@@ -4601,7 +4976,15 @@
         <w:t>–</w:t>
       </w:r>
       <w:r>
-        <w:t xml:space="preserve"> 12170; Angew.</w:t>
+        <w:t xml:space="preserve"> 12170; </w:t>
+      </w:r>
+      <w:proofErr w:type="spellStart"/>
+      <w:r>
+        <w:t>Angew</w:t>
+      </w:r>
+      <w:proofErr w:type="spellEnd"/>
+      <w:r>
+        <w:t>.</w:t>
       </w:r>
       <w:r>
         <w:t xml:space="preserve"> </w:t>
@@ -4616,13 +4999,29 @@
         <w:t>–</w:t>
       </w:r>
       <w:r>
-        <w:t xml:space="preserve"> 12004; b) Z. Chen, F. Vohidov,</w:t>
+        <w:t xml:space="preserve"> 12004; b) Z. Chen, F. </w:t>
+      </w:r>
+      <w:proofErr w:type="spellStart"/>
+      <w:r>
+        <w:t>Vohidov</w:t>
+      </w:r>
+      <w:proofErr w:type="spellEnd"/>
+      <w:r>
+        <w:t>,</w:t>
       </w:r>
       <w:r>
         <w:t xml:space="preserve"> </w:t>
       </w:r>
       <w:r>
-        <w:t>J. M. Coughlin, L. J. Stagg, S. T. Arold, J. E. Ladbury, Z. T. Ball,</w:t>
+        <w:t xml:space="preserve">J. M. Coughlin, L. J. Stagg, S. T. Arold, J. E. </w:t>
+      </w:r>
+      <w:proofErr w:type="spellStart"/>
+      <w:r>
+        <w:t>Ladbury</w:t>
+      </w:r>
+      <w:proofErr w:type="spellEnd"/>
+      <w:r>
+        <w:t>, Z. T. Ball,</w:t>
       </w:r>
       <w:r>
         <w:t xml:space="preserve"> </w:t>
@@ -4642,8 +5041,13 @@
       <w:r>
         <w:t xml:space="preserve"> </w:t>
       </w:r>
-      <w:r>
-        <w:t>Eierhoff,W. R</w:t>
+      <w:proofErr w:type="spellStart"/>
+      <w:r>
+        <w:t>Eierhoff,W</w:t>
+      </w:r>
+      <w:proofErr w:type="spellEnd"/>
+      <w:r>
+        <w:t>. R</w:t>
       </w:r>
       <w:r>
         <w:rPr>
@@ -4652,8 +5056,21 @@
         </w:rPr>
         <w:t>ח</w:t>
       </w:r>
-      <w:r>
-        <w:t>mer, N.Winssinger, J. Am. Chem. Soc. 2012, 134,</w:t>
+      <w:proofErr w:type="spellStart"/>
+      <w:r>
+        <w:t>mer</w:t>
+      </w:r>
+      <w:proofErr w:type="spellEnd"/>
+      <w:r>
+        <w:t xml:space="preserve">, </w:t>
+      </w:r>
+      <w:proofErr w:type="spellStart"/>
+      <w:r>
+        <w:t>N.Winssinger</w:t>
+      </w:r>
+      <w:proofErr w:type="spellEnd"/>
+      <w:r>
+        <w:t>, J. Am. Chem. Soc. 2012, 134,</w:t>
       </w:r>
       <w:r>
         <w:t xml:space="preserve"> </w:t>
@@ -4919,7 +5336,21 @@
               <w:rPr>
                 <w:strike/>
               </w:rPr>
-              <w:t xml:space="preserve">Grubbs-Hoveyda catalysts conjugated to a β-barrel protein: Effect of halide substitution on aqueous olefin metathesis activity </w:t>
+              <w:t>Grubbs-</w:t>
+            </w:r>
+            <w:proofErr w:type="spellStart"/>
+            <w:r>
+              <w:rPr>
+                <w:strike/>
+              </w:rPr>
+              <w:t>Hoveyda</w:t>
+            </w:r>
+            <w:proofErr w:type="spellEnd"/>
+            <w:r>
+              <w:rPr>
+                <w:strike/>
+              </w:rPr>
+              <w:t xml:space="preserve"> catalysts conjugated to a β-barrel protein: Effect of halide substitution on aqueous olefin metathesis activity </w:t>
             </w:r>
           </w:p>
           <w:p>
@@ -5192,7 +5623,16 @@
               </w:numPr>
               <w:bidi w:val="0"/>
               <w:jc w:val="both"/>
+              <w:rPr>
+                <w:strike/>
+              </w:rPr>
             </w:pPr>
+            <w:r>
+              <w:rPr>
+                <w:strike/>
+              </w:rPr>
+              <w:t>Olefin metathesis for site-selective protein modification</w:t>
+            </w:r>
           </w:p>
           <w:p>
             <w:pPr>
@@ -5204,6 +5644,9 @@
               <w:bidi w:val="0"/>
               <w:jc w:val="both"/>
             </w:pPr>
+            <w:r>
+              <w:t>Anionic Olefin Metathesis Catalysts Enable Modification of Unprotected Biomolecules in Water.</w:t>
+            </w:r>
           </w:p>
         </w:tc>
         <w:tc>
@@ -5253,6 +5696,9 @@
             </w:pPr>
             <w:r>
               <w:t xml:space="preserve"> </w:t>
+            </w:r>
+            <w:r>
+              <w:t>Olefin Metathesis-Based Fluorescent Probes for the Selective Detection of Ethylene in Live Cells</w:t>
             </w:r>
           </w:p>
           <w:p>

</xml_diff>

<commit_message>
finish bioorthogonal chemistry paper
</commit_message>
<xml_diff>
--- a/Summaries.docx
+++ b/Summaries.docx
@@ -94,8 +94,7 @@
     </w:p>
     <w:p>
       <w:pPr>
-        <w:bidi w:val="0"/>
-        <w:jc w:val="both"/>
+        <w:pStyle w:val="Heading2"/>
       </w:pPr>
       <w:r>
         <w:rPr>
@@ -458,6 +457,12 @@
       <w:r>
         <w:t>Bioorthogonal reactions:</w:t>
       </w:r>
+      <w:r>
+        <w:rPr>
+          <w:vertAlign w:val="superscript"/>
+        </w:rPr>
+        <w:t>14</w:t>
+      </w:r>
     </w:p>
     <w:p>
       <w:pPr>
@@ -470,7 +475,10 @@
         <w:jc w:val="both"/>
       </w:pPr>
       <w:r>
-        <w:t xml:space="preserve">native chemical ligation </w:t>
+        <w:t>N</w:t>
+      </w:r>
+      <w:r>
+        <w:t xml:space="preserve">ative chemical ligation </w:t>
       </w:r>
       <w:r>
         <w:t>– between amino-terminal cysteine and a thioester, creates an amide bond.</w:t>
@@ -665,17 +673,6 @@
         <w:bidi w:val="0"/>
         <w:jc w:val="both"/>
       </w:pPr>
-    </w:p>
-    <w:p>
-      <w:pPr>
-        <w:pStyle w:val="ListParagraph"/>
-        <w:numPr>
-          <w:ilvl w:val="1"/>
-          <w:numId w:val="6"/>
-        </w:numPr>
-        <w:bidi w:val="0"/>
-        <w:jc w:val="both"/>
-      </w:pPr>
       <w:r>
         <w:t>metal-cataly</w:t>
       </w:r>
@@ -684,6 +681,12 @@
       </w:r>
       <w:r>
         <w:t>ed coupling reactions</w:t>
+      </w:r>
+      <w:r>
+        <w:t xml:space="preserve"> – Pd cross-coupling was problematic at first because of its non bio-compatible requirements</w:t>
+      </w:r>
+      <w:r>
+        <w:t xml:space="preserve"> but can be modified. One of the main problems is the inherent toxicity of some transition metals.</w:t>
       </w:r>
     </w:p>
     <w:p>
@@ -1399,16 +1402,7 @@
         <w:jc w:val="both"/>
       </w:pPr>
       <w:r>
-        <w:t xml:space="preserve">The ammonium also </w:t>
-      </w:r>
-      <w:r>
-        <w:t>weakens the O–Ru coordination, resulting</w:t>
-      </w:r>
-      <w:r>
-        <w:t xml:space="preserve"> </w:t>
-      </w:r>
-      <w:r>
-        <w:t>in fast initiation</w:t>
+        <w:t>The ammonium also weakens the O–Ru coordination, resulting in fast initiation</w:t>
       </w:r>
       <w:r>
         <w:t>.</w:t>
@@ -1779,8 +1773,7 @@
     </w:p>
     <w:p>
       <w:pPr>
-        <w:bidi w:val="0"/>
-        <w:jc w:val="both"/>
+        <w:pStyle w:val="Heading2"/>
       </w:pPr>
       <w:r>
         <w:rPr>
@@ -2566,25 +2559,7 @@
         <w:jc w:val="both"/>
       </w:pPr>
       <w:r>
-        <w:t>T</w:t>
-      </w:r>
-      <w:r>
-        <w:t>he</w:t>
-      </w:r>
-      <w:r>
-        <w:t xml:space="preserve"> </w:t>
-      </w:r>
-      <w:r>
-        <w:t>metathesis partner needs to be slightly less reactive than the</w:t>
-      </w:r>
-      <w:r>
-        <w:t xml:space="preserve"> </w:t>
-      </w:r>
-      <w:r>
-        <w:t>allyl sulfide</w:t>
-      </w:r>
-      <w:r>
-        <w:t>.</w:t>
+        <w:t>The metathesis partner needs to be slightly less reactive than the allyl sulfide.</w:t>
       </w:r>
       <w:r>
         <w:rPr>
@@ -2971,8 +2946,7 @@
     </w:p>
     <w:p>
       <w:pPr>
-        <w:bidi w:val="0"/>
-        <w:jc w:val="both"/>
+        <w:pStyle w:val="Heading2"/>
       </w:pPr>
       <w:r>
         <w:rPr>
@@ -3431,8 +3405,27 @@
     </w:p>
     <w:p>
       <w:pPr>
-        <w:bidi w:val="0"/>
-        <w:jc w:val="both"/>
+        <w:pStyle w:val="ListParagraph"/>
+        <w:numPr>
+          <w:ilvl w:val="0"/>
+          <w:numId w:val="3"/>
+        </w:numPr>
+        <w:bidi w:val="0"/>
+        <w:jc w:val="both"/>
+      </w:pPr>
+      <w:r>
+        <w:t>Rate constants of reactions should be measured in aqueous condition, when possible, and include the catalyst concentration.</w:t>
+      </w:r>
+      <w:r>
+        <w:rPr>
+          <w:vertAlign w:val="superscript"/>
+        </w:rPr>
+        <w:t>14+sense</w:t>
+      </w:r>
+    </w:p>
+    <w:p>
+      <w:pPr>
+        <w:pStyle w:val="Heading2"/>
       </w:pPr>
       <w:r>
         <w:rPr>
@@ -3757,6 +3750,7 @@
         <w:jc w:val="both"/>
       </w:pPr>
       <w:r>
+        <w:lastRenderedPageBreak/>
         <w:t>The carbon-carbon double bond created can create analogues to proteins with disulfide bonds.</w:t>
       </w:r>
       <w:r>
@@ -3777,14 +3771,466 @@
         <w:jc w:val="both"/>
       </w:pPr>
       <w:r>
+        <w:t>Requirements for protein-modifying reactions:</w:t>
+      </w:r>
+      <w:r>
+        <w:rPr>
+          <w:vertAlign w:val="superscript"/>
+        </w:rPr>
+        <w:t>9</w:t>
+      </w:r>
+    </w:p>
+    <w:p>
+      <w:pPr>
+        <w:pStyle w:val="ListParagraph"/>
+        <w:numPr>
+          <w:ilvl w:val="1"/>
+          <w:numId w:val="3"/>
+        </w:numPr>
+        <w:bidi w:val="0"/>
+        <w:jc w:val="both"/>
+      </w:pPr>
+      <w:r>
+        <w:t>Low-r.t.</w:t>
+      </w:r>
+    </w:p>
+    <w:p>
+      <w:pPr>
+        <w:pStyle w:val="ListParagraph"/>
+        <w:numPr>
+          <w:ilvl w:val="1"/>
+          <w:numId w:val="3"/>
+        </w:numPr>
+        <w:bidi w:val="0"/>
+        <w:jc w:val="both"/>
+      </w:pPr>
+      <w:r>
+        <w:t>Aqueous media</w:t>
+      </w:r>
+    </w:p>
+    <w:p>
+      <w:pPr>
+        <w:pStyle w:val="ListParagraph"/>
+        <w:numPr>
+          <w:ilvl w:val="1"/>
+          <w:numId w:val="3"/>
+        </w:numPr>
+        <w:bidi w:val="0"/>
+        <w:jc w:val="both"/>
+      </w:pPr>
+      <w:r>
+        <w:t>Chemoselectivity</w:t>
+      </w:r>
+    </w:p>
+    <w:p>
+      <w:pPr>
+        <w:pStyle w:val="ListParagraph"/>
+        <w:numPr>
+          <w:ilvl w:val="1"/>
+          <w:numId w:val="3"/>
+        </w:numPr>
+        <w:bidi w:val="0"/>
+        <w:jc w:val="both"/>
+      </w:pPr>
+      <w:r>
+        <w:t>The protein must contain an alkene group</w:t>
+      </w:r>
+    </w:p>
+    <w:p>
+      <w:pPr>
+        <w:pStyle w:val="ListParagraph"/>
+        <w:numPr>
+          <w:ilvl w:val="0"/>
+          <w:numId w:val="3"/>
+        </w:numPr>
+        <w:bidi w:val="0"/>
+        <w:jc w:val="both"/>
+      </w:pPr>
+      <w:r>
+        <w:t>CM was used to mimic a certain post-translational modification of histones.</w:t>
+      </w:r>
+      <w:r>
+        <w:rPr>
+          <w:vertAlign w:val="superscript"/>
+        </w:rPr>
+        <w:t>9</w:t>
+      </w:r>
+    </w:p>
+    <w:p>
+      <w:pPr>
+        <w:pStyle w:val="ListParagraph"/>
+        <w:numPr>
+          <w:ilvl w:val="0"/>
+          <w:numId w:val="3"/>
+        </w:numPr>
+        <w:bidi w:val="0"/>
+        <w:jc w:val="both"/>
+      </w:pPr>
+      <w:r>
+        <w:t>Genetic editing can be used to synthesize proteins that contain alkene groups.</w:t>
+      </w:r>
+      <w:r>
+        <w:rPr>
+          <w:vertAlign w:val="superscript"/>
+        </w:rPr>
+        <w:t>9</w:t>
+      </w:r>
+    </w:p>
+    <w:p>
+      <w:pPr>
+        <w:pStyle w:val="ListParagraph"/>
+        <w:numPr>
+          <w:ilvl w:val="0"/>
+          <w:numId w:val="3"/>
+        </w:numPr>
+        <w:bidi w:val="0"/>
+        <w:jc w:val="both"/>
+      </w:pPr>
+      <w:r>
+        <w:t>Glycosylation and acetylation are biologically relevant modifications that can modify protein reactivity, affinity and cell communication.</w:t>
+      </w:r>
+      <w:r>
+        <w:rPr>
+          <w:vertAlign w:val="superscript"/>
+        </w:rPr>
+        <w:t>10</w:t>
+      </w:r>
+    </w:p>
+    <w:p>
+      <w:pPr>
+        <w:pStyle w:val="ListParagraph"/>
+        <w:numPr>
+          <w:ilvl w:val="0"/>
+          <w:numId w:val="3"/>
+        </w:numPr>
+        <w:bidi w:val="0"/>
+        <w:jc w:val="both"/>
+      </w:pPr>
+      <w:r>
+        <w:t>Another reason for protein OM is creating a secondary structure with higher stability or affinity towards ligands (or other targets).</w:t>
+      </w:r>
+      <w:r>
+        <w:rPr>
+          <w:vertAlign w:val="superscript"/>
+        </w:rPr>
+        <w:t>11</w:t>
+      </w:r>
+      <w:r>
+        <w:t xml:space="preserve"> Examples</w:t>
+      </w:r>
+      <w:r>
+        <w:t xml:space="preserve"> (all in 11 unless specified otherwise)</w:t>
+      </w:r>
+      <w:r>
+        <w:t>:</w:t>
+      </w:r>
+    </w:p>
+    <w:p>
+      <w:pPr>
+        <w:pStyle w:val="ListParagraph"/>
+        <w:numPr>
+          <w:ilvl w:val="1"/>
+          <w:numId w:val="3"/>
+        </w:numPr>
+        <w:bidi w:val="0"/>
+        <w:jc w:val="both"/>
+      </w:pPr>
+      <w:r>
+        <w:t>Beta-turn analogues.</w:t>
+      </w:r>
+    </w:p>
+    <w:p>
+      <w:pPr>
+        <w:pStyle w:val="ListParagraph"/>
+        <w:numPr>
+          <w:ilvl w:val="1"/>
+          <w:numId w:val="3"/>
+        </w:numPr>
+        <w:bidi w:val="0"/>
+        <w:jc w:val="both"/>
+      </w:pPr>
+      <w:r>
+        <w:t>Alpha-helices cross-linking.</w:t>
+      </w:r>
+    </w:p>
+    <w:p>
+      <w:pPr>
+        <w:pStyle w:val="ListParagraph"/>
+        <w:numPr>
+          <w:ilvl w:val="1"/>
+          <w:numId w:val="3"/>
+        </w:numPr>
+        <w:bidi w:val="0"/>
+        <w:jc w:val="both"/>
+      </w:pPr>
+      <w:r>
+        <w:t>"dicarba analogues" – mimicking disulfide bonds with the greater stability of the carbon-carbon bond</w:t>
+      </w:r>
+      <w:r>
+        <w:t xml:space="preserve"> – e.g. oxytocin.</w:t>
+      </w:r>
+    </w:p>
+    <w:p>
+      <w:pPr>
+        <w:pStyle w:val="ListParagraph"/>
+        <w:numPr>
+          <w:ilvl w:val="1"/>
+          <w:numId w:val="3"/>
+        </w:numPr>
+        <w:bidi w:val="0"/>
+        <w:jc w:val="both"/>
+      </w:pPr>
+      <w:r>
+        <w:t>Mimicking thioether bonds.</w:t>
+      </w:r>
+    </w:p>
+    <w:p>
+      <w:pPr>
+        <w:pStyle w:val="ListParagraph"/>
+        <w:numPr>
+          <w:ilvl w:val="0"/>
+          <w:numId w:val="3"/>
+        </w:numPr>
+        <w:bidi w:val="0"/>
+        <w:jc w:val="both"/>
+      </w:pPr>
+      <w:r>
+        <w:t>PEGylation can increase the half-life of proteins.</w:t>
+      </w:r>
+      <w:r>
+        <w:rPr>
+          <w:vertAlign w:val="superscript"/>
+        </w:rPr>
+        <w:t>11</w:t>
+      </w:r>
+    </w:p>
+    <w:p>
+      <w:pPr>
+        <w:pStyle w:val="ListParagraph"/>
+        <w:numPr>
+          <w:ilvl w:val="0"/>
+          <w:numId w:val="3"/>
+        </w:numPr>
+        <w:bidi w:val="0"/>
+        <w:jc w:val="both"/>
+      </w:pPr>
+      <w:r>
+        <w:t>Modifying DNA and nucleic acids in general can be very cool (find papers about it</w:t>
+      </w:r>
+      <w:r>
+        <w:t>, 12 dimerized uridine</w:t>
+      </w:r>
+      <w:r>
+        <w:t>).</w:t>
+      </w:r>
+    </w:p>
+    <w:p>
+      <w:pPr>
+        <w:pStyle w:val="ListParagraph"/>
+        <w:numPr>
+          <w:ilvl w:val="0"/>
+          <w:numId w:val="3"/>
+        </w:numPr>
+        <w:bidi w:val="0"/>
+        <w:jc w:val="both"/>
+      </w:pPr>
+      <w:r>
+        <w:t>Usages of bioorthogonal chemistry:</w:t>
+      </w:r>
+      <w:r>
+        <w:rPr>
+          <w:vertAlign w:val="superscript"/>
+        </w:rPr>
+        <w:t>14</w:t>
+      </w:r>
+    </w:p>
+    <w:p>
+      <w:pPr>
+        <w:pStyle w:val="ListParagraph"/>
+        <w:numPr>
+          <w:ilvl w:val="1"/>
+          <w:numId w:val="3"/>
+        </w:numPr>
+        <w:bidi w:val="0"/>
+        <w:jc w:val="both"/>
+      </w:pPr>
+      <w:r>
+        <w:t>Tagging molecules</w:t>
+      </w:r>
+      <w:r>
+        <w:t xml:space="preserve"> – for example, metabolic engineering can include hijacking the cell's enzymes to incorporate bioorthogonal functional groups</w:t>
+      </w:r>
+      <w:r>
+        <w:t xml:space="preserve"> (e.g. azides and alkynes)</w:t>
+      </w:r>
+      <w:r>
+        <w:t>, which are recognized and bound by tags</w:t>
+      </w:r>
+      <w:r>
+        <w:t>; care should be taken to achieve the desired specificity through complementary strategies, like uncaging.</w:t>
+      </w:r>
+    </w:p>
+    <w:p>
+      <w:pPr>
+        <w:pStyle w:val="ListParagraph"/>
+        <w:numPr>
+          <w:ilvl w:val="1"/>
+          <w:numId w:val="3"/>
+        </w:numPr>
+        <w:bidi w:val="0"/>
+        <w:jc w:val="both"/>
+      </w:pPr>
+      <w:r>
+        <w:t>Creating high-purity proteins via solid-phase protein synthesis (e.g. native chemical ligation)</w:t>
+      </w:r>
+    </w:p>
+    <w:p>
+      <w:pPr>
+        <w:pStyle w:val="ListParagraph"/>
+        <w:numPr>
+          <w:ilvl w:val="1"/>
+          <w:numId w:val="3"/>
+        </w:numPr>
+        <w:bidi w:val="0"/>
+        <w:jc w:val="both"/>
+      </w:pPr>
+      <w:r>
+        <w:t>Generating mimics of biological bonds with better characteristics, like stability. For example, substituted triazoles created in CuAAC are more stable than amides.</w:t>
+      </w:r>
+    </w:p>
+    <w:p>
+      <w:pPr>
+        <w:pStyle w:val="ListParagraph"/>
+        <w:numPr>
+          <w:ilvl w:val="1"/>
+          <w:numId w:val="3"/>
+        </w:numPr>
+        <w:bidi w:val="0"/>
+        <w:jc w:val="both"/>
+      </w:pPr>
+      <w:r>
+        <w:t>Modifying DNA</w:t>
+      </w:r>
+    </w:p>
+    <w:p>
+      <w:pPr>
+        <w:pStyle w:val="ListParagraph"/>
+        <w:numPr>
+          <w:ilvl w:val="1"/>
+          <w:numId w:val="3"/>
+        </w:numPr>
+        <w:bidi w:val="0"/>
+        <w:jc w:val="both"/>
+      </w:pPr>
+      <w:r>
+        <w:t>Genetic code expansion – creating a modified aminoacyl-tRNA-synthetase-tRNA pair that includes an unnatural amino acid (UAA) in place of the amber stop codon.</w:t>
+      </w:r>
+    </w:p>
+    <w:p>
+      <w:pPr>
+        <w:pStyle w:val="ListParagraph"/>
+        <w:numPr>
+          <w:ilvl w:val="1"/>
+          <w:numId w:val="3"/>
+        </w:numPr>
+        <w:bidi w:val="0"/>
+        <w:jc w:val="both"/>
+      </w:pPr>
+      <w:r>
+        <w:t xml:space="preserve">Cell imaging – a striking example of cell imaging in-vivo using bioorthogonal chemistry was </w:t>
+      </w:r>
+      <w:r>
+        <w:t xml:space="preserve">achieved in 2008 – researchers labeled cell-surface glycans </w:t>
+      </w:r>
+      <w:r>
+        <w:t xml:space="preserve">in a zebrafish cell line </w:t>
+      </w:r>
+      <w:r>
+        <w:t>with an azide equivalent then reacted it with a fluorescent cyclooctyne variant (DIFO</w:t>
+      </w:r>
+      <w:r>
+        <w:t>-488</w:t>
+      </w:r>
+      <w:r>
+        <w:t>).</w:t>
+      </w:r>
+      <w:r>
+        <w:rPr>
+          <w:vertAlign w:val="superscript"/>
+        </w:rPr>
+        <w:t>1</w:t>
+      </w:r>
+      <w:r>
+        <w:rPr>
+          <w:vertAlign w:val="superscript"/>
+        </w:rPr>
+        <w:t>5</w:t>
+      </w:r>
+      <w:r>
+        <w:t xml:space="preserve"> The glycans were labeled distinctly through the zebrafish's development.</w:t>
+      </w:r>
+    </w:p>
+    <w:p>
+      <w:pPr>
+        <w:pStyle w:val="ListParagraph"/>
+        <w:numPr>
+          <w:ilvl w:val="1"/>
+          <w:numId w:val="3"/>
+        </w:numPr>
+        <w:bidi w:val="0"/>
+        <w:jc w:val="both"/>
+      </w:pPr>
+      <w:r>
+        <w:t>Drug development – discovering novel interactions, enabling target protein degradation and increasing the specificity in ADCs (antibody-drugs conjugates)</w:t>
+      </w:r>
+      <w:r>
+        <w:t>.</w:t>
+      </w:r>
+    </w:p>
+    <w:p>
+      <w:pPr>
+        <w:pStyle w:val="ListParagraph"/>
+        <w:numPr>
+          <w:ilvl w:val="2"/>
+          <w:numId w:val="3"/>
+        </w:numPr>
+        <w:bidi w:val="0"/>
+        <w:jc w:val="both"/>
+      </w:pPr>
+      <w:r>
+        <w:t>Radiotherapy candidates (?!?)</w:t>
+      </w:r>
+    </w:p>
+    <w:p>
+      <w:pPr>
+        <w:pStyle w:val="ListParagraph"/>
+        <w:numPr>
+          <w:ilvl w:val="1"/>
+          <w:numId w:val="3"/>
+        </w:numPr>
+        <w:bidi w:val="0"/>
+        <w:jc w:val="both"/>
+      </w:pPr>
+      <w:r>
         <w:lastRenderedPageBreak/>
-        <w:t>Requirements for protein-modifying reactions:</w:t>
-      </w:r>
-      <w:r>
-        <w:rPr>
-          <w:vertAlign w:val="superscript"/>
-        </w:rPr>
-        <w:t>9</w:t>
+        <w:t>Uncaging of molecules (e.g. drugs) has been realized through many bioorthogonal reactions</w:t>
+      </w:r>
+      <w:r>
+        <w:t>; the important part is the cleavage trigger.</w:t>
+      </w:r>
+    </w:p>
+    <w:p>
+      <w:pPr>
+        <w:pStyle w:val="ListParagraph"/>
+        <w:numPr>
+          <w:ilvl w:val="2"/>
+          <w:numId w:val="3"/>
+        </w:numPr>
+        <w:bidi w:val="0"/>
+        <w:jc w:val="both"/>
+      </w:pPr>
+      <w:r>
+        <w:t>Nanoparticles can be used for heterogenous catalysis.</w:t>
       </w:r>
     </w:p>
     <w:p>
@@ -3798,305 +4244,155 @@
         <w:jc w:val="both"/>
       </w:pPr>
       <w:r>
-        <w:t>Low-r.t.</w:t>
-      </w:r>
-    </w:p>
-    <w:p>
-      <w:pPr>
-        <w:pStyle w:val="ListParagraph"/>
-        <w:numPr>
-          <w:ilvl w:val="1"/>
-          <w:numId w:val="3"/>
-        </w:numPr>
-        <w:bidi w:val="0"/>
-        <w:jc w:val="both"/>
-      </w:pPr>
-      <w:r>
-        <w:t>Aqueous media</w:t>
-      </w:r>
-    </w:p>
-    <w:p>
-      <w:pPr>
-        <w:pStyle w:val="ListParagraph"/>
-        <w:numPr>
-          <w:ilvl w:val="1"/>
-          <w:numId w:val="3"/>
-        </w:numPr>
-        <w:bidi w:val="0"/>
-        <w:jc w:val="both"/>
-      </w:pPr>
-      <w:r>
-        <w:t>Chemoselectivity</w:t>
-      </w:r>
-    </w:p>
-    <w:p>
-      <w:pPr>
-        <w:pStyle w:val="ListParagraph"/>
-        <w:numPr>
-          <w:ilvl w:val="1"/>
-          <w:numId w:val="3"/>
-        </w:numPr>
-        <w:bidi w:val="0"/>
-        <w:jc w:val="both"/>
-      </w:pPr>
-      <w:r>
-        <w:t>The protein must contain an alkene group</w:t>
-      </w:r>
-    </w:p>
-    <w:p>
-      <w:pPr>
-        <w:pStyle w:val="ListParagraph"/>
-        <w:numPr>
-          <w:ilvl w:val="0"/>
-          <w:numId w:val="3"/>
-        </w:numPr>
-        <w:bidi w:val="0"/>
-        <w:jc w:val="both"/>
-      </w:pPr>
-      <w:r>
-        <w:t>CM was used to mimic a certain post-translational modification of histones.</w:t>
-      </w:r>
-      <w:r>
-        <w:rPr>
-          <w:vertAlign w:val="superscript"/>
-        </w:rPr>
-        <w:t>9</w:t>
-      </w:r>
-    </w:p>
-    <w:p>
-      <w:pPr>
-        <w:pStyle w:val="ListParagraph"/>
-        <w:numPr>
-          <w:ilvl w:val="0"/>
-          <w:numId w:val="3"/>
-        </w:numPr>
-        <w:bidi w:val="0"/>
-        <w:jc w:val="both"/>
-      </w:pPr>
-      <w:r>
-        <w:t>Genetic editing can be used to synthesize proteins that contain alkene groups.</w:t>
-      </w:r>
-      <w:r>
-        <w:rPr>
-          <w:vertAlign w:val="superscript"/>
-        </w:rPr>
-        <w:t>9</w:t>
-      </w:r>
-    </w:p>
-    <w:p>
-      <w:pPr>
-        <w:pStyle w:val="ListParagraph"/>
-        <w:numPr>
-          <w:ilvl w:val="0"/>
-          <w:numId w:val="3"/>
-        </w:numPr>
-        <w:bidi w:val="0"/>
-        <w:jc w:val="both"/>
-      </w:pPr>
-      <w:r>
-        <w:t>Glycosylation and acetylation are biologically relevant modifications that can modify protein reactivity, affinity and cell communication.</w:t>
-      </w:r>
-      <w:r>
-        <w:rPr>
-          <w:vertAlign w:val="superscript"/>
-        </w:rPr>
-        <w:t>10</w:t>
-      </w:r>
-    </w:p>
-    <w:p>
-      <w:pPr>
-        <w:pStyle w:val="ListParagraph"/>
-        <w:numPr>
-          <w:ilvl w:val="0"/>
-          <w:numId w:val="3"/>
-        </w:numPr>
-        <w:bidi w:val="0"/>
-        <w:jc w:val="both"/>
-      </w:pPr>
-      <w:r>
-        <w:t>Another reason for protein OM is creating a secondary structure with higher stability or affinity towards ligands (or other targets).</w:t>
-      </w:r>
-      <w:r>
-        <w:rPr>
-          <w:vertAlign w:val="superscript"/>
-        </w:rPr>
-        <w:t>11</w:t>
-      </w:r>
-      <w:r>
-        <w:t xml:space="preserve"> Examples</w:t>
-      </w:r>
-      <w:r>
-        <w:t xml:space="preserve"> (all in 11 unless specified otherwise)</w:t>
-      </w:r>
-      <w:r>
-        <w:t>:</w:t>
-      </w:r>
-    </w:p>
-    <w:p>
-      <w:pPr>
-        <w:pStyle w:val="ListParagraph"/>
-        <w:numPr>
-          <w:ilvl w:val="1"/>
-          <w:numId w:val="3"/>
-        </w:numPr>
-        <w:bidi w:val="0"/>
-        <w:jc w:val="both"/>
-      </w:pPr>
-      <w:r>
-        <w:t>Beta-turn analogues.</w:t>
-      </w:r>
-    </w:p>
-    <w:p>
-      <w:pPr>
-        <w:pStyle w:val="ListParagraph"/>
-        <w:numPr>
-          <w:ilvl w:val="1"/>
-          <w:numId w:val="3"/>
-        </w:numPr>
-        <w:bidi w:val="0"/>
-        <w:jc w:val="both"/>
-      </w:pPr>
-      <w:r>
-        <w:t>Alpha-helices cross-linking.</w:t>
-      </w:r>
-    </w:p>
-    <w:p>
-      <w:pPr>
-        <w:pStyle w:val="ListParagraph"/>
-        <w:numPr>
-          <w:ilvl w:val="1"/>
-          <w:numId w:val="3"/>
-        </w:numPr>
-        <w:bidi w:val="0"/>
-        <w:jc w:val="both"/>
-      </w:pPr>
-      <w:r>
-        <w:t>"dicarba analogues" – mimicking disulfide bonds with the greater stability of the carbon-carbon bond</w:t>
-      </w:r>
-      <w:r>
-        <w:t xml:space="preserve"> – e.g. oxytocin.</w:t>
-      </w:r>
-    </w:p>
-    <w:p>
-      <w:pPr>
-        <w:pStyle w:val="ListParagraph"/>
-        <w:numPr>
-          <w:ilvl w:val="1"/>
-          <w:numId w:val="3"/>
-        </w:numPr>
-        <w:bidi w:val="0"/>
-        <w:jc w:val="both"/>
-      </w:pPr>
-      <w:r>
-        <w:t>Mimicking thioether bonds.</w:t>
-      </w:r>
-    </w:p>
-    <w:p>
-      <w:pPr>
-        <w:pStyle w:val="ListParagraph"/>
-        <w:numPr>
-          <w:ilvl w:val="0"/>
-          <w:numId w:val="3"/>
-        </w:numPr>
-        <w:bidi w:val="0"/>
-        <w:jc w:val="both"/>
-      </w:pPr>
-      <w:r>
-        <w:t>PEGylation can increase the half-life of proteins.</w:t>
-      </w:r>
-      <w:r>
-        <w:rPr>
-          <w:vertAlign w:val="superscript"/>
-        </w:rPr>
-        <w:t>11</w:t>
-      </w:r>
-    </w:p>
-    <w:p>
-      <w:pPr>
-        <w:pStyle w:val="ListParagraph"/>
-        <w:numPr>
-          <w:ilvl w:val="0"/>
-          <w:numId w:val="3"/>
-        </w:numPr>
-        <w:bidi w:val="0"/>
-        <w:jc w:val="both"/>
-      </w:pPr>
-      <w:r>
-        <w:t>Modifying DNA and nucleic acids in general can be very cool (find papers about it</w:t>
-      </w:r>
-      <w:r>
-        <w:t>, 12 dimerized uridine</w:t>
-      </w:r>
-      <w:r>
-        <w:t>).</w:t>
-      </w:r>
-    </w:p>
-    <w:p>
-      <w:pPr>
-        <w:pStyle w:val="ListParagraph"/>
-        <w:numPr>
-          <w:ilvl w:val="0"/>
-          <w:numId w:val="3"/>
-        </w:numPr>
-        <w:bidi w:val="0"/>
-        <w:jc w:val="both"/>
-      </w:pPr>
-      <w:r>
-        <w:t>Usages of bioorthogonal chemistry:</w:t>
-      </w:r>
-    </w:p>
-    <w:p>
-      <w:pPr>
-        <w:pStyle w:val="ListParagraph"/>
-        <w:numPr>
-          <w:ilvl w:val="1"/>
-          <w:numId w:val="3"/>
-        </w:numPr>
-        <w:bidi w:val="0"/>
-        <w:jc w:val="both"/>
-      </w:pPr>
-      <w:r>
-        <w:t>Tagging molecules</w:t>
-      </w:r>
-    </w:p>
-    <w:p>
-      <w:pPr>
-        <w:pStyle w:val="ListParagraph"/>
-        <w:numPr>
-          <w:ilvl w:val="1"/>
-          <w:numId w:val="3"/>
-        </w:numPr>
-        <w:bidi w:val="0"/>
-        <w:jc w:val="both"/>
-      </w:pPr>
-      <w:r>
-        <w:t>Creating high-purity proteins via solid-phase protein synthesis (e.g. native chemical ligation)</w:t>
-      </w:r>
-    </w:p>
-    <w:p>
-      <w:pPr>
-        <w:pStyle w:val="ListParagraph"/>
-        <w:numPr>
-          <w:ilvl w:val="1"/>
-          <w:numId w:val="3"/>
-        </w:numPr>
-        <w:bidi w:val="0"/>
-        <w:jc w:val="both"/>
-      </w:pPr>
-      <w:r>
-        <w:t>Generating mimics of biological bonds with better characteristics, like stability. For example, substituted triazoles created in CuAAC are more stable than amides.</w:t>
-      </w:r>
-    </w:p>
-    <w:p>
-      <w:pPr>
-        <w:bidi w:val="0"/>
-        <w:jc w:val="both"/>
-      </w:pPr>
-    </w:p>
-    <w:p>
-      <w:pPr>
-        <w:bidi w:val="0"/>
-        <w:jc w:val="both"/>
+        <w:t>Prodrugs – what are they good for?</w:t>
+      </w:r>
+    </w:p>
+    <w:p>
+      <w:pPr>
+        <w:pStyle w:val="ListParagraph"/>
+        <w:numPr>
+          <w:ilvl w:val="2"/>
+          <w:numId w:val="3"/>
+        </w:numPr>
+        <w:bidi w:val="0"/>
+        <w:jc w:val="both"/>
+      </w:pPr>
+      <w:r>
+        <w:t>Better absorbance, distribution and elimination</w:t>
+      </w:r>
+    </w:p>
+    <w:p>
+      <w:pPr>
+        <w:pStyle w:val="ListParagraph"/>
+        <w:numPr>
+          <w:ilvl w:val="2"/>
+          <w:numId w:val="3"/>
+        </w:numPr>
+        <w:bidi w:val="0"/>
+        <w:jc w:val="both"/>
+      </w:pPr>
+      <w:r>
+        <w:t>Better selectivity and circumventing side effects from affecting healthy tissue.</w:t>
+      </w:r>
+    </w:p>
+    <w:p>
+      <w:pPr>
+        <w:pStyle w:val="ListParagraph"/>
+        <w:numPr>
+          <w:ilvl w:val="0"/>
+          <w:numId w:val="3"/>
+        </w:numPr>
+        <w:bidi w:val="0"/>
+        <w:jc w:val="both"/>
+      </w:pPr>
+      <w:r>
+        <w:t>Since bioorthogonal reactants are reactive, they can constitute a safety hazard, especially nitrogen compounds.</w:t>
+      </w:r>
+      <w:r>
+        <w:rPr>
+          <w:vertAlign w:val="superscript"/>
+        </w:rPr>
+        <w:t>14</w:t>
+      </w:r>
+    </w:p>
+    <w:p>
+      <w:pPr>
+        <w:pStyle w:val="ListParagraph"/>
+        <w:numPr>
+          <w:ilvl w:val="0"/>
+          <w:numId w:val="3"/>
+        </w:numPr>
+        <w:bidi w:val="0"/>
+        <w:jc w:val="both"/>
+      </w:pPr>
+      <w:r>
+        <w:t>Energetic safety</w:t>
+      </w:r>
+      <w:r>
+        <w:t xml:space="preserve"> of the reactants</w:t>
+      </w:r>
+      <w:r>
+        <w:t xml:space="preserve"> can be estimated by calorimetry.</w:t>
+      </w:r>
+      <w:r>
+        <w:rPr>
+          <w:vertAlign w:val="superscript"/>
+        </w:rPr>
+        <w:t>14</w:t>
+      </w:r>
+    </w:p>
+    <w:p>
+      <w:pPr>
+        <w:pStyle w:val="ListParagraph"/>
+        <w:numPr>
+          <w:ilvl w:val="0"/>
+          <w:numId w:val="3"/>
+        </w:numPr>
+        <w:bidi w:val="0"/>
+        <w:jc w:val="both"/>
+      </w:pPr>
+      <w:r>
+        <w:t>Most bioorthogonal reactions begin in-vitro and only after extensive reaction partners and/or catalyst optimization in aqueous media they are tested in vivo, if that's possible.</w:t>
+      </w:r>
+      <w:r>
+        <w:rPr>
+          <w:vertAlign w:val="superscript"/>
+        </w:rPr>
+        <w:t>14</w:t>
+      </w:r>
+    </w:p>
+    <w:p>
+      <w:pPr>
+        <w:pStyle w:val="ListParagraph"/>
+        <w:numPr>
+          <w:ilvl w:val="0"/>
+          <w:numId w:val="3"/>
+        </w:numPr>
+        <w:bidi w:val="0"/>
+        <w:jc w:val="both"/>
+      </w:pPr>
+      <w:r>
+        <w:t>In-vivo reactions have strict requirements – low doses, high reaction rates</w:t>
+      </w:r>
+      <w:r>
+        <w:t>, high yield</w:t>
+      </w:r>
+      <w:r>
+        <w:t>s</w:t>
+      </w:r>
+      <w:r>
+        <w:t>.</w:t>
+      </w:r>
+      <w:r>
+        <w:rPr>
+          <w:vertAlign w:val="superscript"/>
+        </w:rPr>
+        <w:t>14</w:t>
+      </w:r>
+    </w:p>
+    <w:p>
+      <w:pPr>
+        <w:pStyle w:val="ListParagraph"/>
+        <w:numPr>
+          <w:ilvl w:val="0"/>
+          <w:numId w:val="3"/>
+        </w:numPr>
+        <w:bidi w:val="0"/>
+        <w:jc w:val="both"/>
+      </w:pPr>
+      <w:r>
+        <w:t>Proteins are not everything!!</w:t>
+      </w:r>
+    </w:p>
+    <w:p>
+      <w:pPr>
+        <w:bidi w:val="0"/>
+        <w:jc w:val="both"/>
+      </w:pPr>
+    </w:p>
+    <w:p>
+      <w:pPr>
+        <w:pStyle w:val="Heading2"/>
       </w:pPr>
       <w:r>
         <w:t>Papers and status</w:t>
@@ -4303,7 +4599,6 @@
         <w:jc w:val="both"/>
       </w:pPr>
       <w:r>
-        <w:lastRenderedPageBreak/>
         <w:t xml:space="preserve">Olefin cross-metathesis on proteins: investigation of allylic chalcogen effects and guiding principles in metathesis partner selection </w:t>
       </w:r>
       <w:r>
@@ -4335,7 +4630,10 @@
         <w:jc w:val="both"/>
       </w:pPr>
       <w:r>
-        <w:t>Anionic Olefin Metathesis Catalysts Enable Modification of Unprotected Biomolecules in Water.</w:t>
+        <w:t>Anionic Olefin Metathesis Catalysts Enable Modification of Unprotected Biomolecules in Water</w:t>
+      </w:r>
+      <w:r>
+        <w:t xml:space="preserve"> – read, markered and quoted</w:t>
       </w:r>
     </w:p>
     <w:p>
@@ -4351,6 +4649,9 @@
       <w:r>
         <w:t>Metathesis Reactions in Total Synthesis</w:t>
       </w:r>
+      <w:r>
+        <w:t xml:space="preserve"> – read some (?)</w:t>
+      </w:r>
     </w:p>
     <w:p>
       <w:pPr>
@@ -4364,6 +4665,29 @@
       </w:pPr>
       <w:r>
         <w:t>Bioorthogonal chemistry</w:t>
+      </w:r>
+      <w:r>
+        <w:t xml:space="preserve"> – </w:t>
+      </w:r>
+      <w:r>
+        <w:t>read, markered and quoted</w:t>
+      </w:r>
+    </w:p>
+    <w:p>
+      <w:pPr>
+        <w:pStyle w:val="ListParagraph"/>
+        <w:numPr>
+          <w:ilvl w:val="0"/>
+          <w:numId w:val="4"/>
+        </w:numPr>
+        <w:bidi w:val="0"/>
+        <w:jc w:val="both"/>
+      </w:pPr>
+      <w:r>
+        <w:t>In Vivo Imaging of Membrane-Associated Glycans in Developing Zebrafish</w:t>
+      </w:r>
+      <w:r>
+        <w:t xml:space="preserve"> – should not read, it's only an example.</w:t>
       </w:r>
     </w:p>
     <w:p>
@@ -4512,6 +4836,23 @@
     </w:p>
     <w:p>
       <w:pPr>
+        <w:pStyle w:val="ListParagraph"/>
+        <w:numPr>
+          <w:ilvl w:val="0"/>
+          <w:numId w:val="12"/>
+        </w:numPr>
+        <w:bidi w:val="0"/>
+        <w:jc w:val="both"/>
+      </w:pPr>
+      <w:r>
+        <w:t>Selective activation of prodrugs in breast cancer using metabolic glycoengineering and the tetrazine ligation bioorthogonal reaction</w:t>
+      </w:r>
+      <w:r>
+        <w:t xml:space="preserve"> – shouldn't read it but it's a very cool example of prodrug activation, maybe it can be quoted</w:t>
+      </w:r>
+    </w:p>
+    <w:p>
+      <w:pPr>
         <w:bidi w:val="0"/>
         <w:jc w:val="both"/>
       </w:pPr>
@@ -4792,85 +5133,82 @@
         <w:t xml:space="preserve"> </w:t>
       </w:r>
       <w:r>
-        <w:t xml:space="preserve">Broceta, Nat. </w:t>
+        <w:t>Broceta, Nat. Commun. 2014, 5, 3277; f) J. Li, J. Yu, J. Zhao, J.</w:t>
+      </w:r>
+      <w:r>
+        <w:t xml:space="preserve"> </w:t>
+      </w:r>
+      <w:r>
+        <w:t>Wang, S. Zheng, S. Lin, L. Chen, M. Yang, S. Jia, X. Zhang, P.</w:t>
+      </w:r>
+      <w:r>
+        <w:t xml:space="preserve"> </w:t>
+      </w:r>
+      <w:r>
+        <w:t xml:space="preserve">Chen, Nat. Chem. 2014, 6, 352 </w:t>
+      </w:r>
+      <w:r>
+        <w:rPr>
+          <w:rFonts w:hint="cs"/>
+        </w:rPr>
+        <w:t>–</w:t>
+      </w:r>
+      <w:r>
+        <w:t xml:space="preserve"> 361; g) M. Yang, J. Li, P. Chen,</w:t>
+      </w:r>
+      <w:r>
+        <w:t xml:space="preserve"> </w:t>
+      </w:r>
+      <w:r>
+        <w:t>Chem. Soc. Rev. 2014, DOI: 10.1039/c4cs00117f.</w:t>
+      </w:r>
+      <w:r>
+        <w:t xml:space="preserve"> </w:t>
+      </w:r>
+      <w:r>
+        <w:t>[6] See also: a) K. Tishinov, K. Schmidt, D. H_usinger, D. G.</w:t>
+      </w:r>
+      <w:r>
+        <w:t xml:space="preserve"> </w:t>
+      </w:r>
+      <w:r>
+        <w:t xml:space="preserve">Gillingham, Angew. Chem. 2012, 124, 12166 </w:t>
+      </w:r>
+      <w:r>
+        <w:rPr>
+          <w:rFonts w:hint="cs"/>
+        </w:rPr>
+        <w:t>–</w:t>
+      </w:r>
+      <w:r>
+        <w:t xml:space="preserve"> 12170; Angew.</w:t>
+      </w:r>
+      <w:r>
+        <w:t xml:space="preserve"> </w:t>
+      </w:r>
+      <w:r>
+        <w:t xml:space="preserve">Chem. Int. Ed. 2012, 51, 12000 </w:t>
+      </w:r>
+      <w:r>
+        <w:rPr>
+          <w:rFonts w:hint="cs"/>
+        </w:rPr>
+        <w:t>–</w:t>
+      </w:r>
+      <w:r>
+        <w:t xml:space="preserve"> 12004; b) Z. Chen, F. Vohidov,</w:t>
+      </w:r>
+      <w:r>
+        <w:t xml:space="preserve"> </w:t>
+      </w:r>
+      <w:r>
+        <w:t>J. M. Coughlin, L. J. Stagg, S. T. Arold, J. E. Ladbury, Z. T. Ball,</w:t>
+      </w:r>
+      <w:r>
+        <w:t xml:space="preserve"> </w:t>
       </w:r>
       <w:r>
         <w:lastRenderedPageBreak/>
-        <w:t>Commun. 2014, 5, 3277; f) J. Li, J. Yu, J. Zhao, J.</w:t>
-      </w:r>
-      <w:r>
-        <w:t xml:space="preserve"> </w:t>
-      </w:r>
-      <w:r>
-        <w:t>Wang, S. Zheng, S. Lin, L. Chen, M. Yang, S. Jia, X. Zhang, P.</w:t>
-      </w:r>
-      <w:r>
-        <w:t xml:space="preserve"> </w:t>
-      </w:r>
-      <w:r>
-        <w:t xml:space="preserve">Chen, Nat. Chem. 2014, 6, 352 </w:t>
-      </w:r>
-      <w:r>
-        <w:rPr>
-          <w:rFonts w:hint="cs"/>
-        </w:rPr>
-        <w:t>–</w:t>
-      </w:r>
-      <w:r>
-        <w:t xml:space="preserve"> 361; g) M. Yang, J. Li, P. Chen,</w:t>
-      </w:r>
-      <w:r>
-        <w:t xml:space="preserve"> </w:t>
-      </w:r>
-      <w:r>
-        <w:t>Chem. Soc. Rev. 2014, DOI: 10.1039/c4cs00117f.</w:t>
-      </w:r>
-      <w:r>
-        <w:t xml:space="preserve"> </w:t>
-      </w:r>
-      <w:r>
-        <w:t>[6] See also: a) K. Tishinov, K. Schmidt, D. H_usinger, D. G.</w:t>
-      </w:r>
-      <w:r>
-        <w:t xml:space="preserve"> </w:t>
-      </w:r>
-      <w:r>
-        <w:t xml:space="preserve">Gillingham, Angew. Chem. 2012, 124, 12166 </w:t>
-      </w:r>
-      <w:r>
-        <w:rPr>
-          <w:rFonts w:hint="cs"/>
-        </w:rPr>
-        <w:t>–</w:t>
-      </w:r>
-      <w:r>
-        <w:t xml:space="preserve"> 12170; Angew.</w:t>
-      </w:r>
-      <w:r>
-        <w:t xml:space="preserve"> </w:t>
-      </w:r>
-      <w:r>
-        <w:t xml:space="preserve">Chem. Int. Ed. 2012, 51, 12000 </w:t>
-      </w:r>
-      <w:r>
-        <w:rPr>
-          <w:rFonts w:hint="cs"/>
-        </w:rPr>
-        <w:t>–</w:t>
-      </w:r>
-      <w:r>
-        <w:t xml:space="preserve"> 12004; b) Z. Chen, F. Vohidov,</w:t>
-      </w:r>
-      <w:r>
-        <w:t xml:space="preserve"> </w:t>
-      </w:r>
-      <w:r>
-        <w:t>J. M. Coughlin, L. J. Stagg, S. T. Arold, J. E. Ladbury, Z. T. Ball,</w:t>
-      </w:r>
-      <w:r>
-        <w:t xml:space="preserve"> </w:t>
-      </w:r>
-      <w:r>
         <w:t xml:space="preserve">J. Am. Chem. Soc. 2012, 134, 10138 </w:t>
       </w:r>
       <w:r>
@@ -5517,13 +5855,7 @@
               <w:rPr>
                 <w:strike/>
               </w:rPr>
-              <w:t xml:space="preserve">Start </w:t>
-            </w:r>
-            <w:r>
-              <w:rPr>
-                <w:strike/>
-              </w:rPr>
-              <w:t>sketching and writing the paper</w:t>
+              <w:t>Start sketching and writing the paper</w:t>
             </w:r>
           </w:p>
           <w:p>
@@ -7508,22 +7840,14 @@
     <w:next w:val="Normal"/>
     <w:link w:val="Heading2Char"/>
     <w:uiPriority w:val="9"/>
-    <w:semiHidden/>
     <w:unhideWhenUsed/>
     <w:qFormat/>
-    <w:rsid w:val="003830D9"/>
+    <w:rsid w:val="00DC2470"/>
     <w:pPr>
-      <w:keepNext/>
-      <w:keepLines/>
-      <w:spacing w:before="160" w:after="80"/>
+      <w:bidi w:val="0"/>
+      <w:jc w:val="both"/>
       <w:outlineLvl w:val="1"/>
     </w:pPr>
-    <w:rPr>
-      <w:rFonts w:asciiTheme="majorHAnsi" w:eastAsiaTheme="majorEastAsia" w:hAnsiTheme="majorHAnsi" w:cstheme="majorBidi"/>
-      <w:color w:val="2F5496" w:themeColor="accent1" w:themeShade="BF"/>
-      <w:sz w:val="32"/>
-      <w:szCs w:val="32"/>
-    </w:rPr>
   </w:style>
   <w:style w:type="paragraph" w:styleId="Heading3">
     <w:name w:val="heading 3"/>
@@ -7683,6 +8007,7 @@
   <w:style w:type="character" w:default="1" w:styleId="DefaultParagraphFont">
     <w:name w:val="Default Paragraph Font"/>
     <w:uiPriority w:val="1"/>
+    <w:semiHidden/>
     <w:unhideWhenUsed/>
   </w:style>
   <w:style w:type="table" w:default="1" w:styleId="TableNormal">
@@ -7724,14 +8049,7 @@
     <w:basedOn w:val="DefaultParagraphFont"/>
     <w:link w:val="Heading2"/>
     <w:uiPriority w:val="9"/>
-    <w:semiHidden/>
-    <w:rsid w:val="003830D9"/>
-    <w:rPr>
-      <w:rFonts w:asciiTheme="majorHAnsi" w:eastAsiaTheme="majorEastAsia" w:hAnsiTheme="majorHAnsi" w:cstheme="majorBidi"/>
-      <w:color w:val="2F5496" w:themeColor="accent1" w:themeShade="BF"/>
-      <w:sz w:val="32"/>
-      <w:szCs w:val="32"/>
-    </w:rPr>
+    <w:rsid w:val="00DC2470"/>
   </w:style>
   <w:style w:type="character" w:customStyle="1" w:styleId="Heading3Char">
     <w:name w:val="Heading 3 Char"/>
@@ -8337,6 +8655,21 @@
 </file>
 
 <file path=customXml/item1.xml><?xml version="1.0" encoding="utf-8"?>
+<p:properties xmlns:p="http://schemas.microsoft.com/office/2006/metadata/properties" xmlns:xsi="http://www.w3.org/2001/XMLSchema-instance" xmlns:pc="http://schemas.microsoft.com/office/infopath/2007/PartnerControls">
+  <documentManagement/>
+</p:properties>
+</file>
+
+<file path=customXml/item2.xml><?xml version="1.0" encoding="utf-8"?>
+<?mso-contentType ?>
+<FormTemplates xmlns="http://schemas.microsoft.com/sharepoint/v3/contenttype/forms">
+  <Display>DocumentLibraryForm</Display>
+  <Edit>DocumentLibraryForm</Edit>
+  <New>DocumentLibraryForm</New>
+</FormTemplates>
+</file>
+
+<file path=customXml/item3.xml><?xml version="1.0" encoding="utf-8"?>
 <ct:contentTypeSchema xmlns:ct="http://schemas.microsoft.com/office/2006/metadata/contentType" xmlns:ma="http://schemas.microsoft.com/office/2006/metadata/properties/metaAttributes" ct:_="" ma:_="" ma:contentTypeName="Document" ma:contentTypeID="0x010100248926C82ADB484D9F3C2F329956EBAC" ma:contentTypeVersion="5" ma:contentTypeDescription="Create a new document." ma:contentTypeScope="" ma:versionID="a154321392fa0a0e3c4340aaa8ab2341">
   <xsd:schema xmlns:xsd="http://www.w3.org/2001/XMLSchema" xmlns:xs="http://www.w3.org/2001/XMLSchema" xmlns:p="http://schemas.microsoft.com/office/2006/metadata/properties" xmlns:ns3="622db015-ccdc-40b2-9cb9-17ab27d83f53" targetNamespace="http://schemas.microsoft.com/office/2006/metadata/properties" ma:root="true" ma:fieldsID="1e7fc0bb19d2a8aef183d389ecad64b1" ns3:_="">
     <xsd:import namespace="622db015-ccdc-40b2-9cb9-17ab27d83f53"/>
@@ -8486,22 +8819,24 @@
 </ct:contentTypeSchema>
 </file>
 
-<file path=customXml/item2.xml><?xml version="1.0" encoding="utf-8"?>
-<?mso-contentType ?>
-<FormTemplates xmlns="http://schemas.microsoft.com/sharepoint/v3/contenttype/forms">
-  <Display>DocumentLibraryForm</Display>
-  <Edit>DocumentLibraryForm</Edit>
-  <New>DocumentLibraryForm</New>
-</FormTemplates>
+<file path=customXml/itemProps1.xml><?xml version="1.0" encoding="utf-8"?>
+<ds:datastoreItem xmlns:ds="http://schemas.openxmlformats.org/officeDocument/2006/customXml" ds:itemID="{BB2F9A96-EBDE-4CCE-AACB-78D98CFBF372}">
+  <ds:schemaRefs>
+    <ds:schemaRef ds:uri="http://schemas.microsoft.com/office/2006/metadata/properties"/>
+    <ds:schemaRef ds:uri="http://schemas.microsoft.com/office/infopath/2007/PartnerControls"/>
+  </ds:schemaRefs>
+</ds:datastoreItem>
 </file>
 
-<file path=customXml/item3.xml><?xml version="1.0" encoding="utf-8"?>
-<p:properties xmlns:p="http://schemas.microsoft.com/office/2006/metadata/properties" xmlns:xsi="http://www.w3.org/2001/XMLSchema-instance" xmlns:pc="http://schemas.microsoft.com/office/infopath/2007/PartnerControls">
-  <documentManagement/>
-</p:properties>
+<file path=customXml/itemProps2.xml><?xml version="1.0" encoding="utf-8"?>
+<ds:datastoreItem xmlns:ds="http://schemas.openxmlformats.org/officeDocument/2006/customXml" ds:itemID="{73A02D60-E734-4CCF-AC3A-C8C975CAB3DD}">
+  <ds:schemaRefs>
+    <ds:schemaRef ds:uri="http://schemas.microsoft.com/sharepoint/v3/contenttype/forms"/>
+  </ds:schemaRefs>
+</ds:datastoreItem>
 </file>
 
-<file path=customXml/itemProps1.xml><?xml version="1.0" encoding="utf-8"?>
+<file path=customXml/itemProps3.xml><?xml version="1.0" encoding="utf-8"?>
 <ds:datastoreItem xmlns:ds="http://schemas.openxmlformats.org/officeDocument/2006/customXml" ds:itemID="{9F4EC86C-8A8E-4922-B461-90881338F767}">
   <ds:schemaRefs>
     <ds:schemaRef ds:uri="http://schemas.microsoft.com/office/2006/metadata/contentType"/>
@@ -8517,21 +8852,4 @@
     <ds:schemaRef ds:uri="http://schemas.microsoft.com/internal/obd"/>
   </ds:schemaRefs>
 </ds:datastoreItem>
-</file>
-
-<file path=customXml/itemProps2.xml><?xml version="1.0" encoding="utf-8"?>
-<ds:datastoreItem xmlns:ds="http://schemas.openxmlformats.org/officeDocument/2006/customXml" ds:itemID="{73A02D60-E734-4CCF-AC3A-C8C975CAB3DD}">
-  <ds:schemaRefs>
-    <ds:schemaRef ds:uri="http://schemas.microsoft.com/sharepoint/v3/contenttype/forms"/>
-  </ds:schemaRefs>
-</ds:datastoreItem>
-</file>
-
-<file path=customXml/itemProps3.xml><?xml version="1.0" encoding="utf-8"?>
-<ds:datastoreItem xmlns:ds="http://schemas.openxmlformats.org/officeDocument/2006/customXml" ds:itemID="{BB2F9A96-EBDE-4CCE-AACB-78D98CFBF372}">
-  <ds:schemaRefs>
-    <ds:schemaRef ds:uri="http://schemas.microsoft.com/office/2006/metadata/properties"/>
-    <ds:schemaRef ds:uri="http://schemas.microsoft.com/office/infopath/2007/PartnerControls"/>
-  </ds:schemaRefs>
-</ds:datastoreItem>
 </file>
</xml_diff>

<commit_message>
figures 1 and 2
</commit_message>
<xml_diff>
--- a/Summaries.docx
+++ b/Summaries.docx
@@ -195,15 +195,7 @@
         <w:t>can be used in metathesis of water-insoluble substrates in ′′classical′′ organic solvents and in reactions in ionic liquids</w:t>
       </w:r>
       <w:r>
-        <w:t xml:space="preserve"> (sigma-</w:t>
-      </w:r>
-      <w:proofErr w:type="spellStart"/>
-      <w:r>
-        <w:t>aldrich</w:t>
-      </w:r>
-      <w:proofErr w:type="spellEnd"/>
-      <w:r>
-        <w:t>):</w:t>
+        <w:t xml:space="preserve"> (sigma-aldrich):</w:t>
       </w:r>
     </w:p>
     <w:p>
@@ -277,15 +269,7 @@
         <w:jc w:val="both"/>
       </w:pPr>
       <w:r>
-        <w:t>Grubbs-</w:t>
-      </w:r>
-      <w:proofErr w:type="spellStart"/>
-      <w:r>
-        <w:t>Hoveyda</w:t>
-      </w:r>
-      <w:proofErr w:type="spellEnd"/>
-      <w:r>
-        <w:t xml:space="preserve"> second generation</w:t>
+        <w:t>Grubbs-Hoveyda second generation</w:t>
       </w:r>
       <w:r>
         <w:t xml:space="preserve"> – an NHC catalyst with </w:t>
@@ -297,15 +281,7 @@
         <w:t xml:space="preserve"> that</w:t>
       </w:r>
       <w:r>
-        <w:t xml:space="preserve"> have a chelating ortho-</w:t>
-      </w:r>
-      <w:proofErr w:type="spellStart"/>
-      <w:r>
-        <w:t>isopropoxy</w:t>
-      </w:r>
-      <w:proofErr w:type="spellEnd"/>
-      <w:r>
-        <w:t xml:space="preserve"> group attached to the benzene rings</w:t>
+        <w:t xml:space="preserve"> have a chelating ortho-isopropoxy group attached to the benzene rings</w:t>
       </w:r>
       <w:r>
         <w:t xml:space="preserve"> and without any phosphines. For example:</w:t>
@@ -510,21 +486,7 @@
         <w:rPr>
           <w:color w:val="767171" w:themeColor="background2" w:themeShade="80"/>
         </w:rPr>
-        <w:t xml:space="preserve"> </w:t>
-      </w:r>
-      <w:proofErr w:type="gramStart"/>
-      <w:r>
-        <w:rPr>
-          <w:color w:val="767171" w:themeColor="background2" w:themeShade="80"/>
-        </w:rPr>
-        <w:t>in order to</w:t>
-      </w:r>
-      <w:proofErr w:type="gramEnd"/>
-      <w:r>
-        <w:rPr>
-          <w:color w:val="767171" w:themeColor="background2" w:themeShade="80"/>
-        </w:rPr>
-        <w:t xml:space="preserve"> minimize perturbance to the biological system</w:t>
+        <w:t xml:space="preserve"> in order to minimize perturbance to the biological system</w:t>
       </w:r>
     </w:p>
     <w:p>
@@ -645,15 +607,7 @@
         <w:t>ed azide-alkyne cycloaddition</w:t>
       </w:r>
       <w:r>
-        <w:t xml:space="preserve"> (</w:t>
-      </w:r>
-      <w:proofErr w:type="spellStart"/>
-      <w:r>
-        <w:t>CuAAC</w:t>
-      </w:r>
-      <w:proofErr w:type="spellEnd"/>
-      <w:r>
-        <w:t xml:space="preserve">) </w:t>
+        <w:t xml:space="preserve"> (CuAAC) </w:t>
       </w:r>
       <w:r>
         <w:t>–</w:t>
@@ -668,13 +622,8 @@
         <w:t xml:space="preserve">student though limited by the harmful reactivity of </w:t>
       </w:r>
       <w:r>
-        <w:t xml:space="preserve">Cu(I) which tends to oxidize and create </w:t>
-      </w:r>
-      <w:proofErr w:type="spellStart"/>
-      <w:r>
-        <w:t>superoxides</w:t>
-      </w:r>
-      <w:proofErr w:type="spellEnd"/>
+        <w:t>Cu(I) which tends to oxidize and create superoxides</w:t>
+      </w:r>
       <w:r>
         <w:t>.</w:t>
       </w:r>
@@ -779,17 +728,7 @@
         <w:t>ed coupling reactions</w:t>
       </w:r>
       <w:r>
-        <w:t xml:space="preserve"> – Pd cross-coupling was problematic at first because of its </w:t>
-      </w:r>
-      <w:proofErr w:type="spellStart"/>
-      <w:proofErr w:type="gramStart"/>
-      <w:r>
-        <w:t>non bio</w:t>
-      </w:r>
-      <w:proofErr w:type="spellEnd"/>
-      <w:proofErr w:type="gramEnd"/>
-      <w:r>
-        <w:t>-compatible requirements</w:t>
+        <w:t xml:space="preserve"> – Pd cross-coupling was problematic at first because of its non bio-compatible requirements</w:t>
       </w:r>
       <w:r>
         <w:t xml:space="preserve"> but can be modified. One of the main problems is the inherent toxicity of some transition metals.</w:t>
@@ -937,15 +876,7 @@
         <w:t xml:space="preserve"> (SAV)-</w:t>
       </w:r>
       <w:r>
-        <w:t>Ru-</w:t>
-      </w:r>
-      <w:proofErr w:type="spellStart"/>
-      <w:r>
-        <w:t>benzilydene</w:t>
-      </w:r>
-      <w:proofErr w:type="spellEnd"/>
-      <w:r>
-        <w:t>:</w:t>
+        <w:t>Ru-benzilydene:</w:t>
       </w:r>
     </w:p>
     <w:p>
@@ -1047,15 +978,7 @@
         <w:jc w:val="both"/>
       </w:pPr>
       <w:r>
-        <w:t xml:space="preserve">Reduce bulk </w:t>
-      </w:r>
-      <w:proofErr w:type="gramStart"/>
-      <w:r>
-        <w:t>and so</w:t>
-      </w:r>
-      <w:proofErr w:type="gramEnd"/>
-      <w:r>
-        <w:t xml:space="preserve"> minimize steric strain</w:t>
+        <w:t>Reduce bulk and so minimize steric strain</w:t>
       </w:r>
     </w:p>
     <w:p>
@@ -1083,34 +1006,13 @@
         <w:jc w:val="both"/>
       </w:pPr>
       <w:r>
-        <w:t xml:space="preserve">3 developed HAS (human serum </w:t>
-      </w:r>
-      <w:proofErr w:type="gramStart"/>
-      <w:r>
-        <w:t>albumin)</w:t>
-      </w:r>
-      <w:r>
-        <w:t>+</w:t>
-      </w:r>
-      <w:proofErr w:type="spellStart"/>
-      <w:proofErr w:type="gramEnd"/>
-      <w:r>
-        <w:t>Hoveyda</w:t>
-      </w:r>
-      <w:proofErr w:type="spellEnd"/>
-      <w:r>
-        <w:t>-Grubbs metalloenzyme</w:t>
-      </w:r>
-      <w:r>
-        <w:t xml:space="preserve"> (Artificial Metalloenzyme – </w:t>
-      </w:r>
-      <w:proofErr w:type="spellStart"/>
-      <w:r>
-        <w:t>ArM</w:t>
-      </w:r>
-      <w:proofErr w:type="spellEnd"/>
-      <w:r>
-        <w:t>)</w:t>
+        <w:t>3 developed HAS (human serum albumin)</w:t>
+      </w:r>
+      <w:r>
+        <w:t>+Hoveyda-Grubbs metalloenzyme</w:t>
+      </w:r>
+      <w:r>
+        <w:t xml:space="preserve"> (Artificial Metalloenzyme – ArM)</w:t>
       </w:r>
       <w:r>
         <w:t>, in which the negative charge of the protein prevents GSH (glutathione) interaction.</w:t>
@@ -1133,27 +1035,13 @@
         <w:rPr>
           <w:color w:val="767171" w:themeColor="background2" w:themeShade="80"/>
         </w:rPr>
-        <w:t xml:space="preserve">Next, they replaced the Cl on the Ru with </w:t>
-      </w:r>
-      <w:proofErr w:type="gramStart"/>
-      <w:r>
-        <w:rPr>
-          <w:color w:val="767171" w:themeColor="background2" w:themeShade="80"/>
-        </w:rPr>
-        <w:t>I,</w:t>
-      </w:r>
-      <w:r>
-        <w:rPr>
-          <w:color w:val="767171" w:themeColor="background2" w:themeShade="80"/>
-        </w:rPr>
-        <w:t xml:space="preserve"> and</w:t>
-      </w:r>
-      <w:proofErr w:type="gramEnd"/>
-      <w:r>
-        <w:rPr>
-          <w:color w:val="767171" w:themeColor="background2" w:themeShade="80"/>
-        </w:rPr>
-        <w:t xml:space="preserve"> achieved better reactivity and great tolerance to blood components</w:t>
+        <w:t>Next, they replaced the Cl on the Ru with I,</w:t>
+      </w:r>
+      <w:r>
+        <w:rPr>
+          <w:color w:val="767171" w:themeColor="background2" w:themeShade="80"/>
+        </w:rPr>
+        <w:t xml:space="preserve"> and achieved better reactivity and great tolerance to blood components</w:t>
       </w:r>
       <w:r>
         <w:rPr>
@@ -1285,21 +1173,7 @@
         <w:rPr>
           <w:color w:val="767171" w:themeColor="background2" w:themeShade="80"/>
         </w:rPr>
-        <w:t xml:space="preserve"> </w:t>
-      </w:r>
-      <w:proofErr w:type="gramStart"/>
-      <w:r>
-        <w:rPr>
-          <w:color w:val="767171" w:themeColor="background2" w:themeShade="80"/>
-        </w:rPr>
-        <w:t>and also</w:t>
-      </w:r>
-      <w:proofErr w:type="gramEnd"/>
-      <w:r>
-        <w:rPr>
-          <w:color w:val="767171" w:themeColor="background2" w:themeShade="80"/>
-        </w:rPr>
-        <w:t xml:space="preserve"> suppress CM.</w:t>
+        <w:t xml:space="preserve"> and also suppress CM.</w:t>
       </w:r>
       <w:r>
         <w:rPr>
@@ -1326,21 +1200,7 @@
         <w:rPr>
           <w:color w:val="767171" w:themeColor="background2" w:themeShade="80"/>
         </w:rPr>
-        <w:t>In GH (Grubbs-</w:t>
-      </w:r>
-      <w:proofErr w:type="spellStart"/>
-      <w:r>
-        <w:rPr>
-          <w:color w:val="767171" w:themeColor="background2" w:themeShade="80"/>
-        </w:rPr>
-        <w:t>Hoveyda</w:t>
-      </w:r>
-      <w:proofErr w:type="spellEnd"/>
-      <w:r>
-        <w:rPr>
-          <w:color w:val="767171" w:themeColor="background2" w:themeShade="80"/>
-        </w:rPr>
-        <w:t>) protein-conjugated catalysts, one of the halide ligands is directed toward the protein and the other toward the surface</w:t>
+        <w:t>In GH (Grubbs-Hoveyda) protein-conjugated catalysts, one of the halide ligands is directed toward the protein and the other toward the surface</w:t>
       </w:r>
       <w:r>
         <w:rPr>
@@ -1489,35 +1349,7 @@
         <w:rPr>
           <w:color w:val="767171" w:themeColor="background2" w:themeShade="80"/>
         </w:rPr>
-        <w:t xml:space="preserve">gives a greater yield than AquaMet for RCM of </w:t>
-      </w:r>
-      <w:proofErr w:type="gramStart"/>
-      <w:r>
-        <w:rPr>
-          <w:color w:val="767171" w:themeColor="background2" w:themeShade="80"/>
-        </w:rPr>
-        <w:t>N,N</w:t>
-      </w:r>
-      <w:proofErr w:type="gramEnd"/>
-      <w:r>
-        <w:rPr>
-          <w:color w:val="767171" w:themeColor="background2" w:themeShade="80"/>
-        </w:rPr>
-        <w:t>-</w:t>
-      </w:r>
-      <w:proofErr w:type="spellStart"/>
-      <w:r>
-        <w:rPr>
-          <w:color w:val="767171" w:themeColor="background2" w:themeShade="80"/>
-        </w:rPr>
-        <w:t>diallyltosyl</w:t>
-      </w:r>
-      <w:proofErr w:type="spellEnd"/>
-      <w:r>
-        <w:rPr>
-          <w:color w:val="767171" w:themeColor="background2" w:themeShade="80"/>
-        </w:rPr>
-        <w:t xml:space="preserve"> amine specifically (but not to other metatheses tested).</w:t>
+        <w:t>gives a greater yield than AquaMet for RCM of N,N-diallyltosyl amine specifically (but not to other metatheses tested).</w:t>
       </w:r>
       <w:r>
         <w:rPr>
@@ -1544,9 +1376,47 @@
         <w:rPr>
           <w:color w:val="767171" w:themeColor="background2" w:themeShade="80"/>
         </w:rPr>
-        <w:t>GHII is stable in air and moisture</w:t>
-      </w:r>
-      <w:proofErr w:type="gramStart"/>
+        <w:t>GHII is stable in air and moisture.</w:t>
+      </w:r>
+      <w:r>
+        <w:rPr>
+          <w:color w:val="767171" w:themeColor="background2" w:themeShade="80"/>
+          <w:vertAlign w:val="superscript"/>
+        </w:rPr>
+        <w:t>8</w:t>
+      </w:r>
+      <w:r>
+        <w:rPr>
+          <w:color w:val="767171" w:themeColor="background2" w:themeShade="80"/>
+        </w:rPr>
+        <w:t xml:space="preserve"> (look in quoted articles as well)</w:t>
+      </w:r>
+    </w:p>
+    <w:p>
+      <w:pPr>
+        <w:pStyle w:val="ListParagraph"/>
+        <w:numPr>
+          <w:ilvl w:val="0"/>
+          <w:numId w:val="3"/>
+        </w:numPr>
+        <w:bidi w:val="0"/>
+        <w:jc w:val="both"/>
+        <w:rPr>
+          <w:color w:val="767171" w:themeColor="background2" w:themeShade="80"/>
+        </w:rPr>
+      </w:pPr>
+      <w:r>
+        <w:rPr>
+          <w:color w:val="767171" w:themeColor="background2" w:themeShade="80"/>
+        </w:rPr>
+        <w:t>Beta-barrel structure is a good anchoring for metalloproteins because the compact sheets provide robustness</w:t>
+      </w:r>
+      <w:r>
+        <w:rPr>
+          <w:color w:val="767171" w:themeColor="background2" w:themeShade="80"/>
+        </w:rPr>
+        <w:t xml:space="preserve"> against degrading agents</w:t>
+      </w:r>
       <w:r>
         <w:rPr>
           <w:color w:val="767171" w:themeColor="background2" w:themeShade="80"/>
@@ -1560,48 +1430,28 @@
         </w:rPr>
         <w:t>8</w:t>
       </w:r>
-      <w:proofErr w:type="gramEnd"/>
-      <w:r>
-        <w:rPr>
-          <w:color w:val="767171" w:themeColor="background2" w:themeShade="80"/>
-        </w:rPr>
-        <w:t xml:space="preserve"> (look in quoted articles as well)</w:t>
-      </w:r>
-    </w:p>
-    <w:p>
-      <w:pPr>
-        <w:pStyle w:val="ListParagraph"/>
-        <w:numPr>
-          <w:ilvl w:val="0"/>
-          <w:numId w:val="3"/>
-        </w:numPr>
-        <w:bidi w:val="0"/>
-        <w:jc w:val="both"/>
-        <w:rPr>
-          <w:color w:val="767171" w:themeColor="background2" w:themeShade="80"/>
-        </w:rPr>
-      </w:pPr>
-      <w:r>
-        <w:rPr>
-          <w:color w:val="767171" w:themeColor="background2" w:themeShade="80"/>
-        </w:rPr>
-        <w:t>Beta-barrel structure is a good anchoring for metalloproteins because the compact sheets provide robustness</w:t>
-      </w:r>
-      <w:r>
-        <w:rPr>
-          <w:color w:val="767171" w:themeColor="background2" w:themeShade="80"/>
-        </w:rPr>
-        <w:t xml:space="preserve"> against degrading agents</w:t>
-      </w:r>
-      <w:r>
-        <w:rPr>
-          <w:color w:val="767171" w:themeColor="background2" w:themeShade="80"/>
-        </w:rPr>
+    </w:p>
+    <w:p>
+      <w:pPr>
+        <w:pStyle w:val="ListParagraph"/>
+        <w:numPr>
+          <w:ilvl w:val="0"/>
+          <w:numId w:val="3"/>
+        </w:numPr>
+        <w:bidi w:val="0"/>
+        <w:jc w:val="both"/>
+      </w:pPr>
+      <w:r>
+        <w:rPr>
+          <w:color w:val="767171" w:themeColor="background2" w:themeShade="80"/>
+        </w:rPr>
+        <w:t>Membrane-spanning beta-barrel proteins are usually larger than their hydrophilic counterparts and can accommodate large GHII catalysts</w:t>
+      </w:r>
+      <w:r>
         <w:t>.</w:t>
       </w:r>
       <w:r>
         <w:rPr>
-          <w:color w:val="767171" w:themeColor="background2" w:themeShade="80"/>
           <w:vertAlign w:val="superscript"/>
         </w:rPr>
         <w:t>8</w:t>
@@ -1618,32 +1468,6 @@
         <w:jc w:val="both"/>
       </w:pPr>
       <w:r>
-        <w:rPr>
-          <w:color w:val="767171" w:themeColor="background2" w:themeShade="80"/>
-        </w:rPr>
-        <w:t>Membrane-spanning beta-barrel proteins are usually larger than their hydrophilic counterparts and can accommodate large GHII catalysts</w:t>
-      </w:r>
-      <w:r>
-        <w:t>.</w:t>
-      </w:r>
-      <w:r>
-        <w:rPr>
-          <w:vertAlign w:val="superscript"/>
-        </w:rPr>
-        <w:t>8</w:t>
-      </w:r>
-    </w:p>
-    <w:p>
-      <w:pPr>
-        <w:pStyle w:val="ListParagraph"/>
-        <w:numPr>
-          <w:ilvl w:val="0"/>
-          <w:numId w:val="3"/>
-        </w:numPr>
-        <w:bidi w:val="0"/>
-        <w:jc w:val="both"/>
-      </w:pPr>
-      <w:r>
         <w:t>Schrock carbenes suck as ligands (for our use-cases) because they're not stable in oxygen and moisture.</w:t>
       </w:r>
       <w:r>
@@ -1666,13 +1490,8 @@
         <w:bidi w:val="0"/>
         <w:jc w:val="both"/>
       </w:pPr>
-      <w:proofErr w:type="spellStart"/>
-      <w:r>
-        <w:t>Isopropoxybenzylidene</w:t>
-      </w:r>
-      <w:proofErr w:type="spellEnd"/>
-      <w:r>
-        <w:t>-based catalysts are less affected by water than phosphine-based catalysts (look at quoted).</w:t>
+      <w:r>
+        <w:t>Isopropoxybenzylidene-based catalysts are less affected by water than phosphine-based catalysts (look at quoted).</w:t>
       </w:r>
       <w:r>
         <w:rPr>
@@ -1750,15 +1569,7 @@
         <w:jc w:val="both"/>
       </w:pPr>
       <w:r>
-        <w:t xml:space="preserve">Schrock Mo catalysts can catalyze well CM of </w:t>
-      </w:r>
-      <w:proofErr w:type="spellStart"/>
-      <w:r>
-        <w:t>vinylglycine</w:t>
-      </w:r>
-      <w:proofErr w:type="spellEnd"/>
-      <w:r>
-        <w:t xml:space="preserve"> (press x for doubt)</w:t>
+        <w:t>Schrock Mo catalysts can catalyze well CM of vinylglycine (press x for doubt)</w:t>
       </w:r>
       <w:r>
         <w:t>, but its stability in air and moisture sucks.</w:t>
@@ -1887,26 +1698,13 @@
         <w:jc w:val="both"/>
       </w:pPr>
       <w:r>
-        <w:t xml:space="preserve">Ionic catalyst are more soluble than neutral </w:t>
-      </w:r>
-      <w:proofErr w:type="spellStart"/>
-      <w:proofErr w:type="gramStart"/>
-      <w:r>
-        <w:t>ones.</w:t>
-      </w:r>
-      <w:r>
-        <w:rPr>
-          <w:vertAlign w:val="superscript"/>
-        </w:rPr>
-        <w:t>obviously</w:t>
-      </w:r>
-      <w:proofErr w:type="spellEnd"/>
-      <w:proofErr w:type="gramEnd"/>
-      <w:r>
-        <w:rPr>
-          <w:vertAlign w:val="superscript"/>
-        </w:rPr>
-        <w:t>?? but also 12</w:t>
+        <w:t>Ionic catalyst are more soluble than neutral ones.</w:t>
+      </w:r>
+      <w:r>
+        <w:rPr>
+          <w:vertAlign w:val="superscript"/>
+        </w:rPr>
+        <w:t>obviously?? but also 12</w:t>
       </w:r>
     </w:p>
     <w:p>
@@ -2006,23 +1804,7 @@
         <w:jc w:val="both"/>
       </w:pPr>
       <w:r>
-        <w:t xml:space="preserve">Alkylidenes are better than </w:t>
-      </w:r>
-      <w:proofErr w:type="spellStart"/>
-      <w:r>
-        <w:t>Hoveyda's</w:t>
-      </w:r>
-      <w:proofErr w:type="spellEnd"/>
-      <w:r>
-        <w:t xml:space="preserve"> </w:t>
-      </w:r>
-      <w:proofErr w:type="spellStart"/>
-      <w:r>
-        <w:t>isopropoxy</w:t>
-      </w:r>
-      <w:proofErr w:type="spellEnd"/>
-      <w:r>
-        <w:t xml:space="preserve"> catalysts in the formation of trisubstituted double bond in CM in relatively low temperatures.</w:t>
+        <w:t>Alkylidenes are better than Hoveyda's isopropoxy catalysts in the formation of trisubstituted double bond in CM in relatively low temperatures.</w:t>
       </w:r>
       <w:r>
         <w:rPr>
@@ -2056,15 +1838,7 @@
         <w:jc w:val="both"/>
       </w:pPr>
       <w:r>
-        <w:t xml:space="preserve">Phosphine catalysts are initiated by the dissociation of the phosphine group but in tethered catalysts like </w:t>
-      </w:r>
-      <w:proofErr w:type="spellStart"/>
-      <w:r>
-        <w:t>Hoveyda</w:t>
-      </w:r>
-      <w:proofErr w:type="spellEnd"/>
-      <w:r>
-        <w:t xml:space="preserve"> initiation requires breakage of the Ru-O bond.</w:t>
+        <w:t>Phosphine catalysts are initiated by the dissociation of the phosphine group but in tethered catalysts like Hoveyda initiation requires breakage of the Ru-O bond.</w:t>
       </w:r>
       <w:r>
         <w:rPr>
@@ -2093,26 +1867,10 @@
         <w:t>In cationic catalysts, the ammonium tag can be on the NHC, the benzylidene ring</w:t>
       </w:r>
       <w:r>
-        <w:t xml:space="preserve">, the </w:t>
-      </w:r>
-      <w:proofErr w:type="spellStart"/>
-      <w:r>
-        <w:t>isopropoxy</w:t>
-      </w:r>
-      <w:proofErr w:type="spellEnd"/>
-      <w:r>
-        <w:t xml:space="preserve"> O or on a phosphine. They improve the </w:t>
-      </w:r>
-      <w:proofErr w:type="gramStart"/>
-      <w:r>
-        <w:t xml:space="preserve">solubility  </w:t>
-      </w:r>
-      <w:r>
-        <w:t>and</w:t>
-      </w:r>
-      <w:proofErr w:type="gramEnd"/>
-      <w:r>
-        <w:t xml:space="preserve"> can offer good yields in room temperature and aqueous conditions, some in as little as 2.5-3.5 hours.</w:t>
+        <w:t xml:space="preserve">, the isopropoxy O or on a phosphine. They improve the solubility  </w:t>
+      </w:r>
+      <w:r>
+        <w:t>and can offer good yields in room temperature and aqueous conditions, some in as little as 2.5-3.5 hours.</w:t>
       </w:r>
       <w:r>
         <w:rPr>
@@ -2161,15 +1919,7 @@
         <w:jc w:val="both"/>
       </w:pPr>
       <w:r>
-        <w:t xml:space="preserve">In metalloenzymes, the length of the chain connecting the ruthenium complex to the enzyme is important – a </w:t>
-      </w:r>
-      <w:proofErr w:type="gramStart"/>
-      <w:r>
-        <w:t>longer chains</w:t>
-      </w:r>
-      <w:proofErr w:type="gramEnd"/>
-      <w:r>
-        <w:t xml:space="preserve"> can improve TONs, perhaps through enabling space for the reactant, but they shouldn't be too long (21, find more sources).</w:t>
+        <w:t>In metalloenzymes, the length of the chain connecting the ruthenium complex to the enzyme is important – a longer chains can improve TONs, perhaps through enabling space for the reactant, but they shouldn't be too long (21, find more sources).</w:t>
       </w:r>
     </w:p>
     <w:p>
@@ -2223,15 +1973,7 @@
         <w:jc w:val="both"/>
       </w:pPr>
       <w:r>
-        <w:t xml:space="preserve">Internalization of an </w:t>
-      </w:r>
-      <w:proofErr w:type="gramStart"/>
-      <w:r>
-        <w:t>externally-applied</w:t>
-      </w:r>
-      <w:proofErr w:type="gramEnd"/>
-      <w:r>
-        <w:t xml:space="preserve"> metalloenzyme can be a challenge.</w:t>
+        <w:t>Internalization of an externally-applied metalloenzyme can be a challenge.</w:t>
       </w:r>
     </w:p>
     <w:p>
@@ -2319,21 +2061,7 @@
         <w:rPr>
           <w:color w:val="767171" w:themeColor="background2" w:themeShade="80"/>
         </w:rPr>
-        <w:t xml:space="preserve">The affinity between biotin and streptavidin is very high by nature, so when the metal catalyst is bonded to biotin it can be integrated </w:t>
-      </w:r>
-      <w:proofErr w:type="gramStart"/>
-      <w:r>
-        <w:rPr>
-          <w:color w:val="767171" w:themeColor="background2" w:themeShade="80"/>
-        </w:rPr>
-        <w:t>to</w:t>
-      </w:r>
-      <w:proofErr w:type="gramEnd"/>
-      <w:r>
-        <w:rPr>
-          <w:color w:val="767171" w:themeColor="background2" w:themeShade="80"/>
-        </w:rPr>
-        <w:t xml:space="preserve"> a streptavidin-derived protein.</w:t>
+        <w:t>The affinity between biotin and streptavidin is very high by nature, so when the metal catalyst is bonded to biotin it can be integrated to a streptavidin-derived protein.</w:t>
       </w:r>
       <w:r>
         <w:rPr>
@@ -2581,21 +2309,7 @@
         <w:rPr>
           <w:color w:val="767171" w:themeColor="background2" w:themeShade="80"/>
         </w:rPr>
-        <w:t>Dative anchoring of biotinylated HG-catalyst to human carbonic anhydrase II (</w:t>
-      </w:r>
-      <w:proofErr w:type="spellStart"/>
-      <w:r>
-        <w:rPr>
-          <w:color w:val="767171" w:themeColor="background2" w:themeShade="80"/>
-        </w:rPr>
-        <w:t>hCAII</w:t>
-      </w:r>
-      <w:proofErr w:type="spellEnd"/>
-      <w:r>
-        <w:rPr>
-          <w:color w:val="767171" w:themeColor="background2" w:themeShade="80"/>
-        </w:rPr>
-        <w:t xml:space="preserve">) creates another metalloenzyme (21 quotes </w:t>
+        <w:t xml:space="preserve">Dative anchoring of biotinylated HG-catalyst to human carbonic anhydrase II (hCAII) creates another metalloenzyme (21 quotes </w:t>
       </w:r>
       <w:r>
         <w:rPr>
@@ -2677,15 +2391,7 @@
         <w:t xml:space="preserve"> genetically modified</w:t>
       </w:r>
       <w:r>
-        <w:t xml:space="preserve"> </w:t>
-      </w:r>
-      <w:proofErr w:type="spellStart"/>
-      <w:r>
-        <w:t>archean</w:t>
-      </w:r>
-      <w:proofErr w:type="spellEnd"/>
-      <w:r>
-        <w:t xml:space="preserve"> heat shock protein – again, the anchoring group was attached to the NHC ligand.</w:t>
+        <w:t xml:space="preserve"> archean heat shock protein – again, the anchoring group was attached to the NHC ligand.</w:t>
       </w:r>
     </w:p>
     <w:p>
@@ -2903,15 +2609,7 @@
         <w:jc w:val="both"/>
       </w:pPr>
       <w:r>
-        <w:t xml:space="preserve">The yield of most catalysts goes sharply down after incubation in blood because of deactivation (by GSH, for example); </w:t>
-      </w:r>
-      <w:proofErr w:type="spellStart"/>
-      <w:r>
-        <w:t>AlbRu</w:t>
-      </w:r>
-      <w:proofErr w:type="spellEnd"/>
-      <w:r>
-        <w:t>-I achieves a good yield of 21% after incubation in blood for 24h.</w:t>
+        <w:t>The yield of most catalysts goes sharply down after incubation in blood because of deactivation (by GSH, for example); AlbRu-I achieves a good yield of 21% after incubation in blood for 24h.</w:t>
       </w:r>
       <w:r>
         <w:rPr>
@@ -2930,13 +2628,8 @@
         <w:bidi w:val="0"/>
         <w:jc w:val="both"/>
       </w:pPr>
-      <w:proofErr w:type="spellStart"/>
-      <w:r>
-        <w:t>AlbRu</w:t>
-      </w:r>
-      <w:proofErr w:type="spellEnd"/>
-      <w:r>
-        <w:t>-I can be used to synthesize carboxylic acids.</w:t>
+      <w:r>
+        <w:t>AlbRu-I can be used to synthesize carboxylic acids.</w:t>
       </w:r>
       <w:r>
         <w:rPr>
@@ -3037,15 +2730,7 @@
         <w:jc w:val="both"/>
       </w:pPr>
       <w:r>
-        <w:t xml:space="preserve">Transferring an olefin to homoallylglycine didn't work but to </w:t>
-      </w:r>
-      <w:proofErr w:type="spellStart"/>
-      <w:r>
-        <w:t>Cys</w:t>
-      </w:r>
-      <w:proofErr w:type="spellEnd"/>
-      <w:r>
-        <w:t>-like residues did work, probably because of the sulfur.</w:t>
+        <w:t>Transferring an olefin to homoallylglycine didn't work but to Cys-like residues did work, probably because of the sulfur.</w:t>
       </w:r>
       <w:r>
         <w:rPr>
@@ -3154,26 +2839,40 @@
         </w:numPr>
         <w:bidi w:val="0"/>
         <w:jc w:val="both"/>
-      </w:pPr>
-      <w:r>
+        <w:rPr>
+          <w:color w:val="767171" w:themeColor="background2" w:themeShade="80"/>
+        </w:rPr>
+      </w:pPr>
+      <w:r>
+        <w:rPr>
+          <w:color w:val="767171" w:themeColor="background2" w:themeShade="80"/>
+        </w:rPr>
         <w:t>Sulfur-assisted metathesis mechanism (</w:t>
       </w:r>
       <w:hyperlink r:id="rId14" w:history="1">
         <w:r>
           <w:rPr>
             <w:rStyle w:val="Hyperlink"/>
+            <w:color w:val="767171" w:themeColor="background2" w:themeShade="80"/>
           </w:rPr>
           <w:t>??</w:t>
         </w:r>
       </w:hyperlink>
       <w:r>
+        <w:rPr>
+          <w:color w:val="767171" w:themeColor="background2" w:themeShade="80"/>
+        </w:rPr>
         <w:t>)</w:t>
       </w:r>
       <w:r>
+        <w:rPr>
+          <w:color w:val="767171" w:themeColor="background2" w:themeShade="80"/>
+        </w:rPr>
         <w:t xml:space="preserve"> – the helpful chalcogen group can also be installed to on protein "artificially".</w:t>
       </w:r>
       <w:r>
         <w:rPr>
+          <w:color w:val="767171" w:themeColor="background2" w:themeShade="80"/>
           <w:vertAlign w:val="superscript"/>
         </w:rPr>
         <w:t>9</w:t>
@@ -3188,24 +2887,38 @@
         </w:numPr>
         <w:bidi w:val="0"/>
         <w:jc w:val="both"/>
-      </w:pPr>
-      <w:r>
+        <w:rPr>
+          <w:color w:val="767171" w:themeColor="background2" w:themeShade="80"/>
+        </w:rPr>
+      </w:pPr>
+      <w:r>
+        <w:rPr>
+          <w:color w:val="767171" w:themeColor="background2" w:themeShade="80"/>
+        </w:rPr>
         <w:t xml:space="preserve">Lower </w:t>
       </w:r>
       <w:r>
+        <w:rPr>
+          <w:color w:val="767171" w:themeColor="background2" w:themeShade="80"/>
+        </w:rPr>
         <w:t>p</w:t>
       </w:r>
       <w:r>
+        <w:rPr>
+          <w:color w:val="767171" w:themeColor="background2" w:themeShade="80"/>
+        </w:rPr>
         <w:t>H – increases TON.</w:t>
       </w:r>
       <w:r>
         <w:rPr>
+          <w:color w:val="767171" w:themeColor="background2" w:themeShade="80"/>
           <w:vertAlign w:val="superscript"/>
         </w:rPr>
         <w:t>6</w:t>
       </w:r>
       <w:r>
         <w:rPr>
+          <w:color w:val="767171" w:themeColor="background2" w:themeShade="80"/>
           <w:vertAlign w:val="superscript"/>
         </w:rPr>
         <w:t>,21</w:t>
@@ -3261,15 +2974,7 @@
         <w:t>21</w:t>
       </w:r>
       <w:r>
-        <w:t xml:space="preserve">; </w:t>
-      </w:r>
-      <w:proofErr w:type="gramStart"/>
-      <w:r>
-        <w:t>also</w:t>
-      </w:r>
-      <w:proofErr w:type="gramEnd"/>
-      <w:r>
-        <w:t xml:space="preserve"> </w:t>
+        <w:t xml:space="preserve">; also </w:t>
       </w:r>
       <w:commentRangeStart w:id="0"/>
       <w:r>
@@ -3312,12 +3017,19 @@
         </w:numPr>
         <w:bidi w:val="0"/>
         <w:jc w:val="both"/>
-      </w:pPr>
-      <w:r>
+        <w:rPr>
+          <w:color w:val="767171" w:themeColor="background2" w:themeShade="80"/>
+        </w:rPr>
+      </w:pPr>
+      <w:r>
+        <w:rPr>
+          <w:color w:val="767171" w:themeColor="background2" w:themeShade="80"/>
+        </w:rPr>
         <w:t>Raising the temperature.</w:t>
       </w:r>
       <w:r>
         <w:rPr>
+          <w:color w:val="767171" w:themeColor="background2" w:themeShade="80"/>
           <w:vertAlign w:val="superscript"/>
         </w:rPr>
         <w:t>16</w:t>
@@ -3332,29 +3044,43 @@
         </w:numPr>
         <w:bidi w:val="0"/>
         <w:jc w:val="both"/>
-      </w:pPr>
-      <w:proofErr w:type="spellStart"/>
-      <w:r>
-        <w:t>tBuOH</w:t>
-      </w:r>
-      <w:proofErr w:type="spellEnd"/>
-      <w:r>
-        <w:t xml:space="preserve"> or DMSO as </w:t>
-      </w:r>
-      <w:r>
+        <w:rPr>
+          <w:color w:val="767171" w:themeColor="background2" w:themeShade="80"/>
+        </w:rPr>
+      </w:pPr>
+      <w:r>
+        <w:rPr>
+          <w:color w:val="767171" w:themeColor="background2" w:themeShade="80"/>
+        </w:rPr>
+        <w:t xml:space="preserve">tBuOH or DMSO as </w:t>
+      </w:r>
+      <w:r>
+        <w:rPr>
+          <w:color w:val="767171" w:themeColor="background2" w:themeShade="80"/>
+        </w:rPr>
         <w:t>co</w:t>
       </w:r>
       <w:r>
+        <w:rPr>
+          <w:color w:val="767171" w:themeColor="background2" w:themeShade="80"/>
+        </w:rPr>
         <w:t>solvents (shame for in vivo</w:t>
       </w:r>
       <w:r>
+        <w:rPr>
+          <w:color w:val="767171" w:themeColor="background2" w:themeShade="80"/>
+        </w:rPr>
         <w:t>, and be careful not to denature the protein</w:t>
       </w:r>
       <w:r>
+        <w:rPr>
+          <w:color w:val="767171" w:themeColor="background2" w:themeShade="80"/>
+        </w:rPr>
         <w:t>).</w:t>
       </w:r>
       <w:r>
         <w:rPr>
+          <w:color w:val="767171" w:themeColor="background2" w:themeShade="80"/>
           <w:vertAlign w:val="superscript"/>
         </w:rPr>
         <w:t>17</w:t>
@@ -3431,21 +3157,7 @@
         <w:rPr>
           <w:color w:val="767171" w:themeColor="background2" w:themeShade="80"/>
         </w:rPr>
-        <w:t>Water, of course (</w:t>
-      </w:r>
-      <w:proofErr w:type="gramStart"/>
-      <w:r>
-        <w:rPr>
-          <w:color w:val="767171" w:themeColor="background2" w:themeShade="80"/>
-        </w:rPr>
-        <w:t>later on</w:t>
-      </w:r>
-      <w:proofErr w:type="gramEnd"/>
-      <w:r>
-        <w:rPr>
-          <w:color w:val="767171" w:themeColor="background2" w:themeShade="80"/>
-        </w:rPr>
-        <w:t xml:space="preserve"> that)</w:t>
+        <w:t>Water, of course (later on that)</w:t>
       </w:r>
     </w:p>
     <w:p>
@@ -3479,13 +3191,8 @@
         <w:jc w:val="both"/>
       </w:pPr>
       <w:r>
-        <w:t xml:space="preserve">Basic molecules – can deprotonate the </w:t>
-      </w:r>
-      <w:proofErr w:type="spellStart"/>
-      <w:r>
-        <w:t>metallocyclobutane</w:t>
-      </w:r>
-      <w:proofErr w:type="spellEnd"/>
+        <w:t>Basic molecules – can deprotonate the metallocyclobutane</w:t>
+      </w:r>
       <w:r>
         <w:t xml:space="preserve"> and cause decomposition of the species</w:t>
       </w:r>
@@ -3516,15 +3223,7 @@
         <w:t>Dimerization of the catalyst</w:t>
       </w:r>
       <w:r>
-        <w:t xml:space="preserve"> through </w:t>
-      </w:r>
-      <w:proofErr w:type="gramStart"/>
-      <w:r>
-        <w:t>the Ru</w:t>
-      </w:r>
-      <w:proofErr w:type="gramEnd"/>
-      <w:r>
-        <w:t>.</w:t>
+        <w:t xml:space="preserve"> through the Ru.</w:t>
       </w:r>
       <w:r>
         <w:rPr>
@@ -3558,15 +3257,7 @@
         <w:jc w:val="both"/>
       </w:pPr>
       <w:r>
-        <w:t>Sac (s-</w:t>
-      </w:r>
-      <w:proofErr w:type="spellStart"/>
-      <w:r>
-        <w:t>allylcysteine</w:t>
-      </w:r>
-      <w:proofErr w:type="spellEnd"/>
-      <w:r>
-        <w:t>)</w:t>
+        <w:t>Sac (s-allylcysteine)</w:t>
       </w:r>
       <w:r>
         <w:t xml:space="preserve"> – a good residue for OM because the S coordinates with the Ru center and protects it from chelation while keeping it available for metallacyclobutane creation.</w:t>
@@ -3735,15 +3426,7 @@
         <w:t>e</w:t>
       </w:r>
       <w:r>
-        <w:t xml:space="preserve"> – this is not a metalloprotein case – the ligand is a "regular" </w:t>
-      </w:r>
-      <w:proofErr w:type="gramStart"/>
-      <w:r>
-        <w:t>GHII</w:t>
-      </w:r>
-      <w:proofErr w:type="gramEnd"/>
-      <w:r>
-        <w:t xml:space="preserve"> and the </w:t>
+        <w:t xml:space="preserve"> – this is not a metalloprotein case – the ligand is a "regular" GHII and the </w:t>
       </w:r>
       <w:r>
         <w:rPr>
@@ -3767,23 +3450,7 @@
         <w:jc w:val="both"/>
       </w:pPr>
       <w:r>
-        <w:t>Se-</w:t>
-      </w:r>
-      <w:proofErr w:type="spellStart"/>
-      <w:r>
-        <w:t>allylselecocysteine</w:t>
-      </w:r>
-      <w:proofErr w:type="spellEnd"/>
-      <w:r>
-        <w:t xml:space="preserve"> (</w:t>
-      </w:r>
-      <w:proofErr w:type="spellStart"/>
-      <w:r>
-        <w:t>Seac</w:t>
-      </w:r>
-      <w:proofErr w:type="spellEnd"/>
-      <w:r>
-        <w:t>) is even better than Sac because selenium is softer than sulfur and thus more fitting for the ruthenium</w:t>
+        <w:t>Se-allylselecocysteine (Seac) is even better than Sac because selenium is softer than sulfur and thus more fitting for the ruthenium</w:t>
       </w:r>
       <w:r>
         <w:t>, AND it's faster as well</w:t>
@@ -3877,15 +3544,7 @@
         <w:bidi w:val="0"/>
       </w:pPr>
       <w:r>
-        <w:t xml:space="preserve">Free OH group in </w:t>
-      </w:r>
-      <w:proofErr w:type="gramStart"/>
-      <w:r>
-        <w:t>a</w:t>
-      </w:r>
-      <w:proofErr w:type="gramEnd"/>
-      <w:r>
-        <w:t xml:space="preserve"> sugar in CM can damage yield</w:t>
+        <w:t>Free OH group in a sugar in CM can damage yield</w:t>
       </w:r>
       <w:r>
         <w:rPr>
@@ -3930,39 +3589,7 @@
         <w:bidi w:val="0"/>
       </w:pPr>
       <w:r>
-        <w:t>O-</w:t>
-      </w:r>
-      <w:proofErr w:type="spellStart"/>
-      <w:r>
-        <w:t>brotylserine</w:t>
-      </w:r>
-      <w:proofErr w:type="spellEnd"/>
-      <w:r>
-        <w:t xml:space="preserve"> is also a good UAA that can be modified by GHII in metathesis and genetically incorporated </w:t>
-      </w:r>
-      <w:proofErr w:type="gramStart"/>
-      <w:r>
-        <w:t>to</w:t>
-      </w:r>
-      <w:proofErr w:type="gramEnd"/>
-      <w:r>
-        <w:t xml:space="preserve"> a protein by an </w:t>
-      </w:r>
-      <w:proofErr w:type="spellStart"/>
-      <w:r>
-        <w:t>aminoactl</w:t>
-      </w:r>
-      <w:proofErr w:type="spellEnd"/>
-      <w:r>
-        <w:t xml:space="preserve">-tRNA </w:t>
-      </w:r>
-      <w:proofErr w:type="spellStart"/>
-      <w:r>
-        <w:t>sythetase</w:t>
-      </w:r>
-      <w:proofErr w:type="spellEnd"/>
-      <w:r>
-        <w:t xml:space="preserve"> mutant in yeast.</w:t>
+        <w:t>O-brotylserine is also a good UAA that can be modified by GHII in metathesis and genetically incorporated to a protein by an aminoactl-tRNA sythetase mutant in yeast.</w:t>
       </w:r>
       <w:r>
         <w:rPr>
@@ -4072,13 +3699,8 @@
       <w:r>
         <w:t xml:space="preserve">Water does not affect E/Z </w:t>
       </w:r>
-      <w:proofErr w:type="gramStart"/>
-      <w:r>
-        <w:t>selectivity, but</w:t>
-      </w:r>
-      <w:proofErr w:type="gramEnd"/>
-      <w:r>
-        <w:t xml:space="preserve"> increases isomerization in the location of the double bond.</w:t>
+      <w:r>
+        <w:t>selectivity, but increases isomerization in the location of the double bond.</w:t>
       </w:r>
       <w:r>
         <w:rPr>
@@ -4217,18 +3839,31 @@
         </w:numPr>
         <w:bidi w:val="0"/>
         <w:jc w:val="both"/>
-      </w:pPr>
-      <w:r>
+        <w:rPr>
+          <w:color w:val="767171" w:themeColor="background2" w:themeShade="80"/>
+        </w:rPr>
+      </w:pPr>
+      <w:r>
+        <w:rPr>
+          <w:color w:val="767171" w:themeColor="background2" w:themeShade="80"/>
+        </w:rPr>
         <w:t xml:space="preserve">Water competes with the olefin </w:t>
       </w:r>
       <w:r>
+        <w:rPr>
+          <w:color w:val="767171" w:themeColor="background2" w:themeShade="80"/>
+        </w:rPr>
         <w:t>to bind</w:t>
       </w:r>
       <w:r>
+        <w:rPr>
+          <w:color w:val="767171" w:themeColor="background2" w:themeShade="80"/>
+        </w:rPr>
         <w:t xml:space="preserve"> the catalyst.</w:t>
       </w:r>
       <w:r>
         <w:rPr>
+          <w:color w:val="767171" w:themeColor="background2" w:themeShade="80"/>
           <w:vertAlign w:val="superscript"/>
         </w:rPr>
         <w:t>12</w:t>
@@ -4255,21 +3890,7 @@
         <w:rPr>
           <w:highlight w:val="green"/>
         </w:rPr>
-        <w:t xml:space="preserve"> (different types of </w:t>
-      </w:r>
-      <w:proofErr w:type="spellStart"/>
-      <w:r>
-        <w:rPr>
-          <w:highlight w:val="green"/>
-        </w:rPr>
-        <w:t>selectivities</w:t>
-      </w:r>
-      <w:proofErr w:type="spellEnd"/>
-      <w:r>
-        <w:rPr>
-          <w:highlight w:val="green"/>
-        </w:rPr>
-        <w:t>)</w:t>
+        <w:t xml:space="preserve"> (different types of selectivities)</w:t>
       </w:r>
     </w:p>
     <w:p>
@@ -4308,7 +3929,6 @@
         <w:bidi w:val="0"/>
         <w:jc w:val="both"/>
       </w:pPr>
-      <w:proofErr w:type="spellStart"/>
       <w:r>
         <w:t>SAV</w:t>
       </w:r>
@@ -4318,7 +3938,6 @@
         </w:rPr>
         <w:t>mut</w:t>
       </w:r>
-      <w:proofErr w:type="spellEnd"/>
       <w:r>
         <w:t xml:space="preserve"> outperform</w:t>
       </w:r>
@@ -4328,13 +3947,8 @@
       <w:r>
         <w:t xml:space="preserve"> both </w:t>
       </w:r>
-      <w:proofErr w:type="spellStart"/>
-      <w:r>
-        <w:t>Hoveyda</w:t>
-      </w:r>
-      <w:proofErr w:type="spellEnd"/>
-      <w:r>
-        <w:t>–Grubbs (HGII) and AquaMet (AQM)</w:t>
+      <w:r>
+        <w:t>Hoveyda–Grubbs (HGII) and AquaMet (AQM)</w:t>
       </w:r>
       <w:r>
         <w:t xml:space="preserve"> under some conditions.</w:t>
@@ -4356,13 +3970,8 @@
         <w:bidi w:val="0"/>
         <w:jc w:val="both"/>
       </w:pPr>
-      <w:proofErr w:type="spellStart"/>
-      <w:r>
-        <w:t>AlbRu</w:t>
-      </w:r>
-      <w:proofErr w:type="spellEnd"/>
-      <w:r>
-        <w:t>-I requires 1-5 mol% for efficient catalysis.</w:t>
+      <w:r>
+        <w:t>AlbRu-I requires 1-5 mol% for efficient catalysis.</w:t>
       </w:r>
       <w:r>
         <w:rPr>
@@ -4468,21 +4077,13 @@
         <w:t>3</w:t>
       </w:r>
       <w:r>
-        <w:t xml:space="preserve">-AM produces a greater yield than AM in some cases, though they decompose in the same rate because it initiates </w:t>
-      </w:r>
-      <w:proofErr w:type="gramStart"/>
-      <w:r>
-        <w:t>faster</w:t>
+        <w:t>-AM produces a greater yield than AM in some cases, though they decompose in the same rate because it initiates faster</w:t>
       </w:r>
       <w:r>
         <w:t xml:space="preserve"> </w:t>
       </w:r>
       <w:r>
-        <w:t xml:space="preserve"> and</w:t>
-      </w:r>
-      <w:proofErr w:type="gramEnd"/>
-      <w:r>
-        <w:t xml:space="preserve"> improves the catalytic activity of the active species.</w:t>
+        <w:t xml:space="preserve"> and improves the catalytic activity of the active species.</w:t>
       </w:r>
       <w:r>
         <w:rPr>
@@ -4777,33 +4378,23 @@
         <w:jc w:val="both"/>
       </w:pPr>
       <w:r>
-        <w:t xml:space="preserve">When </w:t>
-      </w:r>
-      <w:proofErr w:type="gramStart"/>
-      <w:r>
-        <w:t>reacting</w:t>
-      </w:r>
-      <w:proofErr w:type="gramEnd"/>
+        <w:t xml:space="preserve">When reacting </w:t>
+      </w:r>
+      <w:r>
+        <w:t xml:space="preserve">S- or Se- </w:t>
+      </w:r>
+      <w:r>
+        <w:t>allyl- or</w:t>
+      </w:r>
       <w:r>
         <w:t xml:space="preserve"> </w:t>
       </w:r>
       <w:r>
-        <w:t xml:space="preserve">S- or Se- </w:t>
-      </w:r>
-      <w:r>
-        <w:t>allyl- or</w:t>
-      </w:r>
-      <w:r>
-        <w:t xml:space="preserve"> </w:t>
-      </w:r>
-      <w:proofErr w:type="spellStart"/>
-      <w:r>
         <w:t>allyl</w:t>
       </w:r>
       <w:r>
         <w:t>homo</w:t>
       </w:r>
-      <w:proofErr w:type="spellEnd"/>
       <w:r>
         <w:t>-cysteine in CM in aqueous conditions, good yields were achieved in 3-4 hours and little homodimerization was observed.</w:t>
       </w:r>
@@ -4973,13 +4564,8 @@
         <w:bidi w:val="0"/>
         <w:jc w:val="both"/>
       </w:pPr>
-      <w:proofErr w:type="spellStart"/>
-      <w:r>
-        <w:t>Non natural</w:t>
-      </w:r>
-      <w:proofErr w:type="spellEnd"/>
-      <w:r>
-        <w:t xml:space="preserve"> metabolic pathways</w:t>
+      <w:r>
+        <w:t>Non natural metabolic pathways</w:t>
       </w:r>
       <w:r>
         <w:rPr>
@@ -5062,21 +4648,7 @@
         <w:rPr>
           <w:color w:val="767171" w:themeColor="background2" w:themeShade="80"/>
         </w:rPr>
-        <w:t xml:space="preserve">The </w:t>
-      </w:r>
-      <w:proofErr w:type="gramStart"/>
-      <w:r>
-        <w:rPr>
-          <w:color w:val="767171" w:themeColor="background2" w:themeShade="80"/>
-        </w:rPr>
-        <w:t>antitumor-drug</w:t>
-      </w:r>
-      <w:proofErr w:type="gramEnd"/>
-      <w:r>
-        <w:rPr>
-          <w:color w:val="767171" w:themeColor="background2" w:themeShade="80"/>
-        </w:rPr>
-        <w:t xml:space="preserve"> creating reaction in 3:</w:t>
+        <w:t>The antitumor-drug creating reaction in 3:</w:t>
       </w:r>
     </w:p>
     <w:p>
@@ -5315,11 +4887,9 @@
         <w:bidi w:val="0"/>
         <w:jc w:val="both"/>
       </w:pPr>
-      <w:proofErr w:type="spellStart"/>
       <w:r>
         <w:t>Chemoselectivity</w:t>
       </w:r>
-      <w:proofErr w:type="spellEnd"/>
     </w:p>
     <w:p>
       <w:pPr>
@@ -5601,15 +5171,7 @@
         <w:jc w:val="both"/>
       </w:pPr>
       <w:r>
-        <w:t xml:space="preserve">Generating mimics of biological bonds with better characteristics, like stability. For example, substituted triazoles created in </w:t>
-      </w:r>
-      <w:proofErr w:type="spellStart"/>
-      <w:r>
-        <w:t>CuAAC</w:t>
-      </w:r>
-      <w:proofErr w:type="spellEnd"/>
-      <w:r>
-        <w:t xml:space="preserve"> are more stable than amides.</w:t>
+        <w:t>Generating mimics of biological bonds with better characteristics, like stability. For example, substituted triazoles created in CuAAC are more stable than amides.</w:t>
       </w:r>
     </w:p>
     <w:p>
@@ -5908,15 +5470,7 @@
         <w:jc w:val="both"/>
       </w:pPr>
       <w:r>
-        <w:t xml:space="preserve">Proteins in which </w:t>
-      </w:r>
-      <w:proofErr w:type="spellStart"/>
-      <w:r>
-        <w:t>Ahc</w:t>
-      </w:r>
-      <w:proofErr w:type="spellEnd"/>
-      <w:r>
-        <w:t xml:space="preserve"> was incorporated successfully (in E. coli</w:t>
+        <w:t>Proteins in which Ahc was incorporated successfully (in E. coli</w:t>
       </w:r>
       <w:r>
         <w:t>; should compare with the beta barrel</w:t>
@@ -5969,13 +5523,8 @@
         <w:bidi w:val="0"/>
         <w:jc w:val="both"/>
       </w:pPr>
-      <w:proofErr w:type="spellStart"/>
-      <w:r>
-        <w:t>SsbG</w:t>
-      </w:r>
-      <w:proofErr w:type="spellEnd"/>
-      <w:r>
-        <w:t xml:space="preserve"> glycosidase – TIM barrel</w:t>
+      <w:r>
+        <w:t>SsbG glycosidase – TIM barrel</w:t>
       </w:r>
     </w:p>
     <w:p>
@@ -5988,13 +5537,8 @@
         <w:bidi w:val="0"/>
         <w:jc w:val="both"/>
       </w:pPr>
-      <w:proofErr w:type="spellStart"/>
-      <w:r>
-        <w:t>SarZ</w:t>
-      </w:r>
-      <w:proofErr w:type="spellEnd"/>
-      <w:r>
-        <w:t xml:space="preserve"> – DNA-binding protein</w:t>
+      <w:r>
+        <w:t>SarZ – DNA-binding protein</w:t>
       </w:r>
     </w:p>
     <w:p>
@@ -6007,74 +5551,111 @@
         <w:bidi w:val="0"/>
         <w:jc w:val="both"/>
       </w:pPr>
-      <w:proofErr w:type="spellStart"/>
-      <w:r>
-        <w:t>Qbeta</w:t>
-      </w:r>
-      <w:proofErr w:type="spellEnd"/>
+      <w:r>
+        <w:t>Qbeta – multimetric bacteriophage-coating protein</w:t>
+      </w:r>
+    </w:p>
+    <w:p>
+      <w:pPr>
+        <w:pStyle w:val="ListParagraph"/>
+        <w:numPr>
+          <w:ilvl w:val="0"/>
+          <w:numId w:val="3"/>
+        </w:numPr>
+        <w:bidi w:val="0"/>
+        <w:jc w:val="both"/>
+      </w:pPr>
+      <w:r>
+        <w:t>Several Ru complexes cause genotoxic responses in vitro in Salmonella 2275 typhimurium strains TA98 and TA100 (Monti-Bragadin et al, 1975; Yasbin et 2276 al, 1980; Benkli et al, 2009). 2277 o Oral absorption of Ru is low (about 4%); the half-life of a parenteral dose is 2278 about 200 days. Ingested ruthenium compounds are retained in bones (Furchner 2279 et al, 1971)</w:t>
+      </w:r>
+      <w:r>
+        <w:t xml:space="preserve"> - </w:t>
+      </w:r>
+      <w:r>
+        <w:t>Q3D(R2) ELEMENTAL IMPURITIES</w:t>
+      </w:r>
+      <w:r>
+        <w:t xml:space="preserve"> guidance for industry</w:t>
+      </w:r>
+    </w:p>
+    <w:p>
+      <w:pPr>
+        <w:bidi w:val="0"/>
+        <w:jc w:val="both"/>
+      </w:pPr>
+    </w:p>
+    <w:p>
+      <w:pPr>
+        <w:pStyle w:val="Heading2"/>
+      </w:pPr>
+      <w:r>
+        <w:t>Papers and status</w:t>
+      </w:r>
+    </w:p>
+    <w:p>
+      <w:pPr>
+        <w:pStyle w:val="ListParagraph"/>
+        <w:numPr>
+          <w:ilvl w:val="0"/>
+          <w:numId w:val="4"/>
+        </w:numPr>
+        <w:bidi w:val="0"/>
+        <w:jc w:val="both"/>
+      </w:pPr>
+      <w:r>
+        <w:rPr>
+          <w:highlight w:val="yellow"/>
+        </w:rPr>
+        <w:t>In Vivo Olefin Metathesis in Microalgae Upgrades Lipids to Building Blocks for Polymers and Chemicals</w:t>
+      </w:r>
+      <w:r>
+        <w:t xml:space="preserve"> – read and markered (not fully quoted)</w:t>
+      </w:r>
+    </w:p>
+    <w:p>
+      <w:pPr>
+        <w:pStyle w:val="ListParagraph"/>
+        <w:numPr>
+          <w:ilvl w:val="0"/>
+          <w:numId w:val="4"/>
+        </w:numPr>
+        <w:bidi w:val="0"/>
+        <w:jc w:val="both"/>
+      </w:pPr>
+      <w:r>
+        <w:rPr>
+          <w:highlight w:val="yellow"/>
+        </w:rPr>
+        <w:t>Directed evolution of artificial metalloenzymes for in vivo metathesis</w:t>
+      </w:r>
+      <w:r>
+        <w:t xml:space="preserve"> – read, markered and quoted.</w:t>
+      </w:r>
+    </w:p>
+    <w:p>
+      <w:pPr>
+        <w:pStyle w:val="ListParagraph"/>
+        <w:numPr>
+          <w:ilvl w:val="0"/>
+          <w:numId w:val="4"/>
+        </w:numPr>
+        <w:bidi w:val="0"/>
+        <w:jc w:val="both"/>
+      </w:pPr>
+      <w:r>
+        <w:t xml:space="preserve"> </w:t>
+      </w:r>
+      <w:r>
+        <w:rPr>
+          <w:highlight w:val="yellow"/>
+        </w:rPr>
+        <w:t>Catalytic olefin metathesis in blood</w:t>
+      </w:r>
       <w:r>
         <w:t xml:space="preserve"> – </w:t>
       </w:r>
-      <w:proofErr w:type="spellStart"/>
-      <w:r>
-        <w:t>multimetric</w:t>
-      </w:r>
-      <w:proofErr w:type="spellEnd"/>
-      <w:r>
-        <w:t xml:space="preserve"> bacteriophage-coating protein</w:t>
-      </w:r>
-    </w:p>
-    <w:p>
-      <w:pPr>
-        <w:pStyle w:val="ListParagraph"/>
-        <w:numPr>
-          <w:ilvl w:val="0"/>
-          <w:numId w:val="3"/>
-        </w:numPr>
-        <w:bidi w:val="0"/>
-        <w:jc w:val="both"/>
-      </w:pPr>
-      <w:r>
-        <w:t xml:space="preserve">Several Ru complexes cause genotoxic responses in vitro in Salmonella 2275 typhimurium strains TA98 and TA100 (Monti-Bragadin et al, 1975; </w:t>
-      </w:r>
-      <w:proofErr w:type="spellStart"/>
-      <w:r>
-        <w:t>Yasbin</w:t>
-      </w:r>
-      <w:proofErr w:type="spellEnd"/>
-      <w:r>
-        <w:t xml:space="preserve"> et 2276 al, 1980; </w:t>
-      </w:r>
-      <w:proofErr w:type="spellStart"/>
-      <w:r>
-        <w:t>Benkli</w:t>
-      </w:r>
-      <w:proofErr w:type="spellEnd"/>
-      <w:r>
-        <w:t xml:space="preserve"> et al, 2009). 2277 o Oral absorption of Ru is low (about 4%); the half-life of a parenteral dose is 2278 about 200 days. Ingested ruthenium compounds are retained in bones (Furchner 2279 et al, 1971)</w:t>
-      </w:r>
-      <w:r>
-        <w:t xml:space="preserve"> - </w:t>
-      </w:r>
-      <w:r>
-        <w:t>Q3D(R2) ELEMENTAL IMPURITIES</w:t>
-      </w:r>
-      <w:r>
-        <w:t xml:space="preserve"> guidance for industry</w:t>
-      </w:r>
-    </w:p>
-    <w:p>
-      <w:pPr>
-        <w:bidi w:val="0"/>
-        <w:jc w:val="both"/>
-      </w:pPr>
-    </w:p>
-    <w:p>
-      <w:pPr>
-        <w:pStyle w:val="Heading2"/>
-      </w:pPr>
-      <w:r>
-        <w:t>Papers and status</w:t>
+      <w:r>
+        <w:t>read, markered and quoted.</w:t>
       </w:r>
     </w:p>
     <w:p>
@@ -6088,21 +5669,360 @@
         <w:jc w:val="both"/>
       </w:pPr>
       <w:r>
+        <w:t>Olefin metathesis for chemical biology</w:t>
+      </w:r>
+      <w:r>
+        <w:t xml:space="preserve"> –</w:t>
+      </w:r>
+      <w:r>
+        <w:t xml:space="preserve"> </w:t>
+      </w:r>
+      <w:r>
+        <w:t>read and markered (not fully quoted)</w:t>
+      </w:r>
+    </w:p>
+    <w:p>
+      <w:pPr>
+        <w:pStyle w:val="ListParagraph"/>
+        <w:numPr>
+          <w:ilvl w:val="0"/>
+          <w:numId w:val="4"/>
+        </w:numPr>
+        <w:bidi w:val="0"/>
+        <w:jc w:val="both"/>
+      </w:pPr>
+      <w:r>
+        <w:t xml:space="preserve">The Impact of Water on Ru-Catalyzed Olefin Metathesis: Potent Deactivating Effects Even at Low Water Concentrations </w:t>
+      </w:r>
+      <w:r>
+        <w:t>– read, markered and quoted.</w:t>
+      </w:r>
+    </w:p>
+    <w:p>
+      <w:pPr>
+        <w:pStyle w:val="ListParagraph"/>
+        <w:numPr>
+          <w:ilvl w:val="0"/>
+          <w:numId w:val="4"/>
+        </w:numPr>
+        <w:bidi w:val="0"/>
+        <w:jc w:val="both"/>
+      </w:pPr>
+      <w:r>
+        <w:t>Grubbs-Hoveyda catalysts conjugated to a β-barrel protein: Effect of halide substitution on aqueous olefin metathesis activity</w:t>
+      </w:r>
+      <w:r>
+        <w:t xml:space="preserve"> – read, markered and quoted.</w:t>
+      </w:r>
+    </w:p>
+    <w:p>
+      <w:pPr>
+        <w:pStyle w:val="ListParagraph"/>
+        <w:numPr>
+          <w:ilvl w:val="0"/>
+          <w:numId w:val="4"/>
+        </w:numPr>
+        <w:bidi w:val="0"/>
+        <w:jc w:val="both"/>
+      </w:pPr>
+      <w:r>
+        <w:t>Kinetic Protection of a Water‐Soluble Olefin Metathesis Catalyst for Potential Use under Biological Conditions</w:t>
+      </w:r>
+      <w:r>
+        <w:t xml:space="preserve"> – read, quoted and markered.</w:t>
+      </w:r>
+    </w:p>
+    <w:p>
+      <w:pPr>
+        <w:pStyle w:val="ListParagraph"/>
+        <w:numPr>
+          <w:ilvl w:val="0"/>
+          <w:numId w:val="4"/>
+        </w:numPr>
+        <w:bidi w:val="0"/>
+        <w:jc w:val="both"/>
+      </w:pPr>
+      <w:r>
+        <w:t xml:space="preserve">Olefin metathesis catalysts embedded in β-barrel proteins: creating artificial metalloproteins for olefin metathesis </w:t>
+      </w:r>
+      <w:r>
+        <w:t>– read, markered and quoted.</w:t>
+      </w:r>
+    </w:p>
+    <w:p>
+      <w:pPr>
+        <w:bidi w:val="0"/>
+        <w:ind w:left="360"/>
+        <w:jc w:val="both"/>
+      </w:pPr>
+      <w:r>
+        <w:rPr>
+          <w:strike/>
+        </w:rPr>
+        <w:t>Progress towards bioorthogonal catalysis with organometallic compounds</w:t>
+      </w:r>
+      <w:r>
+        <w:t xml:space="preserve"> – not OM :(</w:t>
+      </w:r>
+    </w:p>
+    <w:p>
+      <w:pPr>
+        <w:pStyle w:val="ListParagraph"/>
+        <w:numPr>
+          <w:ilvl w:val="0"/>
+          <w:numId w:val="4"/>
+        </w:numPr>
+        <w:bidi w:val="0"/>
+        <w:jc w:val="both"/>
+      </w:pPr>
+      <w:r>
+        <w:t>Modification of Proteins Using Olefin Metathesis</w:t>
+      </w:r>
+      <w:r>
+        <w:t xml:space="preserve"> </w:t>
+      </w:r>
+      <w:r>
+        <w:t xml:space="preserve">- </w:t>
+      </w:r>
+      <w:r>
+        <w:t>done, badly</w:t>
+      </w:r>
+      <w:r>
+        <w:t xml:space="preserve"> </w:t>
+      </w:r>
+    </w:p>
+    <w:p>
+      <w:pPr>
+        <w:pStyle w:val="ListParagraph"/>
+        <w:numPr>
+          <w:ilvl w:val="0"/>
+          <w:numId w:val="4"/>
+        </w:numPr>
+        <w:bidi w:val="0"/>
+        <w:jc w:val="both"/>
+      </w:pPr>
+      <w:r>
+        <w:t xml:space="preserve">Olefin cross-metathesis on proteins: investigation of allylic chalcogen effects and guiding principles in metathesis partner selection </w:t>
+      </w:r>
+      <w:r>
+        <w:t>– read, markered and quoted.</w:t>
+      </w:r>
+    </w:p>
+    <w:p>
+      <w:pPr>
+        <w:pStyle w:val="ListParagraph"/>
+        <w:numPr>
+          <w:ilvl w:val="0"/>
+          <w:numId w:val="4"/>
+        </w:numPr>
+        <w:bidi w:val="0"/>
+        <w:jc w:val="both"/>
+      </w:pPr>
+      <w:r>
+        <w:t>Olefin Metathesis for Site-Selective Protein Modification</w:t>
+      </w:r>
+    </w:p>
+    <w:p>
+      <w:pPr>
+        <w:pStyle w:val="ListParagraph"/>
+        <w:numPr>
+          <w:ilvl w:val="0"/>
+          <w:numId w:val="4"/>
+        </w:numPr>
+        <w:bidi w:val="0"/>
+        <w:jc w:val="both"/>
+      </w:pPr>
+      <w:r>
+        <w:t>Anionic Olefin Metathesis Catalysts Enable Modification of Unprotected Biomolecules in Water</w:t>
+      </w:r>
+      <w:r>
+        <w:t xml:space="preserve"> – read, markered and quoted</w:t>
+      </w:r>
+    </w:p>
+    <w:p>
+      <w:pPr>
+        <w:pStyle w:val="ListParagraph"/>
+        <w:numPr>
+          <w:ilvl w:val="0"/>
+          <w:numId w:val="4"/>
+        </w:numPr>
+        <w:bidi w:val="0"/>
+        <w:jc w:val="both"/>
+      </w:pPr>
+      <w:r>
+        <w:t>Metathesis Reactions in Total Synthesis</w:t>
+      </w:r>
+      <w:r>
+        <w:t xml:space="preserve"> – read some (?)</w:t>
+      </w:r>
+    </w:p>
+    <w:p>
+      <w:pPr>
+        <w:pStyle w:val="ListParagraph"/>
+        <w:numPr>
+          <w:ilvl w:val="0"/>
+          <w:numId w:val="4"/>
+        </w:numPr>
+        <w:bidi w:val="0"/>
+        <w:jc w:val="both"/>
+      </w:pPr>
+      <w:r>
+        <w:t>Bioorthogonal chemistry</w:t>
+      </w:r>
+      <w:r>
+        <w:t xml:space="preserve"> – </w:t>
+      </w:r>
+      <w:r>
+        <w:t>read, markered and quoted</w:t>
+      </w:r>
+    </w:p>
+    <w:p>
+      <w:pPr>
+        <w:pStyle w:val="ListParagraph"/>
+        <w:numPr>
+          <w:ilvl w:val="0"/>
+          <w:numId w:val="4"/>
+        </w:numPr>
+        <w:bidi w:val="0"/>
+        <w:jc w:val="both"/>
+      </w:pPr>
+      <w:r>
+        <w:t>In Vivo Imaging of Membrane-Associated Glycans in Developing Zebrafish</w:t>
+      </w:r>
+      <w:r>
+        <w:t xml:space="preserve"> – should not read, it's only an example.</w:t>
+      </w:r>
+    </w:p>
+    <w:p>
+      <w:pPr>
+        <w:pStyle w:val="ListParagraph"/>
+        <w:numPr>
+          <w:ilvl w:val="0"/>
+          <w:numId w:val="4"/>
+        </w:numPr>
+        <w:bidi w:val="0"/>
+      </w:pPr>
+      <w:r>
+        <w:t>In an Attempt to Provide a User's Guide to the Galaxy of Benzylidene, Alkoxybenzylidene, and Indenylidene Ruthenium Olefin Metathesis Catalysts</w:t>
+      </w:r>
+      <w:r>
+        <w:t xml:space="preserve"> – </w:t>
+      </w:r>
+      <w:r>
+        <w:t>read, markered and quoted.</w:t>
+      </w:r>
+    </w:p>
+    <w:p>
+      <w:pPr>
+        <w:pStyle w:val="ListParagraph"/>
+        <w:numPr>
+          <w:ilvl w:val="0"/>
+          <w:numId w:val="4"/>
+        </w:numPr>
+        <w:bidi w:val="0"/>
+        <w:jc w:val="both"/>
+      </w:pPr>
+      <w:r>
+        <w:t>Genetic Incorporation of Olefin Cross-Metathesis Reaction Tags for Protein Modification.</w:t>
+      </w:r>
+    </w:p>
+    <w:p>
+      <w:pPr>
+        <w:pStyle w:val="ListParagraph"/>
+        <w:numPr>
+          <w:ilvl w:val="0"/>
+          <w:numId w:val="4"/>
+        </w:numPr>
+        <w:bidi w:val="0"/>
+      </w:pPr>
+      <w:r>
+        <w:t>Genetically Encoded Alkenes in Yeast</w:t>
+      </w:r>
+      <w:r>
+        <w:t xml:space="preserve"> – read, markered and quoted</w:t>
+      </w:r>
+    </w:p>
+    <w:p>
+      <w:pPr>
+        <w:pStyle w:val="ListParagraph"/>
+        <w:numPr>
+          <w:ilvl w:val="0"/>
+          <w:numId w:val="4"/>
+        </w:numPr>
+        <w:bidi w:val="0"/>
+        <w:jc w:val="both"/>
+      </w:pPr>
+      <w:r>
+        <w:t>Synthesis of Oxytocin Analogues with Replacement of Sulfur by Carbon Gives Potent Antagonists with Increased Stability</w:t>
+      </w:r>
+      <w:r>
+        <w:t xml:space="preserve"> – only to quote</w:t>
+      </w:r>
+    </w:p>
+    <w:p>
+      <w:pPr>
+        <w:pStyle w:val="ListParagraph"/>
+        <w:numPr>
+          <w:ilvl w:val="0"/>
+          <w:numId w:val="4"/>
+        </w:numPr>
+        <w:bidi w:val="0"/>
+        <w:jc w:val="both"/>
+      </w:pPr>
+      <w:r>
+        <w:t xml:space="preserve"> </w:t>
+      </w:r>
+      <w:r>
+        <w:t>Cell surface engineering by a modified Staudinger reaction</w:t>
+      </w:r>
+      <w:r>
+        <w:t xml:space="preserve"> – don't read, only quote</w:t>
+      </w:r>
+      <w:r>
+        <w:t xml:space="preserve"> </w:t>
+      </w:r>
+    </w:p>
+    <w:p>
+      <w:pPr>
+        <w:pStyle w:val="ListParagraph"/>
+        <w:numPr>
+          <w:ilvl w:val="0"/>
+          <w:numId w:val="4"/>
+        </w:numPr>
+        <w:bidi w:val="0"/>
+        <w:jc w:val="both"/>
+      </w:pPr>
+      <w:r>
+        <w:t>Aqueous olefin metathesis: recent developments and applications</w:t>
+      </w:r>
+      <w:r>
+        <w:t xml:space="preserve"> – </w:t>
+      </w:r>
+      <w:r>
+        <w:t>read, markered and quoted</w:t>
+      </w:r>
+    </w:p>
+    <w:p>
+      <w:pPr>
+        <w:pStyle w:val="ListParagraph"/>
+        <w:numPr>
+          <w:ilvl w:val="0"/>
+          <w:numId w:val="4"/>
+        </w:numPr>
+        <w:bidi w:val="0"/>
+        <w:jc w:val="both"/>
+      </w:pPr>
+      <w:r>
         <w:rPr>
           <w:highlight w:val="yellow"/>
         </w:rPr>
-        <w:t>In Vivo Olefin Metathesis in Microalgae Upgrades Lipids to Building Blocks for Polymers and Chemicals</w:t>
-      </w:r>
-      <w:r>
-        <w:t xml:space="preserve"> – read and </w:t>
-      </w:r>
-      <w:proofErr w:type="spellStart"/>
-      <w:r>
-        <w:t>markered</w:t>
-      </w:r>
-      <w:proofErr w:type="spellEnd"/>
-      <w:r>
-        <w:t xml:space="preserve"> (not fully quoted)</w:t>
+        <w:t>Biodegradable Grubbs-Loaded Artificial Organelles for Endosomal Ring-Closing Metathesis</w:t>
+      </w:r>
+      <w:r>
+        <w:t xml:space="preserve"> – </w:t>
+      </w:r>
+      <w:r>
+        <w:t>read, markered and even used in paper</w:t>
       </w:r>
     </w:p>
     <w:p>
@@ -6116,21 +6036,10 @@
         <w:jc w:val="both"/>
       </w:pPr>
       <w:r>
-        <w:rPr>
-          <w:highlight w:val="yellow"/>
-        </w:rPr>
-        <w:t>Directed evolution of artificial metalloenzymes for in vivo metathesis</w:t>
-      </w:r>
-      <w:r>
-        <w:t xml:space="preserve"> – read, </w:t>
-      </w:r>
-      <w:proofErr w:type="spellStart"/>
-      <w:r>
-        <w:t>markered</w:t>
-      </w:r>
-      <w:proofErr w:type="spellEnd"/>
-      <w:r>
-        <w:t xml:space="preserve"> and quoted.</w:t>
+        <w:t>Induced Disassembly of a Virus-like Particle under Physiological Conditions for Venom Peptide Delivery</w:t>
+      </w:r>
+      <w:r>
+        <w:t xml:space="preserve"> – read, markered and used.</w:t>
       </w:r>
     </w:p>
     <w:p>
@@ -6144,27 +6053,7 @@
         <w:jc w:val="both"/>
       </w:pPr>
       <w:r>
-        <w:t xml:space="preserve"> </w:t>
-      </w:r>
-      <w:r>
-        <w:rPr>
-          <w:highlight w:val="yellow"/>
-        </w:rPr>
-        <w:t>Catalytic olefin metathesis in blood</w:t>
-      </w:r>
-      <w:r>
-        <w:t xml:space="preserve"> – </w:t>
-      </w:r>
-      <w:r>
-        <w:t xml:space="preserve">read, </w:t>
-      </w:r>
-      <w:proofErr w:type="spellStart"/>
-      <w:r>
-        <w:t>markered</w:t>
-      </w:r>
-      <w:proofErr w:type="spellEnd"/>
-      <w:r>
-        <w:t xml:space="preserve"> and quoted.</w:t>
+        <w:t>Surface-Functionalized Nanoparticles by Olefin Metathesis: A Chemoselective Approach for In Vivo Characterization of Atherosclerosis Plaque</w:t>
       </w:r>
     </w:p>
     <w:p>
@@ -6178,24 +6067,13 @@
         <w:jc w:val="both"/>
       </w:pPr>
       <w:r>
-        <w:t>Olefin metathesis for chemical biology</w:t>
-      </w:r>
-      <w:r>
-        <w:t xml:space="preserve"> –</w:t>
-      </w:r>
-      <w:r>
-        <w:t xml:space="preserve"> </w:t>
-      </w:r>
-      <w:r>
-        <w:t xml:space="preserve">read and </w:t>
-      </w:r>
-      <w:proofErr w:type="spellStart"/>
-      <w:r>
-        <w:t>markered</w:t>
-      </w:r>
-      <w:proofErr w:type="spellEnd"/>
-      <w:r>
-        <w:t xml:space="preserve"> (not fully quoted)</w:t>
+        <w:t>Carbonic anhydrase II as host protein for the creation of a biocompatible artificial metathesase</w:t>
+      </w:r>
+      <w:r>
+        <w:t xml:space="preserve"> – maybe just quote, another metalloenzyme</w:t>
+      </w:r>
+      <w:r>
+        <w:t xml:space="preserve"> – quoted.</w:t>
       </w:r>
     </w:p>
     <w:p>
@@ -6207,20 +6085,22 @@
         </w:numPr>
         <w:bidi w:val="0"/>
         <w:jc w:val="both"/>
-      </w:pPr>
-      <w:r>
-        <w:t xml:space="preserve">The Impact of Water on Ru-Catalyzed Olefin Metathesis: Potent Deactivating Effects Even at Low Water Concentrations </w:t>
-      </w:r>
-      <w:r>
-        <w:t xml:space="preserve">– read, </w:t>
-      </w:r>
-      <w:proofErr w:type="spellStart"/>
-      <w:r>
-        <w:t>markered</w:t>
-      </w:r>
-      <w:proofErr w:type="spellEnd"/>
-      <w:r>
-        <w:t xml:space="preserve"> and quoted.</w:t>
+        <w:rPr>
+          <w:strike/>
+        </w:rPr>
+      </w:pPr>
+      <w:r>
+        <w:rPr>
+          <w:strike/>
+        </w:rPr>
+        <w:lastRenderedPageBreak/>
+        <w:t>Creation of an artificial metalloprotein with a Hoveyda–Grubbs catalyst moiety through the intrinsic inhibition mechanism of α-chymotrypsin - maybe just quote, another metalloenzyme</w:t>
+      </w:r>
+      <w:r>
+        <w:rPr>
+          <w:strike/>
+        </w:rPr>
+        <w:t xml:space="preserve"> – cannot access article :(</w:t>
       </w:r>
     </w:p>
     <w:p>
@@ -6234,26 +6114,7 @@
         <w:jc w:val="both"/>
       </w:pPr>
       <w:r>
-        <w:t>Grubbs-</w:t>
-      </w:r>
-      <w:proofErr w:type="spellStart"/>
-      <w:r>
-        <w:t>Hoveyda</w:t>
-      </w:r>
-      <w:proofErr w:type="spellEnd"/>
-      <w:r>
-        <w:t xml:space="preserve"> catalysts conjugated to a β-barrel protein: Effect of halide substitution on aqueous olefin metathesis activity</w:t>
-      </w:r>
-      <w:r>
-        <w:t xml:space="preserve"> – read, </w:t>
-      </w:r>
-      <w:proofErr w:type="spellStart"/>
-      <w:r>
-        <w:t>markered</w:t>
-      </w:r>
-      <w:proofErr w:type="spellEnd"/>
-      <w:r>
-        <w:t xml:space="preserve"> and quoted.</w:t>
+        <w:t>A role for ring-closing metathesis in medicinal chemistry: mimicking secondary architectures in bioactive peptides</w:t>
       </w:r>
     </w:p>
     <w:p>
@@ -6267,550 +6128,7 @@
         <w:jc w:val="both"/>
       </w:pPr>
       <w:r>
-        <w:t>Kinetic Protection of a Water‐Soluble Olefin Metathesis Catalyst for Potential Use under Biological Conditions</w:t>
-      </w:r>
-      <w:r>
-        <w:t xml:space="preserve"> – read, quoted and </w:t>
-      </w:r>
-      <w:proofErr w:type="spellStart"/>
-      <w:r>
-        <w:t>markered</w:t>
-      </w:r>
-      <w:proofErr w:type="spellEnd"/>
-      <w:r>
-        <w:t>.</w:t>
-      </w:r>
-    </w:p>
-    <w:p>
-      <w:pPr>
-        <w:pStyle w:val="ListParagraph"/>
-        <w:numPr>
-          <w:ilvl w:val="0"/>
-          <w:numId w:val="4"/>
-        </w:numPr>
-        <w:bidi w:val="0"/>
-        <w:jc w:val="both"/>
-      </w:pPr>
-      <w:r>
-        <w:t xml:space="preserve">Olefin metathesis catalysts embedded in β-barrel proteins: creating artificial metalloproteins for olefin metathesis </w:t>
-      </w:r>
-      <w:r>
-        <w:t xml:space="preserve">– read, </w:t>
-      </w:r>
-      <w:proofErr w:type="spellStart"/>
-      <w:r>
-        <w:t>markered</w:t>
-      </w:r>
-      <w:proofErr w:type="spellEnd"/>
-      <w:r>
-        <w:t xml:space="preserve"> and quoted.</w:t>
-      </w:r>
-    </w:p>
-    <w:p>
-      <w:pPr>
-        <w:bidi w:val="0"/>
-        <w:ind w:left="360"/>
-        <w:jc w:val="both"/>
-      </w:pPr>
-      <w:r>
-        <w:rPr>
-          <w:strike/>
-        </w:rPr>
-        <w:t>Progress towards bioorthogonal catalysis with organometallic compounds</w:t>
-      </w:r>
-      <w:r>
-        <w:t xml:space="preserve"> – not OM :(</w:t>
-      </w:r>
-    </w:p>
-    <w:p>
-      <w:pPr>
-        <w:pStyle w:val="ListParagraph"/>
-        <w:numPr>
-          <w:ilvl w:val="0"/>
-          <w:numId w:val="4"/>
-        </w:numPr>
-        <w:bidi w:val="0"/>
-        <w:jc w:val="both"/>
-      </w:pPr>
-      <w:r>
-        <w:t>Modification of Proteins Using Olefin Metathesis</w:t>
-      </w:r>
-      <w:r>
-        <w:t xml:space="preserve"> </w:t>
-      </w:r>
-      <w:r>
-        <w:t xml:space="preserve">- </w:t>
-      </w:r>
-      <w:r>
-        <w:t>done, badly</w:t>
-      </w:r>
-      <w:r>
-        <w:t xml:space="preserve"> </w:t>
-      </w:r>
-    </w:p>
-    <w:p>
-      <w:pPr>
-        <w:pStyle w:val="ListParagraph"/>
-        <w:numPr>
-          <w:ilvl w:val="0"/>
-          <w:numId w:val="4"/>
-        </w:numPr>
-        <w:bidi w:val="0"/>
-        <w:jc w:val="both"/>
-      </w:pPr>
-      <w:r>
-        <w:t xml:space="preserve">Olefin cross-metathesis on proteins: investigation of allylic chalcogen effects and guiding principles in metathesis partner selection </w:t>
-      </w:r>
-      <w:r>
-        <w:t xml:space="preserve">– read, </w:t>
-      </w:r>
-      <w:proofErr w:type="spellStart"/>
-      <w:r>
-        <w:t>markered</w:t>
-      </w:r>
-      <w:proofErr w:type="spellEnd"/>
-      <w:r>
-        <w:t xml:space="preserve"> and quoted.</w:t>
-      </w:r>
-    </w:p>
-    <w:p>
-      <w:pPr>
-        <w:pStyle w:val="ListParagraph"/>
-        <w:numPr>
-          <w:ilvl w:val="0"/>
-          <w:numId w:val="4"/>
-        </w:numPr>
-        <w:bidi w:val="0"/>
-        <w:jc w:val="both"/>
-      </w:pPr>
-      <w:r>
-        <w:t>Olefin Metathesis for Site-Selective Protein Modification</w:t>
-      </w:r>
-    </w:p>
-    <w:p>
-      <w:pPr>
-        <w:pStyle w:val="ListParagraph"/>
-        <w:numPr>
-          <w:ilvl w:val="0"/>
-          <w:numId w:val="4"/>
-        </w:numPr>
-        <w:bidi w:val="0"/>
-        <w:jc w:val="both"/>
-      </w:pPr>
-      <w:r>
-        <w:t>Anionic Olefin Metathesis Catalysts Enable Modification of Unprotected Biomolecules in Water</w:t>
-      </w:r>
-      <w:r>
-        <w:t xml:space="preserve"> – read, </w:t>
-      </w:r>
-      <w:proofErr w:type="spellStart"/>
-      <w:r>
-        <w:t>markered</w:t>
-      </w:r>
-      <w:proofErr w:type="spellEnd"/>
-      <w:r>
-        <w:t xml:space="preserve"> and quoted</w:t>
-      </w:r>
-    </w:p>
-    <w:p>
-      <w:pPr>
-        <w:pStyle w:val="ListParagraph"/>
-        <w:numPr>
-          <w:ilvl w:val="0"/>
-          <w:numId w:val="4"/>
-        </w:numPr>
-        <w:bidi w:val="0"/>
-        <w:jc w:val="both"/>
-      </w:pPr>
-      <w:r>
-        <w:t>Metathesis Reactions in Total Synthesis</w:t>
-      </w:r>
-      <w:r>
-        <w:t xml:space="preserve"> – read some (?)</w:t>
-      </w:r>
-    </w:p>
-    <w:p>
-      <w:pPr>
-        <w:pStyle w:val="ListParagraph"/>
-        <w:numPr>
-          <w:ilvl w:val="0"/>
-          <w:numId w:val="4"/>
-        </w:numPr>
-        <w:bidi w:val="0"/>
-        <w:jc w:val="both"/>
-      </w:pPr>
-      <w:r>
-        <w:t>Bioorthogonal chemistry</w:t>
-      </w:r>
-      <w:r>
-        <w:t xml:space="preserve"> – </w:t>
-      </w:r>
-      <w:r>
-        <w:t xml:space="preserve">read, </w:t>
-      </w:r>
-      <w:proofErr w:type="spellStart"/>
-      <w:r>
-        <w:t>markered</w:t>
-      </w:r>
-      <w:proofErr w:type="spellEnd"/>
-      <w:r>
-        <w:t xml:space="preserve"> and quoted</w:t>
-      </w:r>
-    </w:p>
-    <w:p>
-      <w:pPr>
-        <w:pStyle w:val="ListParagraph"/>
-        <w:numPr>
-          <w:ilvl w:val="0"/>
-          <w:numId w:val="4"/>
-        </w:numPr>
-        <w:bidi w:val="0"/>
-        <w:jc w:val="both"/>
-      </w:pPr>
-      <w:r>
-        <w:t>In Vivo Imaging of Membrane-Associated Glycans in Developing Zebrafish</w:t>
-      </w:r>
-      <w:r>
-        <w:t xml:space="preserve"> – should not read, it's only an example.</w:t>
-      </w:r>
-    </w:p>
-    <w:p>
-      <w:pPr>
-        <w:pStyle w:val="ListParagraph"/>
-        <w:numPr>
-          <w:ilvl w:val="0"/>
-          <w:numId w:val="4"/>
-        </w:numPr>
-        <w:bidi w:val="0"/>
-      </w:pPr>
-      <w:proofErr w:type="gramStart"/>
-      <w:r>
-        <w:t>In an Attempt to</w:t>
-      </w:r>
-      <w:proofErr w:type="gramEnd"/>
-      <w:r>
-        <w:t xml:space="preserve"> Provide a User's Guide to the Galaxy of Benzylidene, </w:t>
-      </w:r>
-      <w:proofErr w:type="spellStart"/>
-      <w:r>
-        <w:t>Alkoxybenzylidene</w:t>
-      </w:r>
-      <w:proofErr w:type="spellEnd"/>
-      <w:r>
-        <w:t>, and Indenylidene Ruthenium Olefin Metathesis Catalysts</w:t>
-      </w:r>
-      <w:r>
-        <w:t xml:space="preserve"> – </w:t>
-      </w:r>
-      <w:r>
-        <w:t xml:space="preserve">read, </w:t>
-      </w:r>
-      <w:proofErr w:type="spellStart"/>
-      <w:r>
-        <w:t>markered</w:t>
-      </w:r>
-      <w:proofErr w:type="spellEnd"/>
-      <w:r>
-        <w:t xml:space="preserve"> and quoted.</w:t>
-      </w:r>
-    </w:p>
-    <w:p>
-      <w:pPr>
-        <w:pStyle w:val="ListParagraph"/>
-        <w:numPr>
-          <w:ilvl w:val="0"/>
-          <w:numId w:val="4"/>
-        </w:numPr>
-        <w:bidi w:val="0"/>
-        <w:jc w:val="both"/>
-      </w:pPr>
-      <w:r>
-        <w:t>Genetic Incorporation of Olefin Cross-Metathesis Reaction Tags for Protein Modification.</w:t>
-      </w:r>
-    </w:p>
-    <w:p>
-      <w:pPr>
-        <w:pStyle w:val="ListParagraph"/>
-        <w:numPr>
-          <w:ilvl w:val="0"/>
-          <w:numId w:val="4"/>
-        </w:numPr>
-        <w:bidi w:val="0"/>
-      </w:pPr>
-      <w:r>
-        <w:t>Genetically Encoded Alkenes in Yeast</w:t>
-      </w:r>
-      <w:r>
-        <w:t xml:space="preserve"> – read, </w:t>
-      </w:r>
-      <w:proofErr w:type="spellStart"/>
-      <w:r>
-        <w:t>markered</w:t>
-      </w:r>
-      <w:proofErr w:type="spellEnd"/>
-      <w:r>
-        <w:t xml:space="preserve"> and quoted</w:t>
-      </w:r>
-    </w:p>
-    <w:p>
-      <w:pPr>
-        <w:pStyle w:val="ListParagraph"/>
-        <w:numPr>
-          <w:ilvl w:val="0"/>
-          <w:numId w:val="4"/>
-        </w:numPr>
-        <w:bidi w:val="0"/>
-        <w:jc w:val="both"/>
-      </w:pPr>
-      <w:r>
-        <w:t>Synthesis of Oxytocin Analogues with Replacement of Sulfur by Carbon Gives Potent Antagonists with Increased Stability</w:t>
-      </w:r>
-      <w:r>
-        <w:t xml:space="preserve"> – only to quote</w:t>
-      </w:r>
-    </w:p>
-    <w:p>
-      <w:pPr>
-        <w:pStyle w:val="ListParagraph"/>
-        <w:numPr>
-          <w:ilvl w:val="0"/>
-          <w:numId w:val="4"/>
-        </w:numPr>
-        <w:bidi w:val="0"/>
-        <w:jc w:val="both"/>
-      </w:pPr>
-      <w:r>
-        <w:t xml:space="preserve"> </w:t>
-      </w:r>
-      <w:r>
-        <w:t>Cell surface engineering by a modified Staudinger reaction</w:t>
-      </w:r>
-      <w:r>
-        <w:t xml:space="preserve"> – don't read, only quote</w:t>
-      </w:r>
-      <w:r>
-        <w:t xml:space="preserve"> </w:t>
-      </w:r>
-    </w:p>
-    <w:p>
-      <w:pPr>
-        <w:pStyle w:val="ListParagraph"/>
-        <w:numPr>
-          <w:ilvl w:val="0"/>
-          <w:numId w:val="4"/>
-        </w:numPr>
-        <w:bidi w:val="0"/>
-        <w:jc w:val="both"/>
-      </w:pPr>
-      <w:r>
-        <w:t>Aqueous olefin metathesis: recent developments and applications</w:t>
-      </w:r>
-      <w:r>
-        <w:t xml:space="preserve"> – </w:t>
-      </w:r>
-      <w:r>
-        <w:t xml:space="preserve">read, </w:t>
-      </w:r>
-      <w:proofErr w:type="spellStart"/>
-      <w:r>
-        <w:t>markered</w:t>
-      </w:r>
-      <w:proofErr w:type="spellEnd"/>
-      <w:r>
-        <w:t xml:space="preserve"> and quoted</w:t>
-      </w:r>
-    </w:p>
-    <w:p>
-      <w:pPr>
-        <w:pStyle w:val="ListParagraph"/>
-        <w:numPr>
-          <w:ilvl w:val="0"/>
-          <w:numId w:val="4"/>
-        </w:numPr>
-        <w:bidi w:val="0"/>
-        <w:jc w:val="both"/>
-      </w:pPr>
-      <w:r>
-        <w:rPr>
-          <w:highlight w:val="yellow"/>
-        </w:rPr>
-        <w:t>Biodegradable Grubbs-Loaded Artificial Organelles for Endosomal Ring-Closing Metathesis</w:t>
-      </w:r>
-      <w:r>
-        <w:t xml:space="preserve"> – </w:t>
-      </w:r>
-      <w:r>
-        <w:t xml:space="preserve">read, </w:t>
-      </w:r>
-      <w:proofErr w:type="spellStart"/>
-      <w:r>
-        <w:t>markered</w:t>
-      </w:r>
-      <w:proofErr w:type="spellEnd"/>
-      <w:r>
-        <w:t xml:space="preserve"> and even used in paper</w:t>
-      </w:r>
-    </w:p>
-    <w:p>
-      <w:pPr>
-        <w:pStyle w:val="ListParagraph"/>
-        <w:numPr>
-          <w:ilvl w:val="0"/>
-          <w:numId w:val="4"/>
-        </w:numPr>
-        <w:bidi w:val="0"/>
-        <w:jc w:val="both"/>
-      </w:pPr>
-      <w:r>
-        <w:t>Induced Disassembly of a Virus-like Particle under Physiological Conditions for Venom Peptide Delivery</w:t>
-      </w:r>
-      <w:r>
-        <w:t xml:space="preserve"> – read, </w:t>
-      </w:r>
-      <w:proofErr w:type="spellStart"/>
-      <w:r>
-        <w:t>markered</w:t>
-      </w:r>
-      <w:proofErr w:type="spellEnd"/>
-      <w:r>
-        <w:t xml:space="preserve"> and used.</w:t>
-      </w:r>
-    </w:p>
-    <w:p>
-      <w:pPr>
-        <w:pStyle w:val="ListParagraph"/>
-        <w:numPr>
-          <w:ilvl w:val="0"/>
-          <w:numId w:val="4"/>
-        </w:numPr>
-        <w:bidi w:val="0"/>
-        <w:jc w:val="both"/>
-      </w:pPr>
-      <w:r>
-        <w:t xml:space="preserve">Surface-Functionalized Nanoparticles by Olefin Metathesis: A </w:t>
-      </w:r>
-      <w:proofErr w:type="spellStart"/>
-      <w:r>
-        <w:t>Chemoselective</w:t>
-      </w:r>
-      <w:proofErr w:type="spellEnd"/>
-      <w:r>
-        <w:t xml:space="preserve"> Approach for In Vivo Characterization of Atherosclerosis Plaque</w:t>
-      </w:r>
-    </w:p>
-    <w:p>
-      <w:pPr>
-        <w:pStyle w:val="ListParagraph"/>
-        <w:numPr>
-          <w:ilvl w:val="0"/>
-          <w:numId w:val="4"/>
-        </w:numPr>
-        <w:bidi w:val="0"/>
-        <w:jc w:val="both"/>
-      </w:pPr>
-      <w:r>
-        <w:t xml:space="preserve">Carbonic anhydrase II as host protein for the creation of a biocompatible artificial </w:t>
-      </w:r>
-      <w:proofErr w:type="spellStart"/>
-      <w:r>
-        <w:t>metathesase</w:t>
-      </w:r>
-      <w:proofErr w:type="spellEnd"/>
-      <w:r>
-        <w:t xml:space="preserve"> – maybe just quote, another metalloenzyme</w:t>
-      </w:r>
-      <w:r>
-        <w:t xml:space="preserve"> – quoted.</w:t>
-      </w:r>
-    </w:p>
-    <w:p>
-      <w:pPr>
-        <w:pStyle w:val="ListParagraph"/>
-        <w:numPr>
-          <w:ilvl w:val="0"/>
-          <w:numId w:val="4"/>
-        </w:numPr>
-        <w:bidi w:val="0"/>
-        <w:jc w:val="both"/>
-        <w:rPr>
-          <w:strike/>
-        </w:rPr>
-      </w:pPr>
-      <w:r>
-        <w:rPr>
-          <w:strike/>
-        </w:rPr>
-        <w:lastRenderedPageBreak/>
-        <w:t xml:space="preserve">Creation of an artificial metalloprotein with a </w:t>
-      </w:r>
-      <w:proofErr w:type="spellStart"/>
-      <w:r>
-        <w:rPr>
-          <w:strike/>
-        </w:rPr>
-        <w:t>Hoveyda</w:t>
-      </w:r>
-      <w:proofErr w:type="spellEnd"/>
-      <w:r>
-        <w:rPr>
-          <w:strike/>
-        </w:rPr>
-        <w:t>–Grubbs catalyst moiety through the intrinsic inhibition mechanism of α-chymotrypsin - maybe just quote, another metalloenzyme</w:t>
-      </w:r>
-      <w:r>
-        <w:rPr>
-          <w:strike/>
-        </w:rPr>
-        <w:t xml:space="preserve"> – cannot access article :(</w:t>
-      </w:r>
-    </w:p>
-    <w:p>
-      <w:pPr>
-        <w:pStyle w:val="ListParagraph"/>
-        <w:numPr>
-          <w:ilvl w:val="0"/>
-          <w:numId w:val="4"/>
-        </w:numPr>
-        <w:bidi w:val="0"/>
-        <w:jc w:val="both"/>
-      </w:pPr>
-      <w:r>
-        <w:t>A role for ring-closing metathesis in medicinal chemistry: mimicking secondary architectures in bioactive peptides</w:t>
-      </w:r>
-    </w:p>
-    <w:p>
-      <w:pPr>
-        <w:pStyle w:val="ListParagraph"/>
-        <w:numPr>
-          <w:ilvl w:val="0"/>
-          <w:numId w:val="4"/>
-        </w:numPr>
-        <w:bidi w:val="0"/>
-        <w:jc w:val="both"/>
-      </w:pPr>
-      <w:r>
-        <w:t xml:space="preserve">Hybrid ruthenium ROMP catalysts based on an engineered variant of β-barrel protein </w:t>
-      </w:r>
-      <w:proofErr w:type="spellStart"/>
-      <w:r>
-        <w:t>FhuA</w:t>
-      </w:r>
-      <w:proofErr w:type="spellEnd"/>
-      <w:r>
-        <w:t xml:space="preserve"> Δ</w:t>
-      </w:r>
-      <w:proofErr w:type="gramStart"/>
-      <w:r>
-        <w:t>CVF(</w:t>
-      </w:r>
-      <w:proofErr w:type="spellStart"/>
-      <w:proofErr w:type="gramEnd"/>
-      <w:r>
-        <w:t>tev</w:t>
-      </w:r>
-      <w:proofErr w:type="spellEnd"/>
-      <w:r>
-        <w:t>) : effect of spacer length</w:t>
+        <w:t>Hybrid ruthenium ROMP catalysts based on an engineered variant of β-barrel protein FhuA ΔCVF(tev) : effect of spacer length</w:t>
       </w:r>
       <w:r>
         <w:t xml:space="preserve"> – just </w:t>
@@ -6953,15 +6271,7 @@
         <w:jc w:val="both"/>
       </w:pPr>
       <w:r>
-        <w:t xml:space="preserve">Allyl </w:t>
-      </w:r>
-      <w:proofErr w:type="spellStart"/>
-      <w:r>
-        <w:t>sulphides</w:t>
-      </w:r>
-      <w:proofErr w:type="spellEnd"/>
-      <w:r>
-        <w:t xml:space="preserve"> in olefin metathesis: catalyst considerations and traceless promotion of ring-closing metathesis</w:t>
+        <w:t>Allyl sulphides in olefin metathesis: catalyst considerations and traceless promotion of ring-closing metathesis</w:t>
       </w:r>
     </w:p>
     <w:p>
@@ -7015,15 +6325,7 @@
         <w:t>Metathesis in Peptides and Peptidomimetics</w:t>
       </w:r>
       <w:r>
-        <w:t xml:space="preserve"> – </w:t>
-      </w:r>
-      <w:proofErr w:type="gramStart"/>
-      <w:r>
-        <w:t>pretty old</w:t>
-      </w:r>
-      <w:proofErr w:type="gramEnd"/>
-      <w:r>
-        <w:t>, only if I have time</w:t>
+        <w:t xml:space="preserve"> – pretty old, only if I have time</w:t>
       </w:r>
     </w:p>
     <w:p>
@@ -7073,15 +6375,7 @@
         <w:t xml:space="preserve"> </w:t>
       </w:r>
       <w:r>
-        <w:t>Herrmann),Wiley-</w:t>
-      </w:r>
-      <w:proofErr w:type="spellStart"/>
-      <w:r>
-        <w:t>VCH,Weinheim</w:t>
-      </w:r>
-      <w:proofErr w:type="spellEnd"/>
-      <w:r>
-        <w:t xml:space="preserve">, 2002, pp. 1283 </w:t>
+        <w:t xml:space="preserve">Herrmann),Wiley-VCH,Weinheim, 2002, pp. 1283 </w:t>
       </w:r>
       <w:r>
         <w:rPr>
@@ -7090,56 +6384,34 @@
         <w:t>–</w:t>
       </w:r>
       <w:r>
-        <w:t xml:space="preserve"> 1289; b) _.</w:t>
-      </w:r>
-      <w:proofErr w:type="spellStart"/>
-      <w:r>
-        <w:t>Csajb_k</w:t>
-      </w:r>
-      <w:proofErr w:type="spellEnd"/>
-      <w:r>
-        <w:t>, F. Jo_ in Organometallic Chirality, Vol. 20 (Eds.: G.</w:t>
+        <w:t xml:space="preserve"> 1289; b) _.Csajb_k, F. Jo_ in Organometallic Chirality, Vol. 20 (Eds.: G.</w:t>
       </w:r>
       <w:r>
         <w:t xml:space="preserve"> </w:t>
       </w:r>
-      <w:proofErr w:type="spellStart"/>
-      <w:r>
-        <w:t>P_lyi</w:t>
-      </w:r>
-      <w:proofErr w:type="spellEnd"/>
-      <w:r>
-        <w:t xml:space="preserve">, C. Zucchi, L. </w:t>
-      </w:r>
-      <w:proofErr w:type="spellStart"/>
-      <w:r>
-        <w:t>Caglioti</w:t>
-      </w:r>
-      <w:proofErr w:type="spellEnd"/>
-      <w:r>
-        <w:t xml:space="preserve">), </w:t>
-      </w:r>
-      <w:proofErr w:type="spellStart"/>
-      <w:r>
-        <w:t>Muchi</w:t>
-      </w:r>
-      <w:proofErr w:type="spellEnd"/>
+      <w:r>
+        <w:t>P_lyi, C. Zucchi, L. Caglioti), Muchi Editore, Modena, 2008,</w:t>
+      </w:r>
       <w:r>
         <w:t xml:space="preserve"> </w:t>
       </w:r>
-      <w:proofErr w:type="spellStart"/>
-      <w:r>
-        <w:t>Editore</w:t>
-      </w:r>
-      <w:proofErr w:type="spellEnd"/>
-      <w:r>
-        <w:t>, Modena, 2008,</w:t>
+      <w:r>
+        <w:t xml:space="preserve">pp. 69 </w:t>
+      </w:r>
+      <w:r>
+        <w:rPr>
+          <w:rFonts w:hint="cs"/>
+        </w:rPr>
+        <w:t>–</w:t>
+      </w:r>
+      <w:r>
+        <w:t xml:space="preserve"> 86; c) P. Sasmal, C. Streu, E. Meggers, Chem. Commun.</w:t>
       </w:r>
       <w:r>
         <w:t xml:space="preserve"> </w:t>
       </w:r>
       <w:r>
-        <w:t xml:space="preserve">pp. 69 </w:t>
+        <w:t xml:space="preserve">2013, 49, 1581 </w:t>
       </w:r>
       <w:r>
         <w:rPr>
@@ -7148,21 +6420,19 @@
         <w:t>–</w:t>
       </w:r>
       <w:r>
-        <w:t xml:space="preserve"> 86; c) P. </w:t>
-      </w:r>
-      <w:proofErr w:type="spellStart"/>
-      <w:r>
-        <w:t>Sasmal</w:t>
-      </w:r>
-      <w:proofErr w:type="spellEnd"/>
-      <w:r>
-        <w:t>, C. Streu, E. Meggers, Chem. Commun.</w:t>
+        <w:t xml:space="preserve"> 1587.</w:t>
       </w:r>
       <w:r>
         <w:t xml:space="preserve"> </w:t>
       </w:r>
       <w:r>
-        <w:t xml:space="preserve">2013, 49, 1581 </w:t>
+        <w:t>[3] For a review on palladium-mediated cross-coupling reactions in</w:t>
+      </w:r>
+      <w:r>
+        <w:t xml:space="preserve"> </w:t>
+      </w:r>
+      <w:r>
+        <w:t xml:space="preserve">living systems, see J. Li, P. Chen, ChemBioChem 2012, 13, 1728 </w:t>
       </w:r>
       <w:r>
         <w:rPr>
@@ -7171,27 +6441,16 @@
         <w:t>–</w:t>
       </w:r>
       <w:r>
-        <w:t xml:space="preserve"> 1587.</w:t>
-      </w:r>
-      <w:r>
         <w:t xml:space="preserve"> </w:t>
       </w:r>
       <w:r>
-        <w:t>[3] For a review on palladium-mediated cross-coupling reactions in</w:t>
+        <w:t>1731.</w:t>
       </w:r>
       <w:r>
         <w:t xml:space="preserve"> </w:t>
       </w:r>
       <w:r>
-        <w:t xml:space="preserve">living systems, see J. Li, P. Chen, </w:t>
-      </w:r>
-      <w:proofErr w:type="spellStart"/>
-      <w:r>
-        <w:t>ChemBioChem</w:t>
-      </w:r>
-      <w:proofErr w:type="spellEnd"/>
-      <w:r>
-        <w:t xml:space="preserve"> 2012, 13, 1728 </w:t>
+        <w:t xml:space="preserve">[4] a) C. Streu, E. Meggers, Angew. Chem. 2006, 118, 5773 </w:t>
       </w:r>
       <w:r>
         <w:rPr>
@@ -7200,80 +6459,28 @@
         <w:t>–</w:t>
       </w:r>
       <w:r>
+        <w:t xml:space="preserve"> 5776;</w:t>
+      </w:r>
+      <w:r>
         <w:t xml:space="preserve"> </w:t>
       </w:r>
       <w:r>
-        <w:t>1731.</w:t>
+        <w:t xml:space="preserve">Angew. Chem. Int. Ed. 2006, 45, 5645 </w:t>
+      </w:r>
+      <w:r>
+        <w:rPr>
+          <w:rFonts w:hint="cs"/>
+        </w:rPr>
+        <w:t>–</w:t>
+      </w:r>
+      <w:r>
+        <w:t xml:space="preserve"> 5648; b) P. Sasmal, S.</w:t>
       </w:r>
       <w:r>
         <w:t xml:space="preserve"> </w:t>
       </w:r>
       <w:r>
-        <w:t xml:space="preserve">[4] a) C. Streu, E. Meggers, </w:t>
-      </w:r>
-      <w:proofErr w:type="spellStart"/>
-      <w:r>
-        <w:t>Angew</w:t>
-      </w:r>
-      <w:proofErr w:type="spellEnd"/>
-      <w:r>
-        <w:t xml:space="preserve">. Chem. 2006, 118, 5773 </w:t>
-      </w:r>
-      <w:r>
-        <w:rPr>
-          <w:rFonts w:hint="cs"/>
-        </w:rPr>
-        <w:t>–</w:t>
-      </w:r>
-      <w:r>
-        <w:t xml:space="preserve"> 5776;</w:t>
-      </w:r>
-      <w:r>
-        <w:t xml:space="preserve"> </w:t>
-      </w:r>
-      <w:proofErr w:type="spellStart"/>
-      <w:r>
-        <w:t>Angew</w:t>
-      </w:r>
-      <w:proofErr w:type="spellEnd"/>
-      <w:r>
-        <w:t xml:space="preserve">. Chem. Int. Ed. 2006, 45, 5645 </w:t>
-      </w:r>
-      <w:r>
-        <w:rPr>
-          <w:rFonts w:hint="cs"/>
-        </w:rPr>
-        <w:t>–</w:t>
-      </w:r>
-      <w:r>
-        <w:t xml:space="preserve"> 5648; b) P. </w:t>
-      </w:r>
-      <w:proofErr w:type="spellStart"/>
-      <w:r>
-        <w:t>Sasmal</w:t>
-      </w:r>
-      <w:proofErr w:type="spellEnd"/>
-      <w:r>
-        <w:t>, S.</w:t>
-      </w:r>
-      <w:r>
-        <w:t xml:space="preserve"> </w:t>
-      </w:r>
-      <w:proofErr w:type="spellStart"/>
-      <w:r>
-        <w:t>Carregal</w:t>
-      </w:r>
-      <w:proofErr w:type="spellEnd"/>
-      <w:r>
-        <w:t xml:space="preserve">-Romero, A. Han, C. Streu, Z. Lin, K. </w:t>
-      </w:r>
-      <w:proofErr w:type="spellStart"/>
-      <w:r>
-        <w:t>Namikawa</w:t>
-      </w:r>
-      <w:proofErr w:type="spellEnd"/>
-      <w:r>
-        <w:t>, S.</w:t>
+        <w:t>Carregal-Romero, A. Han, C. Streu, Z. Lin, K. Namikawa, S.</w:t>
       </w:r>
       <w:r>
         <w:t xml:space="preserve"> </w:t>
@@ -7288,21 +6495,8 @@
         </w:rPr>
         <w:t>ח</w:t>
       </w:r>
-      <w:proofErr w:type="spellStart"/>
-      <w:r>
-        <w:t>ster</w:t>
-      </w:r>
-      <w:proofErr w:type="spellEnd"/>
-      <w:r>
-        <w:t xml:space="preserve">, W. Parak, E. Meggers, </w:t>
-      </w:r>
-      <w:proofErr w:type="spellStart"/>
-      <w:r>
-        <w:t>ChemBioChem</w:t>
-      </w:r>
-      <w:proofErr w:type="spellEnd"/>
-      <w:r>
-        <w:t xml:space="preserve"> 2012,</w:t>
+      <w:r>
+        <w:t>ster, W. Parak, E. Meggers, ChemBioChem 2012,</w:t>
       </w:r>
       <w:r>
         <w:t xml:space="preserve"> </w:t>
@@ -7317,23 +6511,7 @@
         <w:t>–</w:t>
       </w:r>
       <w:r>
-        <w:t xml:space="preserve"> 1120; c) P. </w:t>
-      </w:r>
-      <w:proofErr w:type="spellStart"/>
-      <w:r>
-        <w:t>Sasmal</w:t>
-      </w:r>
-      <w:proofErr w:type="spellEnd"/>
-      <w:r>
-        <w:t xml:space="preserve">, S. </w:t>
-      </w:r>
-      <w:proofErr w:type="spellStart"/>
-      <w:r>
-        <w:t>Carregal</w:t>
-      </w:r>
-      <w:proofErr w:type="spellEnd"/>
-      <w:r>
-        <w:t>-Romero, W. Parak, E.</w:t>
+        <w:t xml:space="preserve"> 1120; c) P. Sasmal, S. Carregal-Romero, W. Parak, E.</w:t>
       </w:r>
       <w:r>
         <w:t xml:space="preserve"> </w:t>
@@ -7354,23 +6532,7 @@
         <w:t xml:space="preserve"> [5] </w:t>
       </w:r>
       <w:r>
-        <w:t xml:space="preserve">a) R. Yusop, A. </w:t>
-      </w:r>
-      <w:proofErr w:type="spellStart"/>
-      <w:r>
-        <w:t>Unciti-Broceta</w:t>
-      </w:r>
-      <w:proofErr w:type="spellEnd"/>
-      <w:r>
-        <w:t xml:space="preserve">, E. Johansson, R. </w:t>
-      </w:r>
-      <w:proofErr w:type="spellStart"/>
-      <w:r>
-        <w:t>S_nchez-Mart_n</w:t>
-      </w:r>
-      <w:proofErr w:type="spellEnd"/>
-      <w:r>
-        <w:t xml:space="preserve">, M. Bradley, Nat. Chem. 2011, 3, 239 </w:t>
+        <w:t xml:space="preserve">a) R. Yusop, A. Unciti-Broceta, E. Johansson, R. S_nchez-Mart_n, M. Bradley, Nat. Chem. 2011, 3, 239 </w:t>
       </w:r>
       <w:r>
         <w:rPr>
@@ -7385,15 +6547,7 @@
         <w:t xml:space="preserve"> </w:t>
       </w:r>
       <w:r>
-        <w:t xml:space="preserve">T. </w:t>
-      </w:r>
-      <w:proofErr w:type="spellStart"/>
-      <w:r>
-        <w:t>Triemer</w:t>
-      </w:r>
-      <w:proofErr w:type="spellEnd"/>
-      <w:r>
-        <w:t xml:space="preserve">, B. Davis, J. Am. Chem. Soc. 2012, 134, 800 </w:t>
+        <w:t xml:space="preserve">T. Triemer, B. Davis, J. Am. Chem. Soc. 2012, 134, 800 </w:t>
       </w:r>
       <w:r>
         <w:rPr>
@@ -7408,15 +6562,7 @@
         <w:t xml:space="preserve"> </w:t>
       </w:r>
       <w:r>
-        <w:t xml:space="preserve">Li, R. Lim, S. </w:t>
-      </w:r>
-      <w:proofErr w:type="spellStart"/>
-      <w:r>
-        <w:t>Edwardraja</w:t>
-      </w:r>
-      <w:proofErr w:type="spellEnd"/>
-      <w:r>
-        <w:t xml:space="preserve">, Q. Lin, J. Am. Chem. </w:t>
+        <w:t xml:space="preserve">Li, R. Lim, S. Edwardraja, Q. Lin, J. Am. Chem. </w:t>
       </w:r>
       <w:r>
         <w:lastRenderedPageBreak/>
@@ -7435,15 +6581,7 @@
         <w:t>–</w:t>
       </w:r>
       <w:r>
-        <w:t xml:space="preserve"> 15319; d) J. Li, S. Lin, </w:t>
-      </w:r>
-      <w:proofErr w:type="spellStart"/>
-      <w:r>
-        <w:t>J.Wang</w:t>
-      </w:r>
-      <w:proofErr w:type="spellEnd"/>
-      <w:r>
-        <w:t>, S. Jia, M. Yang, Z. Hoa, X.</w:t>
+        <w:t xml:space="preserve"> 15319; d) J. Li, S. Lin, J.Wang, S. Jia, M. Yang, Z. Hoa, X.</w:t>
       </w:r>
       <w:r>
         <w:t xml:space="preserve"> </w:t>
@@ -7464,45 +6602,19 @@
         <w:t xml:space="preserve"> </w:t>
       </w:r>
       <w:r>
-        <w:t xml:space="preserve">Weiss, J. Dawson, K. Macleod, W. </w:t>
-      </w:r>
-      <w:proofErr w:type="spellStart"/>
-      <w:r>
-        <w:t>Rybsko</w:t>
-      </w:r>
-      <w:proofErr w:type="spellEnd"/>
-      <w:r>
-        <w:t>, C. Fraser, C. Torres-</w:t>
+        <w:t>Weiss, J. Dawson, K. Macleod, W. Rybsko, C. Fraser, C. Torres-</w:t>
       </w:r>
       <w:r>
         <w:t xml:space="preserve"> </w:t>
       </w:r>
-      <w:proofErr w:type="spellStart"/>
-      <w:r>
-        <w:t>S_nchez</w:t>
-      </w:r>
-      <w:proofErr w:type="spellEnd"/>
-      <w:r>
-        <w:t xml:space="preserve">, E. Patton, M. Bradley, N. Carragher, A. </w:t>
-      </w:r>
-      <w:proofErr w:type="spellStart"/>
-      <w:r>
-        <w:t>Unciti</w:t>
-      </w:r>
-      <w:proofErr w:type="spellEnd"/>
-      <w:r>
-        <w:t>-</w:t>
+      <w:r>
+        <w:t>S_nchez, E. Patton, M. Bradley, N. Carragher, A. Unciti-</w:t>
       </w:r>
       <w:r>
         <w:t xml:space="preserve"> </w:t>
       </w:r>
-      <w:proofErr w:type="spellStart"/>
-      <w:r>
-        <w:t>Broceta</w:t>
-      </w:r>
-      <w:proofErr w:type="spellEnd"/>
-      <w:r>
-        <w:t>, Nat. Commun. 2014, 5, 3277; f) J. Li, J. Yu, J. Zhao, J.</w:t>
+      <w:r>
+        <w:t>Broceta, Nat. Commun. 2014, 5, 3277; f) J. Li, J. Yu, J. Zhao, J.</w:t>
       </w:r>
       <w:r>
         <w:t xml:space="preserve"> </w:t>
@@ -7535,37 +6647,13 @@
         <w:t xml:space="preserve"> </w:t>
       </w:r>
       <w:r>
-        <w:t xml:space="preserve">[6] See also: a) K. </w:t>
-      </w:r>
-      <w:proofErr w:type="spellStart"/>
-      <w:r>
-        <w:t>Tishinov</w:t>
-      </w:r>
-      <w:proofErr w:type="spellEnd"/>
-      <w:r>
-        <w:t xml:space="preserve">, K. Schmidt, D. </w:t>
-      </w:r>
-      <w:proofErr w:type="spellStart"/>
-      <w:r>
-        <w:t>H_usinger</w:t>
-      </w:r>
-      <w:proofErr w:type="spellEnd"/>
-      <w:r>
-        <w:t>, D. G.</w:t>
+        <w:t>[6] See also: a) K. Tishinov, K. Schmidt, D. H_usinger, D. G.</w:t>
       </w:r>
       <w:r>
         <w:t xml:space="preserve"> </w:t>
       </w:r>
       <w:r>
-        <w:t xml:space="preserve">Gillingham, </w:t>
-      </w:r>
-      <w:proofErr w:type="spellStart"/>
-      <w:r>
-        <w:t>Angew</w:t>
-      </w:r>
-      <w:proofErr w:type="spellEnd"/>
-      <w:r>
-        <w:t xml:space="preserve">. Chem. 2012, 124, 12166 </w:t>
+        <w:t xml:space="preserve">Gillingham, Angew. Chem. 2012, 124, 12166 </w:t>
       </w:r>
       <w:r>
         <w:rPr>
@@ -7574,15 +6662,7 @@
         <w:t>–</w:t>
       </w:r>
       <w:r>
-        <w:t xml:space="preserve"> 12170; </w:t>
-      </w:r>
-      <w:proofErr w:type="spellStart"/>
-      <w:r>
-        <w:t>Angew</w:t>
-      </w:r>
-      <w:proofErr w:type="spellEnd"/>
-      <w:r>
-        <w:t>.</w:t>
+        <w:t xml:space="preserve"> 12170; Angew.</w:t>
       </w:r>
       <w:r>
         <w:t xml:space="preserve"> </w:t>
@@ -7597,29 +6677,13 @@
         <w:t>–</w:t>
       </w:r>
       <w:r>
-        <w:t xml:space="preserve"> 12004; b) Z. Chen, F. </w:t>
-      </w:r>
-      <w:proofErr w:type="spellStart"/>
-      <w:r>
-        <w:t>Vohidov</w:t>
-      </w:r>
-      <w:proofErr w:type="spellEnd"/>
-      <w:r>
-        <w:t>,</w:t>
+        <w:t xml:space="preserve"> 12004; b) Z. Chen, F. Vohidov,</w:t>
       </w:r>
       <w:r>
         <w:t xml:space="preserve"> </w:t>
       </w:r>
       <w:r>
-        <w:t xml:space="preserve">J. M. Coughlin, L. J. Stagg, S. T. Arold, J. E. </w:t>
-      </w:r>
-      <w:proofErr w:type="spellStart"/>
-      <w:r>
-        <w:t>Ladbury</w:t>
-      </w:r>
-      <w:proofErr w:type="spellEnd"/>
-      <w:r>
-        <w:t>, Z. T. Ball,</w:t>
+        <w:t>J. M. Coughlin, L. J. Stagg, S. T. Arold, J. E. Ladbury, Z. T. Ball,</w:t>
       </w:r>
       <w:r>
         <w:t xml:space="preserve"> </w:t>
@@ -7639,18 +6703,8 @@
       <w:r>
         <w:t xml:space="preserve"> </w:t>
       </w:r>
-      <w:proofErr w:type="spellStart"/>
-      <w:proofErr w:type="gramStart"/>
-      <w:r>
-        <w:t>Eierhoff,W</w:t>
-      </w:r>
-      <w:proofErr w:type="spellEnd"/>
-      <w:r>
-        <w:t>.</w:t>
-      </w:r>
-      <w:proofErr w:type="gramEnd"/>
-      <w:r>
-        <w:t xml:space="preserve"> R</w:t>
+      <w:r>
+        <w:t>Eierhoff,W. R</w:t>
       </w:r>
       <w:r>
         <w:rPr>
@@ -7659,21 +6713,8 @@
         </w:rPr>
         <w:t>ח</w:t>
       </w:r>
-      <w:proofErr w:type="spellStart"/>
-      <w:r>
-        <w:t>mer</w:t>
-      </w:r>
-      <w:proofErr w:type="spellEnd"/>
-      <w:r>
-        <w:t xml:space="preserve">, </w:t>
-      </w:r>
-      <w:proofErr w:type="spellStart"/>
-      <w:r>
-        <w:t>N.Winssinger</w:t>
-      </w:r>
-      <w:proofErr w:type="spellEnd"/>
-      <w:r>
-        <w:t>, J. Am. Chem. Soc. 2012, 134,</w:t>
+      <w:r>
+        <w:t>mer, N.Winssinger, J. Am. Chem. Soc. 2012, 134,</w:t>
       </w:r>
       <w:r>
         <w:t xml:space="preserve"> </w:t>
@@ -7910,21 +6951,7 @@
               <w:rPr>
                 <w:strike/>
               </w:rPr>
-              <w:t xml:space="preserve">The Impact of Water on Ru-Catalyzed Olefin Metathesis: Potent Deactivating Effects Even </w:t>
-            </w:r>
-            <w:proofErr w:type="gramStart"/>
-            <w:r>
-              <w:rPr>
-                <w:strike/>
-              </w:rPr>
-              <w:t>at</w:t>
-            </w:r>
-            <w:proofErr w:type="gramEnd"/>
-            <w:r>
-              <w:rPr>
-                <w:strike/>
-              </w:rPr>
-              <w:t xml:space="preserve"> Low Water Concentrations</w:t>
+              <w:t>The Impact of Water on Ru-Catalyzed Olefin Metathesis: Potent Deactivating Effects Even at Low Water Concentrations</w:t>
             </w:r>
           </w:p>
           <w:p>
@@ -7944,21 +6971,7 @@
               <w:rPr>
                 <w:strike/>
               </w:rPr>
-              <w:t>Grubbs-</w:t>
-            </w:r>
-            <w:proofErr w:type="spellStart"/>
-            <w:r>
-              <w:rPr>
-                <w:strike/>
-              </w:rPr>
-              <w:t>Hoveyda</w:t>
-            </w:r>
-            <w:proofErr w:type="spellEnd"/>
-            <w:r>
-              <w:rPr>
-                <w:strike/>
-              </w:rPr>
-              <w:t xml:space="preserve"> catalysts conjugated to a β-barrel protein: Effect of halide substitution on aqueous olefin metathesis activity </w:t>
+              <w:t xml:space="preserve">Grubbs-Hoveyda catalysts conjugated to a β-barrel protein: Effect of halide substitution on aqueous olefin metathesis activity </w:t>
             </w:r>
           </w:p>
           <w:p>
@@ -8003,13 +7016,8 @@
             <w:r>
               <w:t xml:space="preserve">Only if </w:t>
             </w:r>
-            <w:proofErr w:type="gramStart"/>
             <w:r>
-              <w:t>subject</w:t>
-            </w:r>
-            <w:proofErr w:type="gramEnd"/>
-            <w:r>
-              <w:t xml:space="preserve"> is accepted!</w:t>
+              <w:t>subject is accepted!</w:t>
             </w:r>
           </w:p>
           <w:p>
@@ -8318,16 +7326,8 @@
               <w:rPr>
                 <w:strike/>
               </w:rPr>
-              <w:t xml:space="preserve">Start sketching and writing </w:t>
+              <w:t>Start sketching and writing the paper</w:t>
             </w:r>
-            <w:proofErr w:type="gramStart"/>
-            <w:r>
-              <w:rPr>
-                <w:strike/>
-              </w:rPr>
-              <w:t>the paper</w:t>
-            </w:r>
-            <w:proofErr w:type="gramEnd"/>
           </w:p>
           <w:p>
             <w:pPr>
@@ -8505,21 +7505,7 @@
               <w:rPr>
                 <w:color w:val="FFFFFF" w:themeColor="background1"/>
               </w:rPr>
-              <w:t xml:space="preserve">Not </w:t>
-            </w:r>
-            <w:proofErr w:type="gramStart"/>
-            <w:r>
-              <w:rPr>
-                <w:color w:val="FFFFFF" w:themeColor="background1"/>
-              </w:rPr>
-              <w:t>read</w:t>
-            </w:r>
-            <w:proofErr w:type="gramEnd"/>
-            <w:r>
-              <w:rPr>
-                <w:color w:val="FFFFFF" w:themeColor="background1"/>
-              </w:rPr>
-              <w:t xml:space="preserve"> it</w:t>
+              <w:t>Not read it</w:t>
             </w:r>
           </w:p>
           <w:p>
@@ -8535,33 +7521,11 @@
                 <w:strike/>
               </w:rPr>
             </w:pPr>
-            <w:proofErr w:type="gramStart"/>
             <w:r>
               <w:rPr>
                 <w:strike/>
               </w:rPr>
-              <w:t>In an Attempt to</w:t>
-            </w:r>
-            <w:proofErr w:type="gramEnd"/>
-            <w:r>
-              <w:rPr>
-                <w:strike/>
-              </w:rPr>
-              <w:t xml:space="preserve"> Provide a User's Guide to the Galaxy of Benzylidene, </w:t>
-            </w:r>
-            <w:proofErr w:type="spellStart"/>
-            <w:r>
-              <w:rPr>
-                <w:strike/>
-              </w:rPr>
-              <w:t>Alkoxybenzylidene</w:t>
-            </w:r>
-            <w:proofErr w:type="spellEnd"/>
-            <w:r>
-              <w:rPr>
-                <w:strike/>
-              </w:rPr>
-              <w:t>, and Indenylidene Ruthenium Olefin Metathesis Catalysts</w:t>
+              <w:t>In an Attempt to Provide a User's Guide to the Galaxy of Benzylidene, Alkoxybenzylidene, and Indenylidene Ruthenium Olefin Metathesis Catalysts</w:t>
             </w:r>
           </w:p>
           <w:p>
@@ -8581,21 +7545,7 @@
               <w:rPr>
                 <w:strike/>
               </w:rPr>
-              <w:t xml:space="preserve">start writing </w:t>
-            </w:r>
-            <w:proofErr w:type="gramStart"/>
-            <w:r>
-              <w:rPr>
-                <w:strike/>
-              </w:rPr>
-              <w:t>about in</w:t>
-            </w:r>
-            <w:proofErr w:type="gramEnd"/>
-            <w:r>
-              <w:rPr>
-                <w:strike/>
-              </w:rPr>
-              <w:t xml:space="preserve"> vivo OM applications</w:t>
+              <w:t>start writing about in vivo OM applications</w:t>
             </w:r>
           </w:p>
         </w:tc>
@@ -8895,13 +7845,8 @@
               </w:numPr>
               <w:bidi w:val="0"/>
             </w:pPr>
-            <w:proofErr w:type="gramStart"/>
             <w:r>
-              <w:t>Continue</w:t>
-            </w:r>
-            <w:proofErr w:type="gramEnd"/>
-            <w:r>
-              <w:t xml:space="preserve"> general limitations</w:t>
+              <w:t>Continue general limitations</w:t>
             </w:r>
           </w:p>
           <w:p>
@@ -12606,21 +11551,6 @@
 </file>
 
 <file path=customXml/item1.xml><?xml version="1.0" encoding="utf-8"?>
-<p:properties xmlns:p="http://schemas.microsoft.com/office/2006/metadata/properties" xmlns:xsi="http://www.w3.org/2001/XMLSchema-instance" xmlns:pc="http://schemas.microsoft.com/office/infopath/2007/PartnerControls">
-  <documentManagement/>
-</p:properties>
-</file>
-
-<file path=customXml/item2.xml><?xml version="1.0" encoding="utf-8"?>
-<?mso-contentType ?>
-<FormTemplates xmlns="http://schemas.microsoft.com/sharepoint/v3/contenttype/forms">
-  <Display>DocumentLibraryForm</Display>
-  <Edit>DocumentLibraryForm</Edit>
-  <New>DocumentLibraryForm</New>
-</FormTemplates>
-</file>
-
-<file path=customXml/item3.xml><?xml version="1.0" encoding="utf-8"?>
 <ct:contentTypeSchema xmlns:ct="http://schemas.microsoft.com/office/2006/metadata/contentType" xmlns:ma="http://schemas.microsoft.com/office/2006/metadata/properties/metaAttributes" ct:_="" ma:_="" ma:contentTypeName="Document" ma:contentTypeID="0x010100248926C82ADB484D9F3C2F329956EBAC" ma:contentTypeVersion="5" ma:contentTypeDescription="Create a new document." ma:contentTypeScope="" ma:versionID="a154321392fa0a0e3c4340aaa8ab2341">
   <xsd:schema xmlns:xsd="http://www.w3.org/2001/XMLSchema" xmlns:xs="http://www.w3.org/2001/XMLSchema" xmlns:p="http://schemas.microsoft.com/office/2006/metadata/properties" xmlns:ns3="622db015-ccdc-40b2-9cb9-17ab27d83f53" targetNamespace="http://schemas.microsoft.com/office/2006/metadata/properties" ma:root="true" ma:fieldsID="1e7fc0bb19d2a8aef183d389ecad64b1" ns3:_="">
     <xsd:import namespace="622db015-ccdc-40b2-9cb9-17ab27d83f53"/>
@@ -12770,24 +11700,22 @@
 </ct:contentTypeSchema>
 </file>
 
-<file path=customXml/itemProps1.xml><?xml version="1.0" encoding="utf-8"?>
-<ds:datastoreItem xmlns:ds="http://schemas.openxmlformats.org/officeDocument/2006/customXml" ds:itemID="{BB2F9A96-EBDE-4CCE-AACB-78D98CFBF372}">
-  <ds:schemaRefs>
-    <ds:schemaRef ds:uri="http://schemas.microsoft.com/office/2006/metadata/properties"/>
-    <ds:schemaRef ds:uri="http://schemas.microsoft.com/office/infopath/2007/PartnerControls"/>
-  </ds:schemaRefs>
-</ds:datastoreItem>
+<file path=customXml/item2.xml><?xml version="1.0" encoding="utf-8"?>
+<?mso-contentType ?>
+<FormTemplates xmlns="http://schemas.microsoft.com/sharepoint/v3/contenttype/forms">
+  <Display>DocumentLibraryForm</Display>
+  <Edit>DocumentLibraryForm</Edit>
+  <New>DocumentLibraryForm</New>
+</FormTemplates>
 </file>
 
-<file path=customXml/itemProps2.xml><?xml version="1.0" encoding="utf-8"?>
-<ds:datastoreItem xmlns:ds="http://schemas.openxmlformats.org/officeDocument/2006/customXml" ds:itemID="{73A02D60-E734-4CCF-AC3A-C8C975CAB3DD}">
-  <ds:schemaRefs>
-    <ds:schemaRef ds:uri="http://schemas.microsoft.com/sharepoint/v3/contenttype/forms"/>
-  </ds:schemaRefs>
-</ds:datastoreItem>
+<file path=customXml/item3.xml><?xml version="1.0" encoding="utf-8"?>
+<p:properties xmlns:p="http://schemas.microsoft.com/office/2006/metadata/properties" xmlns:xsi="http://www.w3.org/2001/XMLSchema-instance" xmlns:pc="http://schemas.microsoft.com/office/infopath/2007/PartnerControls">
+  <documentManagement/>
+</p:properties>
 </file>
 
-<file path=customXml/itemProps3.xml><?xml version="1.0" encoding="utf-8"?>
+<file path=customXml/itemProps1.xml><?xml version="1.0" encoding="utf-8"?>
 <ds:datastoreItem xmlns:ds="http://schemas.openxmlformats.org/officeDocument/2006/customXml" ds:itemID="{9F4EC86C-8A8E-4922-B461-90881338F767}">
   <ds:schemaRefs>
     <ds:schemaRef ds:uri="http://schemas.microsoft.com/office/2006/metadata/contentType"/>
@@ -12803,4 +11731,21 @@
     <ds:schemaRef ds:uri="http://schemas.microsoft.com/internal/obd"/>
   </ds:schemaRefs>
 </ds:datastoreItem>
+</file>
+
+<file path=customXml/itemProps2.xml><?xml version="1.0" encoding="utf-8"?>
+<ds:datastoreItem xmlns:ds="http://schemas.openxmlformats.org/officeDocument/2006/customXml" ds:itemID="{73A02D60-E734-4CCF-AC3A-C8C975CAB3DD}">
+  <ds:schemaRefs>
+    <ds:schemaRef ds:uri="http://schemas.microsoft.com/sharepoint/v3/contenttype/forms"/>
+  </ds:schemaRefs>
+</ds:datastoreItem>
+</file>
+
+<file path=customXml/itemProps3.xml><?xml version="1.0" encoding="utf-8"?>
+<ds:datastoreItem xmlns:ds="http://schemas.openxmlformats.org/officeDocument/2006/customXml" ds:itemID="{BB2F9A96-EBDE-4CCE-AACB-78D98CFBF372}">
+  <ds:schemaRefs>
+    <ds:schemaRef ds:uri="http://schemas.microsoft.com/office/2006/metadata/properties"/>
+    <ds:schemaRef ds:uri="http://schemas.microsoft.com/office/infopath/2007/PartnerControls"/>
+  </ds:schemaRefs>
+</ds:datastoreItem>
 </file>
</xml_diff>

<commit_message>
near end of solutions
</commit_message>
<xml_diff>
--- a/Summaries.docx
+++ b/Summaries.docx
@@ -5937,7 +5937,15 @@
         <w:jc w:val="both"/>
       </w:pPr>
       <w:r>
-        <w:t>Genetic Incorporation of Olefin Cross-Metathesis Reaction Tags for Protein Modification.</w:t>
+        <w:t xml:space="preserve">Genetic Incorporation of </w:t>
+      </w:r>
+      <w:bookmarkStart w:id="1" w:name="_Hlk185542310"/>
+      <w:r>
+        <w:t xml:space="preserve">Olefin Cross-Metathesis Reaction Tags </w:t>
+      </w:r>
+      <w:bookmarkEnd w:id="1"/>
+      <w:r>
+        <w:t>for Protein Modification.</w:t>
       </w:r>
     </w:p>
     <w:p>
@@ -11565,6 +11573,21 @@
 </file>
 
 <file path=customXml/item1.xml><?xml version="1.0" encoding="utf-8"?>
+<p:properties xmlns:p="http://schemas.microsoft.com/office/2006/metadata/properties" xmlns:xsi="http://www.w3.org/2001/XMLSchema-instance" xmlns:pc="http://schemas.microsoft.com/office/infopath/2007/PartnerControls">
+  <documentManagement/>
+</p:properties>
+</file>
+
+<file path=customXml/item2.xml><?xml version="1.0" encoding="utf-8"?>
+<?mso-contentType ?>
+<FormTemplates xmlns="http://schemas.microsoft.com/sharepoint/v3/contenttype/forms">
+  <Display>DocumentLibraryForm</Display>
+  <Edit>DocumentLibraryForm</Edit>
+  <New>DocumentLibraryForm</New>
+</FormTemplates>
+</file>
+
+<file path=customXml/item3.xml><?xml version="1.0" encoding="utf-8"?>
 <ct:contentTypeSchema xmlns:ct="http://schemas.microsoft.com/office/2006/metadata/contentType" xmlns:ma="http://schemas.microsoft.com/office/2006/metadata/properties/metaAttributes" ct:_="" ma:_="" ma:contentTypeName="Document" ma:contentTypeID="0x010100248926C82ADB484D9F3C2F329956EBAC" ma:contentTypeVersion="5" ma:contentTypeDescription="Create a new document." ma:contentTypeScope="" ma:versionID="a154321392fa0a0e3c4340aaa8ab2341">
   <xsd:schema xmlns:xsd="http://www.w3.org/2001/XMLSchema" xmlns:xs="http://www.w3.org/2001/XMLSchema" xmlns:p="http://schemas.microsoft.com/office/2006/metadata/properties" xmlns:ns3="622db015-ccdc-40b2-9cb9-17ab27d83f53" targetNamespace="http://schemas.microsoft.com/office/2006/metadata/properties" ma:root="true" ma:fieldsID="1e7fc0bb19d2a8aef183d389ecad64b1" ns3:_="">
     <xsd:import namespace="622db015-ccdc-40b2-9cb9-17ab27d83f53"/>
@@ -11714,22 +11737,24 @@
 </ct:contentTypeSchema>
 </file>
 
-<file path=customXml/item2.xml><?xml version="1.0" encoding="utf-8"?>
-<?mso-contentType ?>
-<FormTemplates xmlns="http://schemas.microsoft.com/sharepoint/v3/contenttype/forms">
-  <Display>DocumentLibraryForm</Display>
-  <Edit>DocumentLibraryForm</Edit>
-  <New>DocumentLibraryForm</New>
-</FormTemplates>
+<file path=customXml/itemProps1.xml><?xml version="1.0" encoding="utf-8"?>
+<ds:datastoreItem xmlns:ds="http://schemas.openxmlformats.org/officeDocument/2006/customXml" ds:itemID="{BB2F9A96-EBDE-4CCE-AACB-78D98CFBF372}">
+  <ds:schemaRefs>
+    <ds:schemaRef ds:uri="http://schemas.microsoft.com/office/2006/metadata/properties"/>
+    <ds:schemaRef ds:uri="http://schemas.microsoft.com/office/infopath/2007/PartnerControls"/>
+  </ds:schemaRefs>
+</ds:datastoreItem>
 </file>
 
-<file path=customXml/item3.xml><?xml version="1.0" encoding="utf-8"?>
-<p:properties xmlns:p="http://schemas.microsoft.com/office/2006/metadata/properties" xmlns:xsi="http://www.w3.org/2001/XMLSchema-instance" xmlns:pc="http://schemas.microsoft.com/office/infopath/2007/PartnerControls">
-  <documentManagement/>
-</p:properties>
+<file path=customXml/itemProps2.xml><?xml version="1.0" encoding="utf-8"?>
+<ds:datastoreItem xmlns:ds="http://schemas.openxmlformats.org/officeDocument/2006/customXml" ds:itemID="{73A02D60-E734-4CCF-AC3A-C8C975CAB3DD}">
+  <ds:schemaRefs>
+    <ds:schemaRef ds:uri="http://schemas.microsoft.com/sharepoint/v3/contenttype/forms"/>
+  </ds:schemaRefs>
+</ds:datastoreItem>
 </file>
 
-<file path=customXml/itemProps1.xml><?xml version="1.0" encoding="utf-8"?>
+<file path=customXml/itemProps3.xml><?xml version="1.0" encoding="utf-8"?>
 <ds:datastoreItem xmlns:ds="http://schemas.openxmlformats.org/officeDocument/2006/customXml" ds:itemID="{9F4EC86C-8A8E-4922-B461-90881338F767}">
   <ds:schemaRefs>
     <ds:schemaRef ds:uri="http://schemas.microsoft.com/office/2006/metadata/contentType"/>
@@ -11745,21 +11770,4 @@
     <ds:schemaRef ds:uri="http://schemas.microsoft.com/internal/obd"/>
   </ds:schemaRefs>
 </ds:datastoreItem>
-</file>
-
-<file path=customXml/itemProps2.xml><?xml version="1.0" encoding="utf-8"?>
-<ds:datastoreItem xmlns:ds="http://schemas.openxmlformats.org/officeDocument/2006/customXml" ds:itemID="{73A02D60-E734-4CCF-AC3A-C8C975CAB3DD}">
-  <ds:schemaRefs>
-    <ds:schemaRef ds:uri="http://schemas.microsoft.com/sharepoint/v3/contenttype/forms"/>
-  </ds:schemaRefs>
-</ds:datastoreItem>
-</file>
-
-<file path=customXml/itemProps3.xml><?xml version="1.0" encoding="utf-8"?>
-<ds:datastoreItem xmlns:ds="http://schemas.openxmlformats.org/officeDocument/2006/customXml" ds:itemID="{BB2F9A96-EBDE-4CCE-AACB-78D98CFBF372}">
-  <ds:schemaRefs>
-    <ds:schemaRef ds:uri="http://schemas.microsoft.com/office/2006/metadata/properties"/>
-    <ds:schemaRef ds:uri="http://schemas.microsoft.com/office/infopath/2007/PartnerControls"/>
-  </ds:schemaRefs>
-</ds:datastoreItem>
 </file>
</xml_diff>